<commit_message>
Added planning and high fidelity design
</commit_message>
<xml_diff>
--- a/project_derivable.docx
+++ b/project_derivable.docx
@@ -2250,7 +2250,7 @@
           <w:rFonts w:cs="Times New Roman"/>
           <w:sz w:val="24"/>
         </w:rPr>
-        <w:t>. Info or services would only be available for Halifax</w:t>
+        <w:t>. Info or services would only be available for Halifax. Options will be removed if not available.</w:t>
       </w:r>
     </w:p>
     <w:p>
@@ -2361,6 +2361,7 @@
         <w:rPr>
           <w:rStyle w:val="normaltextrun"/>
         </w:rPr>
+        <w:lastRenderedPageBreak/>
         <w:t>Purpose and Benefits </w:t>
       </w:r>
     </w:p>
@@ -2464,23 +2465,7 @@
           <w:rFonts w:eastAsiaTheme="minorHAnsi"/>
           <w:szCs w:val="22"/>
         </w:rPr>
-        <w:t>travelling </w:t>
-      </w:r>
-      <w:r>
-        <w:rPr>
-          <w:rStyle w:val="normaltextrun"/>
-          <w:rFonts w:eastAsiaTheme="minorHAnsi"/>
-          <w:szCs w:val="22"/>
-        </w:rPr>
-        <w:t>are</w:t>
-      </w:r>
-      <w:r>
-        <w:rPr>
-          <w:rStyle w:val="normaltextrun"/>
-          <w:rFonts w:eastAsiaTheme="minorHAnsi"/>
-          <w:szCs w:val="22"/>
-        </w:rPr>
-        <w:t xml:space="preserve"> always challenging. Usually, when people plan to come to </w:t>
+        <w:t xml:space="preserve">travelling are always challenging. Usually, when people plan to come to </w:t>
       </w:r>
       <w:r>
         <w:rPr>
@@ -2716,7 +2701,69 @@
         </w:numPr>
       </w:pPr>
       <w:r>
-        <w:t>Provide a diagram</w:t>
+        <w:t>Provide a diagram of the architecture used  in the mobile app (Check the project on Android Studio_</w:t>
+      </w:r>
+    </w:p>
+    <w:p>
+      <w:pPr>
+        <w:pStyle w:val="ListParagraph"/>
+        <w:numPr>
+          <w:ilvl w:val="1"/>
+          <w:numId w:val="1"/>
+        </w:numPr>
+      </w:pPr>
+      <w:r>
+        <w:t>Model</w:t>
+      </w:r>
+    </w:p>
+    <w:p>
+      <w:pPr>
+        <w:pStyle w:val="ListParagraph"/>
+        <w:numPr>
+          <w:ilvl w:val="1"/>
+          <w:numId w:val="1"/>
+        </w:numPr>
+      </w:pPr>
+      <w:r>
+        <w:t>View(layouts)</w:t>
+      </w:r>
+    </w:p>
+    <w:p>
+      <w:pPr>
+        <w:pStyle w:val="ListParagraph"/>
+        <w:numPr>
+          <w:ilvl w:val="1"/>
+          <w:numId w:val="1"/>
+        </w:numPr>
+      </w:pPr>
+      <w:r>
+        <w:t>Controllers</w:t>
+      </w:r>
+    </w:p>
+    <w:p>
+      <w:pPr>
+        <w:pStyle w:val="ListParagraph"/>
+        <w:numPr>
+          <w:ilvl w:val="1"/>
+          <w:numId w:val="1"/>
+        </w:numPr>
+      </w:pPr>
+      <w:proofErr w:type="spellStart"/>
+      <w:r>
+        <w:t>Apihandlers</w:t>
+      </w:r>
+      <w:proofErr w:type="spellEnd"/>
+    </w:p>
+    <w:p>
+      <w:pPr>
+        <w:pStyle w:val="ListParagraph"/>
+        <w:numPr>
+          <w:ilvl w:val="1"/>
+          <w:numId w:val="1"/>
+        </w:numPr>
+      </w:pPr>
+      <w:r>
+        <w:t>adapters</w:t>
       </w:r>
     </w:p>
     <w:p>
@@ -2724,6 +2771,7 @@
         <w:pStyle w:val="Heading1"/>
       </w:pPr>
       <w:r>
+        <w:lastRenderedPageBreak/>
         <w:t xml:space="preserve">Prototyping </w:t>
       </w:r>
     </w:p>
@@ -2791,11 +2839,14 @@
               <w:jc w:val="center"/>
             </w:pPr>
             <w:r>
+              <w:rPr>
+                <w:noProof/>
+              </w:rPr>
               <w:drawing>
                 <wp:inline distT="0" distB="0" distL="0" distR="0">
                   <wp:extent cx="1836458" cy="3592286"/>
                   <wp:effectExtent l="19050" t="0" r="0" b="0"/>
-                  <wp:docPr id="6" name="picture"/>
+                  <wp:docPr id="2" name="picture"/>
                   <wp:cNvGraphicFramePr>
                     <a:graphicFrameLocks xmlns:a="http://schemas.openxmlformats.org/drawingml/2006/main" noChangeAspect="1"/>
                   </wp:cNvGraphicFramePr>
@@ -2810,7 +2861,7 @@
                           <a:blip r:embed="rId11" cstate="print">
                             <a:extLst>
                               <a:ext uri="{28A0092B-C50C-407E-A947-70E740481C1C}">
-                                <a14:useLocalDpi xmlns:a14="http://schemas.microsoft.com/office/drawing/2010/main" xmlns:wps="http://schemas.microsoft.com/office/word/2010/wordprocessingShape" xmlns:wpi="http://schemas.microsoft.com/office/word/2010/wordprocessingInk" xmlns:wpg="http://schemas.microsoft.com/office/word/2010/wordprocessingGroup" xmlns:w15="http://schemas.microsoft.com/office/word/2012/wordml" xmlns:w14="http://schemas.microsoft.com/office/word/2010/wordml" xmlns:w="http://schemas.openxmlformats.org/wordprocessingml/2006/main" xmlns:w10="urn:schemas-microsoft-com:office:word" xmlns:wp14="http://schemas.microsoft.com/office/word/2010/wordprocessingDrawing" xmlns:v="urn:schemas-microsoft-com:vml" xmlns:o="urn:schemas-microsoft-com:office:office" xmlns:mc="http://schemas.openxmlformats.org/markup-compatibility/2006" xmlns:wpc="http://schemas.microsoft.com/office/word/2010/wordprocessingCanvas" xmlns="" val="0"/>
+                                <a14:useLocalDpi xmlns="" xmlns:wpc="http://schemas.microsoft.com/office/word/2010/wordprocessingCanvas" xmlns:mc="http://schemas.openxmlformats.org/markup-compatibility/2006" xmlns:o="urn:schemas-microsoft-com:office:office" xmlns:v="urn:schemas-microsoft-com:vml" xmlns:wp14="http://schemas.microsoft.com/office/word/2010/wordprocessingDrawing" xmlns:w10="urn:schemas-microsoft-com:office:word" xmlns:w="http://schemas.openxmlformats.org/wordprocessingml/2006/main" xmlns:w14="http://schemas.microsoft.com/office/word/2010/wordml" xmlns:w15="http://schemas.microsoft.com/office/word/2012/wordml" xmlns:wpg="http://schemas.microsoft.com/office/word/2010/wordprocessingGroup" xmlns:wpi="http://schemas.microsoft.com/office/word/2010/wordprocessingInk" xmlns:wps="http://schemas.microsoft.com/office/word/2010/wordprocessingShape" xmlns:a14="http://schemas.microsoft.com/office/drawing/2010/main" val="0"/>
                               </a:ext>
                             </a:extLst>
                           </a:blip>
@@ -2845,11 +2896,14 @@
               <w:jc w:val="center"/>
             </w:pPr>
             <w:r>
+              <w:rPr>
+                <w:noProof/>
+              </w:rPr>
               <w:drawing>
                 <wp:inline distT="0" distB="0" distL="0" distR="0">
                   <wp:extent cx="1773213" cy="3592286"/>
                   <wp:effectExtent l="19050" t="0" r="0" b="0"/>
-                  <wp:docPr id="7" name="picture"/>
+                  <wp:docPr id="3" name="picture"/>
                   <wp:cNvGraphicFramePr>
                     <a:graphicFrameLocks xmlns:a="http://schemas.openxmlformats.org/drawingml/2006/main" noChangeAspect="1"/>
                   </wp:cNvGraphicFramePr>
@@ -2864,7 +2918,7 @@
                           <a:blip r:embed="rId11" cstate="print">
                             <a:extLst>
                               <a:ext uri="{28A0092B-C50C-407E-A947-70E740481C1C}">
-                                <a14:useLocalDpi xmlns:a14="http://schemas.microsoft.com/office/drawing/2010/main" xmlns:wps="http://schemas.microsoft.com/office/word/2010/wordprocessingShape" xmlns:wpi="http://schemas.microsoft.com/office/word/2010/wordprocessingInk" xmlns:wpg="http://schemas.microsoft.com/office/word/2010/wordprocessingGroup" xmlns:w15="http://schemas.microsoft.com/office/word/2012/wordml" xmlns:w14="http://schemas.microsoft.com/office/word/2010/wordml" xmlns:w="http://schemas.openxmlformats.org/wordprocessingml/2006/main" xmlns:w10="urn:schemas-microsoft-com:office:word" xmlns:wp14="http://schemas.microsoft.com/office/word/2010/wordprocessingDrawing" xmlns:v="urn:schemas-microsoft-com:vml" xmlns:o="urn:schemas-microsoft-com:office:office" xmlns:mc="http://schemas.openxmlformats.org/markup-compatibility/2006" xmlns:wpc="http://schemas.microsoft.com/office/word/2010/wordprocessingCanvas" xmlns="" val="0"/>
+                                <a14:useLocalDpi xmlns="" xmlns:wpc="http://schemas.microsoft.com/office/word/2010/wordprocessingCanvas" xmlns:mc="http://schemas.openxmlformats.org/markup-compatibility/2006" xmlns:o="urn:schemas-microsoft-com:office:office" xmlns:v="urn:schemas-microsoft-com:vml" xmlns:wp14="http://schemas.microsoft.com/office/word/2010/wordprocessingDrawing" xmlns:w10="urn:schemas-microsoft-com:office:word" xmlns:w="http://schemas.openxmlformats.org/wordprocessingml/2006/main" xmlns:w14="http://schemas.microsoft.com/office/word/2010/wordml" xmlns:w15="http://schemas.microsoft.com/office/word/2012/wordml" xmlns:wpg="http://schemas.microsoft.com/office/word/2010/wordprocessingGroup" xmlns:wpi="http://schemas.microsoft.com/office/word/2010/wordprocessingInk" xmlns:wps="http://schemas.microsoft.com/office/word/2010/wordprocessingShape" xmlns:a14="http://schemas.microsoft.com/office/drawing/2010/main" val="0"/>
                               </a:ext>
                             </a:extLst>
                           </a:blip>
@@ -2899,11 +2953,14 @@
               <w:jc w:val="center"/>
             </w:pPr>
             <w:r>
+              <w:rPr>
+                <w:noProof/>
+              </w:rPr>
               <w:drawing>
                 <wp:inline distT="0" distB="0" distL="0" distR="0">
                   <wp:extent cx="1796143" cy="3592286"/>
                   <wp:effectExtent l="19050" t="0" r="0" b="0"/>
-                  <wp:docPr id="8" name="picture"/>
+                  <wp:docPr id="4" name="picture"/>
                   <wp:cNvGraphicFramePr>
                     <a:graphicFrameLocks xmlns:a="http://schemas.openxmlformats.org/drawingml/2006/main" noChangeAspect="1"/>
                   </wp:cNvGraphicFramePr>
@@ -2918,7 +2975,7 @@
                           <a:blip r:embed="rId12" cstate="print">
                             <a:extLst>
                               <a:ext uri="{28A0092B-C50C-407E-A947-70E740481C1C}">
-                                <a14:useLocalDpi xmlns:a14="http://schemas.microsoft.com/office/drawing/2010/main" xmlns:wps="http://schemas.microsoft.com/office/word/2010/wordprocessingShape" xmlns:wpi="http://schemas.microsoft.com/office/word/2010/wordprocessingInk" xmlns:wpg="http://schemas.microsoft.com/office/word/2010/wordprocessingGroup" xmlns:w15="http://schemas.microsoft.com/office/word/2012/wordml" xmlns:w14="http://schemas.microsoft.com/office/word/2010/wordml" xmlns:w="http://schemas.openxmlformats.org/wordprocessingml/2006/main" xmlns:w10="urn:schemas-microsoft-com:office:word" xmlns:wp14="http://schemas.microsoft.com/office/word/2010/wordprocessingDrawing" xmlns:v="urn:schemas-microsoft-com:vml" xmlns:o="urn:schemas-microsoft-com:office:office" xmlns:mc="http://schemas.openxmlformats.org/markup-compatibility/2006" xmlns:wpc="http://schemas.microsoft.com/office/word/2010/wordprocessingCanvas" xmlns="" val="0"/>
+                                <a14:useLocalDpi xmlns="" xmlns:wpc="http://schemas.microsoft.com/office/word/2010/wordprocessingCanvas" xmlns:mc="http://schemas.openxmlformats.org/markup-compatibility/2006" xmlns:o="urn:schemas-microsoft-com:office:office" xmlns:v="urn:schemas-microsoft-com:vml" xmlns:wp14="http://schemas.microsoft.com/office/word/2010/wordprocessingDrawing" xmlns:w10="urn:schemas-microsoft-com:office:word" xmlns:w="http://schemas.openxmlformats.org/wordprocessingml/2006/main" xmlns:w14="http://schemas.microsoft.com/office/word/2010/wordml" xmlns:w15="http://schemas.microsoft.com/office/word/2012/wordml" xmlns:wpg="http://schemas.microsoft.com/office/word/2010/wordprocessingGroup" xmlns:wpi="http://schemas.microsoft.com/office/word/2010/wordprocessingInk" xmlns:wps="http://schemas.microsoft.com/office/word/2010/wordprocessingShape" xmlns:a14="http://schemas.microsoft.com/office/drawing/2010/main" val="0"/>
                               </a:ext>
                             </a:extLst>
                           </a:blip>
@@ -3024,11 +3081,14 @@
               <w:jc w:val="center"/>
             </w:pPr>
             <w:r>
+              <w:rPr>
+                <w:noProof/>
+              </w:rPr>
               <w:drawing>
                 <wp:inline distT="0" distB="0" distL="0" distR="0">
                   <wp:extent cx="1394883" cy="2810933"/>
                   <wp:effectExtent l="19050" t="0" r="0" b="0"/>
-                  <wp:docPr id="14" name="picture"/>
+                  <wp:docPr id="5" name="picture"/>
                   <wp:cNvGraphicFramePr>
                     <a:graphicFrameLocks xmlns:a="http://schemas.openxmlformats.org/drawingml/2006/main" noChangeAspect="1"/>
                   </wp:cNvGraphicFramePr>
@@ -3043,7 +3103,7 @@
                           <a:blip r:embed="rId13" cstate="print">
                             <a:extLst>
                               <a:ext uri="{28A0092B-C50C-407E-A947-70E740481C1C}">
-                                <a14:useLocalDpi xmlns:a14="http://schemas.microsoft.com/office/drawing/2010/main" xmlns:wps="http://schemas.microsoft.com/office/word/2010/wordprocessingShape" xmlns:wpi="http://schemas.microsoft.com/office/word/2010/wordprocessingInk" xmlns:wpg="http://schemas.microsoft.com/office/word/2010/wordprocessingGroup" xmlns:w15="http://schemas.microsoft.com/office/word/2012/wordml" xmlns:w14="http://schemas.microsoft.com/office/word/2010/wordml" xmlns:w="http://schemas.openxmlformats.org/wordprocessingml/2006/main" xmlns:w10="urn:schemas-microsoft-com:office:word" xmlns:wp14="http://schemas.microsoft.com/office/word/2010/wordprocessingDrawing" xmlns:v="urn:schemas-microsoft-com:vml" xmlns:o="urn:schemas-microsoft-com:office:office" xmlns:mc="http://schemas.openxmlformats.org/markup-compatibility/2006" xmlns:wpc="http://schemas.microsoft.com/office/word/2010/wordprocessingCanvas" xmlns="" val="0"/>
+                                <a14:useLocalDpi xmlns="" xmlns:wpc="http://schemas.microsoft.com/office/word/2010/wordprocessingCanvas" xmlns:mc="http://schemas.openxmlformats.org/markup-compatibility/2006" xmlns:o="urn:schemas-microsoft-com:office:office" xmlns:v="urn:schemas-microsoft-com:vml" xmlns:wp14="http://schemas.microsoft.com/office/word/2010/wordprocessingDrawing" xmlns:w10="urn:schemas-microsoft-com:office:word" xmlns:w="http://schemas.openxmlformats.org/wordprocessingml/2006/main" xmlns:w14="http://schemas.microsoft.com/office/word/2010/wordml" xmlns:w15="http://schemas.microsoft.com/office/word/2012/wordml" xmlns:wpg="http://schemas.microsoft.com/office/word/2010/wordprocessingGroup" xmlns:wpi="http://schemas.microsoft.com/office/word/2010/wordprocessingInk" xmlns:wps="http://schemas.microsoft.com/office/word/2010/wordprocessingShape" xmlns:a14="http://schemas.microsoft.com/office/drawing/2010/main" val="0"/>
                               </a:ext>
                             </a:extLst>
                           </a:blip>
@@ -3068,11 +3128,14 @@
               </w:drawing>
             </w:r>
             <w:r>
+              <w:rPr>
+                <w:noProof/>
+              </w:rPr>
               <w:drawing>
                 <wp:inline distT="0" distB="0" distL="0" distR="0">
                   <wp:extent cx="1430866" cy="2810933"/>
                   <wp:effectExtent l="19050" t="0" r="0" b="0"/>
-                  <wp:docPr id="15" name="picture"/>
+                  <wp:docPr id="10" name="picture"/>
                   <wp:cNvGraphicFramePr>
                     <a:graphicFrameLocks xmlns:a="http://schemas.openxmlformats.org/drawingml/2006/main" noChangeAspect="1"/>
                   </wp:cNvGraphicFramePr>
@@ -3087,7 +3150,7 @@
                           <a:blip r:embed="rId13" cstate="print">
                             <a:extLst>
                               <a:ext uri="{28A0092B-C50C-407E-A947-70E740481C1C}">
-                                <a14:useLocalDpi xmlns:a14="http://schemas.microsoft.com/office/drawing/2010/main" xmlns:wps="http://schemas.microsoft.com/office/word/2010/wordprocessingShape" xmlns:wpi="http://schemas.microsoft.com/office/word/2010/wordprocessingInk" xmlns:wpg="http://schemas.microsoft.com/office/word/2010/wordprocessingGroup" xmlns:w15="http://schemas.microsoft.com/office/word/2012/wordml" xmlns:w14="http://schemas.microsoft.com/office/word/2010/wordml" xmlns:w="http://schemas.openxmlformats.org/wordprocessingml/2006/main" xmlns:w10="urn:schemas-microsoft-com:office:word" xmlns:wp14="http://schemas.microsoft.com/office/word/2010/wordprocessingDrawing" xmlns:v="urn:schemas-microsoft-com:vml" xmlns:o="urn:schemas-microsoft-com:office:office" xmlns:mc="http://schemas.openxmlformats.org/markup-compatibility/2006" xmlns:wpc="http://schemas.microsoft.com/office/word/2010/wordprocessingCanvas" xmlns="" val="0"/>
+                                <a14:useLocalDpi xmlns="" xmlns:wpc="http://schemas.microsoft.com/office/word/2010/wordprocessingCanvas" xmlns:mc="http://schemas.openxmlformats.org/markup-compatibility/2006" xmlns:o="urn:schemas-microsoft-com:office:office" xmlns:v="urn:schemas-microsoft-com:vml" xmlns:wp14="http://schemas.microsoft.com/office/word/2010/wordprocessingDrawing" xmlns:w10="urn:schemas-microsoft-com:office:word" xmlns:w="http://schemas.openxmlformats.org/wordprocessingml/2006/main" xmlns:w14="http://schemas.microsoft.com/office/word/2010/wordml" xmlns:w15="http://schemas.microsoft.com/office/word/2012/wordml" xmlns:wpg="http://schemas.microsoft.com/office/word/2010/wordprocessingGroup" xmlns:wpi="http://schemas.microsoft.com/office/word/2010/wordprocessingInk" xmlns:wps="http://schemas.microsoft.com/office/word/2010/wordprocessingShape" xmlns:a14="http://schemas.microsoft.com/office/drawing/2010/main" val="0"/>
                               </a:ext>
                             </a:extLst>
                           </a:blip>
@@ -3123,11 +3186,14 @@
               <w:jc w:val="center"/>
             </w:pPr>
             <w:r>
+              <w:rPr>
+                <w:noProof/>
+              </w:rPr>
               <w:drawing>
                 <wp:inline distT="0" distB="0" distL="0" distR="0">
                   <wp:extent cx="2760134" cy="2650066"/>
                   <wp:effectExtent l="19050" t="0" r="2116" b="0"/>
-                  <wp:docPr id="175740606" name="picture"/>
+                  <wp:docPr id="11" name="picture"/>
                   <wp:cNvGraphicFramePr>
                     <a:graphicFrameLocks xmlns:a="http://schemas.openxmlformats.org/drawingml/2006/main" noChangeAspect="1"/>
                   </wp:cNvGraphicFramePr>
@@ -3142,7 +3208,7 @@
                           <a:blip r:embed="rId14" cstate="print">
                             <a:extLst>
                               <a:ext uri="{28A0092B-C50C-407E-A947-70E740481C1C}">
-                                <a14:useLocalDpi xmlns:a14="http://schemas.microsoft.com/office/drawing/2010/main" xmlns:wps="http://schemas.microsoft.com/office/word/2010/wordprocessingShape" xmlns:wpi="http://schemas.microsoft.com/office/word/2010/wordprocessingInk" xmlns:wpg="http://schemas.microsoft.com/office/word/2010/wordprocessingGroup" xmlns:w15="http://schemas.microsoft.com/office/word/2012/wordml" xmlns:w14="http://schemas.microsoft.com/office/word/2010/wordml" xmlns:w="http://schemas.openxmlformats.org/wordprocessingml/2006/main" xmlns:w10="urn:schemas-microsoft-com:office:word" xmlns:wp14="http://schemas.microsoft.com/office/word/2010/wordprocessingDrawing" xmlns:v="urn:schemas-microsoft-com:vml" xmlns:o="urn:schemas-microsoft-com:office:office" xmlns:mc="http://schemas.openxmlformats.org/markup-compatibility/2006" xmlns:wpc="http://schemas.microsoft.com/office/word/2010/wordprocessingCanvas" xmlns="" val="0"/>
+                                <a14:useLocalDpi xmlns="" xmlns:wpc="http://schemas.microsoft.com/office/word/2010/wordprocessingCanvas" xmlns:mc="http://schemas.openxmlformats.org/markup-compatibility/2006" xmlns:o="urn:schemas-microsoft-com:office:office" xmlns:v="urn:schemas-microsoft-com:vml" xmlns:wp14="http://schemas.microsoft.com/office/word/2010/wordprocessingDrawing" xmlns:w10="urn:schemas-microsoft-com:office:word" xmlns:w="http://schemas.openxmlformats.org/wordprocessingml/2006/main" xmlns:w14="http://schemas.microsoft.com/office/word/2010/wordml" xmlns:w15="http://schemas.microsoft.com/office/word/2012/wordml" xmlns:wpg="http://schemas.microsoft.com/office/word/2010/wordprocessingGroup" xmlns:wpi="http://schemas.microsoft.com/office/word/2010/wordprocessingInk" xmlns:wps="http://schemas.microsoft.com/office/word/2010/wordprocessingShape" xmlns:a14="http://schemas.microsoft.com/office/drawing/2010/main" val="0"/>
                               </a:ext>
                             </a:extLst>
                           </a:blip>
@@ -3205,10 +3271,7 @@
               <w:jc w:val="center"/>
             </w:pPr>
             <w:r>
-              <w:t xml:space="preserve">Figure </w:t>
-            </w:r>
-            <w:r>
-              <w:t>Immigration listing</w:t>
+              <w:t>Figure Immigration listing</w:t>
             </w:r>
           </w:p>
         </w:tc>
@@ -3221,13 +3284,7 @@
               <w:jc w:val="center"/>
             </w:pPr>
             <w:r>
-              <w:t xml:space="preserve">Figure n. </w:t>
-            </w:r>
-            <w:r>
-              <w:t xml:space="preserve">Immigration </w:t>
-            </w:r>
-            <w:r>
-              <w:t>description</w:t>
+              <w:t>Figure n. Immigration description</w:t>
             </w:r>
           </w:p>
         </w:tc>
@@ -3271,12 +3328,15 @@
               <w:jc w:val="center"/>
             </w:pPr>
             <w:r>
+              <w:rPr>
+                <w:noProof/>
+              </w:rPr>
               <w:lastRenderedPageBreak/>
               <w:drawing>
                 <wp:inline distT="0" distB="0" distL="0" distR="0">
                   <wp:extent cx="2995083" cy="2894740"/>
                   <wp:effectExtent l="19050" t="0" r="0" b="0"/>
-                  <wp:docPr id="20" name="picture"/>
+                  <wp:docPr id="12" name="picture"/>
                   <wp:cNvGraphicFramePr>
                     <a:graphicFrameLocks xmlns:a="http://schemas.openxmlformats.org/drawingml/2006/main" noChangeAspect="1"/>
                   </wp:cNvGraphicFramePr>
@@ -3291,7 +3351,7 @@
                           <a:blip r:embed="rId12" cstate="print">
                             <a:extLst>
                               <a:ext uri="{28A0092B-C50C-407E-A947-70E740481C1C}">
-                                <a14:useLocalDpi xmlns:a14="http://schemas.microsoft.com/office/drawing/2010/main" xmlns:wps="http://schemas.microsoft.com/office/word/2010/wordprocessingShape" xmlns:wpi="http://schemas.microsoft.com/office/word/2010/wordprocessingInk" xmlns:wpg="http://schemas.microsoft.com/office/word/2010/wordprocessingGroup" xmlns:w15="http://schemas.microsoft.com/office/word/2012/wordml" xmlns:w14="http://schemas.microsoft.com/office/word/2010/wordml" xmlns:w="http://schemas.openxmlformats.org/wordprocessingml/2006/main" xmlns:w10="urn:schemas-microsoft-com:office:word" xmlns:wp14="http://schemas.microsoft.com/office/word/2010/wordprocessingDrawing" xmlns:v="urn:schemas-microsoft-com:vml" xmlns:o="urn:schemas-microsoft-com:office:office" xmlns:mc="http://schemas.openxmlformats.org/markup-compatibility/2006" xmlns:wpc="http://schemas.microsoft.com/office/word/2010/wordprocessingCanvas" xmlns="" val="0"/>
+                                <a14:useLocalDpi xmlns="" xmlns:wpc="http://schemas.microsoft.com/office/word/2010/wordprocessingCanvas" xmlns:mc="http://schemas.openxmlformats.org/markup-compatibility/2006" xmlns:o="urn:schemas-microsoft-com:office:office" xmlns:v="urn:schemas-microsoft-com:vml" xmlns:wp14="http://schemas.microsoft.com/office/word/2010/wordprocessingDrawing" xmlns:w10="urn:schemas-microsoft-com:office:word" xmlns:w="http://schemas.openxmlformats.org/wordprocessingml/2006/main" xmlns:w14="http://schemas.microsoft.com/office/word/2010/wordml" xmlns:w15="http://schemas.microsoft.com/office/word/2012/wordml" xmlns:wpg="http://schemas.microsoft.com/office/word/2010/wordprocessingGroup" xmlns:wpi="http://schemas.microsoft.com/office/word/2010/wordprocessingInk" xmlns:wps="http://schemas.microsoft.com/office/word/2010/wordprocessingShape" xmlns:a14="http://schemas.microsoft.com/office/drawing/2010/main" val="0"/>
                               </a:ext>
                             </a:extLst>
                           </a:blip>
@@ -3338,7 +3398,7 @@
                 <wp:inline distT="0" distB="0" distL="0" distR="0">
                   <wp:extent cx="2817208" cy="2836334"/>
                   <wp:effectExtent l="19050" t="0" r="2192" b="0"/>
-                  <wp:docPr id="9" name="Picture 4"/>
+                  <wp:docPr id="13" name="Picture 4"/>
                   <wp:cNvGraphicFramePr>
                     <a:graphicFrameLocks xmlns:a="http://schemas.openxmlformats.org/drawingml/2006/main" noChangeAspect="1"/>
                   </wp:cNvGraphicFramePr>
@@ -3393,13 +3453,7 @@
               <w:jc w:val="center"/>
             </w:pPr>
             <w:r>
-              <w:t xml:space="preserve">Figure n. </w:t>
-            </w:r>
-            <w:r>
-              <w:t>News</w:t>
-            </w:r>
-            <w:r>
-              <w:t xml:space="preserve"> listing</w:t>
+              <w:t>Figure n. News listing</w:t>
             </w:r>
           </w:p>
         </w:tc>
@@ -3412,13 +3466,7 @@
               <w:jc w:val="center"/>
             </w:pPr>
             <w:r>
-              <w:t xml:space="preserve">Figure n. </w:t>
-            </w:r>
-            <w:r>
-              <w:t>News</w:t>
-            </w:r>
-            <w:r>
-              <w:t xml:space="preserve"> description</w:t>
+              <w:t>Figure n. News description</w:t>
             </w:r>
           </w:p>
         </w:tc>
@@ -3431,19 +3479,7 @@
               <w:jc w:val="center"/>
             </w:pPr>
             <w:r>
-              <w:t>Figure</w:t>
-            </w:r>
-            <w:r>
-              <w:t xml:space="preserve"> n.</w:t>
-            </w:r>
-            <w:r>
-              <w:t xml:space="preserve"> </w:t>
-            </w:r>
-            <w:r>
-              <w:t>Cost of living</w:t>
-            </w:r>
-            <w:r>
-              <w:t xml:space="preserve"> listing</w:t>
+              <w:t>Figure n. Cost of living listing</w:t>
             </w:r>
           </w:p>
         </w:tc>
@@ -3456,16 +3492,7 @@
               <w:jc w:val="center"/>
             </w:pPr>
             <w:r>
-              <w:t xml:space="preserve">Figure n. </w:t>
-            </w:r>
-            <w:r>
-              <w:t>Cost of living</w:t>
-            </w:r>
-            <w:r>
-              <w:t xml:space="preserve"> </w:t>
-            </w:r>
-            <w:r>
-              <w:t>description</w:t>
+              <w:t>Figure n. Cost of living description</w:t>
             </w:r>
           </w:p>
         </w:tc>
@@ -3511,11 +3538,14 @@
               <w:jc w:val="center"/>
             </w:pPr>
             <w:r>
+              <w:rPr>
+                <w:noProof/>
+              </w:rPr>
               <w:drawing>
                 <wp:inline distT="0" distB="0" distL="0" distR="0">
                   <wp:extent cx="1589617" cy="3176784"/>
                   <wp:effectExtent l="19050" t="0" r="0" b="0"/>
-                  <wp:docPr id="30" name="picture"/>
+                  <wp:docPr id="16" name="picture"/>
                   <wp:cNvGraphicFramePr>
                     <a:graphicFrameLocks xmlns:a="http://schemas.openxmlformats.org/drawingml/2006/main" noChangeAspect="1"/>
                   </wp:cNvGraphicFramePr>
@@ -3530,7 +3560,7 @@
                           <a:blip r:embed="rId16" cstate="print">
                             <a:extLst>
                               <a:ext uri="{28A0092B-C50C-407E-A947-70E740481C1C}">
-                                <a14:useLocalDpi xmlns:a14="http://schemas.microsoft.com/office/drawing/2010/main" xmlns:wps="http://schemas.microsoft.com/office/word/2010/wordprocessingShape" xmlns:wpi="http://schemas.microsoft.com/office/word/2010/wordprocessingInk" xmlns:wpg="http://schemas.microsoft.com/office/word/2010/wordprocessingGroup" xmlns:w15="http://schemas.microsoft.com/office/word/2012/wordml" xmlns:w14="http://schemas.microsoft.com/office/word/2010/wordml" xmlns:w="http://schemas.openxmlformats.org/wordprocessingml/2006/main" xmlns:w10="urn:schemas-microsoft-com:office:word" xmlns:wp14="http://schemas.microsoft.com/office/word/2010/wordprocessingDrawing" xmlns:v="urn:schemas-microsoft-com:vml" xmlns:o="urn:schemas-microsoft-com:office:office" xmlns:mc="http://schemas.openxmlformats.org/markup-compatibility/2006" xmlns:wpc="http://schemas.microsoft.com/office/word/2010/wordprocessingCanvas" xmlns="" val="0"/>
+                                <a14:useLocalDpi xmlns="" xmlns:wpc="http://schemas.microsoft.com/office/word/2010/wordprocessingCanvas" xmlns:mc="http://schemas.openxmlformats.org/markup-compatibility/2006" xmlns:o="urn:schemas-microsoft-com:office:office" xmlns:v="urn:schemas-microsoft-com:vml" xmlns:wp14="http://schemas.microsoft.com/office/word/2010/wordprocessingDrawing" xmlns:w10="urn:schemas-microsoft-com:office:word" xmlns:w="http://schemas.openxmlformats.org/wordprocessingml/2006/main" xmlns:w14="http://schemas.microsoft.com/office/word/2010/wordml" xmlns:w15="http://schemas.microsoft.com/office/word/2012/wordml" xmlns:wpg="http://schemas.microsoft.com/office/word/2010/wordprocessingGroup" xmlns:wpi="http://schemas.microsoft.com/office/word/2010/wordprocessingInk" xmlns:wps="http://schemas.microsoft.com/office/word/2010/wordprocessingShape" xmlns:a14="http://schemas.microsoft.com/office/drawing/2010/main" val="0"/>
                               </a:ext>
                             </a:extLst>
                           </a:blip>
@@ -3583,7 +3613,7 @@
                 <wp:inline distT="0" distB="0" distL="0" distR="0">
                   <wp:extent cx="1567901" cy="3175000"/>
                   <wp:effectExtent l="19050" t="0" r="0" b="0"/>
-                  <wp:docPr id="1157017794" name="picture"/>
+                  <wp:docPr id="17" name="picture"/>
                   <wp:cNvGraphicFramePr>
                     <a:graphicFrameLocks xmlns:a="http://schemas.openxmlformats.org/drawingml/2006/main" noChangeAspect="1"/>
                   </wp:cNvGraphicFramePr>
@@ -3598,7 +3628,7 @@
                           <a:blip r:embed="rId16" cstate="print">
                             <a:extLst>
                               <a:ext uri="{28A0092B-C50C-407E-A947-70E740481C1C}">
-                                <a14:useLocalDpi xmlns:a14="http://schemas.microsoft.com/office/drawing/2010/main" xmlns:wps="http://schemas.microsoft.com/office/word/2010/wordprocessingShape" xmlns:wpi="http://schemas.microsoft.com/office/word/2010/wordprocessingInk" xmlns:wpg="http://schemas.microsoft.com/office/word/2010/wordprocessingGroup" xmlns:w15="http://schemas.microsoft.com/office/word/2012/wordml" xmlns:w14="http://schemas.microsoft.com/office/word/2010/wordml" xmlns:w="http://schemas.openxmlformats.org/wordprocessingml/2006/main" xmlns:w10="urn:schemas-microsoft-com:office:word" xmlns:wp14="http://schemas.microsoft.com/office/word/2010/wordprocessingDrawing" xmlns:v="urn:schemas-microsoft-com:vml" xmlns:o="urn:schemas-microsoft-com:office:office" xmlns:mc="http://schemas.openxmlformats.org/markup-compatibility/2006" xmlns:wpc="http://schemas.microsoft.com/office/word/2010/wordprocessingCanvas" xmlns="" val="0"/>
+                                <a14:useLocalDpi xmlns="" xmlns:wpc="http://schemas.microsoft.com/office/word/2010/wordprocessingCanvas" xmlns:mc="http://schemas.openxmlformats.org/markup-compatibility/2006" xmlns:o="urn:schemas-microsoft-com:office:office" xmlns:v="urn:schemas-microsoft-com:vml" xmlns:wp14="http://schemas.microsoft.com/office/word/2010/wordprocessingDrawing" xmlns:w10="urn:schemas-microsoft-com:office:word" xmlns:w="http://schemas.openxmlformats.org/wordprocessingml/2006/main" xmlns:w14="http://schemas.microsoft.com/office/word/2010/wordml" xmlns:w15="http://schemas.microsoft.com/office/word/2012/wordml" xmlns:wpg="http://schemas.microsoft.com/office/word/2010/wordprocessingGroup" xmlns:wpi="http://schemas.microsoft.com/office/word/2010/wordprocessingInk" xmlns:wps="http://schemas.microsoft.com/office/word/2010/wordprocessingShape" xmlns:a14="http://schemas.microsoft.com/office/drawing/2010/main" val="0"/>
                               </a:ext>
                             </a:extLst>
                           </a:blip>
@@ -3665,10 +3695,7 @@
               <w:jc w:val="center"/>
             </w:pPr>
             <w:r>
-              <w:t>Figure n. Finding room</w:t>
-            </w:r>
-            <w:r>
-              <w:t xml:space="preserve"> listing</w:t>
+              <w:t>Figure n. Finding room listing</w:t>
             </w:r>
           </w:p>
         </w:tc>
@@ -3688,13 +3715,7 @@
               <w:jc w:val="center"/>
             </w:pPr>
             <w:r>
-              <w:t xml:space="preserve">Figure n. </w:t>
-            </w:r>
-            <w:r>
-              <w:t>Finding room</w:t>
-            </w:r>
-            <w:r>
-              <w:t xml:space="preserve"> description</w:t>
+              <w:t>Figure n. Finding room description</w:t>
             </w:r>
           </w:p>
         </w:tc>
@@ -3748,7 +3769,7 @@
                 <wp:inline distT="0" distB="0" distL="0" distR="0">
                   <wp:extent cx="5308600" cy="3335866"/>
                   <wp:effectExtent l="19050" t="0" r="6350" b="0"/>
-                  <wp:docPr id="351139530" name="picture"/>
+                  <wp:docPr id="18" name="picture"/>
                   <wp:cNvGraphicFramePr>
                     <a:graphicFrameLocks xmlns:a="http://schemas.openxmlformats.org/drawingml/2006/main" noChangeAspect="1"/>
                   </wp:cNvGraphicFramePr>
@@ -3763,7 +3784,7 @@
                           <a:blip r:embed="rId17" cstate="print">
                             <a:extLst>
                               <a:ext uri="{28A0092B-C50C-407E-A947-70E740481C1C}">
-                                <a14:useLocalDpi xmlns:a14="http://schemas.microsoft.com/office/drawing/2010/main" xmlns:wps="http://schemas.microsoft.com/office/word/2010/wordprocessingShape" xmlns:wpi="http://schemas.microsoft.com/office/word/2010/wordprocessingInk" xmlns:wpg="http://schemas.microsoft.com/office/word/2010/wordprocessingGroup" xmlns:w15="http://schemas.microsoft.com/office/word/2012/wordml" xmlns:w14="http://schemas.microsoft.com/office/word/2010/wordml" xmlns:w="http://schemas.openxmlformats.org/wordprocessingml/2006/main" xmlns:w10="urn:schemas-microsoft-com:office:word" xmlns:wp14="http://schemas.microsoft.com/office/word/2010/wordprocessingDrawing" xmlns:v="urn:schemas-microsoft-com:vml" xmlns:o="urn:schemas-microsoft-com:office:office" xmlns:mc="http://schemas.openxmlformats.org/markup-compatibility/2006" xmlns:wpc="http://schemas.microsoft.com/office/word/2010/wordprocessingCanvas" xmlns="" val="0"/>
+                                <a14:useLocalDpi xmlns="" xmlns:wpc="http://schemas.microsoft.com/office/word/2010/wordprocessingCanvas" xmlns:mc="http://schemas.openxmlformats.org/markup-compatibility/2006" xmlns:o="urn:schemas-microsoft-com:office:office" xmlns:v="urn:schemas-microsoft-com:vml" xmlns:wp14="http://schemas.microsoft.com/office/word/2010/wordprocessingDrawing" xmlns:w10="urn:schemas-microsoft-com:office:word" xmlns:w="http://schemas.openxmlformats.org/wordprocessingml/2006/main" xmlns:w14="http://schemas.microsoft.com/office/word/2010/wordml" xmlns:w15="http://schemas.microsoft.com/office/word/2012/wordml" xmlns:wpg="http://schemas.microsoft.com/office/word/2010/wordprocessingGroup" xmlns:wpi="http://schemas.microsoft.com/office/word/2010/wordprocessingInk" xmlns:wps="http://schemas.microsoft.com/office/word/2010/wordprocessingShape" xmlns:a14="http://schemas.microsoft.com/office/drawing/2010/main" val="0"/>
                               </a:ext>
                             </a:extLst>
                           </a:blip>
@@ -3809,16 +3830,7 @@
               <w:jc w:val="center"/>
             </w:pPr>
             <w:r>
-              <w:t xml:space="preserve">Figure n. </w:t>
-            </w:r>
-            <w:r>
-              <w:t>Additional services</w:t>
-            </w:r>
-            <w:r>
-              <w:t xml:space="preserve"> </w:t>
-            </w:r>
-            <w:r>
-              <w:t>listing</w:t>
+              <w:t>Figure n. Additional services listing</w:t>
             </w:r>
           </w:p>
         </w:tc>
@@ -3838,19 +3850,7 @@
               <w:jc w:val="center"/>
             </w:pPr>
             <w:r>
-              <w:t xml:space="preserve">Figure n. </w:t>
-            </w:r>
-            <w:r>
-              <w:t>Additional services</w:t>
-            </w:r>
-            <w:r>
-              <w:t xml:space="preserve"> results</w:t>
-            </w:r>
-            <w:r>
-              <w:t xml:space="preserve"> </w:t>
-            </w:r>
-            <w:r>
-              <w:t>listing</w:t>
+              <w:t>Figure n. Additional services results listing</w:t>
             </w:r>
           </w:p>
         </w:tc>
@@ -3870,10 +3870,7 @@
               <w:jc w:val="center"/>
             </w:pPr>
             <w:r>
-              <w:t xml:space="preserve">Figure n. </w:t>
-            </w:r>
-            <w:r>
-              <w:t>Additional services result description</w:t>
+              <w:t>Figure n. Additional services result description</w:t>
             </w:r>
           </w:p>
         </w:tc>
@@ -3899,6 +3896,19 @@
       </w:pPr>
       <w:r>
         <w:t>Automated tests</w:t>
+      </w:r>
+    </w:p>
+    <w:p>
+      <w:r>
+        <w:t>//</w:t>
+      </w:r>
+      <w:proofErr w:type="spellStart"/>
+      <w:r>
+        <w:t>Nihkil</w:t>
+      </w:r>
+      <w:proofErr w:type="spellEnd"/>
+      <w:r>
+        <w:t xml:space="preserve"> will explain</w:t>
       </w:r>
     </w:p>
     <w:p>
@@ -3937,12 +3947,14 @@
       <w:r>
         <w:t xml:space="preserve">In order to be able to carry the project progress more accurately, </w:t>
       </w:r>
+      <w:proofErr w:type="spellStart"/>
       <w:r>
         <w:rPr>
           <w:i/>
         </w:rPr>
         <w:t>Trello</w:t>
       </w:r>
+      <w:proofErr w:type="spellEnd"/>
       <w:r>
         <w:t xml:space="preserve"> was chosen as a tool for distributing tasks and responsibilities</w:t>
       </w:r>
@@ -3954,8 +3966,13 @@
       <w:r>
         <w:t xml:space="preserve"> </w:t>
       </w:r>
-      <w:r>
-        <w:t xml:space="preserve">Trello is </w:t>
+      <w:proofErr w:type="spellStart"/>
+      <w:r>
+        <w:t>Trello</w:t>
+      </w:r>
+      <w:proofErr w:type="spellEnd"/>
+      <w:r>
+        <w:t xml:space="preserve"> is </w:t>
       </w:r>
       <w:proofErr w:type="gramStart"/>
       <w:r>
@@ -3966,7 +3983,15 @@
       </w:r>
       <w:proofErr w:type="gramEnd"/>
       <w:r>
-        <w:t xml:space="preserve"> management software with web interface, client for iOS and android to organize projects</w:t>
+        <w:t xml:space="preserve"> management software with web interface, client for </w:t>
+      </w:r>
+      <w:proofErr w:type="spellStart"/>
+      <w:r>
+        <w:t>iOS</w:t>
+      </w:r>
+      <w:proofErr w:type="spellEnd"/>
+      <w:r>
+        <w:t xml:space="preserve"> and android to organize projects</w:t>
       </w:r>
       <w:r>
         <w:t xml:space="preserve"> [1]</w:t>
@@ -3979,8 +4004,21 @@
       </w:r>
     </w:p>
     <w:p>
-      <w:r>
-        <w:t>Trello’s UI makes it easy to create and assign tasks; and keep track of its status. Cards are added at the beginning of each update section. In case there was a previous section, the pending tasks are evaluated in order to be able to include them in the next section planning. See Figure n for an example of the team’s trello board.</w:t>
+      <w:proofErr w:type="spellStart"/>
+      <w:r>
+        <w:t>Trello’s</w:t>
+      </w:r>
+      <w:proofErr w:type="spellEnd"/>
+      <w:r>
+        <w:t xml:space="preserve"> UI makes it easy to create and assign tasks; and keep track of its status. Cards are added at the beginning of each update section. In case there was a previous section, the pending tasks are evaluated in order to be able to include them in the next section planning. See Figure n for an example of the team’s </w:t>
+      </w:r>
+      <w:proofErr w:type="spellStart"/>
+      <w:r>
+        <w:t>trello</w:t>
+      </w:r>
+      <w:proofErr w:type="spellEnd"/>
+      <w:r>
+        <w:t xml:space="preserve"> board.</w:t>
       </w:r>
     </w:p>
     <w:p>
@@ -3995,7 +4033,7 @@
           <wp:inline distT="0" distB="0" distL="0" distR="0">
             <wp:extent cx="5943600" cy="2909801"/>
             <wp:effectExtent l="19050" t="0" r="0" b="0"/>
-            <wp:docPr id="1" name="Picture 1"/>
+            <wp:docPr id="19" name="Picture 1"/>
             <wp:cNvGraphicFramePr>
               <a:graphicFrameLocks xmlns:a="http://schemas.openxmlformats.org/drawingml/2006/main" noChangeAspect="1"/>
             </wp:cNvGraphicFramePr>
@@ -4051,7 +4089,15 @@
       </w:r>
       <w:proofErr w:type="spellEnd"/>
       <w:r>
-        <w:t xml:space="preserve"> trello board</w:t>
+        <w:t xml:space="preserve"> </w:t>
+      </w:r>
+      <w:proofErr w:type="spellStart"/>
+      <w:r>
+        <w:t>trello</w:t>
+      </w:r>
+      <w:proofErr w:type="spellEnd"/>
+      <w:r>
+        <w:t xml:space="preserve"> board</w:t>
       </w:r>
     </w:p>
     <w:p>
@@ -4764,16 +4810,7 @@
                 <w:szCs w:val="24"/>
                 <w:lang w:val="en-CA"/>
               </w:rPr>
-              <w:t>October 2</w:t>
-            </w:r>
-            <w:r>
-              <w:rPr>
-                <w:rFonts w:eastAsia="Calibri" w:cs="Times New Roman"/>
-                <w:sz w:val="24"/>
-                <w:szCs w:val="24"/>
-                <w:lang w:val="en-CA"/>
-              </w:rPr>
-              <w:t>5</w:t>
+              <w:t>October 25</w:t>
             </w:r>
             <w:r>
               <w:rPr>
@@ -4811,16 +4848,7 @@
                 <w:szCs w:val="24"/>
                 <w:lang w:val="en-CA"/>
               </w:rPr>
-              <w:t xml:space="preserve"> </w:t>
-            </w:r>
-            <w:r>
-              <w:rPr>
-                <w:rFonts w:eastAsia="Calibri" w:cs="Times New Roman"/>
-                <w:sz w:val="24"/>
-                <w:szCs w:val="24"/>
-                <w:lang w:val="en-CA"/>
-              </w:rPr>
-              <w:t xml:space="preserve"> </w:t>
+              <w:t xml:space="preserve">  </w:t>
             </w:r>
           </w:p>
         </w:tc>
@@ -4846,25 +4874,7 @@
                 <w:szCs w:val="24"/>
                 <w:lang w:val="en-CA"/>
               </w:rPr>
-              <w:t>3</w:t>
-            </w:r>
-            <w:r>
-              <w:rPr>
-                <w:rFonts w:eastAsia="Calibri" w:cs="Times New Roman"/>
-                <w:sz w:val="24"/>
-                <w:szCs w:val="24"/>
-                <w:lang w:val="en-CA"/>
-              </w:rPr>
-              <w:t xml:space="preserve"> day</w:t>
-            </w:r>
-            <w:r>
-              <w:rPr>
-                <w:rFonts w:eastAsia="Calibri" w:cs="Times New Roman"/>
-                <w:sz w:val="24"/>
-                <w:szCs w:val="24"/>
-                <w:lang w:val="en-CA"/>
-              </w:rPr>
-              <w:t>s</w:t>
+              <w:t>3 days</w:t>
             </w:r>
           </w:p>
         </w:tc>
@@ -7572,29 +7582,7 @@
           <w:lang w:val="en-CA"/>
         </w:rPr>
         <w:lastRenderedPageBreak/>
-        <w:t xml:space="preserve">* Group Members are the main programmers working on </w:t>
-      </w:r>
-      <w:r>
-        <w:rPr>
-          <w:rFonts w:eastAsia="Calibri" w:cs="Times New Roman"/>
-          <w:b/>
-          <w:bCs/>
-          <w:sz w:val="24"/>
-          <w:szCs w:val="24"/>
-          <w:lang w:val="en-CA"/>
-        </w:rPr>
-        <w:t>features;</w:t>
-      </w:r>
-      <w:r>
-        <w:rPr>
-          <w:rFonts w:eastAsia="Calibri" w:cs="Times New Roman"/>
-          <w:b/>
-          <w:bCs/>
-          <w:sz w:val="24"/>
-          <w:szCs w:val="24"/>
-          <w:lang w:val="en-CA"/>
-        </w:rPr>
-        <w:t xml:space="preserve"> other members will be assisting as and when required.</w:t>
+        <w:t>* Group Members are the main programmers working on features; other members will be assisting as and when required.</w:t>
       </w:r>
     </w:p>
     <w:p>
@@ -7619,6 +7607,7 @@
         <w:t>https://es.wikipedia.org/wiki/Trello</w:t>
       </w:r>
     </w:p>
+    <w:p/>
     <w:sectPr>
       <w:pgSz w:w="12240" w:h="15840"/>
       <w:pgMar w:top="1440" w:right="1440" w:bottom="1440" w:left="1440" w:header="720" w:footer="720" w:gutter="0"/>
@@ -7647,7 +7636,7 @@
         <w:rFonts w:ascii="Symbol" w:hAnsi="Symbol" w:hint="default"/>
       </w:rPr>
     </w:lvl>
-    <w:lvl w:ilvl="1" w:tplc="04090003" w:tentative="1">
+    <w:lvl w:ilvl="1" w:tplc="04090003">
       <w:start w:val="1"/>
       <w:numFmt w:val="bullet"/>
       <w:lvlText w:val="o"/>
@@ -7793,7 +7782,7 @@
     <w:lsdException w:name="Subtitle" w:semiHidden="0" w:uiPriority="11" w:unhideWhenUsed="0" w:qFormat="1"/>
     <w:lsdException w:name="Strong" w:semiHidden="0" w:uiPriority="22" w:unhideWhenUsed="0" w:qFormat="1"/>
     <w:lsdException w:name="Emphasis" w:semiHidden="0" w:uiPriority="20" w:unhideWhenUsed="0" w:qFormat="1"/>
-    <w:lsdException w:name="Table Grid" w:semiHidden="0" w:uiPriority="39" w:unhideWhenUsed="0"/>
+    <w:lsdException w:name="Table Grid" w:semiHidden="0" w:uiPriority="59" w:unhideWhenUsed="0"/>
     <w:lsdException w:name="Placeholder Text" w:unhideWhenUsed="0"/>
     <w:lsdException w:name="No Spacing" w:semiHidden="0" w:uiPriority="1" w:unhideWhenUsed="0" w:qFormat="1"/>
     <w:lsdException w:name="Light Shading" w:semiHidden="0" w:uiPriority="60" w:unhideWhenUsed="0"/>
@@ -8410,7 +8399,7 @@
   <a:extraClrSchemeLst/>
   <a:extLst>
     <a:ext uri="{05A4C25C-085E-4340-85A3-A5531E510DB2}">
-      <thm15:themeFamily xmlns="" xmlns:thm15="http://schemas.microsoft.com/office/thememl/2012/main" name="Office Theme" id="{62F939B6-93AF-4DB8-9C6B-D6C7DFDC589F}" vid="{4A3C46E8-61CC-4603-A589-7422A47A8E4A}"/>
+      <thm15:themeFamily xmlns:thm15="http://schemas.microsoft.com/office/thememl/2012/main" xmlns="" name="Office Theme" id="{62F939B6-93AF-4DB8-9C6B-D6C7DFDC589F}" vid="{4A3C46E8-61CC-4603-A589-7422A47A8E4A}"/>
     </a:ext>
   </a:extLst>
 </a:theme>
@@ -8421,7 +8410,7 @@
 </file>
 
 <file path=customXml/itemProps1.xml><?xml version="1.0" encoding="utf-8"?>
-<ds:datastoreItem xmlns:ds="http://schemas.openxmlformats.org/officeDocument/2006/customXml" ds:itemID="{1CBF0EEA-EB2F-4F48-9BA9-1EBEC1EC32D1}">
+<ds:datastoreItem xmlns:ds="http://schemas.openxmlformats.org/officeDocument/2006/customXml" ds:itemID="{618F78D6-48CA-4D4D-87EF-C431860B8C89}">
   <ds:schemaRefs>
     <ds:schemaRef ds:uri="http://schemas.openxmlformats.org/officeDocument/2006/bibliography"/>
   </ds:schemaRefs>

</xml_diff>

<commit_message>
Added scope and low fidelity prototype
</commit_message>
<xml_diff>
--- a/project_derivable.docx
+++ b/project_derivable.docx
@@ -2215,42 +2215,55 @@
           <w:rFonts w:cs="Times New Roman"/>
           <w:sz w:val="24"/>
         </w:rPr>
-        <w:t>//TO DO</w:t>
-      </w:r>
-    </w:p>
-    <w:p>
-      <w:pPr>
-        <w:rPr>
-          <w:rFonts w:cs="Times New Roman"/>
-          <w:sz w:val="18"/>
-          <w:szCs w:val="16"/>
-        </w:rPr>
-      </w:pPr>
+        <w:t xml:space="preserve">Users will be able to use most of the functionalities in any city of the world, except for </w:t>
+      </w:r>
       <w:r>
         <w:rPr>
           <w:rStyle w:val="normaltextrun"/>
           <w:rFonts w:cs="Times New Roman"/>
           <w:sz w:val="24"/>
         </w:rPr>
-        <w:t xml:space="preserve">Talk about how for now </w:t>
-      </w:r>
-      <w:proofErr w:type="spellStart"/>
+        <w:t>Services and Immigration Information functionalities</w:t>
+      </w:r>
       <w:r>
         <w:rPr>
           <w:rStyle w:val="normaltextrun"/>
           <w:rFonts w:cs="Times New Roman"/>
           <w:sz w:val="24"/>
         </w:rPr>
-        <w:t>imm</w:t>
-      </w:r>
-      <w:proofErr w:type="spellEnd"/>
+        <w:t xml:space="preserve"> which </w:t>
+      </w:r>
       <w:r>
         <w:rPr>
           <w:rStyle w:val="normaltextrun"/>
           <w:rFonts w:cs="Times New Roman"/>
           <w:sz w:val="24"/>
         </w:rPr>
-        <w:t>. Info or services would only be available for Halifax. Options will be removed if not available.</w:t>
+        <w:t>will only be available</w:t>
+      </w:r>
+      <w:r>
+        <w:rPr>
+          <w:rStyle w:val="normaltextrun"/>
+          <w:rFonts w:cs="Times New Roman"/>
+          <w:sz w:val="24"/>
+        </w:rPr>
+        <w:t xml:space="preserve"> for Halifax at the moment</w:t>
+      </w:r>
+      <w:r>
+        <w:rPr>
+          <w:rStyle w:val="normaltextrun"/>
+          <w:rFonts w:cs="Times New Roman"/>
+          <w:sz w:val="24"/>
+        </w:rPr>
+        <w:t>.</w:t>
+      </w:r>
+      <w:r>
+        <w:rPr>
+          <w:rStyle w:val="normaltextrun"/>
+          <w:rFonts w:cs="Times New Roman"/>
+          <w:sz w:val="24"/>
+        </w:rPr>
+        <w:t xml:space="preserve"> Further in the future, the API will be extended so it covers other cities apart from Halifax.</w:t>
       </w:r>
     </w:p>
     <w:p>
@@ -2831,6 +2844,180 @@
     </w:p>
     <w:p>
       <w:pPr>
+        <w:spacing w:after="0"/>
+        <w:jc w:val="both"/>
+      </w:pPr>
+      <w:r>
+        <w:t>Low fidelity prototype was helpful to get a better idea of how the application would look once implemented and how the information and functionalities could be organized and displayed throughout the application.</w:t>
+      </w:r>
+    </w:p>
+    <w:p>
+      <w:pPr>
+        <w:jc w:val="center"/>
+      </w:pPr>
+      <w:r>
+        <w:rPr>
+          <w:rFonts w:asciiTheme="majorHAnsi" w:eastAsiaTheme="majorEastAsia" w:hAnsiTheme="majorHAnsi" w:cstheme="majorBidi"/>
+          <w:noProof/>
+          <w:color w:val="2F5496" w:themeColor="accent1" w:themeShade="BF"/>
+          <w:sz w:val="26"/>
+          <w:szCs w:val="26"/>
+        </w:rPr>
+        <w:drawing>
+          <wp:inline distT="0" distB="0" distL="0" distR="0">
+            <wp:extent cx="3495675" cy="4791075"/>
+            <wp:effectExtent l="666750" t="0" r="657225" b="0"/>
+            <wp:docPr id="37" name="Picture 37" descr="C:\Users\Genny\AppData\Local\Microsoft\Windows\INetCache\Content.Word\photo_2018-10-30_18-19-48.jpg"/>
+            <wp:cNvGraphicFramePr>
+              <a:graphicFrameLocks xmlns:a="http://schemas.openxmlformats.org/drawingml/2006/main" noChangeAspect="1"/>
+            </wp:cNvGraphicFramePr>
+            <a:graphic xmlns:a="http://schemas.openxmlformats.org/drawingml/2006/main">
+              <a:graphicData uri="http://schemas.openxmlformats.org/drawingml/2006/picture">
+                <pic:pic xmlns:pic="http://schemas.openxmlformats.org/drawingml/2006/picture">
+                  <pic:nvPicPr>
+                    <pic:cNvPr id="0" name="Picture 37" descr="C:\Users\Genny\AppData\Local\Microsoft\Windows\INetCache\Content.Word\photo_2018-10-30_18-19-48.jpg"/>
+                    <pic:cNvPicPr>
+                      <a:picLocks noChangeAspect="1" noChangeArrowheads="1"/>
+                    </pic:cNvPicPr>
+                  </pic:nvPicPr>
+                  <pic:blipFill>
+                    <a:blip r:embed="rId12" cstate="print"/>
+                    <a:srcRect l="7544" t="5896" r="2248" b="3419"/>
+                    <a:stretch>
+                      <a:fillRect/>
+                    </a:stretch>
+                  </pic:blipFill>
+                  <pic:spPr bwMode="auto">
+                    <a:xfrm rot="-5400000">
+                      <a:off x="0" y="0"/>
+                      <a:ext cx="3495675" cy="4791075"/>
+                    </a:xfrm>
+                    <a:prstGeom prst="rect">
+                      <a:avLst/>
+                    </a:prstGeom>
+                    <a:noFill/>
+                    <a:ln w="9525">
+                      <a:noFill/>
+                      <a:miter lim="800000"/>
+                      <a:headEnd/>
+                      <a:tailEnd/>
+                    </a:ln>
+                  </pic:spPr>
+                </pic:pic>
+              </a:graphicData>
+            </a:graphic>
+          </wp:inline>
+        </w:drawing>
+      </w:r>
+    </w:p>
+    <w:p>
+      <w:pPr>
+        <w:jc w:val="center"/>
+        <w:rPr>
+          <w:rFonts w:asciiTheme="majorHAnsi" w:eastAsiaTheme="majorEastAsia" w:hAnsiTheme="majorHAnsi" w:cstheme="majorBidi"/>
+          <w:color w:val="2F5496" w:themeColor="accent1" w:themeShade="BF"/>
+          <w:sz w:val="26"/>
+          <w:szCs w:val="26"/>
+        </w:rPr>
+      </w:pPr>
+      <w:r>
+        <w:t>Figure n. Low fidelity prototype part 1</w:t>
+      </w:r>
+    </w:p>
+    <w:p>
+      <w:pPr>
+        <w:jc w:val="both"/>
+        <w:rPr>
+          <w:rFonts w:asciiTheme="majorHAnsi" w:eastAsiaTheme="majorEastAsia" w:hAnsiTheme="majorHAnsi" w:cstheme="majorBidi"/>
+          <w:color w:val="2F5496" w:themeColor="accent1" w:themeShade="BF"/>
+          <w:sz w:val="26"/>
+          <w:szCs w:val="26"/>
+        </w:rPr>
+      </w:pPr>
+    </w:p>
+    <w:p>
+      <w:pPr>
+        <w:spacing w:after="0"/>
+        <w:jc w:val="center"/>
+      </w:pPr>
+      <w:r>
+        <w:rPr>
+          <w:rFonts w:cs="Times New Roman"/>
+          <w:noProof/>
+          <w:sz w:val="24"/>
+        </w:rPr>
+        <w:lastRenderedPageBreak/>
+        <w:drawing>
+          <wp:inline distT="0" distB="0" distL="0" distR="0">
+            <wp:extent cx="3533775" cy="4836014"/>
+            <wp:effectExtent l="666750" t="0" r="657225" b="0"/>
+            <wp:docPr id="23" name="Picture 23" descr="C:\Users\Genny\AppData\Local\Microsoft\Windows\INetCache\Content.Word\photo_2018-10-30_18-19-46.jpg"/>
+            <wp:cNvGraphicFramePr>
+              <a:graphicFrameLocks xmlns:a="http://schemas.openxmlformats.org/drawingml/2006/main" noChangeAspect="1"/>
+            </wp:cNvGraphicFramePr>
+            <a:graphic xmlns:a="http://schemas.openxmlformats.org/drawingml/2006/main">
+              <a:graphicData uri="http://schemas.openxmlformats.org/drawingml/2006/picture">
+                <pic:pic xmlns:pic="http://schemas.openxmlformats.org/drawingml/2006/picture">
+                  <pic:nvPicPr>
+                    <pic:cNvPr id="0" name="Picture 23" descr="C:\Users\Genny\AppData\Local\Microsoft\Windows\INetCache\Content.Word\photo_2018-10-30_18-19-46.jpg"/>
+                    <pic:cNvPicPr>
+                      <a:picLocks noChangeAspect="1" noChangeArrowheads="1"/>
+                    </pic:cNvPicPr>
+                  </pic:nvPicPr>
+                  <pic:blipFill>
+                    <a:blip r:embed="rId13" cstate="print"/>
+                    <a:srcRect l="3344" t="6849" b="2854"/>
+                    <a:stretch>
+                      <a:fillRect/>
+                    </a:stretch>
+                  </pic:blipFill>
+                  <pic:spPr bwMode="auto">
+                    <a:xfrm rot="16200000">
+                      <a:off x="0" y="0"/>
+                      <a:ext cx="3533775" cy="4836014"/>
+                    </a:xfrm>
+                    <a:prstGeom prst="rect">
+                      <a:avLst/>
+                    </a:prstGeom>
+                    <a:noFill/>
+                    <a:ln w="9525">
+                      <a:noFill/>
+                      <a:miter lim="800000"/>
+                      <a:headEnd/>
+                      <a:tailEnd/>
+                    </a:ln>
+                  </pic:spPr>
+                </pic:pic>
+              </a:graphicData>
+            </a:graphic>
+          </wp:inline>
+        </w:drawing>
+      </w:r>
+      <w:r>
+        <w:t xml:space="preserve"> </w:t>
+      </w:r>
+    </w:p>
+    <w:p>
+      <w:pPr>
+        <w:jc w:val="center"/>
+        <w:rPr>
+          <w:rFonts w:asciiTheme="majorHAnsi" w:eastAsiaTheme="majorEastAsia" w:hAnsiTheme="majorHAnsi" w:cstheme="majorBidi"/>
+          <w:color w:val="2F5496" w:themeColor="accent1" w:themeShade="BF"/>
+          <w:sz w:val="26"/>
+          <w:szCs w:val="26"/>
+        </w:rPr>
+      </w:pPr>
+      <w:r>
+        <w:t>Figure n. Low fidelity prototype part 2</w:t>
+      </w:r>
+    </w:p>
+    <w:p>
+      <w:pPr>
+        <w:pStyle w:val="Heading2"/>
+      </w:pPr>
+    </w:p>
+    <w:p>
+      <w:pPr>
         <w:rPr>
           <w:rFonts w:asciiTheme="majorHAnsi" w:eastAsiaTheme="majorEastAsia" w:hAnsiTheme="majorHAnsi" w:cstheme="majorBidi"/>
           <w:color w:val="2F5496" w:themeColor="accent1" w:themeShade="BF"/>
@@ -2904,10 +3091,10 @@
                           <pic:cNvPicPr/>
                         </pic:nvPicPr>
                         <pic:blipFill>
-                          <a:blip r:embed="rId12" cstate="print">
+                          <a:blip r:embed="rId14" cstate="print">
                             <a:extLst>
                               <a:ext uri="{28A0092B-C50C-407E-A947-70E740481C1C}">
-                                <a14:useLocalDpi xmlns="" xmlns:wpc="http://schemas.microsoft.com/office/word/2010/wordprocessingCanvas" xmlns:mc="http://schemas.openxmlformats.org/markup-compatibility/2006" xmlns:o="urn:schemas-microsoft-com:office:office" xmlns:v="urn:schemas-microsoft-com:vml" xmlns:wp14="http://schemas.microsoft.com/office/word/2010/wordprocessingDrawing" xmlns:w10="urn:schemas-microsoft-com:office:word" xmlns:w="http://schemas.openxmlformats.org/wordprocessingml/2006/main" xmlns:w14="http://schemas.microsoft.com/office/word/2010/wordml" xmlns:w15="http://schemas.microsoft.com/office/word/2012/wordml" xmlns:wpg="http://schemas.microsoft.com/office/word/2010/wordprocessingGroup" xmlns:wpi="http://schemas.microsoft.com/office/word/2010/wordprocessingInk" xmlns:wps="http://schemas.microsoft.com/office/word/2010/wordprocessingShape" xmlns:a14="http://schemas.microsoft.com/office/drawing/2010/main" val="0"/>
+                                <a14:useLocalDpi xmlns:a14="http://schemas.microsoft.com/office/drawing/2010/main" xmlns:wps="http://schemas.microsoft.com/office/word/2010/wordprocessingShape" xmlns:wpi="http://schemas.microsoft.com/office/word/2010/wordprocessingInk" xmlns:wpg="http://schemas.microsoft.com/office/word/2010/wordprocessingGroup" xmlns:w15="http://schemas.microsoft.com/office/word/2012/wordml" xmlns:w14="http://schemas.microsoft.com/office/word/2010/wordml" xmlns:w="http://schemas.openxmlformats.org/wordprocessingml/2006/main" xmlns:w10="urn:schemas-microsoft-com:office:word" xmlns:wp14="http://schemas.microsoft.com/office/word/2010/wordprocessingDrawing" xmlns:v="urn:schemas-microsoft-com:vml" xmlns:o="urn:schemas-microsoft-com:office:office" xmlns:mc="http://schemas.openxmlformats.org/markup-compatibility/2006" xmlns:wpc="http://schemas.microsoft.com/office/word/2010/wordprocessingCanvas" xmlns="" val="0"/>
                               </a:ext>
                             </a:extLst>
                           </a:blip>
@@ -2963,7 +3150,7 @@
                           </pic:cNvPicPr>
                         </pic:nvPicPr>
                         <pic:blipFill>
-                          <a:blip r:embed="rId13" cstate="print"/>
+                          <a:blip r:embed="rId15" cstate="print"/>
                           <a:srcRect/>
                           <a:stretch>
                             <a:fillRect/>
@@ -3021,10 +3208,10 @@
                           <pic:cNvPicPr/>
                         </pic:nvPicPr>
                         <pic:blipFill>
-                          <a:blip r:embed="rId14" cstate="print">
+                          <a:blip r:embed="rId16" cstate="print">
                             <a:extLst>
                               <a:ext uri="{28A0092B-C50C-407E-A947-70E740481C1C}">
-                                <a14:useLocalDpi xmlns="" xmlns:wpc="http://schemas.microsoft.com/office/word/2010/wordprocessingCanvas" xmlns:mc="http://schemas.openxmlformats.org/markup-compatibility/2006" xmlns:o="urn:schemas-microsoft-com:office:office" xmlns:v="urn:schemas-microsoft-com:vml" xmlns:wp14="http://schemas.microsoft.com/office/word/2010/wordprocessingDrawing" xmlns:w10="urn:schemas-microsoft-com:office:word" xmlns:w="http://schemas.openxmlformats.org/wordprocessingml/2006/main" xmlns:w14="http://schemas.microsoft.com/office/word/2010/wordml" xmlns:w15="http://schemas.microsoft.com/office/word/2012/wordml" xmlns:wpg="http://schemas.microsoft.com/office/word/2010/wordprocessingGroup" xmlns:wpi="http://schemas.microsoft.com/office/word/2010/wordprocessingInk" xmlns:wps="http://schemas.microsoft.com/office/word/2010/wordprocessingShape" xmlns:a14="http://schemas.microsoft.com/office/drawing/2010/main" val="0"/>
+                                <a14:useLocalDpi xmlns:a14="http://schemas.microsoft.com/office/drawing/2010/main" xmlns:wps="http://schemas.microsoft.com/office/word/2010/wordprocessingShape" xmlns:wpi="http://schemas.microsoft.com/office/word/2010/wordprocessingInk" xmlns:wpg="http://schemas.microsoft.com/office/word/2010/wordprocessingGroup" xmlns:w15="http://schemas.microsoft.com/office/word/2012/wordml" xmlns:w14="http://schemas.microsoft.com/office/word/2010/wordml" xmlns:w="http://schemas.openxmlformats.org/wordprocessingml/2006/main" xmlns:w10="urn:schemas-microsoft-com:office:word" xmlns:wp14="http://schemas.microsoft.com/office/word/2010/wordprocessingDrawing" xmlns:v="urn:schemas-microsoft-com:vml" xmlns:o="urn:schemas-microsoft-com:office:office" xmlns:mc="http://schemas.openxmlformats.org/markup-compatibility/2006" xmlns:wpc="http://schemas.microsoft.com/office/word/2010/wordprocessingCanvas" xmlns="" val="0"/>
                               </a:ext>
                             </a:extLst>
                           </a:blip>
@@ -3149,10 +3336,10 @@
                           <pic:cNvPicPr/>
                         </pic:nvPicPr>
                         <pic:blipFill>
-                          <a:blip r:embed="rId15" cstate="print">
+                          <a:blip r:embed="rId17" cstate="print">
                             <a:extLst>
                               <a:ext uri="{28A0092B-C50C-407E-A947-70E740481C1C}">
-                                <a14:useLocalDpi xmlns="" xmlns:wpc="http://schemas.microsoft.com/office/word/2010/wordprocessingCanvas" xmlns:mc="http://schemas.openxmlformats.org/markup-compatibility/2006" xmlns:o="urn:schemas-microsoft-com:office:office" xmlns:v="urn:schemas-microsoft-com:vml" xmlns:wp14="http://schemas.microsoft.com/office/word/2010/wordprocessingDrawing" xmlns:w10="urn:schemas-microsoft-com:office:word" xmlns:w="http://schemas.openxmlformats.org/wordprocessingml/2006/main" xmlns:w14="http://schemas.microsoft.com/office/word/2010/wordml" xmlns:w15="http://schemas.microsoft.com/office/word/2012/wordml" xmlns:wpg="http://schemas.microsoft.com/office/word/2010/wordprocessingGroup" xmlns:wpi="http://schemas.microsoft.com/office/word/2010/wordprocessingInk" xmlns:wps="http://schemas.microsoft.com/office/word/2010/wordprocessingShape" xmlns:a14="http://schemas.microsoft.com/office/drawing/2010/main" val="0"/>
+                                <a14:useLocalDpi xmlns:a14="http://schemas.microsoft.com/office/drawing/2010/main" xmlns:wps="http://schemas.microsoft.com/office/word/2010/wordprocessingShape" xmlns:wpi="http://schemas.microsoft.com/office/word/2010/wordprocessingInk" xmlns:wpg="http://schemas.microsoft.com/office/word/2010/wordprocessingGroup" xmlns:w15="http://schemas.microsoft.com/office/word/2012/wordml" xmlns:w14="http://schemas.microsoft.com/office/word/2010/wordml" xmlns:w="http://schemas.openxmlformats.org/wordprocessingml/2006/main" xmlns:w10="urn:schemas-microsoft-com:office:word" xmlns:wp14="http://schemas.microsoft.com/office/word/2010/wordprocessingDrawing" xmlns:v="urn:schemas-microsoft-com:vml" xmlns:o="urn:schemas-microsoft-com:office:office" xmlns:mc="http://schemas.openxmlformats.org/markup-compatibility/2006" xmlns:wpc="http://schemas.microsoft.com/office/word/2010/wordprocessingCanvas" xmlns="" val="0"/>
                               </a:ext>
                             </a:extLst>
                           </a:blip>
@@ -3196,10 +3383,10 @@
                           <pic:cNvPicPr/>
                         </pic:nvPicPr>
                         <pic:blipFill>
-                          <a:blip r:embed="rId15" cstate="print">
+                          <a:blip r:embed="rId17" cstate="print">
                             <a:extLst>
                               <a:ext uri="{28A0092B-C50C-407E-A947-70E740481C1C}">
-                                <a14:useLocalDpi xmlns="" xmlns:wpc="http://schemas.microsoft.com/office/word/2010/wordprocessingCanvas" xmlns:mc="http://schemas.openxmlformats.org/markup-compatibility/2006" xmlns:o="urn:schemas-microsoft-com:office:office" xmlns:v="urn:schemas-microsoft-com:vml" xmlns:wp14="http://schemas.microsoft.com/office/word/2010/wordprocessingDrawing" xmlns:w10="urn:schemas-microsoft-com:office:word" xmlns:w="http://schemas.openxmlformats.org/wordprocessingml/2006/main" xmlns:w14="http://schemas.microsoft.com/office/word/2010/wordml" xmlns:w15="http://schemas.microsoft.com/office/word/2012/wordml" xmlns:wpg="http://schemas.microsoft.com/office/word/2010/wordprocessingGroup" xmlns:wpi="http://schemas.microsoft.com/office/word/2010/wordprocessingInk" xmlns:wps="http://schemas.microsoft.com/office/word/2010/wordprocessingShape" xmlns:a14="http://schemas.microsoft.com/office/drawing/2010/main" val="0"/>
+                                <a14:useLocalDpi xmlns:a14="http://schemas.microsoft.com/office/drawing/2010/main" xmlns:wps="http://schemas.microsoft.com/office/word/2010/wordprocessingShape" xmlns:wpi="http://schemas.microsoft.com/office/word/2010/wordprocessingInk" xmlns:wpg="http://schemas.microsoft.com/office/word/2010/wordprocessingGroup" xmlns:w15="http://schemas.microsoft.com/office/word/2012/wordml" xmlns:w14="http://schemas.microsoft.com/office/word/2010/wordml" xmlns:w="http://schemas.openxmlformats.org/wordprocessingml/2006/main" xmlns:w10="urn:schemas-microsoft-com:office:word" xmlns:wp14="http://schemas.microsoft.com/office/word/2010/wordprocessingDrawing" xmlns:v="urn:schemas-microsoft-com:vml" xmlns:o="urn:schemas-microsoft-com:office:office" xmlns:mc="http://schemas.openxmlformats.org/markup-compatibility/2006" xmlns:wpc="http://schemas.microsoft.com/office/word/2010/wordprocessingCanvas" xmlns="" val="0"/>
                               </a:ext>
                             </a:extLst>
                           </a:blip>
@@ -3254,10 +3441,10 @@
                           <pic:cNvPicPr/>
                         </pic:nvPicPr>
                         <pic:blipFill>
-                          <a:blip r:embed="rId16" cstate="print">
+                          <a:blip r:embed="rId18" cstate="print">
                             <a:extLst>
                               <a:ext uri="{28A0092B-C50C-407E-A947-70E740481C1C}">
-                                <a14:useLocalDpi xmlns="" xmlns:wpc="http://schemas.microsoft.com/office/word/2010/wordprocessingCanvas" xmlns:mc="http://schemas.openxmlformats.org/markup-compatibility/2006" xmlns:o="urn:schemas-microsoft-com:office:office" xmlns:v="urn:schemas-microsoft-com:vml" xmlns:wp14="http://schemas.microsoft.com/office/word/2010/wordprocessingDrawing" xmlns:w10="urn:schemas-microsoft-com:office:word" xmlns:w="http://schemas.openxmlformats.org/wordprocessingml/2006/main" xmlns:w14="http://schemas.microsoft.com/office/word/2010/wordml" xmlns:w15="http://schemas.microsoft.com/office/word/2012/wordml" xmlns:wpg="http://schemas.microsoft.com/office/word/2010/wordprocessingGroup" xmlns:wpi="http://schemas.microsoft.com/office/word/2010/wordprocessingInk" xmlns:wps="http://schemas.microsoft.com/office/word/2010/wordprocessingShape" xmlns:a14="http://schemas.microsoft.com/office/drawing/2010/main" val="0"/>
+                                <a14:useLocalDpi xmlns:a14="http://schemas.microsoft.com/office/drawing/2010/main" xmlns:wps="http://schemas.microsoft.com/office/word/2010/wordprocessingShape" xmlns:wpi="http://schemas.microsoft.com/office/word/2010/wordprocessingInk" xmlns:wpg="http://schemas.microsoft.com/office/word/2010/wordprocessingGroup" xmlns:w15="http://schemas.microsoft.com/office/word/2012/wordml" xmlns:w14="http://schemas.microsoft.com/office/word/2010/wordml" xmlns:w="http://schemas.openxmlformats.org/wordprocessingml/2006/main" xmlns:w10="urn:schemas-microsoft-com:office:word" xmlns:wp14="http://schemas.microsoft.com/office/word/2010/wordprocessingDrawing" xmlns:v="urn:schemas-microsoft-com:vml" xmlns:o="urn:schemas-microsoft-com:office:office" xmlns:mc="http://schemas.openxmlformats.org/markup-compatibility/2006" xmlns:wpc="http://schemas.microsoft.com/office/word/2010/wordprocessingCanvas" xmlns="" val="0"/>
                               </a:ext>
                             </a:extLst>
                           </a:blip>
@@ -3397,10 +3584,10 @@
                           <pic:cNvPicPr/>
                         </pic:nvPicPr>
                         <pic:blipFill>
-                          <a:blip r:embed="rId14" cstate="print">
+                          <a:blip r:embed="rId16" cstate="print">
                             <a:extLst>
                               <a:ext uri="{28A0092B-C50C-407E-A947-70E740481C1C}">
-                                <a14:useLocalDpi xmlns="" xmlns:wpc="http://schemas.microsoft.com/office/word/2010/wordprocessingCanvas" xmlns:mc="http://schemas.openxmlformats.org/markup-compatibility/2006" xmlns:o="urn:schemas-microsoft-com:office:office" xmlns:v="urn:schemas-microsoft-com:vml" xmlns:wp14="http://schemas.microsoft.com/office/word/2010/wordprocessingDrawing" xmlns:w10="urn:schemas-microsoft-com:office:word" xmlns:w="http://schemas.openxmlformats.org/wordprocessingml/2006/main" xmlns:w14="http://schemas.microsoft.com/office/word/2010/wordml" xmlns:w15="http://schemas.microsoft.com/office/word/2012/wordml" xmlns:wpg="http://schemas.microsoft.com/office/word/2010/wordprocessingGroup" xmlns:wpi="http://schemas.microsoft.com/office/word/2010/wordprocessingInk" xmlns:wps="http://schemas.microsoft.com/office/word/2010/wordprocessingShape" xmlns:a14="http://schemas.microsoft.com/office/drawing/2010/main" val="0"/>
+                                <a14:useLocalDpi xmlns:a14="http://schemas.microsoft.com/office/drawing/2010/main" xmlns:wps="http://schemas.microsoft.com/office/word/2010/wordprocessingShape" xmlns:wpi="http://schemas.microsoft.com/office/word/2010/wordprocessingInk" xmlns:wpg="http://schemas.microsoft.com/office/word/2010/wordprocessingGroup" xmlns:w15="http://schemas.microsoft.com/office/word/2012/wordml" xmlns:w14="http://schemas.microsoft.com/office/word/2010/wordml" xmlns:w="http://schemas.openxmlformats.org/wordprocessingml/2006/main" xmlns:w10="urn:schemas-microsoft-com:office:word" xmlns:wp14="http://schemas.microsoft.com/office/word/2010/wordprocessingDrawing" xmlns:v="urn:schemas-microsoft-com:vml" xmlns:o="urn:schemas-microsoft-com:office:office" xmlns:mc="http://schemas.openxmlformats.org/markup-compatibility/2006" xmlns:wpc="http://schemas.microsoft.com/office/word/2010/wordprocessingCanvas" xmlns="" val="0"/>
                               </a:ext>
                             </a:extLst>
                           </a:blip>
@@ -3461,7 +3648,7 @@
                           </pic:cNvPicPr>
                         </pic:nvPicPr>
                         <pic:blipFill>
-                          <a:blip r:embed="rId17" cstate="print"/>
+                          <a:blip r:embed="rId19" cstate="print"/>
                           <a:srcRect l="3746" t="2564"/>
                           <a:stretch>
                             <a:fillRect/>
@@ -3607,10 +3794,10 @@
                           <pic:cNvPicPr/>
                         </pic:nvPicPr>
                         <pic:blipFill>
-                          <a:blip r:embed="rId18" cstate="print">
+                          <a:blip r:embed="rId20" cstate="print">
                             <a:extLst>
                               <a:ext uri="{28A0092B-C50C-407E-A947-70E740481C1C}">
-                                <a14:useLocalDpi xmlns="" xmlns:wpc="http://schemas.microsoft.com/office/word/2010/wordprocessingCanvas" xmlns:mc="http://schemas.openxmlformats.org/markup-compatibility/2006" xmlns:o="urn:schemas-microsoft-com:office:office" xmlns:v="urn:schemas-microsoft-com:vml" xmlns:wp14="http://schemas.microsoft.com/office/word/2010/wordprocessingDrawing" xmlns:w10="urn:schemas-microsoft-com:office:word" xmlns:w="http://schemas.openxmlformats.org/wordprocessingml/2006/main" xmlns:w14="http://schemas.microsoft.com/office/word/2010/wordml" xmlns:w15="http://schemas.microsoft.com/office/word/2012/wordml" xmlns:wpg="http://schemas.microsoft.com/office/word/2010/wordprocessingGroup" xmlns:wpi="http://schemas.microsoft.com/office/word/2010/wordprocessingInk" xmlns:wps="http://schemas.microsoft.com/office/word/2010/wordprocessingShape" xmlns:a14="http://schemas.microsoft.com/office/drawing/2010/main" val="0"/>
+                                <a14:useLocalDpi xmlns:a14="http://schemas.microsoft.com/office/drawing/2010/main" xmlns:wps="http://schemas.microsoft.com/office/word/2010/wordprocessingShape" xmlns:wpi="http://schemas.microsoft.com/office/word/2010/wordprocessingInk" xmlns:wpg="http://schemas.microsoft.com/office/word/2010/wordprocessingGroup" xmlns:w15="http://schemas.microsoft.com/office/word/2012/wordml" xmlns:w14="http://schemas.microsoft.com/office/word/2010/wordml" xmlns:w="http://schemas.openxmlformats.org/wordprocessingml/2006/main" xmlns:w10="urn:schemas-microsoft-com:office:word" xmlns:wp14="http://schemas.microsoft.com/office/word/2010/wordprocessingDrawing" xmlns:v="urn:schemas-microsoft-com:vml" xmlns:o="urn:schemas-microsoft-com:office:office" xmlns:mc="http://schemas.openxmlformats.org/markup-compatibility/2006" xmlns:wpc="http://schemas.microsoft.com/office/word/2010/wordprocessingCanvas" xmlns="" val="0"/>
                               </a:ext>
                             </a:extLst>
                           </a:blip>
@@ -3668,10 +3855,10 @@
                           <pic:cNvPicPr/>
                         </pic:nvPicPr>
                         <pic:blipFill>
-                          <a:blip r:embed="rId18" cstate="print">
+                          <a:blip r:embed="rId20" cstate="print">
                             <a:extLst>
                               <a:ext uri="{28A0092B-C50C-407E-A947-70E740481C1C}">
-                                <a14:useLocalDpi xmlns="" xmlns:wpc="http://schemas.microsoft.com/office/word/2010/wordprocessingCanvas" xmlns:mc="http://schemas.openxmlformats.org/markup-compatibility/2006" xmlns:o="urn:schemas-microsoft-com:office:office" xmlns:v="urn:schemas-microsoft-com:vml" xmlns:wp14="http://schemas.microsoft.com/office/word/2010/wordprocessingDrawing" xmlns:w10="urn:schemas-microsoft-com:office:word" xmlns:w="http://schemas.openxmlformats.org/wordprocessingml/2006/main" xmlns:w14="http://schemas.microsoft.com/office/word/2010/wordml" xmlns:w15="http://schemas.microsoft.com/office/word/2012/wordml" xmlns:wpg="http://schemas.microsoft.com/office/word/2010/wordprocessingGroup" xmlns:wpi="http://schemas.microsoft.com/office/word/2010/wordprocessingInk" xmlns:wps="http://schemas.microsoft.com/office/word/2010/wordprocessingShape" xmlns:a14="http://schemas.microsoft.com/office/drawing/2010/main" val="0"/>
+                                <a14:useLocalDpi xmlns:a14="http://schemas.microsoft.com/office/drawing/2010/main" xmlns:wps="http://schemas.microsoft.com/office/word/2010/wordprocessingShape" xmlns:wpi="http://schemas.microsoft.com/office/word/2010/wordprocessingInk" xmlns:wpg="http://schemas.microsoft.com/office/word/2010/wordprocessingGroup" xmlns:w15="http://schemas.microsoft.com/office/word/2012/wordml" xmlns:w14="http://schemas.microsoft.com/office/word/2010/wordml" xmlns:w="http://schemas.openxmlformats.org/wordprocessingml/2006/main" xmlns:w10="urn:schemas-microsoft-com:office:word" xmlns:wp14="http://schemas.microsoft.com/office/word/2010/wordprocessingDrawing" xmlns:v="urn:schemas-microsoft-com:vml" xmlns:o="urn:schemas-microsoft-com:office:office" xmlns:mc="http://schemas.openxmlformats.org/markup-compatibility/2006" xmlns:wpc="http://schemas.microsoft.com/office/word/2010/wordprocessingCanvas" xmlns="" val="0"/>
                               </a:ext>
                             </a:extLst>
                           </a:blip>
@@ -3732,7 +3919,7 @@
                           </pic:cNvPicPr>
                         </pic:nvPicPr>
                         <pic:blipFill>
-                          <a:blip r:embed="rId19" cstate="print"/>
+                          <a:blip r:embed="rId21" cstate="print"/>
                           <a:srcRect/>
                           <a:stretch>
                             <a:fillRect/>
@@ -3797,7 +3984,7 @@
                           </pic:cNvPicPr>
                         </pic:nvPicPr>
                         <pic:blipFill>
-                          <a:blip r:embed="rId20" cstate="print"/>
+                          <a:blip r:embed="rId22" cstate="print"/>
                           <a:srcRect/>
                           <a:stretch>
                             <a:fillRect/>
@@ -3946,10 +4133,10 @@
                           <pic:cNvPicPr/>
                         </pic:nvPicPr>
                         <pic:blipFill>
-                          <a:blip r:embed="rId21" cstate="print">
+                          <a:blip r:embed="rId23" cstate="print">
                             <a:extLst>
                               <a:ext uri="{28A0092B-C50C-407E-A947-70E740481C1C}">
-                                <a14:useLocalDpi xmlns="" xmlns:wpc="http://schemas.microsoft.com/office/word/2010/wordprocessingCanvas" xmlns:mc="http://schemas.openxmlformats.org/markup-compatibility/2006" xmlns:o="urn:schemas-microsoft-com:office:office" xmlns:v="urn:schemas-microsoft-com:vml" xmlns:wp14="http://schemas.microsoft.com/office/word/2010/wordprocessingDrawing" xmlns:w10="urn:schemas-microsoft-com:office:word" xmlns:w="http://schemas.openxmlformats.org/wordprocessingml/2006/main" xmlns:w14="http://schemas.microsoft.com/office/word/2010/wordml" xmlns:w15="http://schemas.microsoft.com/office/word/2012/wordml" xmlns:wpg="http://schemas.microsoft.com/office/word/2010/wordprocessingGroup" xmlns:wpi="http://schemas.microsoft.com/office/word/2010/wordprocessingInk" xmlns:wps="http://schemas.microsoft.com/office/word/2010/wordprocessingShape" xmlns:a14="http://schemas.microsoft.com/office/drawing/2010/main" val="0"/>
+                                <a14:useLocalDpi xmlns:a14="http://schemas.microsoft.com/office/drawing/2010/main" xmlns:wps="http://schemas.microsoft.com/office/word/2010/wordprocessingShape" xmlns:wpi="http://schemas.microsoft.com/office/word/2010/wordprocessingInk" xmlns:wpg="http://schemas.microsoft.com/office/word/2010/wordprocessingGroup" xmlns:w15="http://schemas.microsoft.com/office/word/2012/wordml" xmlns:w14="http://schemas.microsoft.com/office/word/2010/wordml" xmlns:w="http://schemas.openxmlformats.org/wordprocessingml/2006/main" xmlns:w10="urn:schemas-microsoft-com:office:word" xmlns:wp14="http://schemas.microsoft.com/office/word/2010/wordprocessingDrawing" xmlns:v="urn:schemas-microsoft-com:vml" xmlns:o="urn:schemas-microsoft-com:office:office" xmlns:mc="http://schemas.openxmlformats.org/markup-compatibility/2006" xmlns:wpc="http://schemas.microsoft.com/office/word/2010/wordprocessingCanvas" xmlns="" val="0"/>
                               </a:ext>
                             </a:extLst>
                           </a:blip>
@@ -4128,7 +4315,7 @@
       <w:r>
         <w:pict>
           <v:shape id="_x0000_i1026" type="#_x0000_t75" style="width:345.75pt;height:183.75pt;mso-position-horizontal-relative:text;mso-position-vertical-relative:text">
-            <v:imagedata r:id="rId22" o:title="Weather Clickstream" cropbottom="33364f"/>
+            <v:imagedata r:id="rId24" o:title="Weather Clickstream" cropbottom="33364f"/>
           </v:shape>
         </w:pict>
       </w:r>
@@ -4162,7 +4349,7 @@
       <w:r>
         <w:pict>
           <v:shape id="_x0000_i1027" type="#_x0000_t75" style="width:258pt;height:192.75pt;mso-position-horizontal:absolute;mso-position-horizontal-relative:text;mso-position-vertical-relative:text;mso-width-relative:page;mso-height-relative:page">
-            <v:imagedata r:id="rId22" o:title="Weather Clickstream" croptop="34046f" cropbottom="996f" cropleft="12722f" cropright="8733f"/>
+            <v:imagedata r:id="rId24" o:title="Weather Clickstream" croptop="34046f" cropbottom="996f" cropleft="12722f" cropright="8733f"/>
           </v:shape>
         </w:pict>
       </w:r>
@@ -4315,7 +4502,7 @@
                     </pic:cNvPicPr>
                   </pic:nvPicPr>
                   <pic:blipFill>
-                    <a:blip r:embed="rId23" cstate="print"/>
+                    <a:blip r:embed="rId25" cstate="print"/>
                     <a:srcRect/>
                     <a:stretch>
                       <a:fillRect/>
@@ -4452,7 +4639,7 @@
         </w:rPr>
         <w:pict>
           <v:shape id="_x0000_i1028" type="#_x0000_t75" style="width:396.75pt;height:327.75pt;mso-position-horizontal:absolute;mso-position-horizontal-relative:text;mso-position-vertical:absolute;mso-position-vertical-relative:text;mso-width-relative:page;mso-height-relative:page">
-            <v:imagedata r:id="rId24" o:title="News Clickstream (1)"/>
+            <v:imagedata r:id="rId26" o:title="News Clickstream (1)"/>
           </v:shape>
         </w:pict>
       </w:r>
@@ -4513,7 +4700,7 @@
         </w:rPr>
         <w:pict>
           <v:shape id="_x0000_i1029" type="#_x0000_t75" style="width:374.25pt;height:195pt;mso-position-horizontal:absolute;mso-position-horizontal-relative:text;mso-position-vertical:absolute;mso-position-vertical-relative:text;mso-width-relative:page;mso-height-relative:page">
-            <v:imagedata r:id="rId25" o:title="Immigration Clickstream"/>
+            <v:imagedata r:id="rId27" o:title="Immigration Clickstream"/>
           </v:shape>
         </w:pict>
       </w:r>
@@ -4579,7 +4766,7 @@
         </w:rPr>
         <w:pict>
           <v:shape id="_x0000_i1030" type="#_x0000_t75" style="width:391.5pt;height:204pt">
-            <v:imagedata r:id="rId26" o:title="Immigration Clickstream"/>
+            <v:imagedata r:id="rId28" o:title="Immigration Clickstream"/>
           </v:shape>
         </w:pict>
       </w:r>
@@ -4641,7 +4828,7 @@
         </w:rPr>
         <w:pict>
           <v:shape id="_x0000_i1031" type="#_x0000_t75" style="width:365.25pt;height:190.5pt">
-            <v:imagedata r:id="rId27" o:title="Immigration Clickstream (1)"/>
+            <v:imagedata r:id="rId29" o:title="Immigration Clickstream (1)"/>
           </v:shape>
         </w:pict>
       </w:r>
@@ -4687,7 +4874,7 @@
         </w:rPr>
         <w:pict>
           <v:shape id="_x0000_i1032" type="#_x0000_t75" style="width:467.25pt;height:243.75pt">
-            <v:imagedata r:id="rId28" o:title="Immigration Clickstream (1)"/>
+            <v:imagedata r:id="rId30" o:title="Immigration Clickstream (1)"/>
           </v:shape>
         </w:pict>
       </w:r>
@@ -4726,7 +4913,7 @@
         </w:rPr>
         <w:pict>
           <v:shape id="_x0000_i1033" type="#_x0000_t75" style="width:467.25pt;height:212.25pt">
-            <v:imagedata r:id="rId29" o:title="Immigration Clickstream"/>
+            <v:imagedata r:id="rId31" o:title="Immigration Clickstream"/>
           </v:shape>
         </w:pict>
       </w:r>
@@ -4907,7 +5094,7 @@
                     </pic:cNvPicPr>
                   </pic:nvPicPr>
                   <pic:blipFill>
-                    <a:blip r:embed="rId30" cstate="print"/>
+                    <a:blip r:embed="rId32" cstate="print"/>
                     <a:srcRect/>
                     <a:stretch>
                       <a:fillRect/>
@@ -9259,7 +9446,7 @@
   <a:extraClrSchemeLst/>
   <a:extLst>
     <a:ext uri="{05A4C25C-085E-4340-85A3-A5531E510DB2}">
-      <thm15:themeFamily xmlns:thm15="http://schemas.microsoft.com/office/thememl/2012/main" xmlns="" name="Office Theme" id="{62F939B6-93AF-4DB8-9C6B-D6C7DFDC589F}" vid="{4A3C46E8-61CC-4603-A589-7422A47A8E4A}"/>
+      <thm15:themeFamily xmlns="" xmlns:thm15="http://schemas.microsoft.com/office/thememl/2012/main" name="Office Theme" id="{62F939B6-93AF-4DB8-9C6B-D6C7DFDC589F}" vid="{4A3C46E8-61CC-4603-A589-7422A47A8E4A}"/>
     </a:ext>
   </a:extLst>
 </a:theme>
@@ -9270,7 +9457,7 @@
 </file>
 
 <file path=customXml/itemProps1.xml><?xml version="1.0" encoding="utf-8"?>
-<ds:datastoreItem xmlns:ds="http://schemas.openxmlformats.org/officeDocument/2006/customXml" ds:itemID="{4CEC8D96-CE15-474A-A521-EF267F418CC2}">
+<ds:datastoreItem xmlns:ds="http://schemas.openxmlformats.org/officeDocument/2006/customXml" ds:itemID="{A4F865C6-4D6C-4C6F-BAE1-F04B316DA67E}">
   <ds:schemaRefs>
     <ds:schemaRef ds:uri="http://schemas.openxmlformats.org/officeDocument/2006/bibliography"/>
   </ds:schemaRefs>

</xml_diff>

<commit_message>
Added version control section
</commit_message>
<xml_diff>
--- a/project_derivable.docx
+++ b/project_derivable.docx
@@ -1414,7 +1414,7 @@
           <w:r>
             <w:fldChar w:fldCharType="separate"/>
           </w:r>
-          <w:hyperlink w:anchor="_Toc527988828" w:history="1">
+          <w:hyperlink w:anchor="_Toc528765200" w:history="1">
             <w:r>
               <w:rPr>
                 <w:rStyle w:val="Hyperlink"/>
@@ -1441,7 +1441,7 @@
                 <w:noProof/>
                 <w:webHidden/>
               </w:rPr>
-              <w:instrText xml:space="preserve"> PAGEREF _Toc527988828 \h </w:instrText>
+              <w:instrText xml:space="preserve"> PAGEREF _Toc528765200 \h </w:instrText>
             </w:r>
             <w:r>
               <w:rPr>
@@ -1483,7 +1483,7 @@
               <w:noProof/>
             </w:rPr>
           </w:pPr>
-          <w:hyperlink w:anchor="_Toc527988829" w:history="1">
+          <w:hyperlink w:anchor="_Toc528765201" w:history="1">
             <w:r>
               <w:rPr>
                 <w:rStyle w:val="Hyperlink"/>
@@ -1510,7 +1510,7 @@
                 <w:noProof/>
                 <w:webHidden/>
               </w:rPr>
-              <w:instrText xml:space="preserve"> PAGEREF _Toc527988829 \h </w:instrText>
+              <w:instrText xml:space="preserve"> PAGEREF _Toc528765201 \h </w:instrText>
             </w:r>
             <w:r>
               <w:rPr>
@@ -1552,12 +1552,1468 @@
               <w:noProof/>
             </w:rPr>
           </w:pPr>
-          <w:hyperlink w:anchor="_Toc527988830" w:history="1">
+          <w:hyperlink w:anchor="_Toc528765202" w:history="1">
             <w:r>
               <w:rPr>
                 <w:rStyle w:val="Hyperlink"/>
                 <w:noProof/>
               </w:rPr>
+              <w:t>Users</w:t>
+            </w:r>
+            <w:r>
+              <w:rPr>
+                <w:noProof/>
+                <w:webHidden/>
+              </w:rPr>
+              <w:tab/>
+            </w:r>
+            <w:r>
+              <w:rPr>
+                <w:noProof/>
+                <w:webHidden/>
+              </w:rPr>
+              <w:fldChar w:fldCharType="begin"/>
+            </w:r>
+            <w:r>
+              <w:rPr>
+                <w:noProof/>
+                <w:webHidden/>
+              </w:rPr>
+              <w:instrText xml:space="preserve"> PAGEREF _Toc528765202 \h </w:instrText>
+            </w:r>
+            <w:r>
+              <w:rPr>
+                <w:noProof/>
+                <w:webHidden/>
+              </w:rPr>
+            </w:r>
+            <w:r>
+              <w:rPr>
+                <w:noProof/>
+                <w:webHidden/>
+              </w:rPr>
+              <w:fldChar w:fldCharType="separate"/>
+            </w:r>
+            <w:r>
+              <w:rPr>
+                <w:noProof/>
+                <w:webHidden/>
+              </w:rPr>
+              <w:t>3</w:t>
+            </w:r>
+            <w:r>
+              <w:rPr>
+                <w:noProof/>
+                <w:webHidden/>
+              </w:rPr>
+              <w:fldChar w:fldCharType="end"/>
+            </w:r>
+          </w:hyperlink>
+        </w:p>
+        <w:p>
+          <w:pPr>
+            <w:pStyle w:val="TOC1"/>
+            <w:tabs>
+              <w:tab w:val="right" w:leader="dot" w:pos="9350"/>
+            </w:tabs>
+            <w:rPr>
+              <w:rFonts w:asciiTheme="minorHAnsi" w:eastAsiaTheme="minorEastAsia" w:hAnsiTheme="minorHAnsi"/>
+              <w:noProof/>
+            </w:rPr>
+          </w:pPr>
+          <w:hyperlink w:anchor="_Toc528765203" w:history="1">
+            <w:r>
+              <w:rPr>
+                <w:rStyle w:val="Hyperlink"/>
+                <w:noProof/>
+              </w:rPr>
+              <w:t>Purpose and Benefits</w:t>
+            </w:r>
+            <w:r>
+              <w:rPr>
+                <w:noProof/>
+                <w:webHidden/>
+              </w:rPr>
+              <w:tab/>
+            </w:r>
+            <w:r>
+              <w:rPr>
+                <w:noProof/>
+                <w:webHidden/>
+              </w:rPr>
+              <w:fldChar w:fldCharType="begin"/>
+            </w:r>
+            <w:r>
+              <w:rPr>
+                <w:noProof/>
+                <w:webHidden/>
+              </w:rPr>
+              <w:instrText xml:space="preserve"> PAGEREF _Toc528765203 \h </w:instrText>
+            </w:r>
+            <w:r>
+              <w:rPr>
+                <w:noProof/>
+                <w:webHidden/>
+              </w:rPr>
+            </w:r>
+            <w:r>
+              <w:rPr>
+                <w:noProof/>
+                <w:webHidden/>
+              </w:rPr>
+              <w:fldChar w:fldCharType="separate"/>
+            </w:r>
+            <w:r>
+              <w:rPr>
+                <w:noProof/>
+                <w:webHidden/>
+              </w:rPr>
+              <w:t>4</w:t>
+            </w:r>
+            <w:r>
+              <w:rPr>
+                <w:noProof/>
+                <w:webHidden/>
+              </w:rPr>
+              <w:fldChar w:fldCharType="end"/>
+            </w:r>
+          </w:hyperlink>
+        </w:p>
+        <w:p>
+          <w:pPr>
+            <w:pStyle w:val="TOC1"/>
+            <w:tabs>
+              <w:tab w:val="right" w:leader="dot" w:pos="9350"/>
+            </w:tabs>
+            <w:rPr>
+              <w:rFonts w:asciiTheme="minorHAnsi" w:eastAsiaTheme="minorEastAsia" w:hAnsiTheme="minorHAnsi"/>
+              <w:noProof/>
+            </w:rPr>
+          </w:pPr>
+          <w:hyperlink w:anchor="_Toc528765204" w:history="1">
+            <w:r>
+              <w:rPr>
+                <w:rStyle w:val="Hyperlink"/>
+                <w:noProof/>
+              </w:rPr>
+              <w:t>Sitemap</w:t>
+            </w:r>
+            <w:r>
+              <w:rPr>
+                <w:noProof/>
+                <w:webHidden/>
+              </w:rPr>
+              <w:tab/>
+            </w:r>
+            <w:r>
+              <w:rPr>
+                <w:noProof/>
+                <w:webHidden/>
+              </w:rPr>
+              <w:fldChar w:fldCharType="begin"/>
+            </w:r>
+            <w:r>
+              <w:rPr>
+                <w:noProof/>
+                <w:webHidden/>
+              </w:rPr>
+              <w:instrText xml:space="preserve"> PAGEREF _Toc528765204 \h </w:instrText>
+            </w:r>
+            <w:r>
+              <w:rPr>
+                <w:noProof/>
+                <w:webHidden/>
+              </w:rPr>
+            </w:r>
+            <w:r>
+              <w:rPr>
+                <w:noProof/>
+                <w:webHidden/>
+              </w:rPr>
+              <w:fldChar w:fldCharType="separate"/>
+            </w:r>
+            <w:r>
+              <w:rPr>
+                <w:noProof/>
+                <w:webHidden/>
+              </w:rPr>
+              <w:t>5</w:t>
+            </w:r>
+            <w:r>
+              <w:rPr>
+                <w:noProof/>
+                <w:webHidden/>
+              </w:rPr>
+              <w:fldChar w:fldCharType="end"/>
+            </w:r>
+          </w:hyperlink>
+        </w:p>
+        <w:p>
+          <w:pPr>
+            <w:pStyle w:val="TOC1"/>
+            <w:tabs>
+              <w:tab w:val="right" w:leader="dot" w:pos="9350"/>
+            </w:tabs>
+            <w:rPr>
+              <w:rFonts w:asciiTheme="minorHAnsi" w:eastAsiaTheme="minorEastAsia" w:hAnsiTheme="minorHAnsi"/>
+              <w:noProof/>
+            </w:rPr>
+          </w:pPr>
+          <w:hyperlink w:anchor="_Toc528765205" w:history="1">
+            <w:r>
+              <w:rPr>
+                <w:rStyle w:val="Hyperlink"/>
+                <w:noProof/>
+              </w:rPr>
+              <w:t>User cases</w:t>
+            </w:r>
+            <w:r>
+              <w:rPr>
+                <w:noProof/>
+                <w:webHidden/>
+              </w:rPr>
+              <w:tab/>
+            </w:r>
+            <w:r>
+              <w:rPr>
+                <w:noProof/>
+                <w:webHidden/>
+              </w:rPr>
+              <w:fldChar w:fldCharType="begin"/>
+            </w:r>
+            <w:r>
+              <w:rPr>
+                <w:noProof/>
+                <w:webHidden/>
+              </w:rPr>
+              <w:instrText xml:space="preserve"> PAGEREF _Toc528765205 \h </w:instrText>
+            </w:r>
+            <w:r>
+              <w:rPr>
+                <w:noProof/>
+                <w:webHidden/>
+              </w:rPr>
+            </w:r>
+            <w:r>
+              <w:rPr>
+                <w:noProof/>
+                <w:webHidden/>
+              </w:rPr>
+              <w:fldChar w:fldCharType="separate"/>
+            </w:r>
+            <w:r>
+              <w:rPr>
+                <w:noProof/>
+                <w:webHidden/>
+              </w:rPr>
+              <w:t>5</w:t>
+            </w:r>
+            <w:r>
+              <w:rPr>
+                <w:noProof/>
+                <w:webHidden/>
+              </w:rPr>
+              <w:fldChar w:fldCharType="end"/>
+            </w:r>
+          </w:hyperlink>
+        </w:p>
+        <w:p>
+          <w:pPr>
+            <w:pStyle w:val="TOC1"/>
+            <w:tabs>
+              <w:tab w:val="right" w:leader="dot" w:pos="9350"/>
+            </w:tabs>
+            <w:rPr>
+              <w:rFonts w:asciiTheme="minorHAnsi" w:eastAsiaTheme="minorEastAsia" w:hAnsiTheme="minorHAnsi"/>
+              <w:noProof/>
+            </w:rPr>
+          </w:pPr>
+          <w:hyperlink w:anchor="_Toc528765206" w:history="1">
+            <w:r>
+              <w:rPr>
+                <w:rStyle w:val="Hyperlink"/>
+                <w:noProof/>
+              </w:rPr>
+              <w:t>Design</w:t>
+            </w:r>
+            <w:r>
+              <w:rPr>
+                <w:noProof/>
+                <w:webHidden/>
+              </w:rPr>
+              <w:tab/>
+            </w:r>
+            <w:r>
+              <w:rPr>
+                <w:noProof/>
+                <w:webHidden/>
+              </w:rPr>
+              <w:fldChar w:fldCharType="begin"/>
+            </w:r>
+            <w:r>
+              <w:rPr>
+                <w:noProof/>
+                <w:webHidden/>
+              </w:rPr>
+              <w:instrText xml:space="preserve"> PAGEREF _Toc528765206 \h </w:instrText>
+            </w:r>
+            <w:r>
+              <w:rPr>
+                <w:noProof/>
+                <w:webHidden/>
+              </w:rPr>
+            </w:r>
+            <w:r>
+              <w:rPr>
+                <w:noProof/>
+                <w:webHidden/>
+              </w:rPr>
+              <w:fldChar w:fldCharType="separate"/>
+            </w:r>
+            <w:r>
+              <w:rPr>
+                <w:noProof/>
+                <w:webHidden/>
+              </w:rPr>
+              <w:t>5</w:t>
+            </w:r>
+            <w:r>
+              <w:rPr>
+                <w:noProof/>
+                <w:webHidden/>
+              </w:rPr>
+              <w:fldChar w:fldCharType="end"/>
+            </w:r>
+          </w:hyperlink>
+        </w:p>
+        <w:p>
+          <w:pPr>
+            <w:pStyle w:val="TOC2"/>
+            <w:tabs>
+              <w:tab w:val="right" w:leader="dot" w:pos="9350"/>
+            </w:tabs>
+            <w:rPr>
+              <w:rFonts w:asciiTheme="minorHAnsi" w:eastAsiaTheme="minorEastAsia" w:hAnsiTheme="minorHAnsi"/>
+              <w:noProof/>
+            </w:rPr>
+          </w:pPr>
+          <w:hyperlink w:anchor="_Toc528765207" w:history="1">
+            <w:r>
+              <w:rPr>
+                <w:rStyle w:val="Hyperlink"/>
+                <w:noProof/>
+              </w:rPr>
+              <w:t>Project architecture</w:t>
+            </w:r>
+            <w:r>
+              <w:rPr>
+                <w:noProof/>
+                <w:webHidden/>
+              </w:rPr>
+              <w:tab/>
+            </w:r>
+            <w:r>
+              <w:rPr>
+                <w:noProof/>
+                <w:webHidden/>
+              </w:rPr>
+              <w:fldChar w:fldCharType="begin"/>
+            </w:r>
+            <w:r>
+              <w:rPr>
+                <w:noProof/>
+                <w:webHidden/>
+              </w:rPr>
+              <w:instrText xml:space="preserve"> PAGEREF _Toc528765207 \h </w:instrText>
+            </w:r>
+            <w:r>
+              <w:rPr>
+                <w:noProof/>
+                <w:webHidden/>
+              </w:rPr>
+            </w:r>
+            <w:r>
+              <w:rPr>
+                <w:noProof/>
+                <w:webHidden/>
+              </w:rPr>
+              <w:fldChar w:fldCharType="separate"/>
+            </w:r>
+            <w:r>
+              <w:rPr>
+                <w:noProof/>
+                <w:webHidden/>
+              </w:rPr>
+              <w:t>5</w:t>
+            </w:r>
+            <w:r>
+              <w:rPr>
+                <w:noProof/>
+                <w:webHidden/>
+              </w:rPr>
+              <w:fldChar w:fldCharType="end"/>
+            </w:r>
+          </w:hyperlink>
+        </w:p>
+        <w:p>
+          <w:pPr>
+            <w:pStyle w:val="TOC1"/>
+            <w:tabs>
+              <w:tab w:val="right" w:leader="dot" w:pos="9350"/>
+            </w:tabs>
+            <w:rPr>
+              <w:rFonts w:asciiTheme="minorHAnsi" w:eastAsiaTheme="minorEastAsia" w:hAnsiTheme="minorHAnsi"/>
+              <w:noProof/>
+            </w:rPr>
+          </w:pPr>
+          <w:hyperlink w:anchor="_Toc528765208" w:history="1">
+            <w:r>
+              <w:rPr>
+                <w:rStyle w:val="Hyperlink"/>
+                <w:noProof/>
+              </w:rPr>
+              <w:t>Prototyping</w:t>
+            </w:r>
+            <w:r>
+              <w:rPr>
+                <w:noProof/>
+                <w:webHidden/>
+              </w:rPr>
+              <w:tab/>
+            </w:r>
+            <w:r>
+              <w:rPr>
+                <w:noProof/>
+                <w:webHidden/>
+              </w:rPr>
+              <w:fldChar w:fldCharType="begin"/>
+            </w:r>
+            <w:r>
+              <w:rPr>
+                <w:noProof/>
+                <w:webHidden/>
+              </w:rPr>
+              <w:instrText xml:space="preserve"> PAGEREF _Toc528765208 \h </w:instrText>
+            </w:r>
+            <w:r>
+              <w:rPr>
+                <w:noProof/>
+                <w:webHidden/>
+              </w:rPr>
+            </w:r>
+            <w:r>
+              <w:rPr>
+                <w:noProof/>
+                <w:webHidden/>
+              </w:rPr>
+              <w:fldChar w:fldCharType="separate"/>
+            </w:r>
+            <w:r>
+              <w:rPr>
+                <w:noProof/>
+                <w:webHidden/>
+              </w:rPr>
+              <w:t>6</w:t>
+            </w:r>
+            <w:r>
+              <w:rPr>
+                <w:noProof/>
+                <w:webHidden/>
+              </w:rPr>
+              <w:fldChar w:fldCharType="end"/>
+            </w:r>
+          </w:hyperlink>
+        </w:p>
+        <w:p>
+          <w:pPr>
+            <w:pStyle w:val="TOC2"/>
+            <w:tabs>
+              <w:tab w:val="right" w:leader="dot" w:pos="9350"/>
+            </w:tabs>
+            <w:rPr>
+              <w:rFonts w:asciiTheme="minorHAnsi" w:eastAsiaTheme="minorEastAsia" w:hAnsiTheme="minorHAnsi"/>
+              <w:noProof/>
+            </w:rPr>
+          </w:pPr>
+          <w:hyperlink w:anchor="_Toc528765209" w:history="1">
+            <w:r>
+              <w:rPr>
+                <w:rStyle w:val="Hyperlink"/>
+                <w:noProof/>
+              </w:rPr>
+              <w:t>Low fidelity prototype</w:t>
+            </w:r>
+            <w:r>
+              <w:rPr>
+                <w:noProof/>
+                <w:webHidden/>
+              </w:rPr>
+              <w:tab/>
+            </w:r>
+            <w:r>
+              <w:rPr>
+                <w:noProof/>
+                <w:webHidden/>
+              </w:rPr>
+              <w:fldChar w:fldCharType="begin"/>
+            </w:r>
+            <w:r>
+              <w:rPr>
+                <w:noProof/>
+                <w:webHidden/>
+              </w:rPr>
+              <w:instrText xml:space="preserve"> PAGEREF _Toc528765209 \h </w:instrText>
+            </w:r>
+            <w:r>
+              <w:rPr>
+                <w:noProof/>
+                <w:webHidden/>
+              </w:rPr>
+            </w:r>
+            <w:r>
+              <w:rPr>
+                <w:noProof/>
+                <w:webHidden/>
+              </w:rPr>
+              <w:fldChar w:fldCharType="separate"/>
+            </w:r>
+            <w:r>
+              <w:rPr>
+                <w:noProof/>
+                <w:webHidden/>
+              </w:rPr>
+              <w:t>6</w:t>
+            </w:r>
+            <w:r>
+              <w:rPr>
+                <w:noProof/>
+                <w:webHidden/>
+              </w:rPr>
+              <w:fldChar w:fldCharType="end"/>
+            </w:r>
+          </w:hyperlink>
+        </w:p>
+        <w:p>
+          <w:pPr>
+            <w:pStyle w:val="TOC2"/>
+            <w:tabs>
+              <w:tab w:val="right" w:leader="dot" w:pos="9350"/>
+            </w:tabs>
+            <w:rPr>
+              <w:rFonts w:asciiTheme="minorHAnsi" w:eastAsiaTheme="minorEastAsia" w:hAnsiTheme="minorHAnsi"/>
+              <w:noProof/>
+            </w:rPr>
+          </w:pPr>
+          <w:hyperlink w:anchor="_Toc528765210" w:history="1">
+            <w:r>
+              <w:rPr>
+                <w:rStyle w:val="Hyperlink"/>
+                <w:noProof/>
+              </w:rPr>
+              <w:t>High fidelity prototype</w:t>
+            </w:r>
+            <w:r>
+              <w:rPr>
+                <w:noProof/>
+                <w:webHidden/>
+              </w:rPr>
+              <w:tab/>
+            </w:r>
+            <w:r>
+              <w:rPr>
+                <w:noProof/>
+                <w:webHidden/>
+              </w:rPr>
+              <w:fldChar w:fldCharType="begin"/>
+            </w:r>
+            <w:r>
+              <w:rPr>
+                <w:noProof/>
+                <w:webHidden/>
+              </w:rPr>
+              <w:instrText xml:space="preserve"> PAGEREF _Toc528765210 \h </w:instrText>
+            </w:r>
+            <w:r>
+              <w:rPr>
+                <w:noProof/>
+                <w:webHidden/>
+              </w:rPr>
+            </w:r>
+            <w:r>
+              <w:rPr>
+                <w:noProof/>
+                <w:webHidden/>
+              </w:rPr>
+              <w:fldChar w:fldCharType="separate"/>
+            </w:r>
+            <w:r>
+              <w:rPr>
+                <w:noProof/>
+                <w:webHidden/>
+              </w:rPr>
+              <w:t>8</w:t>
+            </w:r>
+            <w:r>
+              <w:rPr>
+                <w:noProof/>
+                <w:webHidden/>
+              </w:rPr>
+              <w:fldChar w:fldCharType="end"/>
+            </w:r>
+          </w:hyperlink>
+        </w:p>
+        <w:p>
+          <w:pPr>
+            <w:pStyle w:val="TOC1"/>
+            <w:tabs>
+              <w:tab w:val="right" w:leader="dot" w:pos="9350"/>
+            </w:tabs>
+            <w:rPr>
+              <w:rFonts w:asciiTheme="minorHAnsi" w:eastAsiaTheme="minorEastAsia" w:hAnsiTheme="minorHAnsi"/>
+              <w:noProof/>
+            </w:rPr>
+          </w:pPr>
+          <w:hyperlink w:anchor="_Toc528765211" w:history="1">
+            <w:r>
+              <w:rPr>
+                <w:rStyle w:val="Hyperlink"/>
+                <w:noProof/>
+              </w:rPr>
+              <w:t>Clickstreams</w:t>
+            </w:r>
+            <w:r>
+              <w:rPr>
+                <w:noProof/>
+                <w:webHidden/>
+              </w:rPr>
+              <w:tab/>
+            </w:r>
+            <w:r>
+              <w:rPr>
+                <w:noProof/>
+                <w:webHidden/>
+              </w:rPr>
+              <w:fldChar w:fldCharType="begin"/>
+            </w:r>
+            <w:r>
+              <w:rPr>
+                <w:noProof/>
+                <w:webHidden/>
+              </w:rPr>
+              <w:instrText xml:space="preserve"> PAGEREF _Toc528765211 \h </w:instrText>
+            </w:r>
+            <w:r>
+              <w:rPr>
+                <w:noProof/>
+                <w:webHidden/>
+              </w:rPr>
+            </w:r>
+            <w:r>
+              <w:rPr>
+                <w:noProof/>
+                <w:webHidden/>
+              </w:rPr>
+              <w:fldChar w:fldCharType="separate"/>
+            </w:r>
+            <w:r>
+              <w:rPr>
+                <w:noProof/>
+                <w:webHidden/>
+              </w:rPr>
+              <w:t>10</w:t>
+            </w:r>
+            <w:r>
+              <w:rPr>
+                <w:noProof/>
+                <w:webHidden/>
+              </w:rPr>
+              <w:fldChar w:fldCharType="end"/>
+            </w:r>
+          </w:hyperlink>
+        </w:p>
+        <w:p>
+          <w:pPr>
+            <w:pStyle w:val="TOC2"/>
+            <w:tabs>
+              <w:tab w:val="right" w:leader="dot" w:pos="9350"/>
+            </w:tabs>
+            <w:rPr>
+              <w:rFonts w:asciiTheme="minorHAnsi" w:eastAsiaTheme="minorEastAsia" w:hAnsiTheme="minorHAnsi"/>
+              <w:noProof/>
+            </w:rPr>
+          </w:pPr>
+          <w:hyperlink w:anchor="_Toc528765212" w:history="1">
+            <w:r>
+              <w:rPr>
+                <w:rStyle w:val="Hyperlink"/>
+                <w:noProof/>
+                <w:lang w:val="en-CA"/>
+              </w:rPr>
+              <w:t>Weather</w:t>
+            </w:r>
+            <w:r>
+              <w:rPr>
+                <w:noProof/>
+                <w:webHidden/>
+              </w:rPr>
+              <w:tab/>
+            </w:r>
+            <w:r>
+              <w:rPr>
+                <w:noProof/>
+                <w:webHidden/>
+              </w:rPr>
+              <w:fldChar w:fldCharType="begin"/>
+            </w:r>
+            <w:r>
+              <w:rPr>
+                <w:noProof/>
+                <w:webHidden/>
+              </w:rPr>
+              <w:instrText xml:space="preserve"> PAGEREF _Toc528765212 \h </w:instrText>
+            </w:r>
+            <w:r>
+              <w:rPr>
+                <w:noProof/>
+                <w:webHidden/>
+              </w:rPr>
+            </w:r>
+            <w:r>
+              <w:rPr>
+                <w:noProof/>
+                <w:webHidden/>
+              </w:rPr>
+              <w:fldChar w:fldCharType="separate"/>
+            </w:r>
+            <w:r>
+              <w:rPr>
+                <w:noProof/>
+                <w:webHidden/>
+              </w:rPr>
+              <w:t>10</w:t>
+            </w:r>
+            <w:r>
+              <w:rPr>
+                <w:noProof/>
+                <w:webHidden/>
+              </w:rPr>
+              <w:fldChar w:fldCharType="end"/>
+            </w:r>
+          </w:hyperlink>
+        </w:p>
+        <w:p>
+          <w:pPr>
+            <w:pStyle w:val="TOC2"/>
+            <w:tabs>
+              <w:tab w:val="right" w:leader="dot" w:pos="9350"/>
+            </w:tabs>
+            <w:rPr>
+              <w:rFonts w:asciiTheme="minorHAnsi" w:eastAsiaTheme="minorEastAsia" w:hAnsiTheme="minorHAnsi"/>
+              <w:noProof/>
+            </w:rPr>
+          </w:pPr>
+          <w:hyperlink w:anchor="_Toc528765213" w:history="1">
+            <w:r>
+              <w:rPr>
+                <w:rStyle w:val="Hyperlink"/>
+                <w:noProof/>
+                <w:lang w:val="en-CA"/>
+              </w:rPr>
+              <w:t>Events</w:t>
+            </w:r>
+            <w:r>
+              <w:rPr>
+                <w:noProof/>
+                <w:webHidden/>
+              </w:rPr>
+              <w:tab/>
+            </w:r>
+            <w:r>
+              <w:rPr>
+                <w:noProof/>
+                <w:webHidden/>
+              </w:rPr>
+              <w:fldChar w:fldCharType="begin"/>
+            </w:r>
+            <w:r>
+              <w:rPr>
+                <w:noProof/>
+                <w:webHidden/>
+              </w:rPr>
+              <w:instrText xml:space="preserve"> PAGEREF _Toc528765213 \h </w:instrText>
+            </w:r>
+            <w:r>
+              <w:rPr>
+                <w:noProof/>
+                <w:webHidden/>
+              </w:rPr>
+            </w:r>
+            <w:r>
+              <w:rPr>
+                <w:noProof/>
+                <w:webHidden/>
+              </w:rPr>
+              <w:fldChar w:fldCharType="separate"/>
+            </w:r>
+            <w:r>
+              <w:rPr>
+                <w:noProof/>
+                <w:webHidden/>
+              </w:rPr>
+              <w:t>11</w:t>
+            </w:r>
+            <w:r>
+              <w:rPr>
+                <w:noProof/>
+                <w:webHidden/>
+              </w:rPr>
+              <w:fldChar w:fldCharType="end"/>
+            </w:r>
+          </w:hyperlink>
+        </w:p>
+        <w:p>
+          <w:pPr>
+            <w:pStyle w:val="TOC2"/>
+            <w:tabs>
+              <w:tab w:val="right" w:leader="dot" w:pos="9350"/>
+            </w:tabs>
+            <w:rPr>
+              <w:rFonts w:asciiTheme="minorHAnsi" w:eastAsiaTheme="minorEastAsia" w:hAnsiTheme="minorHAnsi"/>
+              <w:noProof/>
+            </w:rPr>
+          </w:pPr>
+          <w:hyperlink w:anchor="_Toc528765214" w:history="1">
+            <w:r>
+              <w:rPr>
+                <w:rStyle w:val="Hyperlink"/>
+                <w:noProof/>
+                <w:lang w:val="en-CA"/>
+              </w:rPr>
+              <w:t>News</w:t>
+            </w:r>
+            <w:r>
+              <w:rPr>
+                <w:noProof/>
+                <w:webHidden/>
+              </w:rPr>
+              <w:tab/>
+            </w:r>
+            <w:r>
+              <w:rPr>
+                <w:noProof/>
+                <w:webHidden/>
+              </w:rPr>
+              <w:fldChar w:fldCharType="begin"/>
+            </w:r>
+            <w:r>
+              <w:rPr>
+                <w:noProof/>
+                <w:webHidden/>
+              </w:rPr>
+              <w:instrText xml:space="preserve"> PAGEREF _Toc528765214 \h </w:instrText>
+            </w:r>
+            <w:r>
+              <w:rPr>
+                <w:noProof/>
+                <w:webHidden/>
+              </w:rPr>
+            </w:r>
+            <w:r>
+              <w:rPr>
+                <w:noProof/>
+                <w:webHidden/>
+              </w:rPr>
+              <w:fldChar w:fldCharType="separate"/>
+            </w:r>
+            <w:r>
+              <w:rPr>
+                <w:noProof/>
+                <w:webHidden/>
+              </w:rPr>
+              <w:t>12</w:t>
+            </w:r>
+            <w:r>
+              <w:rPr>
+                <w:noProof/>
+                <w:webHidden/>
+              </w:rPr>
+              <w:fldChar w:fldCharType="end"/>
+            </w:r>
+          </w:hyperlink>
+        </w:p>
+        <w:p>
+          <w:pPr>
+            <w:pStyle w:val="TOC2"/>
+            <w:tabs>
+              <w:tab w:val="right" w:leader="dot" w:pos="9350"/>
+            </w:tabs>
+            <w:rPr>
+              <w:rFonts w:asciiTheme="minorHAnsi" w:eastAsiaTheme="minorEastAsia" w:hAnsiTheme="minorHAnsi"/>
+              <w:noProof/>
+            </w:rPr>
+          </w:pPr>
+          <w:hyperlink w:anchor="_Toc528765215" w:history="1">
+            <w:r>
+              <w:rPr>
+                <w:rStyle w:val="Hyperlink"/>
+                <w:noProof/>
+                <w:lang w:val="en-CA"/>
+              </w:rPr>
+              <w:t>Immigration</w:t>
+            </w:r>
+            <w:r>
+              <w:rPr>
+                <w:noProof/>
+                <w:webHidden/>
+              </w:rPr>
+              <w:tab/>
+            </w:r>
+            <w:r>
+              <w:rPr>
+                <w:noProof/>
+                <w:webHidden/>
+              </w:rPr>
+              <w:fldChar w:fldCharType="begin"/>
+            </w:r>
+            <w:r>
+              <w:rPr>
+                <w:noProof/>
+                <w:webHidden/>
+              </w:rPr>
+              <w:instrText xml:space="preserve"> PAGEREF _Toc528765215 \h </w:instrText>
+            </w:r>
+            <w:r>
+              <w:rPr>
+                <w:noProof/>
+                <w:webHidden/>
+              </w:rPr>
+            </w:r>
+            <w:r>
+              <w:rPr>
+                <w:noProof/>
+                <w:webHidden/>
+              </w:rPr>
+              <w:fldChar w:fldCharType="separate"/>
+            </w:r>
+            <w:r>
+              <w:rPr>
+                <w:noProof/>
+                <w:webHidden/>
+              </w:rPr>
+              <w:t>12</w:t>
+            </w:r>
+            <w:r>
+              <w:rPr>
+                <w:noProof/>
+                <w:webHidden/>
+              </w:rPr>
+              <w:fldChar w:fldCharType="end"/>
+            </w:r>
+          </w:hyperlink>
+        </w:p>
+        <w:p>
+          <w:pPr>
+            <w:pStyle w:val="TOC2"/>
+            <w:tabs>
+              <w:tab w:val="right" w:leader="dot" w:pos="9350"/>
+            </w:tabs>
+            <w:rPr>
+              <w:rFonts w:asciiTheme="minorHAnsi" w:eastAsiaTheme="minorEastAsia" w:hAnsiTheme="minorHAnsi"/>
+              <w:noProof/>
+            </w:rPr>
+          </w:pPr>
+          <w:hyperlink w:anchor="_Toc528765216" w:history="1">
+            <w:r>
+              <w:rPr>
+                <w:rStyle w:val="Hyperlink"/>
+                <w:noProof/>
+                <w:lang w:val="en-CA"/>
+              </w:rPr>
+              <w:t>Services</w:t>
+            </w:r>
+            <w:r>
+              <w:rPr>
+                <w:noProof/>
+                <w:webHidden/>
+              </w:rPr>
+              <w:tab/>
+            </w:r>
+            <w:r>
+              <w:rPr>
+                <w:noProof/>
+                <w:webHidden/>
+              </w:rPr>
+              <w:fldChar w:fldCharType="begin"/>
+            </w:r>
+            <w:r>
+              <w:rPr>
+                <w:noProof/>
+                <w:webHidden/>
+              </w:rPr>
+              <w:instrText xml:space="preserve"> PAGEREF _Toc528765216 \h </w:instrText>
+            </w:r>
+            <w:r>
+              <w:rPr>
+                <w:noProof/>
+                <w:webHidden/>
+              </w:rPr>
+            </w:r>
+            <w:r>
+              <w:rPr>
+                <w:noProof/>
+                <w:webHidden/>
+              </w:rPr>
+              <w:fldChar w:fldCharType="separate"/>
+            </w:r>
+            <w:r>
+              <w:rPr>
+                <w:noProof/>
+                <w:webHidden/>
+              </w:rPr>
+              <w:t>13</w:t>
+            </w:r>
+            <w:r>
+              <w:rPr>
+                <w:noProof/>
+                <w:webHidden/>
+              </w:rPr>
+              <w:fldChar w:fldCharType="end"/>
+            </w:r>
+          </w:hyperlink>
+        </w:p>
+        <w:p>
+          <w:pPr>
+            <w:pStyle w:val="TOC2"/>
+            <w:tabs>
+              <w:tab w:val="right" w:leader="dot" w:pos="9350"/>
+            </w:tabs>
+            <w:rPr>
+              <w:rFonts w:asciiTheme="minorHAnsi" w:eastAsiaTheme="minorEastAsia" w:hAnsiTheme="minorHAnsi"/>
+              <w:noProof/>
+            </w:rPr>
+          </w:pPr>
+          <w:hyperlink w:anchor="_Toc528765217" w:history="1">
+            <w:r>
+              <w:rPr>
+                <w:rStyle w:val="Hyperlink"/>
+                <w:noProof/>
+                <w:lang w:val="en-CA"/>
+              </w:rPr>
+              <w:t>Finding rooms</w:t>
+            </w:r>
+            <w:r>
+              <w:rPr>
+                <w:noProof/>
+                <w:webHidden/>
+              </w:rPr>
+              <w:tab/>
+            </w:r>
+            <w:r>
+              <w:rPr>
+                <w:noProof/>
+                <w:webHidden/>
+              </w:rPr>
+              <w:fldChar w:fldCharType="begin"/>
+            </w:r>
+            <w:r>
+              <w:rPr>
+                <w:noProof/>
+                <w:webHidden/>
+              </w:rPr>
+              <w:instrText xml:space="preserve"> PAGEREF _Toc528765217 \h </w:instrText>
+            </w:r>
+            <w:r>
+              <w:rPr>
+                <w:noProof/>
+                <w:webHidden/>
+              </w:rPr>
+            </w:r>
+            <w:r>
+              <w:rPr>
+                <w:noProof/>
+                <w:webHidden/>
+              </w:rPr>
+              <w:fldChar w:fldCharType="separate"/>
+            </w:r>
+            <w:r>
+              <w:rPr>
+                <w:noProof/>
+                <w:webHidden/>
+              </w:rPr>
+              <w:t>13</w:t>
+            </w:r>
+            <w:r>
+              <w:rPr>
+                <w:noProof/>
+                <w:webHidden/>
+              </w:rPr>
+              <w:fldChar w:fldCharType="end"/>
+            </w:r>
+          </w:hyperlink>
+        </w:p>
+        <w:p>
+          <w:pPr>
+            <w:pStyle w:val="TOC2"/>
+            <w:tabs>
+              <w:tab w:val="right" w:leader="dot" w:pos="9350"/>
+            </w:tabs>
+            <w:rPr>
+              <w:rFonts w:asciiTheme="minorHAnsi" w:eastAsiaTheme="minorEastAsia" w:hAnsiTheme="minorHAnsi"/>
+              <w:noProof/>
+            </w:rPr>
+          </w:pPr>
+          <w:hyperlink w:anchor="_Toc528765218" w:history="1">
+            <w:r>
+              <w:rPr>
+                <w:rStyle w:val="Hyperlink"/>
+                <w:noProof/>
+                <w:lang w:val="en-CA"/>
+              </w:rPr>
+              <w:t>Services</w:t>
+            </w:r>
+            <w:r>
+              <w:rPr>
+                <w:noProof/>
+                <w:webHidden/>
+              </w:rPr>
+              <w:tab/>
+            </w:r>
+            <w:r>
+              <w:rPr>
+                <w:noProof/>
+                <w:webHidden/>
+              </w:rPr>
+              <w:fldChar w:fldCharType="begin"/>
+            </w:r>
+            <w:r>
+              <w:rPr>
+                <w:noProof/>
+                <w:webHidden/>
+              </w:rPr>
+              <w:instrText xml:space="preserve"> PAGEREF _Toc528765218 \h </w:instrText>
+            </w:r>
+            <w:r>
+              <w:rPr>
+                <w:noProof/>
+                <w:webHidden/>
+              </w:rPr>
+            </w:r>
+            <w:r>
+              <w:rPr>
+                <w:noProof/>
+                <w:webHidden/>
+              </w:rPr>
+              <w:fldChar w:fldCharType="separate"/>
+            </w:r>
+            <w:r>
+              <w:rPr>
+                <w:noProof/>
+                <w:webHidden/>
+              </w:rPr>
+              <w:t>14</w:t>
+            </w:r>
+            <w:r>
+              <w:rPr>
+                <w:noProof/>
+                <w:webHidden/>
+              </w:rPr>
+              <w:fldChar w:fldCharType="end"/>
+            </w:r>
+          </w:hyperlink>
+        </w:p>
+        <w:p>
+          <w:pPr>
+            <w:pStyle w:val="TOC1"/>
+            <w:tabs>
+              <w:tab w:val="right" w:leader="dot" w:pos="9350"/>
+            </w:tabs>
+            <w:rPr>
+              <w:rFonts w:asciiTheme="minorHAnsi" w:eastAsiaTheme="minorEastAsia" w:hAnsiTheme="minorHAnsi"/>
+              <w:noProof/>
+            </w:rPr>
+          </w:pPr>
+          <w:hyperlink w:anchor="_Toc528765219" w:history="1">
+            <w:r>
+              <w:rPr>
+                <w:rStyle w:val="Hyperlink"/>
+                <w:noProof/>
+              </w:rPr>
+              <w:t>Testing</w:t>
+            </w:r>
+            <w:r>
+              <w:rPr>
+                <w:noProof/>
+                <w:webHidden/>
+              </w:rPr>
+              <w:tab/>
+            </w:r>
+            <w:r>
+              <w:rPr>
+                <w:noProof/>
+                <w:webHidden/>
+              </w:rPr>
+              <w:fldChar w:fldCharType="begin"/>
+            </w:r>
+            <w:r>
+              <w:rPr>
+                <w:noProof/>
+                <w:webHidden/>
+              </w:rPr>
+              <w:instrText xml:space="preserve"> PAGEREF _Toc528765219 \h </w:instrText>
+            </w:r>
+            <w:r>
+              <w:rPr>
+                <w:noProof/>
+                <w:webHidden/>
+              </w:rPr>
+            </w:r>
+            <w:r>
+              <w:rPr>
+                <w:noProof/>
+                <w:webHidden/>
+              </w:rPr>
+              <w:fldChar w:fldCharType="separate"/>
+            </w:r>
+            <w:r>
+              <w:rPr>
+                <w:noProof/>
+                <w:webHidden/>
+              </w:rPr>
+              <w:t>14</w:t>
+            </w:r>
+            <w:r>
+              <w:rPr>
+                <w:noProof/>
+                <w:webHidden/>
+              </w:rPr>
+              <w:fldChar w:fldCharType="end"/>
+            </w:r>
+          </w:hyperlink>
+        </w:p>
+        <w:p>
+          <w:pPr>
+            <w:pStyle w:val="TOC2"/>
+            <w:tabs>
+              <w:tab w:val="right" w:leader="dot" w:pos="9350"/>
+            </w:tabs>
+            <w:rPr>
+              <w:rFonts w:asciiTheme="minorHAnsi" w:eastAsiaTheme="minorEastAsia" w:hAnsiTheme="minorHAnsi"/>
+              <w:noProof/>
+            </w:rPr>
+          </w:pPr>
+          <w:hyperlink w:anchor="_Toc528765220" w:history="1">
+            <w:r>
+              <w:rPr>
+                <w:rStyle w:val="Hyperlink"/>
+                <w:noProof/>
+              </w:rPr>
+              <w:t>Automated tests</w:t>
+            </w:r>
+            <w:r>
+              <w:rPr>
+                <w:noProof/>
+                <w:webHidden/>
+              </w:rPr>
+              <w:tab/>
+            </w:r>
+            <w:r>
+              <w:rPr>
+                <w:noProof/>
+                <w:webHidden/>
+              </w:rPr>
+              <w:fldChar w:fldCharType="begin"/>
+            </w:r>
+            <w:r>
+              <w:rPr>
+                <w:noProof/>
+                <w:webHidden/>
+              </w:rPr>
+              <w:instrText xml:space="preserve"> PAGEREF _Toc528765220 \h </w:instrText>
+            </w:r>
+            <w:r>
+              <w:rPr>
+                <w:noProof/>
+                <w:webHidden/>
+              </w:rPr>
+            </w:r>
+            <w:r>
+              <w:rPr>
+                <w:noProof/>
+                <w:webHidden/>
+              </w:rPr>
+              <w:fldChar w:fldCharType="separate"/>
+            </w:r>
+            <w:r>
+              <w:rPr>
+                <w:noProof/>
+                <w:webHidden/>
+              </w:rPr>
+              <w:t>14</w:t>
+            </w:r>
+            <w:r>
+              <w:rPr>
+                <w:noProof/>
+                <w:webHidden/>
+              </w:rPr>
+              <w:fldChar w:fldCharType="end"/>
+            </w:r>
+          </w:hyperlink>
+        </w:p>
+        <w:p>
+          <w:pPr>
+            <w:pStyle w:val="TOC2"/>
+            <w:tabs>
+              <w:tab w:val="right" w:leader="dot" w:pos="9350"/>
+            </w:tabs>
+            <w:rPr>
+              <w:rFonts w:asciiTheme="minorHAnsi" w:eastAsiaTheme="minorEastAsia" w:hAnsiTheme="minorHAnsi"/>
+              <w:noProof/>
+            </w:rPr>
+          </w:pPr>
+          <w:hyperlink w:anchor="_Toc528765221" w:history="1">
+            <w:r>
+              <w:rPr>
+                <w:rStyle w:val="Hyperlink"/>
+                <w:noProof/>
+              </w:rPr>
+              <w:t>Test cases</w:t>
+            </w:r>
+            <w:r>
+              <w:rPr>
+                <w:noProof/>
+                <w:webHidden/>
+              </w:rPr>
+              <w:tab/>
+            </w:r>
+            <w:r>
+              <w:rPr>
+                <w:noProof/>
+                <w:webHidden/>
+              </w:rPr>
+              <w:fldChar w:fldCharType="begin"/>
+            </w:r>
+            <w:r>
+              <w:rPr>
+                <w:noProof/>
+                <w:webHidden/>
+              </w:rPr>
+              <w:instrText xml:space="preserve"> PAGEREF _Toc528765221 \h </w:instrText>
+            </w:r>
+            <w:r>
+              <w:rPr>
+                <w:noProof/>
+                <w:webHidden/>
+              </w:rPr>
+            </w:r>
+            <w:r>
+              <w:rPr>
+                <w:noProof/>
+                <w:webHidden/>
+              </w:rPr>
+              <w:fldChar w:fldCharType="separate"/>
+            </w:r>
+            <w:r>
+              <w:rPr>
+                <w:noProof/>
+                <w:webHidden/>
+              </w:rPr>
+              <w:t>14</w:t>
+            </w:r>
+            <w:r>
+              <w:rPr>
+                <w:noProof/>
+                <w:webHidden/>
+              </w:rPr>
+              <w:fldChar w:fldCharType="end"/>
+            </w:r>
+          </w:hyperlink>
+        </w:p>
+        <w:p>
+          <w:pPr>
+            <w:pStyle w:val="TOC1"/>
+            <w:tabs>
+              <w:tab w:val="right" w:leader="dot" w:pos="9350"/>
+            </w:tabs>
+            <w:rPr>
+              <w:rFonts w:asciiTheme="minorHAnsi" w:eastAsiaTheme="minorEastAsia" w:hAnsiTheme="minorHAnsi"/>
+              <w:noProof/>
+            </w:rPr>
+          </w:pPr>
+          <w:hyperlink w:anchor="_Toc528765222" w:history="1">
+            <w:r>
+              <w:rPr>
+                <w:rStyle w:val="Hyperlink"/>
+                <w:noProof/>
+              </w:rPr>
+              <w:t>Project management</w:t>
+            </w:r>
+            <w:r>
+              <w:rPr>
+                <w:noProof/>
+                <w:webHidden/>
+              </w:rPr>
+              <w:tab/>
+            </w:r>
+            <w:r>
+              <w:rPr>
+                <w:noProof/>
+                <w:webHidden/>
+              </w:rPr>
+              <w:fldChar w:fldCharType="begin"/>
+            </w:r>
+            <w:r>
+              <w:rPr>
+                <w:noProof/>
+                <w:webHidden/>
+              </w:rPr>
+              <w:instrText xml:space="preserve"> PAGEREF _Toc528765222 \h </w:instrText>
+            </w:r>
+            <w:r>
+              <w:rPr>
+                <w:noProof/>
+                <w:webHidden/>
+              </w:rPr>
+            </w:r>
+            <w:r>
+              <w:rPr>
+                <w:noProof/>
+                <w:webHidden/>
+              </w:rPr>
+              <w:fldChar w:fldCharType="separate"/>
+            </w:r>
+            <w:r>
+              <w:rPr>
+                <w:noProof/>
+                <w:webHidden/>
+              </w:rPr>
+              <w:t>15</w:t>
+            </w:r>
+            <w:r>
+              <w:rPr>
+                <w:noProof/>
+                <w:webHidden/>
+              </w:rPr>
+              <w:fldChar w:fldCharType="end"/>
+            </w:r>
+          </w:hyperlink>
+        </w:p>
+        <w:p>
+          <w:pPr>
+            <w:pStyle w:val="TOC1"/>
+            <w:tabs>
+              <w:tab w:val="right" w:leader="dot" w:pos="9350"/>
+            </w:tabs>
+            <w:rPr>
+              <w:rFonts w:asciiTheme="minorHAnsi" w:eastAsiaTheme="minorEastAsia" w:hAnsiTheme="minorHAnsi"/>
+              <w:noProof/>
+            </w:rPr>
+          </w:pPr>
+          <w:hyperlink w:anchor="_Toc528765223" w:history="1">
+            <w:r>
+              <w:rPr>
+                <w:rStyle w:val="Hyperlink"/>
+                <w:noProof/>
+              </w:rPr>
               <w:t>Timeline</w:t>
             </w:r>
             <w:r>
@@ -1579,7 +3035,7 @@
                 <w:noProof/>
                 <w:webHidden/>
               </w:rPr>
-              <w:instrText xml:space="preserve"> PAGEREF _Toc527988830 \h </w:instrText>
+              <w:instrText xml:space="preserve"> PAGEREF _Toc528765223 \h </w:instrText>
             </w:r>
             <w:r>
               <w:rPr>
@@ -1599,7 +3055,76 @@
                 <w:noProof/>
                 <w:webHidden/>
               </w:rPr>
-              <w:t>3</w:t>
+              <w:t>15</w:t>
+            </w:r>
+            <w:r>
+              <w:rPr>
+                <w:noProof/>
+                <w:webHidden/>
+              </w:rPr>
+              <w:fldChar w:fldCharType="end"/>
+            </w:r>
+          </w:hyperlink>
+        </w:p>
+        <w:p>
+          <w:pPr>
+            <w:pStyle w:val="TOC1"/>
+            <w:tabs>
+              <w:tab w:val="right" w:leader="dot" w:pos="9350"/>
+            </w:tabs>
+            <w:rPr>
+              <w:rFonts w:asciiTheme="minorHAnsi" w:eastAsiaTheme="minorEastAsia" w:hAnsiTheme="minorHAnsi"/>
+              <w:noProof/>
+            </w:rPr>
+          </w:pPr>
+          <w:hyperlink w:anchor="_Toc528765224" w:history="1">
+            <w:r>
+              <w:rPr>
+                <w:rStyle w:val="Hyperlink"/>
+                <w:noProof/>
+              </w:rPr>
+              <w:t>References</w:t>
+            </w:r>
+            <w:r>
+              <w:rPr>
+                <w:noProof/>
+                <w:webHidden/>
+              </w:rPr>
+              <w:tab/>
+            </w:r>
+            <w:r>
+              <w:rPr>
+                <w:noProof/>
+                <w:webHidden/>
+              </w:rPr>
+              <w:fldChar w:fldCharType="begin"/>
+            </w:r>
+            <w:r>
+              <w:rPr>
+                <w:noProof/>
+                <w:webHidden/>
+              </w:rPr>
+              <w:instrText xml:space="preserve"> PAGEREF _Toc528765224 \h </w:instrText>
+            </w:r>
+            <w:r>
+              <w:rPr>
+                <w:noProof/>
+                <w:webHidden/>
+              </w:rPr>
+            </w:r>
+            <w:r>
+              <w:rPr>
+                <w:noProof/>
+                <w:webHidden/>
+              </w:rPr>
+              <w:fldChar w:fldCharType="separate"/>
+            </w:r>
+            <w:r>
+              <w:rPr>
+                <w:noProof/>
+                <w:webHidden/>
+              </w:rPr>
+              <w:t>18</w:t>
             </w:r>
             <w:r>
               <w:rPr>
@@ -1649,7 +3174,7 @@
           <w:szCs w:val="16"/>
         </w:rPr>
       </w:pPr>
-      <w:bookmarkStart w:id="0" w:name="_Toc527988828"/>
+      <w:bookmarkStart w:id="0" w:name="_Toc528765200"/>
       <w:r>
         <w:rPr>
           <w:rStyle w:val="normaltextrun"/>
@@ -1782,7 +3307,7 @@
       <w:pPr>
         <w:pStyle w:val="Heading1"/>
       </w:pPr>
-      <w:bookmarkStart w:id="1" w:name="_Toc527988829"/>
+      <w:bookmarkStart w:id="1" w:name="_Toc528765201"/>
       <w:r>
         <w:rPr>
           <w:rStyle w:val="normaltextrun"/>
@@ -2273,11 +3798,19 @@
           <w:rStyle w:val="normaltextrun"/>
         </w:rPr>
       </w:pPr>
-      <w:r>
-        <w:rPr>
-          <w:rStyle w:val="normaltextrun"/>
-        </w:rPr>
-        <w:t>Users </w:t>
+      <w:bookmarkStart w:id="2" w:name="_Toc528765202"/>
+      <w:r>
+        <w:rPr>
+          <w:rStyle w:val="normaltextrun"/>
+        </w:rPr>
+        <w:t>Users</w:t>
+      </w:r>
+      <w:bookmarkEnd w:id="2"/>
+      <w:r>
+        <w:rPr>
+          <w:rStyle w:val="normaltextrun"/>
+        </w:rPr>
+        <w:t> </w:t>
       </w:r>
     </w:p>
     <w:p>
@@ -2370,12 +3903,20 @@
           <w:rStyle w:val="normaltextrun"/>
         </w:rPr>
       </w:pPr>
+      <w:bookmarkStart w:id="3" w:name="_Toc528765203"/>
       <w:r>
         <w:rPr>
           <w:rStyle w:val="normaltextrun"/>
         </w:rPr>
         <w:lastRenderedPageBreak/>
-        <w:t>Purpose and Benefits </w:t>
+        <w:t>Purpose and Benefits</w:t>
+      </w:r>
+      <w:bookmarkEnd w:id="3"/>
+      <w:r>
+        <w:rPr>
+          <w:rStyle w:val="normaltextrun"/>
+        </w:rPr>
+        <w:t> </w:t>
       </w:r>
     </w:p>
     <w:p>
@@ -2610,6 +4151,7 @@
           <w:rStyle w:val="normaltextrun"/>
         </w:rPr>
       </w:pPr>
+      <w:bookmarkStart w:id="4" w:name="_Toc528765204"/>
       <w:r>
         <w:rPr>
           <w:rStyle w:val="normaltextrun"/>
@@ -2617,6 +4159,7 @@
         <w:lastRenderedPageBreak/>
         <w:t>Sitemap</w:t>
       </w:r>
+      <w:bookmarkEnd w:id="4"/>
     </w:p>
     <w:p>
       <w:r>
@@ -2682,12 +4225,14 @@
           <w:rStyle w:val="normaltextrun"/>
         </w:rPr>
       </w:pPr>
+      <w:bookmarkStart w:id="5" w:name="_Toc528765205"/>
       <w:r>
         <w:rPr>
           <w:rStyle w:val="normaltextrun"/>
         </w:rPr>
         <w:t>User cases</w:t>
       </w:r>
+      <w:bookmarkEnd w:id="5"/>
     </w:p>
     <w:p>
       <w:pPr>
@@ -2709,20 +4254,24 @@
           <w:rStyle w:val="normaltextrun"/>
         </w:rPr>
       </w:pPr>
+      <w:bookmarkStart w:id="6" w:name="_Toc528765206"/>
       <w:r>
         <w:rPr>
           <w:rStyle w:val="normaltextrun"/>
         </w:rPr>
         <w:t>Design</w:t>
       </w:r>
+      <w:bookmarkEnd w:id="6"/>
     </w:p>
     <w:p>
       <w:pPr>
         <w:pStyle w:val="Heading2"/>
       </w:pPr>
+      <w:bookmarkStart w:id="7" w:name="_Toc528765207"/>
       <w:r>
         <w:t>Project architecture</w:t>
       </w:r>
+      <w:bookmarkEnd w:id="7"/>
     </w:p>
     <w:p>
       <w:proofErr w:type="spellStart"/>
@@ -2830,17 +4379,24 @@
       <w:pPr>
         <w:pStyle w:val="Heading1"/>
       </w:pPr>
-      <w:r>
-        <w:t xml:space="preserve">Prototyping </w:t>
+      <w:bookmarkStart w:id="8" w:name="_Toc528765208"/>
+      <w:r>
+        <w:t>Prototyping</w:t>
+      </w:r>
+      <w:bookmarkEnd w:id="8"/>
+      <w:r>
+        <w:t xml:space="preserve"> </w:t>
       </w:r>
     </w:p>
     <w:p>
       <w:pPr>
         <w:pStyle w:val="Heading2"/>
       </w:pPr>
+      <w:bookmarkStart w:id="9" w:name="_Toc528765209"/>
       <w:r>
         <w:t>Low fidelity prototype</w:t>
       </w:r>
+      <w:bookmarkEnd w:id="9"/>
     </w:p>
     <w:p>
       <w:pPr>
@@ -3033,10 +4589,12 @@
       <w:pPr>
         <w:pStyle w:val="Heading2"/>
       </w:pPr>
+      <w:bookmarkStart w:id="10" w:name="_Toc528765210"/>
       <w:r>
         <w:lastRenderedPageBreak/>
         <w:t>High fidelity prototype</w:t>
       </w:r>
+      <w:bookmarkEnd w:id="10"/>
     </w:p>
     <w:p>
       <w:r>
@@ -3094,7 +4652,7 @@
                           <a:blip r:embed="rId14" cstate="print">
                             <a:extLst>
                               <a:ext uri="{28A0092B-C50C-407E-A947-70E740481C1C}">
-                                <a14:useLocalDpi xmlns="" xmlns:wpc="http://schemas.microsoft.com/office/word/2010/wordprocessingCanvas" xmlns:mc="http://schemas.openxmlformats.org/markup-compatibility/2006" xmlns:o="urn:schemas-microsoft-com:office:office" xmlns:v="urn:schemas-microsoft-com:vml" xmlns:wp14="http://schemas.microsoft.com/office/word/2010/wordprocessingDrawing" xmlns:w10="urn:schemas-microsoft-com:office:word" xmlns:w="http://schemas.openxmlformats.org/wordprocessingml/2006/main" xmlns:w14="http://schemas.microsoft.com/office/word/2010/wordml" xmlns:w15="http://schemas.microsoft.com/office/word/2012/wordml" xmlns:wpg="http://schemas.microsoft.com/office/word/2010/wordprocessingGroup" xmlns:wpi="http://schemas.microsoft.com/office/word/2010/wordprocessingInk" xmlns:wps="http://schemas.microsoft.com/office/word/2010/wordprocessingShape" xmlns:a14="http://schemas.microsoft.com/office/drawing/2010/main" val="0"/>
+                                <a14:useLocalDpi xmlns:a14="http://schemas.microsoft.com/office/drawing/2010/main" xmlns:wps="http://schemas.microsoft.com/office/word/2010/wordprocessingShape" xmlns:wpi="http://schemas.microsoft.com/office/word/2010/wordprocessingInk" xmlns:wpg="http://schemas.microsoft.com/office/word/2010/wordprocessingGroup" xmlns:w15="http://schemas.microsoft.com/office/word/2012/wordml" xmlns:w14="http://schemas.microsoft.com/office/word/2010/wordml" xmlns:w="http://schemas.openxmlformats.org/wordprocessingml/2006/main" xmlns:w10="urn:schemas-microsoft-com:office:word" xmlns:wp14="http://schemas.microsoft.com/office/word/2010/wordprocessingDrawing" xmlns:v="urn:schemas-microsoft-com:vml" xmlns:o="urn:schemas-microsoft-com:office:office" xmlns:mc="http://schemas.openxmlformats.org/markup-compatibility/2006" xmlns:wpc="http://schemas.microsoft.com/office/word/2010/wordprocessingCanvas" xmlns="" val="0"/>
                               </a:ext>
                             </a:extLst>
                           </a:blip>
@@ -3211,7 +4769,7 @@
                           <a:blip r:embed="rId16" cstate="print">
                             <a:extLst>
                               <a:ext uri="{28A0092B-C50C-407E-A947-70E740481C1C}">
-                                <a14:useLocalDpi xmlns="" xmlns:wpc="http://schemas.microsoft.com/office/word/2010/wordprocessingCanvas" xmlns:mc="http://schemas.openxmlformats.org/markup-compatibility/2006" xmlns:o="urn:schemas-microsoft-com:office:office" xmlns:v="urn:schemas-microsoft-com:vml" xmlns:wp14="http://schemas.microsoft.com/office/word/2010/wordprocessingDrawing" xmlns:w10="urn:schemas-microsoft-com:office:word" xmlns:w="http://schemas.openxmlformats.org/wordprocessingml/2006/main" xmlns:w14="http://schemas.microsoft.com/office/word/2010/wordml" xmlns:w15="http://schemas.microsoft.com/office/word/2012/wordml" xmlns:wpg="http://schemas.microsoft.com/office/word/2010/wordprocessingGroup" xmlns:wpi="http://schemas.microsoft.com/office/word/2010/wordprocessingInk" xmlns:wps="http://schemas.microsoft.com/office/word/2010/wordprocessingShape" xmlns:a14="http://schemas.microsoft.com/office/drawing/2010/main" val="0"/>
+                                <a14:useLocalDpi xmlns:a14="http://schemas.microsoft.com/office/drawing/2010/main" xmlns:wps="http://schemas.microsoft.com/office/word/2010/wordprocessingShape" xmlns:wpi="http://schemas.microsoft.com/office/word/2010/wordprocessingInk" xmlns:wpg="http://schemas.microsoft.com/office/word/2010/wordprocessingGroup" xmlns:w15="http://schemas.microsoft.com/office/word/2012/wordml" xmlns:w14="http://schemas.microsoft.com/office/word/2010/wordml" xmlns:w="http://schemas.openxmlformats.org/wordprocessingml/2006/main" xmlns:w10="urn:schemas-microsoft-com:office:word" xmlns:wp14="http://schemas.microsoft.com/office/word/2010/wordprocessingDrawing" xmlns:v="urn:schemas-microsoft-com:vml" xmlns:o="urn:schemas-microsoft-com:office:office" xmlns:mc="http://schemas.openxmlformats.org/markup-compatibility/2006" xmlns:wpc="http://schemas.microsoft.com/office/word/2010/wordprocessingCanvas" xmlns="" val="0"/>
                               </a:ext>
                             </a:extLst>
                           </a:blip>
@@ -3339,7 +4897,7 @@
                           <a:blip r:embed="rId17" cstate="print">
                             <a:extLst>
                               <a:ext uri="{28A0092B-C50C-407E-A947-70E740481C1C}">
-                                <a14:useLocalDpi xmlns="" xmlns:wpc="http://schemas.microsoft.com/office/word/2010/wordprocessingCanvas" xmlns:mc="http://schemas.openxmlformats.org/markup-compatibility/2006" xmlns:o="urn:schemas-microsoft-com:office:office" xmlns:v="urn:schemas-microsoft-com:vml" xmlns:wp14="http://schemas.microsoft.com/office/word/2010/wordprocessingDrawing" xmlns:w10="urn:schemas-microsoft-com:office:word" xmlns:w="http://schemas.openxmlformats.org/wordprocessingml/2006/main" xmlns:w14="http://schemas.microsoft.com/office/word/2010/wordml" xmlns:w15="http://schemas.microsoft.com/office/word/2012/wordml" xmlns:wpg="http://schemas.microsoft.com/office/word/2010/wordprocessingGroup" xmlns:wpi="http://schemas.microsoft.com/office/word/2010/wordprocessingInk" xmlns:wps="http://schemas.microsoft.com/office/word/2010/wordprocessingShape" xmlns:a14="http://schemas.microsoft.com/office/drawing/2010/main" val="0"/>
+                                <a14:useLocalDpi xmlns:a14="http://schemas.microsoft.com/office/drawing/2010/main" xmlns:wps="http://schemas.microsoft.com/office/word/2010/wordprocessingShape" xmlns:wpi="http://schemas.microsoft.com/office/word/2010/wordprocessingInk" xmlns:wpg="http://schemas.microsoft.com/office/word/2010/wordprocessingGroup" xmlns:w15="http://schemas.microsoft.com/office/word/2012/wordml" xmlns:w14="http://schemas.microsoft.com/office/word/2010/wordml" xmlns:w="http://schemas.openxmlformats.org/wordprocessingml/2006/main" xmlns:w10="urn:schemas-microsoft-com:office:word" xmlns:wp14="http://schemas.microsoft.com/office/word/2010/wordprocessingDrawing" xmlns:v="urn:schemas-microsoft-com:vml" xmlns:o="urn:schemas-microsoft-com:office:office" xmlns:mc="http://schemas.openxmlformats.org/markup-compatibility/2006" xmlns:wpc="http://schemas.microsoft.com/office/word/2010/wordprocessingCanvas" xmlns="" val="0"/>
                               </a:ext>
                             </a:extLst>
                           </a:blip>
@@ -3386,7 +4944,7 @@
                           <a:blip r:embed="rId17" cstate="print">
                             <a:extLst>
                               <a:ext uri="{28A0092B-C50C-407E-A947-70E740481C1C}">
-                                <a14:useLocalDpi xmlns="" xmlns:wpc="http://schemas.microsoft.com/office/word/2010/wordprocessingCanvas" xmlns:mc="http://schemas.openxmlformats.org/markup-compatibility/2006" xmlns:o="urn:schemas-microsoft-com:office:office" xmlns:v="urn:schemas-microsoft-com:vml" xmlns:wp14="http://schemas.microsoft.com/office/word/2010/wordprocessingDrawing" xmlns:w10="urn:schemas-microsoft-com:office:word" xmlns:w="http://schemas.openxmlformats.org/wordprocessingml/2006/main" xmlns:w14="http://schemas.microsoft.com/office/word/2010/wordml" xmlns:w15="http://schemas.microsoft.com/office/word/2012/wordml" xmlns:wpg="http://schemas.microsoft.com/office/word/2010/wordprocessingGroup" xmlns:wpi="http://schemas.microsoft.com/office/word/2010/wordprocessingInk" xmlns:wps="http://schemas.microsoft.com/office/word/2010/wordprocessingShape" xmlns:a14="http://schemas.microsoft.com/office/drawing/2010/main" val="0"/>
+                                <a14:useLocalDpi xmlns:a14="http://schemas.microsoft.com/office/drawing/2010/main" xmlns:wps="http://schemas.microsoft.com/office/word/2010/wordprocessingShape" xmlns:wpi="http://schemas.microsoft.com/office/word/2010/wordprocessingInk" xmlns:wpg="http://schemas.microsoft.com/office/word/2010/wordprocessingGroup" xmlns:w15="http://schemas.microsoft.com/office/word/2012/wordml" xmlns:w14="http://schemas.microsoft.com/office/word/2010/wordml" xmlns:w="http://schemas.openxmlformats.org/wordprocessingml/2006/main" xmlns:w10="urn:schemas-microsoft-com:office:word" xmlns:wp14="http://schemas.microsoft.com/office/word/2010/wordprocessingDrawing" xmlns:v="urn:schemas-microsoft-com:vml" xmlns:o="urn:schemas-microsoft-com:office:office" xmlns:mc="http://schemas.openxmlformats.org/markup-compatibility/2006" xmlns:wpc="http://schemas.microsoft.com/office/word/2010/wordprocessingCanvas" xmlns="" val="0"/>
                               </a:ext>
                             </a:extLst>
                           </a:blip>
@@ -3444,7 +5002,7 @@
                           <a:blip r:embed="rId18" cstate="print">
                             <a:extLst>
                               <a:ext uri="{28A0092B-C50C-407E-A947-70E740481C1C}">
-                                <a14:useLocalDpi xmlns="" xmlns:wpc="http://schemas.microsoft.com/office/word/2010/wordprocessingCanvas" xmlns:mc="http://schemas.openxmlformats.org/markup-compatibility/2006" xmlns:o="urn:schemas-microsoft-com:office:office" xmlns:v="urn:schemas-microsoft-com:vml" xmlns:wp14="http://schemas.microsoft.com/office/word/2010/wordprocessingDrawing" xmlns:w10="urn:schemas-microsoft-com:office:word" xmlns:w="http://schemas.openxmlformats.org/wordprocessingml/2006/main" xmlns:w14="http://schemas.microsoft.com/office/word/2010/wordml" xmlns:w15="http://schemas.microsoft.com/office/word/2012/wordml" xmlns:wpg="http://schemas.microsoft.com/office/word/2010/wordprocessingGroup" xmlns:wpi="http://schemas.microsoft.com/office/word/2010/wordprocessingInk" xmlns:wps="http://schemas.microsoft.com/office/word/2010/wordprocessingShape" xmlns:a14="http://schemas.microsoft.com/office/drawing/2010/main" val="0"/>
+                                <a14:useLocalDpi xmlns:a14="http://schemas.microsoft.com/office/drawing/2010/main" xmlns:wps="http://schemas.microsoft.com/office/word/2010/wordprocessingShape" xmlns:wpi="http://schemas.microsoft.com/office/word/2010/wordprocessingInk" xmlns:wpg="http://schemas.microsoft.com/office/word/2010/wordprocessingGroup" xmlns:w15="http://schemas.microsoft.com/office/word/2012/wordml" xmlns:w14="http://schemas.microsoft.com/office/word/2010/wordml" xmlns:w="http://schemas.openxmlformats.org/wordprocessingml/2006/main" xmlns:w10="urn:schemas-microsoft-com:office:word" xmlns:wp14="http://schemas.microsoft.com/office/word/2010/wordprocessingDrawing" xmlns:v="urn:schemas-microsoft-com:vml" xmlns:o="urn:schemas-microsoft-com:office:office" xmlns:mc="http://schemas.openxmlformats.org/markup-compatibility/2006" xmlns:wpc="http://schemas.microsoft.com/office/word/2010/wordprocessingCanvas" xmlns="" val="0"/>
                               </a:ext>
                             </a:extLst>
                           </a:blip>
@@ -3587,7 +5145,7 @@
                           <a:blip r:embed="rId16" cstate="print">
                             <a:extLst>
                               <a:ext uri="{28A0092B-C50C-407E-A947-70E740481C1C}">
-                                <a14:useLocalDpi xmlns="" xmlns:wpc="http://schemas.microsoft.com/office/word/2010/wordprocessingCanvas" xmlns:mc="http://schemas.openxmlformats.org/markup-compatibility/2006" xmlns:o="urn:schemas-microsoft-com:office:office" xmlns:v="urn:schemas-microsoft-com:vml" xmlns:wp14="http://schemas.microsoft.com/office/word/2010/wordprocessingDrawing" xmlns:w10="urn:schemas-microsoft-com:office:word" xmlns:w="http://schemas.openxmlformats.org/wordprocessingml/2006/main" xmlns:w14="http://schemas.microsoft.com/office/word/2010/wordml" xmlns:w15="http://schemas.microsoft.com/office/word/2012/wordml" xmlns:wpg="http://schemas.microsoft.com/office/word/2010/wordprocessingGroup" xmlns:wpi="http://schemas.microsoft.com/office/word/2010/wordprocessingInk" xmlns:wps="http://schemas.microsoft.com/office/word/2010/wordprocessingShape" xmlns:a14="http://schemas.microsoft.com/office/drawing/2010/main" val="0"/>
+                                <a14:useLocalDpi xmlns:a14="http://schemas.microsoft.com/office/drawing/2010/main" xmlns:wps="http://schemas.microsoft.com/office/word/2010/wordprocessingShape" xmlns:wpi="http://schemas.microsoft.com/office/word/2010/wordprocessingInk" xmlns:wpg="http://schemas.microsoft.com/office/word/2010/wordprocessingGroup" xmlns:w15="http://schemas.microsoft.com/office/word/2012/wordml" xmlns:w14="http://schemas.microsoft.com/office/word/2010/wordml" xmlns:w="http://schemas.openxmlformats.org/wordprocessingml/2006/main" xmlns:w10="urn:schemas-microsoft-com:office:word" xmlns:wp14="http://schemas.microsoft.com/office/word/2010/wordprocessingDrawing" xmlns:v="urn:schemas-microsoft-com:vml" xmlns:o="urn:schemas-microsoft-com:office:office" xmlns:mc="http://schemas.openxmlformats.org/markup-compatibility/2006" xmlns:wpc="http://schemas.microsoft.com/office/word/2010/wordprocessingCanvas" xmlns="" val="0"/>
                               </a:ext>
                             </a:extLst>
                           </a:blip>
@@ -3797,7 +5355,7 @@
                           <a:blip r:embed="rId20" cstate="print">
                             <a:extLst>
                               <a:ext uri="{28A0092B-C50C-407E-A947-70E740481C1C}">
-                                <a14:useLocalDpi xmlns="" xmlns:wpc="http://schemas.microsoft.com/office/word/2010/wordprocessingCanvas" xmlns:mc="http://schemas.openxmlformats.org/markup-compatibility/2006" xmlns:o="urn:schemas-microsoft-com:office:office" xmlns:v="urn:schemas-microsoft-com:vml" xmlns:wp14="http://schemas.microsoft.com/office/word/2010/wordprocessingDrawing" xmlns:w10="urn:schemas-microsoft-com:office:word" xmlns:w="http://schemas.openxmlformats.org/wordprocessingml/2006/main" xmlns:w14="http://schemas.microsoft.com/office/word/2010/wordml" xmlns:w15="http://schemas.microsoft.com/office/word/2012/wordml" xmlns:wpg="http://schemas.microsoft.com/office/word/2010/wordprocessingGroup" xmlns:wpi="http://schemas.microsoft.com/office/word/2010/wordprocessingInk" xmlns:wps="http://schemas.microsoft.com/office/word/2010/wordprocessingShape" xmlns:a14="http://schemas.microsoft.com/office/drawing/2010/main" val="0"/>
+                                <a14:useLocalDpi xmlns:a14="http://schemas.microsoft.com/office/drawing/2010/main" xmlns:wps="http://schemas.microsoft.com/office/word/2010/wordprocessingShape" xmlns:wpi="http://schemas.microsoft.com/office/word/2010/wordprocessingInk" xmlns:wpg="http://schemas.microsoft.com/office/word/2010/wordprocessingGroup" xmlns:w15="http://schemas.microsoft.com/office/word/2012/wordml" xmlns:w14="http://schemas.microsoft.com/office/word/2010/wordml" xmlns:w="http://schemas.openxmlformats.org/wordprocessingml/2006/main" xmlns:w10="urn:schemas-microsoft-com:office:word" xmlns:wp14="http://schemas.microsoft.com/office/word/2010/wordprocessingDrawing" xmlns:v="urn:schemas-microsoft-com:vml" xmlns:o="urn:schemas-microsoft-com:office:office" xmlns:mc="http://schemas.openxmlformats.org/markup-compatibility/2006" xmlns:wpc="http://schemas.microsoft.com/office/word/2010/wordprocessingCanvas" xmlns="" val="0"/>
                               </a:ext>
                             </a:extLst>
                           </a:blip>
@@ -3858,7 +5416,7 @@
                           <a:blip r:embed="rId20" cstate="print">
                             <a:extLst>
                               <a:ext uri="{28A0092B-C50C-407E-A947-70E740481C1C}">
-                                <a14:useLocalDpi xmlns="" xmlns:wpc="http://schemas.microsoft.com/office/word/2010/wordprocessingCanvas" xmlns:mc="http://schemas.openxmlformats.org/markup-compatibility/2006" xmlns:o="urn:schemas-microsoft-com:office:office" xmlns:v="urn:schemas-microsoft-com:vml" xmlns:wp14="http://schemas.microsoft.com/office/word/2010/wordprocessingDrawing" xmlns:w10="urn:schemas-microsoft-com:office:word" xmlns:w="http://schemas.openxmlformats.org/wordprocessingml/2006/main" xmlns:w14="http://schemas.microsoft.com/office/word/2010/wordml" xmlns:w15="http://schemas.microsoft.com/office/word/2012/wordml" xmlns:wpg="http://schemas.microsoft.com/office/word/2010/wordprocessingGroup" xmlns:wpi="http://schemas.microsoft.com/office/word/2010/wordprocessingInk" xmlns:wps="http://schemas.microsoft.com/office/word/2010/wordprocessingShape" xmlns:a14="http://schemas.microsoft.com/office/drawing/2010/main" val="0"/>
+                                <a14:useLocalDpi xmlns:a14="http://schemas.microsoft.com/office/drawing/2010/main" xmlns:wps="http://schemas.microsoft.com/office/word/2010/wordprocessingShape" xmlns:wpi="http://schemas.microsoft.com/office/word/2010/wordprocessingInk" xmlns:wpg="http://schemas.microsoft.com/office/word/2010/wordprocessingGroup" xmlns:w15="http://schemas.microsoft.com/office/word/2012/wordml" xmlns:w14="http://schemas.microsoft.com/office/word/2010/wordml" xmlns:w="http://schemas.openxmlformats.org/wordprocessingml/2006/main" xmlns:w10="urn:schemas-microsoft-com:office:word" xmlns:wp14="http://schemas.microsoft.com/office/word/2010/wordprocessingDrawing" xmlns:v="urn:schemas-microsoft-com:vml" xmlns:o="urn:schemas-microsoft-com:office:office" xmlns:mc="http://schemas.openxmlformats.org/markup-compatibility/2006" xmlns:wpc="http://schemas.microsoft.com/office/word/2010/wordprocessingCanvas" xmlns="" val="0"/>
                               </a:ext>
                             </a:extLst>
                           </a:blip>
@@ -4136,7 +5694,7 @@
                           <a:blip r:embed="rId23" cstate="print">
                             <a:extLst>
                               <a:ext uri="{28A0092B-C50C-407E-A947-70E740481C1C}">
-                                <a14:useLocalDpi xmlns="" xmlns:wpc="http://schemas.microsoft.com/office/word/2010/wordprocessingCanvas" xmlns:mc="http://schemas.openxmlformats.org/markup-compatibility/2006" xmlns:o="urn:schemas-microsoft-com:office:office" xmlns:v="urn:schemas-microsoft-com:vml" xmlns:wp14="http://schemas.microsoft.com/office/word/2010/wordprocessingDrawing" xmlns:w10="urn:schemas-microsoft-com:office:word" xmlns:w="http://schemas.openxmlformats.org/wordprocessingml/2006/main" xmlns:w14="http://schemas.microsoft.com/office/word/2010/wordml" xmlns:w15="http://schemas.microsoft.com/office/word/2012/wordml" xmlns:wpg="http://schemas.microsoft.com/office/word/2010/wordprocessingGroup" xmlns:wpi="http://schemas.microsoft.com/office/word/2010/wordprocessingInk" xmlns:wps="http://schemas.microsoft.com/office/word/2010/wordprocessingShape" xmlns:a14="http://schemas.microsoft.com/office/drawing/2010/main" val="0"/>
+                                <a14:useLocalDpi xmlns:a14="http://schemas.microsoft.com/office/drawing/2010/main" xmlns:wps="http://schemas.microsoft.com/office/word/2010/wordprocessingShape" xmlns:wpi="http://schemas.microsoft.com/office/word/2010/wordprocessingInk" xmlns:wpg="http://schemas.microsoft.com/office/word/2010/wordprocessingGroup" xmlns:w15="http://schemas.microsoft.com/office/word/2012/wordml" xmlns:w14="http://schemas.microsoft.com/office/word/2010/wordml" xmlns:w="http://schemas.openxmlformats.org/wordprocessingml/2006/main" xmlns:w10="urn:schemas-microsoft-com:office:word" xmlns:wp14="http://schemas.microsoft.com/office/word/2010/wordprocessingDrawing" xmlns:v="urn:schemas-microsoft-com:vml" xmlns:o="urn:schemas-microsoft-com:office:office" xmlns:mc="http://schemas.openxmlformats.org/markup-compatibility/2006" xmlns:wpc="http://schemas.microsoft.com/office/word/2010/wordprocessingCanvas" xmlns="" val="0"/>
                               </a:ext>
                             </a:extLst>
                           </a:blip>
@@ -4219,6 +5777,7 @@
           <w:rStyle w:val="normaltextrun"/>
         </w:rPr>
       </w:pPr>
+      <w:bookmarkStart w:id="11" w:name="_Toc528765211"/>
       <w:proofErr w:type="spellStart"/>
       <w:r>
         <w:rPr>
@@ -4226,6 +5785,7 @@
         </w:rPr>
         <w:t>Clickstreams</w:t>
       </w:r>
+      <w:bookmarkEnd w:id="11"/>
       <w:proofErr w:type="spellEnd"/>
     </w:p>
     <w:p>
@@ -4272,12 +5832,14 @@
           <w:lang w:val="en-CA"/>
         </w:rPr>
       </w:pPr>
+      <w:bookmarkStart w:id="12" w:name="_Toc528765212"/>
       <w:r>
         <w:rPr>
           <w:lang w:val="en-CA"/>
         </w:rPr>
         <w:t>Weather</w:t>
       </w:r>
+      <w:bookmarkEnd w:id="12"/>
     </w:p>
     <w:p>
       <w:pPr>
@@ -4383,12 +5945,14 @@
           <w:lang w:val="en-CA"/>
         </w:rPr>
       </w:pPr>
+      <w:bookmarkStart w:id="13" w:name="_Toc528765213"/>
       <w:r>
         <w:rPr>
           <w:lang w:val="en-CA"/>
         </w:rPr>
         <w:t>Events</w:t>
       </w:r>
+      <w:bookmarkEnd w:id="13"/>
       <w:r>
         <w:rPr>
           <w:lang w:val="en-CA"/>
@@ -4554,6 +6118,7 @@
           <w:lang w:val="en-CA"/>
         </w:rPr>
       </w:pPr>
+      <w:bookmarkStart w:id="14" w:name="_Toc528765214"/>
       <w:r>
         <w:rPr>
           <w:lang w:val="en-CA"/>
@@ -4561,6 +6126,7 @@
         <w:lastRenderedPageBreak/>
         <w:t>News</w:t>
       </w:r>
+      <w:bookmarkEnd w:id="14"/>
       <w:r>
         <w:rPr>
           <w:lang w:val="en-CA"/>
@@ -4664,11 +6230,19 @@
           <w:lang w:val="en-CA"/>
         </w:rPr>
       </w:pPr>
+      <w:bookmarkStart w:id="15" w:name="_Toc528765215"/>
       <w:r>
         <w:rPr>
           <w:lang w:val="en-CA"/>
         </w:rPr>
-        <w:t xml:space="preserve">Immigration </w:t>
+        <w:t>Immigration</w:t>
+      </w:r>
+      <w:bookmarkEnd w:id="15"/>
+      <w:r>
+        <w:rPr>
+          <w:lang w:val="en-CA"/>
+        </w:rPr>
+        <w:t xml:space="preserve"> </w:t>
       </w:r>
     </w:p>
     <w:p>
@@ -4728,6 +6302,7 @@
           <w:lang w:val="en-CA"/>
         </w:rPr>
       </w:pPr>
+      <w:bookmarkStart w:id="16" w:name="_Toc528765216"/>
       <w:r>
         <w:rPr>
           <w:lang w:val="en-CA"/>
@@ -4735,6 +6310,7 @@
         <w:lastRenderedPageBreak/>
         <w:t>Services</w:t>
       </w:r>
+      <w:bookmarkEnd w:id="16"/>
     </w:p>
     <w:p>
       <w:pPr>
@@ -4792,12 +6368,14 @@
           <w:lang w:val="en-CA"/>
         </w:rPr>
       </w:pPr>
+      <w:bookmarkStart w:id="17" w:name="_Toc528765217"/>
       <w:r>
         <w:rPr>
           <w:lang w:val="en-CA"/>
         </w:rPr>
         <w:t>Finding rooms</w:t>
       </w:r>
+      <w:bookmarkEnd w:id="17"/>
     </w:p>
     <w:p>
       <w:pPr>
@@ -4856,7 +6434,6 @@
     </w:p>
     <w:p>
       <w:pPr>
-        <w:pStyle w:val="Heading2"/>
         <w:rPr>
           <w:lang w:val="en-CA"/>
         </w:rPr>
@@ -4894,12 +6471,14 @@
           <w:lang w:val="en-CA"/>
         </w:rPr>
       </w:pPr>
+      <w:bookmarkStart w:id="18" w:name="_Toc528765218"/>
       <w:r>
         <w:rPr>
           <w:lang w:val="en-CA"/>
         </w:rPr>
         <w:t>Services</w:t>
       </w:r>
+      <w:bookmarkEnd w:id="18"/>
     </w:p>
     <w:p>
       <w:pPr>
@@ -4925,20 +6504,24 @@
           <w:rStyle w:val="normaltextrun"/>
         </w:rPr>
       </w:pPr>
+      <w:bookmarkStart w:id="19" w:name="_Toc528765219"/>
       <w:r>
         <w:rPr>
           <w:rStyle w:val="normaltextrun"/>
         </w:rPr>
         <w:t>Testing</w:t>
       </w:r>
+      <w:bookmarkEnd w:id="19"/>
     </w:p>
     <w:p>
       <w:pPr>
         <w:pStyle w:val="Heading2"/>
       </w:pPr>
+      <w:bookmarkStart w:id="20" w:name="_Toc528765220"/>
       <w:r>
         <w:t>Automated tests</w:t>
       </w:r>
+      <w:bookmarkEnd w:id="20"/>
     </w:p>
     <w:p>
       <w:r>
@@ -4962,9 +6545,11 @@
       <w:pPr>
         <w:pStyle w:val="Heading2"/>
       </w:pPr>
+      <w:bookmarkStart w:id="21" w:name="_Toc528765221"/>
       <w:r>
         <w:t>Test cases</w:t>
       </w:r>
+      <w:bookmarkEnd w:id="21"/>
     </w:p>
     <w:p>
       <w:pPr>
@@ -4984,10 +6569,19 @@
         <w:pStyle w:val="Heading1"/>
         <w:spacing w:after="240"/>
       </w:pPr>
-      <w:bookmarkStart w:id="2" w:name="_Toc527988830"/>
+      <w:bookmarkStart w:id="22" w:name="_Toc528765222"/>
       <w:r>
         <w:lastRenderedPageBreak/>
         <w:t>Project management</w:t>
+      </w:r>
+      <w:bookmarkEnd w:id="22"/>
+    </w:p>
+    <w:p>
+      <w:pPr>
+        <w:pStyle w:val="Heading2"/>
+      </w:pPr>
+      <w:r>
+        <w:t>Task Assignment</w:t>
       </w:r>
     </w:p>
     <w:p>
@@ -5149,13 +6743,79 @@
     </w:p>
     <w:p>
       <w:pPr>
+        <w:pStyle w:val="Heading2"/>
+        <w:spacing w:after="240"/>
+      </w:pPr>
+      <w:bookmarkStart w:id="23" w:name="_Toc528765223"/>
+      <w:r>
+        <w:t>Version control</w:t>
+      </w:r>
+    </w:p>
+    <w:p>
+      <w:r>
+        <w:t xml:space="preserve">Code is being submitted to a repository on </w:t>
+      </w:r>
+      <w:proofErr w:type="spellStart"/>
+      <w:r>
+        <w:t>Git</w:t>
+      </w:r>
+      <w:proofErr w:type="spellEnd"/>
+      <w:r>
+        <w:t xml:space="preserve"> Lab. There are 6 members, where the team leader is a Maintainer and the rest of team are as developers.  The </w:t>
+      </w:r>
+      <w:proofErr w:type="spellStart"/>
+      <w:proofErr w:type="gramStart"/>
+      <w:r>
+        <w:t>url</w:t>
+      </w:r>
+      <w:proofErr w:type="spellEnd"/>
+      <w:proofErr w:type="gramEnd"/>
+      <w:r>
+        <w:t xml:space="preserve"> of the repository is: </w:t>
+      </w:r>
+      <w:hyperlink r:id="rId33" w:history="1">
+        <w:r>
+          <w:rPr>
+            <w:rStyle w:val="Hyperlink"/>
+          </w:rPr>
+          <w:t>https://git.cs.dal.ca/metri/mobile-comp-project</w:t>
+        </w:r>
+      </w:hyperlink>
+      <w:r>
+        <w:t xml:space="preserve"> .</w:t>
+      </w:r>
+    </w:p>
+    <w:p>
+      <w:r>
+        <w:t>In order to push new changes to the repository, a merge request has to be created. After, 3 members have to check the request and if the three approve, then the code can be pushed.</w:t>
+      </w:r>
+    </w:p>
+    <w:p/>
+    <w:p>
+      <w:pPr>
+        <w:rPr>
+          <w:rFonts w:asciiTheme="majorHAnsi" w:eastAsiaTheme="majorEastAsia" w:hAnsiTheme="majorHAnsi" w:cstheme="majorBidi"/>
+          <w:b/>
+          <w:bCs/>
+          <w:color w:val="2F5496" w:themeColor="accent1" w:themeShade="BF"/>
+          <w:sz w:val="28"/>
+          <w:szCs w:val="28"/>
+        </w:rPr>
+      </w:pPr>
+      <w:r>
+        <w:br w:type="page"/>
+      </w:r>
+    </w:p>
+    <w:p>
+      <w:pPr>
         <w:pStyle w:val="Heading1"/>
         <w:spacing w:after="240"/>
       </w:pPr>
       <w:r>
+        <w:lastRenderedPageBreak/>
         <w:t>Timeline</w:t>
       </w:r>
-      <w:bookmarkEnd w:id="2"/>
+      <w:bookmarkEnd w:id="23"/>
     </w:p>
     <w:tbl>
       <w:tblPr>
@@ -6121,7 +7781,6 @@
                 <w:szCs w:val="24"/>
                 <w:lang w:val="en-CA"/>
               </w:rPr>
-              <w:lastRenderedPageBreak/>
               <w:t>Recommended places &gt; places to visit</w:t>
             </w:r>
           </w:p>
@@ -7128,16 +8787,7 @@
                 <w:szCs w:val="24"/>
                 <w:lang w:val="en-CA"/>
               </w:rPr>
-              <w:t>November</w:t>
-            </w:r>
-            <w:r>
-              <w:rPr>
-                <w:rFonts w:eastAsia="Calibri" w:cs="Times New Roman"/>
-                <w:sz w:val="24"/>
-                <w:szCs w:val="24"/>
-                <w:lang w:val="en-CA"/>
-              </w:rPr>
-              <w:t xml:space="preserve"> 4</w:t>
+              <w:t>November 4</w:t>
             </w:r>
             <w:r>
               <w:rPr>
@@ -8098,7 +9748,17 @@
                 <w:szCs w:val="24"/>
                 <w:lang w:val="en-CA"/>
               </w:rPr>
-              <w:t xml:space="preserve"> - November 23</w:t>
+              <w:t xml:space="preserve"> - November </w:t>
+            </w:r>
+            <w:r>
+              <w:rPr>
+                <w:rFonts w:eastAsia="Calibri" w:cs="Times New Roman"/>
+                <w:sz w:val="24"/>
+                <w:szCs w:val="24"/>
+                <w:lang w:val="en-CA"/>
+              </w:rPr>
+              <w:lastRenderedPageBreak/>
+              <w:t>23</w:t>
             </w:r>
             <w:r>
               <w:rPr>
@@ -8134,6 +9794,7 @@
                 <w:szCs w:val="24"/>
                 <w:lang w:val="en-CA"/>
               </w:rPr>
+              <w:lastRenderedPageBreak/>
               <w:t>Time Left</w:t>
             </w:r>
           </w:p>
@@ -8164,6 +9825,7 @@
                 <w:szCs w:val="24"/>
                 <w:lang w:val="en-CA"/>
               </w:rPr>
+              <w:lastRenderedPageBreak/>
               <w:t>Voice recognition</w:t>
             </w:r>
           </w:p>
@@ -8903,17 +10565,7 @@
                 <w:szCs w:val="24"/>
                 <w:lang w:val="en-CA"/>
               </w:rPr>
-              <w:t xml:space="preserve"> - November </w:t>
-            </w:r>
-            <w:r>
-              <w:rPr>
-                <w:rFonts w:eastAsia="Calibri" w:cs="Times New Roman"/>
-                <w:sz w:val="24"/>
-                <w:szCs w:val="24"/>
-                <w:lang w:val="en-CA"/>
-              </w:rPr>
-              <w:lastRenderedPageBreak/>
-              <w:t>23</w:t>
+              <w:t xml:space="preserve"> - November 23</w:t>
             </w:r>
             <w:r>
               <w:rPr>
@@ -8949,7 +10601,6 @@
                 <w:szCs w:val="24"/>
                 <w:lang w:val="en-CA"/>
               </w:rPr>
-              <w:lastRenderedPageBreak/>
               <w:t>Time Left</w:t>
             </w:r>
           </w:p>
@@ -8974,7 +10625,6 @@
           <w:szCs w:val="24"/>
           <w:lang w:val="en-CA"/>
         </w:rPr>
-        <w:lastRenderedPageBreak/>
         <w:t>* Group Members are the main programmers working on features; other members will be assisting as and when required.</w:t>
       </w:r>
     </w:p>
@@ -8987,10 +10637,12 @@
       <w:pPr>
         <w:pStyle w:val="Heading1"/>
       </w:pPr>
+      <w:bookmarkStart w:id="24" w:name="_Toc528765224"/>
       <w:r>
         <w:lastRenderedPageBreak/>
         <w:t>References</w:t>
       </w:r>
+      <w:bookmarkEnd w:id="24"/>
     </w:p>
     <w:p>
       <w:r>
@@ -9534,6 +11186,19 @@
       <w:contextualSpacing/>
     </w:pPr>
   </w:style>
+  <w:style w:type="paragraph" w:styleId="TOC2">
+    <w:name w:val="toc 2"/>
+    <w:basedOn w:val="Normal"/>
+    <w:next w:val="Normal"/>
+    <w:autoRedefine/>
+    <w:uiPriority w:val="39"/>
+    <w:unhideWhenUsed/>
+    <w:rsid w:val="00F94F99"/>
+    <w:pPr>
+      <w:spacing w:after="100"/>
+      <w:ind w:left="220"/>
+    </w:pPr>
+  </w:style>
 </w:styles>
 </file>
 
@@ -9792,7 +11457,7 @@
   <a:extraClrSchemeLst/>
   <a:extLst>
     <a:ext uri="{05A4C25C-085E-4340-85A3-A5531E510DB2}">
-      <thm15:themeFamily xmlns:thm15="http://schemas.microsoft.com/office/thememl/2012/main" xmlns="" name="Office Theme" id="{62F939B6-93AF-4DB8-9C6B-D6C7DFDC589F}" vid="{4A3C46E8-61CC-4603-A589-7422A47A8E4A}"/>
+      <thm15:themeFamily xmlns="" xmlns:thm15="http://schemas.microsoft.com/office/thememl/2012/main" name="Office Theme" id="{62F939B6-93AF-4DB8-9C6B-D6C7DFDC589F}" vid="{4A3C46E8-61CC-4603-A589-7422A47A8E4A}"/>
     </a:ext>
   </a:extLst>
 </a:theme>
@@ -9803,7 +11468,7 @@
 </file>
 
 <file path=customXml/itemProps1.xml><?xml version="1.0" encoding="utf-8"?>
-<ds:datastoreItem xmlns:ds="http://schemas.openxmlformats.org/officeDocument/2006/customXml" ds:itemID="{B20935B9-A346-43B8-ABB3-FF5A43F3887F}">
+<ds:datastoreItem xmlns:ds="http://schemas.openxmlformats.org/officeDocument/2006/customXml" ds:itemID="{4AC24ED0-0AB4-4594-A882-32428FA01F7A}">
   <ds:schemaRefs>
     <ds:schemaRef ds:uri="http://schemas.openxmlformats.org/officeDocument/2006/bibliography"/>
   </ds:schemaRefs>

</xml_diff>

<commit_message>
Updated Document with MVC and Test Cases
</commit_message>
<xml_diff>
--- a/project_derivable.docx
+++ b/project_derivable.docx
@@ -1,6 +1,6 @@
 
 <file path=word/document.xml><?xml version="1.0" encoding="utf-8"?>
-<w:document xmlns:ve="http://schemas.openxmlformats.org/markup-compatibility/2006" xmlns:o="urn:schemas-microsoft-com:office:office" xmlns:r="http://schemas.openxmlformats.org/officeDocument/2006/relationships" xmlns:m="http://schemas.openxmlformats.org/officeDocument/2006/math" xmlns:v="urn:schemas-microsoft-com:vml" xmlns:wp="http://schemas.openxmlformats.org/drawingml/2006/wordprocessingDrawing" xmlns:w10="urn:schemas-microsoft-com:office:word" xmlns:w="http://schemas.openxmlformats.org/wordprocessingml/2006/main" xmlns:wne="http://schemas.microsoft.com/office/word/2006/wordml">
+<w:document xmlns:wpc="http://schemas.microsoft.com/office/word/2010/wordprocessingCanvas" xmlns:cx="http://schemas.microsoft.com/office/drawing/2014/chartex" xmlns:cx1="http://schemas.microsoft.com/office/drawing/2015/9/8/chartex" xmlns:cx2="http://schemas.microsoft.com/office/drawing/2015/10/21/chartex" xmlns:cx3="http://schemas.microsoft.com/office/drawing/2016/5/9/chartex" xmlns:cx4="http://schemas.microsoft.com/office/drawing/2016/5/10/chartex" xmlns:cx5="http://schemas.microsoft.com/office/drawing/2016/5/11/chartex" xmlns:cx6="http://schemas.microsoft.com/office/drawing/2016/5/12/chartex" xmlns:cx7="http://schemas.microsoft.com/office/drawing/2016/5/13/chartex" xmlns:cx8="http://schemas.microsoft.com/office/drawing/2016/5/14/chartex" xmlns:mc="http://schemas.openxmlformats.org/markup-compatibility/2006" xmlns:aink="http://schemas.microsoft.com/office/drawing/2016/ink" xmlns:am3d="http://schemas.microsoft.com/office/drawing/2017/model3d" xmlns:o="urn:schemas-microsoft-com:office:office" xmlns:r="http://schemas.openxmlformats.org/officeDocument/2006/relationships" xmlns:m="http://schemas.openxmlformats.org/officeDocument/2006/math" xmlns:v="urn:schemas-microsoft-com:vml" xmlns:wp14="http://schemas.microsoft.com/office/word/2010/wordprocessingDrawing" xmlns:wp="http://schemas.openxmlformats.org/drawingml/2006/wordprocessingDrawing" xmlns:w10="urn:schemas-microsoft-com:office:word" xmlns:w="http://schemas.openxmlformats.org/wordprocessingml/2006/main" xmlns:w14="http://schemas.microsoft.com/office/word/2010/wordml" xmlns:w15="http://schemas.microsoft.com/office/word/2012/wordml" xmlns:w16cid="http://schemas.microsoft.com/office/word/2016/wordml/cid" xmlns:w16se="http://schemas.microsoft.com/office/word/2015/wordml/symex" xmlns:wpg="http://schemas.microsoft.com/office/word/2010/wordprocessingGroup" xmlns:wpi="http://schemas.microsoft.com/office/word/2010/wordprocessingInk" xmlns:wne="http://schemas.microsoft.com/office/word/2006/wordml" xmlns:wps="http://schemas.microsoft.com/office/word/2010/wordprocessingShape" mc:Ignorable="w14 w15 w16se w16cid wp14">
   <w:body>
     <w:p>
       <w:pPr>
@@ -78,7 +78,6 @@
           <w:szCs w:val="16"/>
         </w:rPr>
       </w:pPr>
-      <w:proofErr w:type="spellStart"/>
       <w:r>
         <w:rPr>
           <w:rFonts w:ascii="Calibri" w:hAnsi="Calibri" w:cs="Calibri"/>
@@ -90,7 +89,6 @@
         </w:rPr>
         <w:t>Travon</w:t>
       </w:r>
-      <w:proofErr w:type="spellEnd"/>
       <w:r>
         <w:rPr>
           <w:rFonts w:ascii="Calibri" w:hAnsi="Calibri" w:cs="Calibri"/>
@@ -208,7 +206,7 @@
           <w:left w:w="0" w:type="dxa"/>
           <w:right w:w="0" w:type="dxa"/>
         </w:tblCellMar>
-        <w:tblLook w:val="04A0"/>
+        <w:tblLook w:val="04A0" w:firstRow="1" w:lastRow="0" w:firstColumn="1" w:lastColumn="0" w:noHBand="0" w:noVBand="1"/>
       </w:tblPr>
       <w:tblGrid>
         <w:gridCol w:w="3660"/>
@@ -394,41 +392,13 @@
                 <w:szCs w:val="24"/>
               </w:rPr>
             </w:pPr>
-            <w:proofErr w:type="spellStart"/>
             <w:r>
               <w:rPr>
                 <w:rFonts w:ascii="Calibri" w:eastAsia="Times New Roman" w:hAnsi="Calibri" w:cs="Calibri"/>
                 <w:color w:val="666666"/>
                 <w:sz w:val="30"/>
               </w:rPr>
-              <w:t>Genny</w:t>
-            </w:r>
-            <w:proofErr w:type="spellEnd"/>
-            <w:r>
-              <w:rPr>
-                <w:rFonts w:ascii="Calibri" w:eastAsia="Times New Roman" w:hAnsi="Calibri" w:cs="Calibri"/>
-                <w:color w:val="666666"/>
-                <w:sz w:val="30"/>
-              </w:rPr>
-              <w:t> Andrea </w:t>
-            </w:r>
-            <w:proofErr w:type="spellStart"/>
-            <w:r>
-              <w:rPr>
-                <w:rFonts w:ascii="Calibri" w:eastAsia="Times New Roman" w:hAnsi="Calibri" w:cs="Calibri"/>
-                <w:color w:val="666666"/>
-                <w:sz w:val="30"/>
-              </w:rPr>
-              <w:t>Centeno</w:t>
-            </w:r>
-            <w:proofErr w:type="spellEnd"/>
-            <w:r>
-              <w:rPr>
-                <w:rFonts w:ascii="Calibri" w:eastAsia="Times New Roman" w:hAnsi="Calibri" w:cs="Calibri"/>
-                <w:color w:val="666666"/>
-                <w:sz w:val="30"/>
-              </w:rPr>
-              <w:t> </w:t>
+              <w:t>Genny Andrea Centeno </w:t>
             </w:r>
             <w:proofErr w:type="spellStart"/>
             <w:r>
@@ -567,34 +537,14 @@
                 <w:szCs w:val="24"/>
               </w:rPr>
             </w:pPr>
-            <w:proofErr w:type="spellStart"/>
             <w:r>
               <w:rPr>
                 <w:rFonts w:ascii="Calibri" w:eastAsia="Times New Roman" w:hAnsi="Calibri" w:cs="Calibri"/>
                 <w:color w:val="666666"/>
                 <w:sz w:val="30"/>
               </w:rPr>
-              <w:t>Richa</w:t>
-            </w:r>
-            <w:proofErr w:type="spellEnd"/>
-            <w:r>
-              <w:rPr>
-                <w:rFonts w:ascii="Calibri" w:eastAsia="Times New Roman" w:hAnsi="Calibri" w:cs="Calibri"/>
-                <w:color w:val="666666"/>
-                <w:sz w:val="30"/>
-              </w:rPr>
-              <w:t> </w:t>
-            </w:r>
-            <w:proofErr w:type="spellStart"/>
-            <w:r>
-              <w:rPr>
-                <w:rFonts w:ascii="Calibri" w:eastAsia="Times New Roman" w:hAnsi="Calibri" w:cs="Calibri"/>
-                <w:color w:val="666666"/>
-                <w:sz w:val="30"/>
-              </w:rPr>
-              <w:t>Khatri</w:t>
-            </w:r>
-            <w:proofErr w:type="spellEnd"/>
+              <w:t>Richa Khatri</w:t>
+            </w:r>
             <w:r>
               <w:rPr>
                 <w:rFonts w:ascii="Calibri" w:eastAsia="Times New Roman" w:hAnsi="Calibri" w:cs="Calibri"/>
@@ -723,23 +673,13 @@
                 <w:szCs w:val="24"/>
               </w:rPr>
             </w:pPr>
-            <w:proofErr w:type="spellStart"/>
             <w:r>
               <w:rPr>
                 <w:rFonts w:ascii="Calibri" w:eastAsia="Times New Roman" w:hAnsi="Calibri" w:cs="Calibri"/>
                 <w:color w:val="666666"/>
                 <w:sz w:val="30"/>
               </w:rPr>
-              <w:t>Jamuna</w:t>
-            </w:r>
-            <w:proofErr w:type="spellEnd"/>
-            <w:r>
-              <w:rPr>
-                <w:rFonts w:ascii="Calibri" w:eastAsia="Times New Roman" w:hAnsi="Calibri" w:cs="Calibri"/>
-                <w:color w:val="666666"/>
-                <w:sz w:val="30"/>
-              </w:rPr>
-              <w:t> </w:t>
+              <w:t>Jamuna </w:t>
             </w:r>
             <w:proofErr w:type="spellStart"/>
             <w:r>
@@ -886,18 +826,8 @@
                 <w:color w:val="666666"/>
                 <w:sz w:val="30"/>
               </w:rPr>
-              <w:t>Nikhil </w:t>
-            </w:r>
-            <w:proofErr w:type="spellStart"/>
-            <w:r>
-              <w:rPr>
-                <w:rFonts w:ascii="Calibri" w:eastAsia="Times New Roman" w:hAnsi="Calibri" w:cs="Calibri"/>
-                <w:color w:val="666666"/>
-                <w:sz w:val="30"/>
-              </w:rPr>
-              <w:t>Tyagi</w:t>
-            </w:r>
-            <w:proofErr w:type="spellEnd"/>
+              <w:t>Nikhil Tyagi</w:t>
+            </w:r>
             <w:r>
               <w:rPr>
                 <w:rFonts w:ascii="Calibri" w:eastAsia="Times New Roman" w:hAnsi="Calibri" w:cs="Calibri"/>
@@ -1027,34 +957,14 @@
                 <w:szCs w:val="24"/>
               </w:rPr>
             </w:pPr>
-            <w:proofErr w:type="spellStart"/>
             <w:r>
               <w:rPr>
                 <w:rFonts w:ascii="Calibri" w:eastAsia="Times New Roman" w:hAnsi="Calibri" w:cs="Calibri"/>
                 <w:color w:val="666666"/>
                 <w:sz w:val="30"/>
               </w:rPr>
-              <w:t>Dheeraj</w:t>
-            </w:r>
-            <w:proofErr w:type="spellEnd"/>
-            <w:r>
-              <w:rPr>
-                <w:rFonts w:ascii="Calibri" w:eastAsia="Times New Roman" w:hAnsi="Calibri" w:cs="Calibri"/>
-                <w:color w:val="666666"/>
-                <w:sz w:val="30"/>
-              </w:rPr>
-              <w:t> </w:t>
-            </w:r>
-            <w:proofErr w:type="spellStart"/>
-            <w:r>
-              <w:rPr>
-                <w:rFonts w:ascii="Calibri" w:eastAsia="Times New Roman" w:hAnsi="Calibri" w:cs="Calibri"/>
-                <w:color w:val="666666"/>
-                <w:sz w:val="30"/>
-              </w:rPr>
-              <w:t>Varshney</w:t>
-            </w:r>
-            <w:proofErr w:type="spellEnd"/>
+              <w:t>Dheeraj Varshney</w:t>
+            </w:r>
             <w:r>
               <w:rPr>
                 <w:rFonts w:ascii="Calibri" w:eastAsia="Times New Roman" w:hAnsi="Calibri" w:cs="Calibri"/>
@@ -1385,6 +1295,7 @@
           <w:docPartUnique/>
         </w:docPartObj>
       </w:sdtPr>
+      <w:sdtEndPr/>
       <w:sdtContent>
         <w:p>
           <w:pPr>
@@ -3217,25 +3128,7 @@
           <w:rFonts w:cs="Times New Roman"/>
           <w:sz w:val="24"/>
         </w:rPr>
-        <w:t>The mobile application “</w:t>
-      </w:r>
-      <w:proofErr w:type="spellStart"/>
-      <w:r>
-        <w:rPr>
-          <w:rStyle w:val="normaltextrun"/>
-          <w:rFonts w:cs="Times New Roman"/>
-          <w:sz w:val="24"/>
-        </w:rPr>
-        <w:t>Travon</w:t>
-      </w:r>
-      <w:proofErr w:type="spellEnd"/>
-      <w:r>
-        <w:rPr>
-          <w:rStyle w:val="normaltextrun"/>
-          <w:rFonts w:cs="Times New Roman"/>
-          <w:sz w:val="24"/>
-        </w:rPr>
-        <w:t xml:space="preserve">” will help users to ease their difficulties, problems or issues they may face while moving to a new city. Travel Companion will also help them to figure out the basic issues and worries people may face during their initial days </w:t>
+        <w:t xml:space="preserve">The mobile application “Travon” will help users to ease their difficulties, problems or issues they may face while moving to a new city. Travel Companion will also help them to figure out the basic issues and worries people may face during their initial days </w:t>
       </w:r>
       <w:r>
         <w:rPr>
@@ -3499,7 +3392,6 @@
         </w:rPr>
         <w:t>“</w:t>
       </w:r>
-      <w:proofErr w:type="spellStart"/>
       <w:r>
         <w:rPr>
           <w:rStyle w:val="normaltextrun"/>
@@ -3509,7 +3401,6 @@
         </w:rPr>
         <w:t>Travon</w:t>
       </w:r>
-      <w:proofErr w:type="spellEnd"/>
       <w:r>
         <w:rPr>
           <w:rStyle w:val="normaltextrun"/>
@@ -3551,23 +3442,21 @@
           <w:sz w:val="24"/>
         </w:rPr>
       </w:pPr>
-      <w:proofErr w:type="spellStart"/>
       <w:r>
         <w:rPr>
           <w:rStyle w:val="normaltextrun"/>
           <w:rFonts w:cs="Times New Roman"/>
           <w:sz w:val="24"/>
         </w:rPr>
-        <w:t>Travon</w:t>
-      </w:r>
-      <w:proofErr w:type="spellEnd"/>
+        <w:t>Travon will provide</w:t>
+      </w:r>
       <w:r>
         <w:rPr>
           <w:rStyle w:val="normaltextrun"/>
           <w:rFonts w:cs="Times New Roman"/>
           <w:sz w:val="24"/>
         </w:rPr>
-        <w:t xml:space="preserve"> will provide</w:t>
+        <w:t xml:space="preserve"> all the information under a single application; </w:t>
       </w:r>
       <w:r>
         <w:rPr>
@@ -3575,7 +3464,7 @@
           <w:rFonts w:cs="Times New Roman"/>
           <w:sz w:val="24"/>
         </w:rPr>
-        <w:t xml:space="preserve"> all the information under a single application; </w:t>
+        <w:t xml:space="preserve">so </w:t>
       </w:r>
       <w:r>
         <w:rPr>
@@ -3583,7 +3472,7 @@
           <w:rFonts w:cs="Times New Roman"/>
           <w:sz w:val="24"/>
         </w:rPr>
-        <w:t xml:space="preserve">so </w:t>
+        <w:t xml:space="preserve">it becomes easy for </w:t>
       </w:r>
       <w:r>
         <w:rPr>
@@ -3591,7 +3480,7 @@
           <w:rFonts w:cs="Times New Roman"/>
           <w:sz w:val="24"/>
         </w:rPr>
-        <w:t xml:space="preserve">it becomes easy for </w:t>
+        <w:t>the user</w:t>
       </w:r>
       <w:r>
         <w:rPr>
@@ -3599,7 +3488,7 @@
           <w:rFonts w:cs="Times New Roman"/>
           <w:sz w:val="24"/>
         </w:rPr>
-        <w:t>the user</w:t>
+        <w:t xml:space="preserve"> to sort out these things </w:t>
       </w:r>
       <w:r>
         <w:rPr>
@@ -3607,7 +3496,7 @@
           <w:rFonts w:cs="Times New Roman"/>
           <w:sz w:val="24"/>
         </w:rPr>
-        <w:t xml:space="preserve"> to sort out these things </w:t>
+        <w:t>with anticipation</w:t>
       </w:r>
       <w:r>
         <w:rPr>
@@ -3615,7 +3504,7 @@
           <w:rFonts w:cs="Times New Roman"/>
           <w:sz w:val="24"/>
         </w:rPr>
-        <w:t>with anticipation</w:t>
+        <w:t xml:space="preserve">. </w:t>
       </w:r>
       <w:r>
         <w:rPr>
@@ -3623,18 +3512,8 @@
           <w:rFonts w:cs="Times New Roman"/>
           <w:sz w:val="24"/>
         </w:rPr>
-        <w:t xml:space="preserve">. </w:t>
-      </w:r>
-      <w:proofErr w:type="spellStart"/>
-      <w:r>
-        <w:rPr>
-          <w:rStyle w:val="normaltextrun"/>
-          <w:rFonts w:cs="Times New Roman"/>
-          <w:sz w:val="24"/>
-        </w:rPr>
         <w:t>Travon</w:t>
       </w:r>
-      <w:proofErr w:type="spellEnd"/>
       <w:r>
         <w:rPr>
           <w:rStyle w:val="normaltextrun"/>
@@ -3793,6 +3672,50 @@
     </w:p>
     <w:p>
       <w:pPr>
+        <w:rPr>
+          <w:rStyle w:val="normaltextrun"/>
+          <w:rFonts w:cs="Times New Roman"/>
+          <w:sz w:val="24"/>
+        </w:rPr>
+      </w:pPr>
+      <w:r>
+        <w:rPr>
+          <w:rStyle w:val="normaltextrun"/>
+          <w:rFonts w:cs="Times New Roman"/>
+          <w:sz w:val="24"/>
+        </w:rPr>
+        <w:t xml:space="preserve">Immigration Information is something which varies for different countries. Every country has different policies and immigration requirements. For this project, we have considered Canada and will be considering other countries for future scope. Another reason for choosing Canada for this project is that we didn’t find any API which can be used for that. So, we </w:t>
+      </w:r>
+      <w:proofErr w:type="gramStart"/>
+      <w:r>
+        <w:rPr>
+          <w:rStyle w:val="normaltextrun"/>
+          <w:rFonts w:cs="Times New Roman"/>
+          <w:sz w:val="24"/>
+        </w:rPr>
+        <w:t>have to</w:t>
+      </w:r>
+      <w:proofErr w:type="gramEnd"/>
+      <w:r>
+        <w:rPr>
+          <w:rStyle w:val="normaltextrun"/>
+          <w:rFonts w:cs="Times New Roman"/>
+          <w:sz w:val="24"/>
+        </w:rPr>
+        <w:t xml:space="preserve"> use mock APIs for that. </w:t>
+      </w:r>
+    </w:p>
+    <w:p>
+      <w:pPr>
+        <w:rPr>
+          <w:rStyle w:val="normaltextrun"/>
+          <w:rFonts w:cs="Times New Roman"/>
+          <w:sz w:val="24"/>
+        </w:rPr>
+      </w:pPr>
+    </w:p>
+    <w:p>
+      <w:pPr>
         <w:pStyle w:val="Heading1"/>
         <w:rPr>
           <w:rStyle w:val="normaltextrun"/>
@@ -3803,6 +3726,7 @@
         <w:rPr>
           <w:rStyle w:val="normaltextrun"/>
         </w:rPr>
+        <w:lastRenderedPageBreak/>
         <w:t>Users</w:t>
       </w:r>
       <w:bookmarkEnd w:id="2"/>
@@ -3908,7 +3832,6 @@
         <w:rPr>
           <w:rStyle w:val="normaltextrun"/>
         </w:rPr>
-        <w:lastRenderedPageBreak/>
         <w:t>Purpose and Benefits</w:t>
       </w:r>
       <w:bookmarkEnd w:id="3"/>
@@ -4212,7 +4135,7 @@
             <v:path o:extrusionok="f" gradientshapeok="t" o:connecttype="rect"/>
             <o:lock v:ext="edit" aspectratio="t"/>
           </v:shapetype>
-          <v:shape id="_x0000_i1025" type="#_x0000_t75" style="width:493.5pt;height:414.75pt">
+          <v:shape id="_x0000_i1025" type="#_x0000_t75" style="width:493.2pt;height:414.6pt">
             <v:imagedata r:id="rId11" o:title="Sitemap (2)"/>
           </v:shape>
         </w:pict>
@@ -4234,6 +4157,1647 @@
       </w:r>
       <w:bookmarkEnd w:id="5"/>
     </w:p>
+    <w:p>
+      <w:pPr>
+        <w:spacing w:after="0" w:line="240" w:lineRule="auto"/>
+        <w:textAlignment w:val="baseline"/>
+        <w:rPr>
+          <w:rFonts w:ascii="Segoe UI" w:eastAsia="Times New Roman" w:hAnsi="Segoe UI" w:cs="Segoe UI"/>
+          <w:sz w:val="18"/>
+          <w:szCs w:val="18"/>
+          <w:lang w:val="en-CA" w:eastAsia="en-CA"/>
+        </w:rPr>
+      </w:pPr>
+      <w:r>
+        <w:rPr>
+          <w:rFonts w:eastAsia="Times New Roman" w:cs="Times New Roman"/>
+          <w:b/>
+          <w:bCs/>
+          <w:u w:val="single"/>
+          <w:lang w:eastAsia="en-CA"/>
+        </w:rPr>
+        <w:t>Travon Test Cases</w:t>
+      </w:r>
+      <w:r>
+        <w:rPr>
+          <w:rFonts w:eastAsia="Times New Roman" w:cs="Times New Roman"/>
+          <w:lang w:val="en-CA" w:eastAsia="en-CA"/>
+        </w:rPr>
+        <w:t> </w:t>
+      </w:r>
+    </w:p>
+    <w:p>
+      <w:pPr>
+        <w:spacing w:after="0" w:line="240" w:lineRule="auto"/>
+        <w:textAlignment w:val="baseline"/>
+        <w:rPr>
+          <w:rFonts w:ascii="Segoe UI" w:eastAsia="Times New Roman" w:hAnsi="Segoe UI" w:cs="Segoe UI"/>
+          <w:sz w:val="18"/>
+          <w:szCs w:val="18"/>
+          <w:lang w:val="en-CA" w:eastAsia="en-CA"/>
+        </w:rPr>
+      </w:pPr>
+      <w:r>
+        <w:rPr>
+          <w:rFonts w:eastAsia="Times New Roman" w:cs="Times New Roman"/>
+          <w:b/>
+          <w:bCs/>
+          <w:u w:val="single"/>
+          <w:lang w:eastAsia="en-CA"/>
+        </w:rPr>
+        <w:t>Home page Test Cases</w:t>
+      </w:r>
+      <w:r>
+        <w:rPr>
+          <w:rFonts w:eastAsia="Times New Roman" w:cs="Times New Roman"/>
+          <w:lang w:val="en-CA" w:eastAsia="en-CA"/>
+        </w:rPr>
+        <w:t> </w:t>
+      </w:r>
+    </w:p>
+    <w:p/>
+    <w:tbl>
+      <w:tblPr>
+        <w:tblW w:w="9360" w:type="dxa"/>
+        <w:tblBorders>
+          <w:top w:val="outset" w:sz="6" w:space="0" w:color="auto"/>
+          <w:left w:val="outset" w:sz="6" w:space="0" w:color="auto"/>
+          <w:bottom w:val="outset" w:sz="6" w:space="0" w:color="auto"/>
+          <w:right w:val="outset" w:sz="6" w:space="0" w:color="auto"/>
+        </w:tblBorders>
+        <w:tblCellMar>
+          <w:left w:w="0" w:type="dxa"/>
+          <w:right w:w="0" w:type="dxa"/>
+        </w:tblCellMar>
+        <w:tblLook w:val="04A0" w:firstRow="1" w:lastRow="0" w:firstColumn="1" w:lastColumn="0" w:noHBand="0" w:noVBand="1"/>
+      </w:tblPr>
+      <w:tblGrid>
+        <w:gridCol w:w="2340"/>
+        <w:gridCol w:w="2340"/>
+        <w:gridCol w:w="2340"/>
+        <w:gridCol w:w="2340"/>
+      </w:tblGrid>
+      <w:tr>
+        <w:tc>
+          <w:tcPr>
+            <w:tcW w:w="2340" w:type="dxa"/>
+            <w:tcBorders>
+              <w:top w:val="single" w:sz="6" w:space="0" w:color="000000"/>
+              <w:left w:val="single" w:sz="6" w:space="0" w:color="000000"/>
+              <w:bottom w:val="single" w:sz="6" w:space="0" w:color="000000"/>
+              <w:right w:val="single" w:sz="6" w:space="0" w:color="000000"/>
+            </w:tcBorders>
+            <w:shd w:val="clear" w:color="auto" w:fill="auto"/>
+            <w:hideMark/>
+          </w:tcPr>
+          <w:p>
+            <w:pPr>
+              <w:spacing w:after="0" w:afterAutospacing="1" w:line="240" w:lineRule="auto"/>
+              <w:textAlignment w:val="baseline"/>
+              <w:rPr>
+                <w:rFonts w:ascii="Segoe UI" w:eastAsia="Times New Roman" w:hAnsi="Segoe UI" w:cs="Segoe UI"/>
+                <w:sz w:val="18"/>
+                <w:szCs w:val="18"/>
+                <w:lang w:val="en-CA" w:eastAsia="en-CA"/>
+              </w:rPr>
+            </w:pPr>
+            <w:r>
+              <w:rPr>
+                <w:rFonts w:eastAsia="Times New Roman" w:cs="Times New Roman"/>
+                <w:b/>
+                <w:bCs/>
+                <w:lang w:eastAsia="en-CA"/>
+              </w:rPr>
+              <w:t>Test Condition</w:t>
+            </w:r>
+            <w:r>
+              <w:rPr>
+                <w:rFonts w:eastAsia="Times New Roman" w:cs="Times New Roman"/>
+                <w:lang w:val="en-CA" w:eastAsia="en-CA"/>
+              </w:rPr>
+              <w:t> </w:t>
+            </w:r>
+          </w:p>
+        </w:tc>
+        <w:tc>
+          <w:tcPr>
+            <w:tcW w:w="2340" w:type="dxa"/>
+            <w:tcBorders>
+              <w:top w:val="single" w:sz="6" w:space="0" w:color="000000"/>
+              <w:left w:val="nil"/>
+              <w:bottom w:val="single" w:sz="6" w:space="0" w:color="000000"/>
+              <w:right w:val="single" w:sz="6" w:space="0" w:color="000000"/>
+            </w:tcBorders>
+            <w:shd w:val="clear" w:color="auto" w:fill="auto"/>
+            <w:hideMark/>
+          </w:tcPr>
+          <w:p>
+            <w:pPr>
+              <w:spacing w:after="0" w:afterAutospacing="1" w:line="240" w:lineRule="auto"/>
+              <w:textAlignment w:val="baseline"/>
+              <w:rPr>
+                <w:rFonts w:ascii="Segoe UI" w:eastAsia="Times New Roman" w:hAnsi="Segoe UI" w:cs="Segoe UI"/>
+                <w:sz w:val="18"/>
+                <w:szCs w:val="18"/>
+                <w:lang w:val="en-CA" w:eastAsia="en-CA"/>
+              </w:rPr>
+            </w:pPr>
+            <w:r>
+              <w:rPr>
+                <w:rFonts w:eastAsia="Times New Roman" w:cs="Times New Roman"/>
+                <w:b/>
+                <w:bCs/>
+                <w:lang w:eastAsia="en-CA"/>
+              </w:rPr>
+              <w:t>Expected Result</w:t>
+            </w:r>
+            <w:r>
+              <w:rPr>
+                <w:rFonts w:eastAsia="Times New Roman" w:cs="Times New Roman"/>
+                <w:lang w:val="en-CA" w:eastAsia="en-CA"/>
+              </w:rPr>
+              <w:t> </w:t>
+            </w:r>
+          </w:p>
+        </w:tc>
+        <w:tc>
+          <w:tcPr>
+            <w:tcW w:w="2340" w:type="dxa"/>
+            <w:tcBorders>
+              <w:top w:val="single" w:sz="6" w:space="0" w:color="000000"/>
+              <w:left w:val="nil"/>
+              <w:bottom w:val="single" w:sz="6" w:space="0" w:color="000000"/>
+              <w:right w:val="single" w:sz="6" w:space="0" w:color="000000"/>
+            </w:tcBorders>
+            <w:shd w:val="clear" w:color="auto" w:fill="auto"/>
+            <w:hideMark/>
+          </w:tcPr>
+          <w:p>
+            <w:pPr>
+              <w:spacing w:after="0" w:afterAutospacing="1" w:line="240" w:lineRule="auto"/>
+              <w:textAlignment w:val="baseline"/>
+              <w:rPr>
+                <w:rFonts w:ascii="Segoe UI" w:eastAsia="Times New Roman" w:hAnsi="Segoe UI" w:cs="Segoe UI"/>
+                <w:sz w:val="18"/>
+                <w:szCs w:val="18"/>
+                <w:lang w:val="en-CA" w:eastAsia="en-CA"/>
+              </w:rPr>
+            </w:pPr>
+            <w:r>
+              <w:rPr>
+                <w:rFonts w:eastAsia="Times New Roman" w:cs="Times New Roman"/>
+                <w:b/>
+                <w:bCs/>
+                <w:lang w:eastAsia="en-CA"/>
+              </w:rPr>
+              <w:t>Passed</w:t>
+            </w:r>
+            <w:r>
+              <w:rPr>
+                <w:rFonts w:eastAsia="Times New Roman" w:cs="Times New Roman"/>
+                <w:lang w:val="en-CA" w:eastAsia="en-CA"/>
+              </w:rPr>
+              <w:t> </w:t>
+            </w:r>
+          </w:p>
+        </w:tc>
+        <w:tc>
+          <w:tcPr>
+            <w:tcW w:w="2340" w:type="dxa"/>
+            <w:tcBorders>
+              <w:top w:val="single" w:sz="6" w:space="0" w:color="000000"/>
+              <w:left w:val="nil"/>
+              <w:bottom w:val="single" w:sz="6" w:space="0" w:color="000000"/>
+              <w:right w:val="single" w:sz="6" w:space="0" w:color="000000"/>
+            </w:tcBorders>
+            <w:shd w:val="clear" w:color="auto" w:fill="auto"/>
+            <w:hideMark/>
+          </w:tcPr>
+          <w:p>
+            <w:pPr>
+              <w:spacing w:after="0" w:afterAutospacing="1" w:line="240" w:lineRule="auto"/>
+              <w:textAlignment w:val="baseline"/>
+              <w:rPr>
+                <w:rFonts w:ascii="Segoe UI" w:eastAsia="Times New Roman" w:hAnsi="Segoe UI" w:cs="Segoe UI"/>
+                <w:sz w:val="18"/>
+                <w:szCs w:val="18"/>
+                <w:lang w:val="en-CA" w:eastAsia="en-CA"/>
+              </w:rPr>
+            </w:pPr>
+            <w:r>
+              <w:rPr>
+                <w:rFonts w:eastAsia="Times New Roman" w:cs="Times New Roman"/>
+                <w:b/>
+                <w:bCs/>
+                <w:lang w:eastAsia="en-CA"/>
+              </w:rPr>
+              <w:t>Failed</w:t>
+            </w:r>
+            <w:r>
+              <w:rPr>
+                <w:rFonts w:eastAsia="Times New Roman" w:cs="Times New Roman"/>
+                <w:lang w:val="en-CA" w:eastAsia="en-CA"/>
+              </w:rPr>
+              <w:t> </w:t>
+            </w:r>
+          </w:p>
+        </w:tc>
+      </w:tr>
+      <w:tr>
+        <w:tc>
+          <w:tcPr>
+            <w:tcW w:w="2340" w:type="dxa"/>
+            <w:tcBorders>
+              <w:top w:val="nil"/>
+              <w:left w:val="single" w:sz="6" w:space="0" w:color="000000"/>
+              <w:bottom w:val="single" w:sz="6" w:space="0" w:color="000000"/>
+              <w:right w:val="single" w:sz="6" w:space="0" w:color="000000"/>
+            </w:tcBorders>
+            <w:shd w:val="clear" w:color="auto" w:fill="auto"/>
+            <w:hideMark/>
+          </w:tcPr>
+          <w:p>
+            <w:pPr>
+              <w:spacing w:after="0" w:afterAutospacing="1" w:line="240" w:lineRule="auto"/>
+              <w:textAlignment w:val="baseline"/>
+              <w:rPr>
+                <w:rFonts w:ascii="Segoe UI" w:eastAsia="Times New Roman" w:hAnsi="Segoe UI" w:cs="Segoe UI"/>
+                <w:sz w:val="18"/>
+                <w:szCs w:val="18"/>
+                <w:lang w:val="en-CA" w:eastAsia="en-CA"/>
+              </w:rPr>
+            </w:pPr>
+            <w:r>
+              <w:rPr>
+                <w:rFonts w:eastAsia="Times New Roman" w:cs="Times New Roman"/>
+                <w:lang w:eastAsia="en-CA"/>
+              </w:rPr>
+              <w:t>When user launches the application, user should be able to see the home page</w:t>
+            </w:r>
+            <w:r>
+              <w:rPr>
+                <w:rFonts w:eastAsia="Times New Roman" w:cs="Times New Roman"/>
+                <w:lang w:val="en-CA" w:eastAsia="en-CA"/>
+              </w:rPr>
+              <w:t> </w:t>
+            </w:r>
+          </w:p>
+        </w:tc>
+        <w:tc>
+          <w:tcPr>
+            <w:tcW w:w="2340" w:type="dxa"/>
+            <w:tcBorders>
+              <w:top w:val="nil"/>
+              <w:left w:val="nil"/>
+              <w:bottom w:val="single" w:sz="6" w:space="0" w:color="000000"/>
+              <w:right w:val="single" w:sz="6" w:space="0" w:color="000000"/>
+            </w:tcBorders>
+            <w:shd w:val="clear" w:color="auto" w:fill="auto"/>
+            <w:hideMark/>
+          </w:tcPr>
+          <w:p>
+            <w:pPr>
+              <w:spacing w:after="0" w:afterAutospacing="1" w:line="240" w:lineRule="auto"/>
+              <w:textAlignment w:val="baseline"/>
+              <w:rPr>
+                <w:rFonts w:ascii="Segoe UI" w:eastAsia="Times New Roman" w:hAnsi="Segoe UI" w:cs="Segoe UI"/>
+                <w:sz w:val="18"/>
+                <w:szCs w:val="18"/>
+                <w:lang w:val="en-CA" w:eastAsia="en-CA"/>
+              </w:rPr>
+            </w:pPr>
+            <w:r>
+              <w:rPr>
+                <w:rFonts w:eastAsia="Times New Roman" w:cs="Times New Roman"/>
+                <w:lang w:eastAsia="en-CA"/>
+              </w:rPr>
+              <w:t xml:space="preserve">User should be presented with the home page with the default city name and Weather, News and </w:t>
+            </w:r>
+            <w:r>
+              <w:rPr>
+                <w:rFonts w:eastAsia="Times New Roman" w:cs="Times New Roman"/>
+                <w:lang w:eastAsia="en-CA"/>
+              </w:rPr>
+              <w:lastRenderedPageBreak/>
+              <w:t>Events option</w:t>
+            </w:r>
+            <w:r>
+              <w:rPr>
+                <w:rFonts w:eastAsia="Times New Roman" w:cs="Times New Roman"/>
+                <w:lang w:val="en-CA" w:eastAsia="en-CA"/>
+              </w:rPr>
+              <w:t> </w:t>
+            </w:r>
+          </w:p>
+        </w:tc>
+        <w:tc>
+          <w:tcPr>
+            <w:tcW w:w="2340" w:type="dxa"/>
+            <w:tcBorders>
+              <w:top w:val="nil"/>
+              <w:left w:val="nil"/>
+              <w:bottom w:val="single" w:sz="6" w:space="0" w:color="000000"/>
+              <w:right w:val="single" w:sz="6" w:space="0" w:color="000000"/>
+            </w:tcBorders>
+            <w:shd w:val="clear" w:color="auto" w:fill="auto"/>
+            <w:hideMark/>
+          </w:tcPr>
+          <w:p>
+            <w:pPr>
+              <w:spacing w:after="0" w:afterAutospacing="1" w:line="240" w:lineRule="auto"/>
+              <w:textAlignment w:val="baseline"/>
+              <w:rPr>
+                <w:rFonts w:ascii="Segoe UI" w:eastAsia="Times New Roman" w:hAnsi="Segoe UI" w:cs="Segoe UI"/>
+                <w:sz w:val="18"/>
+                <w:szCs w:val="18"/>
+                <w:lang w:val="en-CA" w:eastAsia="en-CA"/>
+              </w:rPr>
+            </w:pPr>
+            <w:r>
+              <w:rPr>
+                <w:rFonts w:eastAsia="Times New Roman" w:cs="Times New Roman"/>
+                <w:lang w:eastAsia="en-CA"/>
+              </w:rPr>
+              <w:lastRenderedPageBreak/>
+              <w:t> </w:t>
+            </w:r>
+            <w:r>
+              <w:rPr>
+                <w:rFonts w:eastAsia="Times New Roman" w:cs="Times New Roman"/>
+                <w:lang w:val="en-CA" w:eastAsia="en-CA"/>
+              </w:rPr>
+              <w:t> </w:t>
+            </w:r>
+          </w:p>
+        </w:tc>
+        <w:tc>
+          <w:tcPr>
+            <w:tcW w:w="2340" w:type="dxa"/>
+            <w:tcBorders>
+              <w:top w:val="nil"/>
+              <w:left w:val="nil"/>
+              <w:bottom w:val="single" w:sz="6" w:space="0" w:color="000000"/>
+              <w:right w:val="single" w:sz="6" w:space="0" w:color="000000"/>
+            </w:tcBorders>
+            <w:shd w:val="clear" w:color="auto" w:fill="auto"/>
+            <w:hideMark/>
+          </w:tcPr>
+          <w:p>
+            <w:pPr>
+              <w:spacing w:after="0" w:afterAutospacing="1" w:line="240" w:lineRule="auto"/>
+              <w:textAlignment w:val="baseline"/>
+              <w:rPr>
+                <w:rFonts w:ascii="Segoe UI" w:eastAsia="Times New Roman" w:hAnsi="Segoe UI" w:cs="Segoe UI"/>
+                <w:sz w:val="18"/>
+                <w:szCs w:val="18"/>
+                <w:lang w:val="en-CA" w:eastAsia="en-CA"/>
+              </w:rPr>
+            </w:pPr>
+            <w:r>
+              <w:rPr>
+                <w:rFonts w:eastAsia="Times New Roman" w:cs="Times New Roman"/>
+                <w:lang w:eastAsia="en-CA"/>
+              </w:rPr>
+              <w:t> </w:t>
+            </w:r>
+            <w:r>
+              <w:rPr>
+                <w:rFonts w:eastAsia="Times New Roman" w:cs="Times New Roman"/>
+                <w:lang w:val="en-CA" w:eastAsia="en-CA"/>
+              </w:rPr>
+              <w:t> </w:t>
+            </w:r>
+          </w:p>
+        </w:tc>
+      </w:tr>
+      <w:tr>
+        <w:tc>
+          <w:tcPr>
+            <w:tcW w:w="2340" w:type="dxa"/>
+            <w:tcBorders>
+              <w:top w:val="nil"/>
+              <w:left w:val="single" w:sz="6" w:space="0" w:color="000000"/>
+              <w:bottom w:val="single" w:sz="6" w:space="0" w:color="000000"/>
+              <w:right w:val="single" w:sz="6" w:space="0" w:color="000000"/>
+            </w:tcBorders>
+            <w:shd w:val="clear" w:color="auto" w:fill="auto"/>
+            <w:hideMark/>
+          </w:tcPr>
+          <w:p>
+            <w:pPr>
+              <w:spacing w:after="0" w:afterAutospacing="1" w:line="240" w:lineRule="auto"/>
+              <w:textAlignment w:val="baseline"/>
+              <w:rPr>
+                <w:rFonts w:ascii="Segoe UI" w:eastAsia="Times New Roman" w:hAnsi="Segoe UI" w:cs="Segoe UI"/>
+                <w:sz w:val="18"/>
+                <w:szCs w:val="18"/>
+                <w:lang w:val="en-CA" w:eastAsia="en-CA"/>
+              </w:rPr>
+            </w:pPr>
+            <w:r>
+              <w:rPr>
+                <w:rFonts w:eastAsia="Times New Roman" w:cs="Times New Roman"/>
+                <w:lang w:eastAsia="en-CA"/>
+              </w:rPr>
+              <w:t>User clicks Weather</w:t>
+            </w:r>
+            <w:r>
+              <w:rPr>
+                <w:rFonts w:eastAsia="Times New Roman" w:cs="Times New Roman"/>
+                <w:lang w:val="en-CA" w:eastAsia="en-CA"/>
+              </w:rPr>
+              <w:t> </w:t>
+            </w:r>
+          </w:p>
+        </w:tc>
+        <w:tc>
+          <w:tcPr>
+            <w:tcW w:w="2340" w:type="dxa"/>
+            <w:tcBorders>
+              <w:top w:val="nil"/>
+              <w:left w:val="nil"/>
+              <w:bottom w:val="single" w:sz="6" w:space="0" w:color="000000"/>
+              <w:right w:val="single" w:sz="6" w:space="0" w:color="000000"/>
+            </w:tcBorders>
+            <w:shd w:val="clear" w:color="auto" w:fill="auto"/>
+            <w:hideMark/>
+          </w:tcPr>
+          <w:p>
+            <w:pPr>
+              <w:spacing w:after="0" w:afterAutospacing="1" w:line="240" w:lineRule="auto"/>
+              <w:textAlignment w:val="baseline"/>
+              <w:rPr>
+                <w:rFonts w:ascii="Segoe UI" w:eastAsia="Times New Roman" w:hAnsi="Segoe UI" w:cs="Segoe UI"/>
+                <w:sz w:val="18"/>
+                <w:szCs w:val="18"/>
+                <w:lang w:val="en-CA" w:eastAsia="en-CA"/>
+              </w:rPr>
+            </w:pPr>
+            <w:r>
+              <w:rPr>
+                <w:rFonts w:eastAsia="Times New Roman" w:cs="Times New Roman"/>
+                <w:lang w:eastAsia="en-CA"/>
+              </w:rPr>
+              <w:t>User should be navigated to weather page</w:t>
+            </w:r>
+            <w:r>
+              <w:rPr>
+                <w:rFonts w:eastAsia="Times New Roman" w:cs="Times New Roman"/>
+                <w:lang w:val="en-CA" w:eastAsia="en-CA"/>
+              </w:rPr>
+              <w:t> </w:t>
+            </w:r>
+          </w:p>
+        </w:tc>
+        <w:tc>
+          <w:tcPr>
+            <w:tcW w:w="2340" w:type="dxa"/>
+            <w:tcBorders>
+              <w:top w:val="nil"/>
+              <w:left w:val="nil"/>
+              <w:bottom w:val="single" w:sz="6" w:space="0" w:color="000000"/>
+              <w:right w:val="single" w:sz="6" w:space="0" w:color="000000"/>
+            </w:tcBorders>
+            <w:shd w:val="clear" w:color="auto" w:fill="auto"/>
+            <w:hideMark/>
+          </w:tcPr>
+          <w:p>
+            <w:pPr>
+              <w:spacing w:after="0" w:afterAutospacing="1" w:line="240" w:lineRule="auto"/>
+              <w:textAlignment w:val="baseline"/>
+              <w:rPr>
+                <w:rFonts w:ascii="Segoe UI" w:eastAsia="Times New Roman" w:hAnsi="Segoe UI" w:cs="Segoe UI"/>
+                <w:sz w:val="18"/>
+                <w:szCs w:val="18"/>
+                <w:lang w:val="en-CA" w:eastAsia="en-CA"/>
+              </w:rPr>
+            </w:pPr>
+            <w:r>
+              <w:rPr>
+                <w:rFonts w:eastAsia="Times New Roman" w:cs="Times New Roman"/>
+                <w:lang w:eastAsia="en-CA"/>
+              </w:rPr>
+              <w:t> </w:t>
+            </w:r>
+            <w:r>
+              <w:rPr>
+                <w:rFonts w:eastAsia="Times New Roman" w:cs="Times New Roman"/>
+                <w:lang w:val="en-CA" w:eastAsia="en-CA"/>
+              </w:rPr>
+              <w:t> </w:t>
+            </w:r>
+          </w:p>
+        </w:tc>
+        <w:tc>
+          <w:tcPr>
+            <w:tcW w:w="2340" w:type="dxa"/>
+            <w:tcBorders>
+              <w:top w:val="nil"/>
+              <w:left w:val="nil"/>
+              <w:bottom w:val="single" w:sz="6" w:space="0" w:color="000000"/>
+              <w:right w:val="single" w:sz="6" w:space="0" w:color="000000"/>
+            </w:tcBorders>
+            <w:shd w:val="clear" w:color="auto" w:fill="auto"/>
+            <w:hideMark/>
+          </w:tcPr>
+          <w:p>
+            <w:pPr>
+              <w:spacing w:after="0" w:afterAutospacing="1" w:line="240" w:lineRule="auto"/>
+              <w:textAlignment w:val="baseline"/>
+              <w:rPr>
+                <w:rFonts w:ascii="Segoe UI" w:eastAsia="Times New Roman" w:hAnsi="Segoe UI" w:cs="Segoe UI"/>
+                <w:sz w:val="18"/>
+                <w:szCs w:val="18"/>
+                <w:lang w:val="en-CA" w:eastAsia="en-CA"/>
+              </w:rPr>
+            </w:pPr>
+            <w:r>
+              <w:rPr>
+                <w:rFonts w:eastAsia="Times New Roman" w:cs="Times New Roman"/>
+                <w:lang w:eastAsia="en-CA"/>
+              </w:rPr>
+              <w:t> </w:t>
+            </w:r>
+            <w:r>
+              <w:rPr>
+                <w:rFonts w:eastAsia="Times New Roman" w:cs="Times New Roman"/>
+                <w:lang w:val="en-CA" w:eastAsia="en-CA"/>
+              </w:rPr>
+              <w:t> </w:t>
+            </w:r>
+          </w:p>
+        </w:tc>
+      </w:tr>
+      <w:tr>
+        <w:tc>
+          <w:tcPr>
+            <w:tcW w:w="2340" w:type="dxa"/>
+            <w:tcBorders>
+              <w:top w:val="nil"/>
+              <w:left w:val="single" w:sz="6" w:space="0" w:color="000000"/>
+              <w:bottom w:val="single" w:sz="6" w:space="0" w:color="000000"/>
+              <w:right w:val="single" w:sz="6" w:space="0" w:color="000000"/>
+            </w:tcBorders>
+            <w:shd w:val="clear" w:color="auto" w:fill="auto"/>
+            <w:hideMark/>
+          </w:tcPr>
+          <w:p>
+            <w:pPr>
+              <w:spacing w:after="0" w:afterAutospacing="1" w:line="240" w:lineRule="auto"/>
+              <w:textAlignment w:val="baseline"/>
+              <w:rPr>
+                <w:rFonts w:ascii="Segoe UI" w:eastAsia="Times New Roman" w:hAnsi="Segoe UI" w:cs="Segoe UI"/>
+                <w:sz w:val="18"/>
+                <w:szCs w:val="18"/>
+                <w:lang w:val="en-CA" w:eastAsia="en-CA"/>
+              </w:rPr>
+            </w:pPr>
+            <w:r>
+              <w:rPr>
+                <w:rFonts w:eastAsia="Times New Roman" w:cs="Times New Roman"/>
+                <w:lang w:eastAsia="en-CA"/>
+              </w:rPr>
+              <w:t>User clicks News</w:t>
+            </w:r>
+            <w:r>
+              <w:rPr>
+                <w:rFonts w:eastAsia="Times New Roman" w:cs="Times New Roman"/>
+                <w:lang w:val="en-CA" w:eastAsia="en-CA"/>
+              </w:rPr>
+              <w:t> </w:t>
+            </w:r>
+          </w:p>
+        </w:tc>
+        <w:tc>
+          <w:tcPr>
+            <w:tcW w:w="2340" w:type="dxa"/>
+            <w:tcBorders>
+              <w:top w:val="nil"/>
+              <w:left w:val="nil"/>
+              <w:bottom w:val="single" w:sz="6" w:space="0" w:color="000000"/>
+              <w:right w:val="single" w:sz="6" w:space="0" w:color="000000"/>
+            </w:tcBorders>
+            <w:shd w:val="clear" w:color="auto" w:fill="auto"/>
+            <w:hideMark/>
+          </w:tcPr>
+          <w:p>
+            <w:pPr>
+              <w:spacing w:after="0" w:afterAutospacing="1" w:line="240" w:lineRule="auto"/>
+              <w:textAlignment w:val="baseline"/>
+              <w:rPr>
+                <w:rFonts w:ascii="Segoe UI" w:eastAsia="Times New Roman" w:hAnsi="Segoe UI" w:cs="Segoe UI"/>
+                <w:sz w:val="18"/>
+                <w:szCs w:val="18"/>
+                <w:lang w:val="en-CA" w:eastAsia="en-CA"/>
+              </w:rPr>
+            </w:pPr>
+            <w:r>
+              <w:rPr>
+                <w:rFonts w:eastAsia="Times New Roman" w:cs="Times New Roman"/>
+                <w:lang w:eastAsia="en-CA"/>
+              </w:rPr>
+              <w:t>User should be navigated to News page </w:t>
+            </w:r>
+            <w:r>
+              <w:rPr>
+                <w:rFonts w:eastAsia="Times New Roman" w:cs="Times New Roman"/>
+                <w:lang w:val="en-CA" w:eastAsia="en-CA"/>
+              </w:rPr>
+              <w:t> </w:t>
+            </w:r>
+          </w:p>
+        </w:tc>
+        <w:tc>
+          <w:tcPr>
+            <w:tcW w:w="2340" w:type="dxa"/>
+            <w:tcBorders>
+              <w:top w:val="nil"/>
+              <w:left w:val="nil"/>
+              <w:bottom w:val="single" w:sz="6" w:space="0" w:color="000000"/>
+              <w:right w:val="single" w:sz="6" w:space="0" w:color="000000"/>
+            </w:tcBorders>
+            <w:shd w:val="clear" w:color="auto" w:fill="auto"/>
+            <w:hideMark/>
+          </w:tcPr>
+          <w:p>
+            <w:pPr>
+              <w:spacing w:after="0" w:afterAutospacing="1" w:line="240" w:lineRule="auto"/>
+              <w:textAlignment w:val="baseline"/>
+              <w:rPr>
+                <w:rFonts w:ascii="Segoe UI" w:eastAsia="Times New Roman" w:hAnsi="Segoe UI" w:cs="Segoe UI"/>
+                <w:sz w:val="18"/>
+                <w:szCs w:val="18"/>
+                <w:lang w:val="en-CA" w:eastAsia="en-CA"/>
+              </w:rPr>
+            </w:pPr>
+            <w:r>
+              <w:rPr>
+                <w:rFonts w:eastAsia="Times New Roman" w:cs="Times New Roman"/>
+                <w:lang w:eastAsia="en-CA"/>
+              </w:rPr>
+              <w:t> </w:t>
+            </w:r>
+            <w:r>
+              <w:rPr>
+                <w:rFonts w:eastAsia="Times New Roman" w:cs="Times New Roman"/>
+                <w:lang w:val="en-CA" w:eastAsia="en-CA"/>
+              </w:rPr>
+              <w:t> </w:t>
+            </w:r>
+          </w:p>
+        </w:tc>
+        <w:tc>
+          <w:tcPr>
+            <w:tcW w:w="2340" w:type="dxa"/>
+            <w:tcBorders>
+              <w:top w:val="nil"/>
+              <w:left w:val="nil"/>
+              <w:bottom w:val="single" w:sz="6" w:space="0" w:color="000000"/>
+              <w:right w:val="single" w:sz="6" w:space="0" w:color="000000"/>
+            </w:tcBorders>
+            <w:shd w:val="clear" w:color="auto" w:fill="auto"/>
+            <w:hideMark/>
+          </w:tcPr>
+          <w:p>
+            <w:pPr>
+              <w:spacing w:after="0" w:afterAutospacing="1" w:line="240" w:lineRule="auto"/>
+              <w:textAlignment w:val="baseline"/>
+              <w:rPr>
+                <w:rFonts w:ascii="Segoe UI" w:eastAsia="Times New Roman" w:hAnsi="Segoe UI" w:cs="Segoe UI"/>
+                <w:sz w:val="18"/>
+                <w:szCs w:val="18"/>
+                <w:lang w:val="en-CA" w:eastAsia="en-CA"/>
+              </w:rPr>
+            </w:pPr>
+            <w:r>
+              <w:rPr>
+                <w:rFonts w:eastAsia="Times New Roman" w:cs="Times New Roman"/>
+                <w:lang w:eastAsia="en-CA"/>
+              </w:rPr>
+              <w:t> </w:t>
+            </w:r>
+            <w:r>
+              <w:rPr>
+                <w:rFonts w:eastAsia="Times New Roman" w:cs="Times New Roman"/>
+                <w:lang w:val="en-CA" w:eastAsia="en-CA"/>
+              </w:rPr>
+              <w:t> </w:t>
+            </w:r>
+          </w:p>
+        </w:tc>
+      </w:tr>
+      <w:tr>
+        <w:tc>
+          <w:tcPr>
+            <w:tcW w:w="2340" w:type="dxa"/>
+            <w:tcBorders>
+              <w:top w:val="nil"/>
+              <w:left w:val="single" w:sz="6" w:space="0" w:color="000000"/>
+              <w:bottom w:val="single" w:sz="6" w:space="0" w:color="000000"/>
+              <w:right w:val="single" w:sz="6" w:space="0" w:color="000000"/>
+            </w:tcBorders>
+            <w:shd w:val="clear" w:color="auto" w:fill="auto"/>
+            <w:hideMark/>
+          </w:tcPr>
+          <w:p>
+            <w:pPr>
+              <w:spacing w:after="0" w:afterAutospacing="1" w:line="240" w:lineRule="auto"/>
+              <w:textAlignment w:val="baseline"/>
+              <w:rPr>
+                <w:rFonts w:ascii="Segoe UI" w:eastAsia="Times New Roman" w:hAnsi="Segoe UI" w:cs="Segoe UI"/>
+                <w:sz w:val="18"/>
+                <w:szCs w:val="18"/>
+                <w:lang w:val="en-CA" w:eastAsia="en-CA"/>
+              </w:rPr>
+            </w:pPr>
+            <w:r>
+              <w:rPr>
+                <w:rFonts w:eastAsia="Times New Roman" w:cs="Times New Roman"/>
+                <w:lang w:eastAsia="en-CA"/>
+              </w:rPr>
+              <w:t>User clicks on Events</w:t>
+            </w:r>
+            <w:r>
+              <w:rPr>
+                <w:rFonts w:eastAsia="Times New Roman" w:cs="Times New Roman"/>
+                <w:lang w:val="en-CA" w:eastAsia="en-CA"/>
+              </w:rPr>
+              <w:t> </w:t>
+            </w:r>
+          </w:p>
+        </w:tc>
+        <w:tc>
+          <w:tcPr>
+            <w:tcW w:w="2340" w:type="dxa"/>
+            <w:tcBorders>
+              <w:top w:val="nil"/>
+              <w:left w:val="nil"/>
+              <w:bottom w:val="single" w:sz="6" w:space="0" w:color="000000"/>
+              <w:right w:val="single" w:sz="6" w:space="0" w:color="000000"/>
+            </w:tcBorders>
+            <w:shd w:val="clear" w:color="auto" w:fill="auto"/>
+            <w:hideMark/>
+          </w:tcPr>
+          <w:p>
+            <w:pPr>
+              <w:spacing w:after="0" w:afterAutospacing="1" w:line="240" w:lineRule="auto"/>
+              <w:textAlignment w:val="baseline"/>
+              <w:rPr>
+                <w:rFonts w:ascii="Segoe UI" w:eastAsia="Times New Roman" w:hAnsi="Segoe UI" w:cs="Segoe UI"/>
+                <w:sz w:val="18"/>
+                <w:szCs w:val="18"/>
+                <w:lang w:val="en-CA" w:eastAsia="en-CA"/>
+              </w:rPr>
+            </w:pPr>
+            <w:r>
+              <w:rPr>
+                <w:rFonts w:eastAsia="Times New Roman" w:cs="Times New Roman"/>
+                <w:lang w:eastAsia="en-CA"/>
+              </w:rPr>
+              <w:t>User should be navigated to Events page.</w:t>
+            </w:r>
+            <w:r>
+              <w:rPr>
+                <w:rFonts w:eastAsia="Times New Roman" w:cs="Times New Roman"/>
+                <w:lang w:val="en-CA" w:eastAsia="en-CA"/>
+              </w:rPr>
+              <w:t> </w:t>
+            </w:r>
+          </w:p>
+        </w:tc>
+        <w:tc>
+          <w:tcPr>
+            <w:tcW w:w="2340" w:type="dxa"/>
+            <w:tcBorders>
+              <w:top w:val="nil"/>
+              <w:left w:val="nil"/>
+              <w:bottom w:val="single" w:sz="6" w:space="0" w:color="000000"/>
+              <w:right w:val="single" w:sz="6" w:space="0" w:color="000000"/>
+            </w:tcBorders>
+            <w:shd w:val="clear" w:color="auto" w:fill="auto"/>
+            <w:hideMark/>
+          </w:tcPr>
+          <w:p>
+            <w:pPr>
+              <w:spacing w:after="0" w:afterAutospacing="1" w:line="240" w:lineRule="auto"/>
+              <w:textAlignment w:val="baseline"/>
+              <w:rPr>
+                <w:rFonts w:ascii="Segoe UI" w:eastAsia="Times New Roman" w:hAnsi="Segoe UI" w:cs="Segoe UI"/>
+                <w:sz w:val="18"/>
+                <w:szCs w:val="18"/>
+                <w:lang w:val="en-CA" w:eastAsia="en-CA"/>
+              </w:rPr>
+            </w:pPr>
+            <w:r>
+              <w:rPr>
+                <w:rFonts w:eastAsia="Times New Roman" w:cs="Times New Roman"/>
+                <w:lang w:eastAsia="en-CA"/>
+              </w:rPr>
+              <w:t> </w:t>
+            </w:r>
+            <w:r>
+              <w:rPr>
+                <w:rFonts w:eastAsia="Times New Roman" w:cs="Times New Roman"/>
+                <w:lang w:val="en-CA" w:eastAsia="en-CA"/>
+              </w:rPr>
+              <w:t> </w:t>
+            </w:r>
+          </w:p>
+        </w:tc>
+        <w:tc>
+          <w:tcPr>
+            <w:tcW w:w="2340" w:type="dxa"/>
+            <w:tcBorders>
+              <w:top w:val="nil"/>
+              <w:left w:val="nil"/>
+              <w:bottom w:val="single" w:sz="6" w:space="0" w:color="000000"/>
+              <w:right w:val="single" w:sz="6" w:space="0" w:color="000000"/>
+            </w:tcBorders>
+            <w:shd w:val="clear" w:color="auto" w:fill="auto"/>
+            <w:hideMark/>
+          </w:tcPr>
+          <w:p>
+            <w:pPr>
+              <w:spacing w:after="0" w:afterAutospacing="1" w:line="240" w:lineRule="auto"/>
+              <w:textAlignment w:val="baseline"/>
+              <w:rPr>
+                <w:rFonts w:ascii="Segoe UI" w:eastAsia="Times New Roman" w:hAnsi="Segoe UI" w:cs="Segoe UI"/>
+                <w:sz w:val="18"/>
+                <w:szCs w:val="18"/>
+                <w:lang w:val="en-CA" w:eastAsia="en-CA"/>
+              </w:rPr>
+            </w:pPr>
+            <w:r>
+              <w:rPr>
+                <w:rFonts w:eastAsia="Times New Roman" w:cs="Times New Roman"/>
+                <w:lang w:eastAsia="en-CA"/>
+              </w:rPr>
+              <w:t> </w:t>
+            </w:r>
+            <w:r>
+              <w:rPr>
+                <w:rFonts w:eastAsia="Times New Roman" w:cs="Times New Roman"/>
+                <w:lang w:val="en-CA" w:eastAsia="en-CA"/>
+              </w:rPr>
+              <w:t> </w:t>
+            </w:r>
+          </w:p>
+        </w:tc>
+      </w:tr>
+    </w:tbl>
+    <w:p>
+      <w:pPr>
+        <w:spacing w:after="0" w:afterAutospacing="1" w:line="240" w:lineRule="auto"/>
+        <w:textAlignment w:val="baseline"/>
+        <w:rPr>
+          <w:rFonts w:ascii="Segoe UI" w:eastAsia="Times New Roman" w:hAnsi="Segoe UI" w:cs="Segoe UI"/>
+          <w:sz w:val="18"/>
+          <w:szCs w:val="18"/>
+          <w:lang w:val="en-CA" w:eastAsia="en-CA"/>
+        </w:rPr>
+      </w:pPr>
+      <w:proofErr w:type="spellStart"/>
+      <w:proofErr w:type="gramStart"/>
+      <w:r>
+        <w:rPr>
+          <w:rFonts w:eastAsia="Times New Roman" w:cs="Times New Roman"/>
+          <w:b/>
+          <w:bCs/>
+          <w:lang w:eastAsia="en-CA"/>
+        </w:rPr>
+        <w:t>News,Weather</w:t>
+      </w:r>
+      <w:proofErr w:type="gramEnd"/>
+      <w:r>
+        <w:rPr>
+          <w:rFonts w:eastAsia="Times New Roman" w:cs="Times New Roman"/>
+          <w:b/>
+          <w:bCs/>
+          <w:lang w:eastAsia="en-CA"/>
+        </w:rPr>
+        <w:t>,Immigration</w:t>
+      </w:r>
+      <w:proofErr w:type="spellEnd"/>
+      <w:r>
+        <w:rPr>
+          <w:rFonts w:eastAsia="Times New Roman" w:cs="Times New Roman"/>
+          <w:b/>
+          <w:bCs/>
+          <w:lang w:eastAsia="en-CA"/>
+        </w:rPr>
+        <w:t> Page Test Cases</w:t>
+      </w:r>
+      <w:r>
+        <w:rPr>
+          <w:rFonts w:eastAsia="Times New Roman" w:cs="Times New Roman"/>
+          <w:lang w:val="en-CA" w:eastAsia="en-CA"/>
+        </w:rPr>
+        <w:t> </w:t>
+      </w:r>
+    </w:p>
+    <w:tbl>
+      <w:tblPr>
+        <w:tblW w:w="0" w:type="dxa"/>
+        <w:tblBorders>
+          <w:top w:val="outset" w:sz="6" w:space="0" w:color="auto"/>
+          <w:left w:val="outset" w:sz="6" w:space="0" w:color="auto"/>
+          <w:bottom w:val="outset" w:sz="6" w:space="0" w:color="auto"/>
+          <w:right w:val="outset" w:sz="6" w:space="0" w:color="auto"/>
+        </w:tblBorders>
+        <w:tblCellMar>
+          <w:left w:w="0" w:type="dxa"/>
+          <w:right w:w="0" w:type="dxa"/>
+        </w:tblCellMar>
+        <w:tblLook w:val="04A0" w:firstRow="1" w:lastRow="0" w:firstColumn="1" w:lastColumn="0" w:noHBand="0" w:noVBand="1"/>
+      </w:tblPr>
+      <w:tblGrid>
+        <w:gridCol w:w="2340"/>
+        <w:gridCol w:w="2340"/>
+        <w:gridCol w:w="2340"/>
+        <w:gridCol w:w="2340"/>
+      </w:tblGrid>
+      <w:tr>
+        <w:tc>
+          <w:tcPr>
+            <w:tcW w:w="2340" w:type="dxa"/>
+            <w:tcBorders>
+              <w:top w:val="single" w:sz="6" w:space="0" w:color="000000"/>
+              <w:left w:val="single" w:sz="6" w:space="0" w:color="000000"/>
+              <w:bottom w:val="single" w:sz="6" w:space="0" w:color="000000"/>
+              <w:right w:val="single" w:sz="6" w:space="0" w:color="000000"/>
+            </w:tcBorders>
+            <w:shd w:val="clear" w:color="auto" w:fill="auto"/>
+            <w:hideMark/>
+          </w:tcPr>
+          <w:p>
+            <w:pPr>
+              <w:spacing w:after="0" w:afterAutospacing="1" w:line="240" w:lineRule="auto"/>
+              <w:textAlignment w:val="baseline"/>
+              <w:rPr>
+                <w:rFonts w:eastAsia="Times New Roman" w:cs="Times New Roman"/>
+                <w:sz w:val="24"/>
+                <w:szCs w:val="24"/>
+                <w:lang w:val="en-CA" w:eastAsia="en-CA"/>
+              </w:rPr>
+            </w:pPr>
+            <w:r>
+              <w:rPr>
+                <w:rFonts w:eastAsia="Times New Roman" w:cs="Times New Roman"/>
+                <w:lang w:eastAsia="en-CA"/>
+              </w:rPr>
+              <w:t>User clicks on News Card</w:t>
+            </w:r>
+            <w:r>
+              <w:rPr>
+                <w:rFonts w:eastAsia="Times New Roman" w:cs="Times New Roman"/>
+                <w:lang w:val="en-CA" w:eastAsia="en-CA"/>
+              </w:rPr>
+              <w:t> </w:t>
+            </w:r>
+          </w:p>
+        </w:tc>
+        <w:tc>
+          <w:tcPr>
+            <w:tcW w:w="2340" w:type="dxa"/>
+            <w:tcBorders>
+              <w:top w:val="single" w:sz="6" w:space="0" w:color="000000"/>
+              <w:left w:val="nil"/>
+              <w:bottom w:val="single" w:sz="6" w:space="0" w:color="000000"/>
+              <w:right w:val="single" w:sz="6" w:space="0" w:color="000000"/>
+            </w:tcBorders>
+            <w:shd w:val="clear" w:color="auto" w:fill="auto"/>
+            <w:hideMark/>
+          </w:tcPr>
+          <w:p>
+            <w:pPr>
+              <w:spacing w:after="0" w:afterAutospacing="1" w:line="240" w:lineRule="auto"/>
+              <w:textAlignment w:val="baseline"/>
+              <w:rPr>
+                <w:rFonts w:eastAsia="Times New Roman" w:cs="Times New Roman"/>
+                <w:sz w:val="24"/>
+                <w:szCs w:val="24"/>
+                <w:lang w:val="en-CA" w:eastAsia="en-CA"/>
+              </w:rPr>
+            </w:pPr>
+            <w:r>
+              <w:rPr>
+                <w:rFonts w:eastAsia="Times New Roman" w:cs="Times New Roman"/>
+                <w:lang w:eastAsia="en-CA"/>
+              </w:rPr>
+              <w:t>User should be navigated to that </w:t>
+            </w:r>
+            <w:proofErr w:type="gramStart"/>
+            <w:r>
+              <w:rPr>
+                <w:rFonts w:eastAsia="Times New Roman" w:cs="Times New Roman"/>
+                <w:lang w:eastAsia="en-CA"/>
+              </w:rPr>
+              <w:t>particular news</w:t>
+            </w:r>
+            <w:proofErr w:type="gramEnd"/>
+            <w:r>
+              <w:rPr>
+                <w:rFonts w:eastAsia="Times New Roman" w:cs="Times New Roman"/>
+                <w:lang w:eastAsia="en-CA"/>
+              </w:rPr>
+              <w:t> article</w:t>
+            </w:r>
+            <w:r>
+              <w:rPr>
+                <w:rFonts w:eastAsia="Times New Roman" w:cs="Times New Roman"/>
+                <w:lang w:val="en-CA" w:eastAsia="en-CA"/>
+              </w:rPr>
+              <w:t> </w:t>
+            </w:r>
+          </w:p>
+        </w:tc>
+        <w:tc>
+          <w:tcPr>
+            <w:tcW w:w="2340" w:type="dxa"/>
+            <w:tcBorders>
+              <w:top w:val="single" w:sz="6" w:space="0" w:color="000000"/>
+              <w:left w:val="nil"/>
+              <w:bottom w:val="single" w:sz="6" w:space="0" w:color="000000"/>
+              <w:right w:val="single" w:sz="6" w:space="0" w:color="000000"/>
+            </w:tcBorders>
+            <w:shd w:val="clear" w:color="auto" w:fill="auto"/>
+            <w:hideMark/>
+          </w:tcPr>
+          <w:p>
+            <w:pPr>
+              <w:spacing w:after="0" w:afterAutospacing="1" w:line="240" w:lineRule="auto"/>
+              <w:textAlignment w:val="baseline"/>
+              <w:rPr>
+                <w:rFonts w:eastAsia="Times New Roman" w:cs="Times New Roman"/>
+                <w:sz w:val="24"/>
+                <w:szCs w:val="24"/>
+                <w:lang w:val="en-CA" w:eastAsia="en-CA"/>
+              </w:rPr>
+            </w:pPr>
+            <w:r>
+              <w:rPr>
+                <w:rFonts w:eastAsia="Times New Roman" w:cs="Times New Roman"/>
+                <w:lang w:eastAsia="en-CA"/>
+              </w:rPr>
+              <w:t> </w:t>
+            </w:r>
+            <w:r>
+              <w:rPr>
+                <w:rFonts w:eastAsia="Times New Roman" w:cs="Times New Roman"/>
+                <w:lang w:val="en-CA" w:eastAsia="en-CA"/>
+              </w:rPr>
+              <w:t> </w:t>
+            </w:r>
+          </w:p>
+        </w:tc>
+        <w:tc>
+          <w:tcPr>
+            <w:tcW w:w="2340" w:type="dxa"/>
+            <w:tcBorders>
+              <w:top w:val="single" w:sz="6" w:space="0" w:color="000000"/>
+              <w:left w:val="nil"/>
+              <w:bottom w:val="single" w:sz="6" w:space="0" w:color="000000"/>
+              <w:right w:val="single" w:sz="6" w:space="0" w:color="000000"/>
+            </w:tcBorders>
+            <w:shd w:val="clear" w:color="auto" w:fill="auto"/>
+            <w:hideMark/>
+          </w:tcPr>
+          <w:p>
+            <w:pPr>
+              <w:spacing w:after="0" w:afterAutospacing="1" w:line="240" w:lineRule="auto"/>
+              <w:textAlignment w:val="baseline"/>
+              <w:rPr>
+                <w:rFonts w:eastAsia="Times New Roman" w:cs="Times New Roman"/>
+                <w:sz w:val="24"/>
+                <w:szCs w:val="24"/>
+                <w:lang w:val="en-CA" w:eastAsia="en-CA"/>
+              </w:rPr>
+            </w:pPr>
+            <w:r>
+              <w:rPr>
+                <w:rFonts w:eastAsia="Times New Roman" w:cs="Times New Roman"/>
+                <w:lang w:eastAsia="en-CA"/>
+              </w:rPr>
+              <w:t> </w:t>
+            </w:r>
+            <w:r>
+              <w:rPr>
+                <w:rFonts w:eastAsia="Times New Roman" w:cs="Times New Roman"/>
+                <w:lang w:val="en-CA" w:eastAsia="en-CA"/>
+              </w:rPr>
+              <w:t> </w:t>
+            </w:r>
+          </w:p>
+        </w:tc>
+      </w:tr>
+      <w:tr>
+        <w:tc>
+          <w:tcPr>
+            <w:tcW w:w="2340" w:type="dxa"/>
+            <w:tcBorders>
+              <w:top w:val="nil"/>
+              <w:left w:val="single" w:sz="6" w:space="0" w:color="000000"/>
+              <w:bottom w:val="single" w:sz="6" w:space="0" w:color="000000"/>
+              <w:right w:val="single" w:sz="6" w:space="0" w:color="000000"/>
+            </w:tcBorders>
+            <w:shd w:val="clear" w:color="auto" w:fill="auto"/>
+            <w:hideMark/>
+          </w:tcPr>
+          <w:p>
+            <w:pPr>
+              <w:spacing w:after="0" w:afterAutospacing="1" w:line="240" w:lineRule="auto"/>
+              <w:textAlignment w:val="baseline"/>
+              <w:rPr>
+                <w:rFonts w:eastAsia="Times New Roman" w:cs="Times New Roman"/>
+                <w:sz w:val="24"/>
+                <w:szCs w:val="24"/>
+                <w:lang w:val="en-CA" w:eastAsia="en-CA"/>
+              </w:rPr>
+            </w:pPr>
+            <w:r>
+              <w:rPr>
+                <w:rFonts w:eastAsia="Times New Roman" w:cs="Times New Roman"/>
+                <w:lang w:eastAsia="en-CA"/>
+              </w:rPr>
+              <w:t>User clicks back button on news article</w:t>
+            </w:r>
+            <w:r>
+              <w:rPr>
+                <w:rFonts w:eastAsia="Times New Roman" w:cs="Times New Roman"/>
+                <w:lang w:val="en-CA" w:eastAsia="en-CA"/>
+              </w:rPr>
+              <w:t> </w:t>
+            </w:r>
+          </w:p>
+        </w:tc>
+        <w:tc>
+          <w:tcPr>
+            <w:tcW w:w="2340" w:type="dxa"/>
+            <w:tcBorders>
+              <w:top w:val="nil"/>
+              <w:left w:val="nil"/>
+              <w:bottom w:val="single" w:sz="6" w:space="0" w:color="000000"/>
+              <w:right w:val="single" w:sz="6" w:space="0" w:color="000000"/>
+            </w:tcBorders>
+            <w:shd w:val="clear" w:color="auto" w:fill="auto"/>
+            <w:hideMark/>
+          </w:tcPr>
+          <w:p>
+            <w:pPr>
+              <w:spacing w:after="0" w:afterAutospacing="1" w:line="240" w:lineRule="auto"/>
+              <w:textAlignment w:val="baseline"/>
+              <w:rPr>
+                <w:rFonts w:eastAsia="Times New Roman" w:cs="Times New Roman"/>
+                <w:sz w:val="24"/>
+                <w:szCs w:val="24"/>
+                <w:lang w:val="en-CA" w:eastAsia="en-CA"/>
+              </w:rPr>
+            </w:pPr>
+            <w:r>
+              <w:rPr>
+                <w:rFonts w:eastAsia="Times New Roman" w:cs="Times New Roman"/>
+                <w:lang w:eastAsia="en-CA"/>
+              </w:rPr>
+              <w:t>User should be navigated back to news page</w:t>
+            </w:r>
+            <w:r>
+              <w:rPr>
+                <w:rFonts w:eastAsia="Times New Roman" w:cs="Times New Roman"/>
+                <w:lang w:val="en-CA" w:eastAsia="en-CA"/>
+              </w:rPr>
+              <w:t> </w:t>
+            </w:r>
+          </w:p>
+        </w:tc>
+        <w:tc>
+          <w:tcPr>
+            <w:tcW w:w="2340" w:type="dxa"/>
+            <w:tcBorders>
+              <w:top w:val="nil"/>
+              <w:left w:val="nil"/>
+              <w:bottom w:val="single" w:sz="6" w:space="0" w:color="000000"/>
+              <w:right w:val="single" w:sz="6" w:space="0" w:color="000000"/>
+            </w:tcBorders>
+            <w:shd w:val="clear" w:color="auto" w:fill="auto"/>
+            <w:hideMark/>
+          </w:tcPr>
+          <w:p>
+            <w:pPr>
+              <w:spacing w:after="0" w:afterAutospacing="1" w:line="240" w:lineRule="auto"/>
+              <w:textAlignment w:val="baseline"/>
+              <w:rPr>
+                <w:rFonts w:eastAsia="Times New Roman" w:cs="Times New Roman"/>
+                <w:sz w:val="24"/>
+                <w:szCs w:val="24"/>
+                <w:lang w:val="en-CA" w:eastAsia="en-CA"/>
+              </w:rPr>
+            </w:pPr>
+            <w:r>
+              <w:rPr>
+                <w:rFonts w:eastAsia="Times New Roman" w:cs="Times New Roman"/>
+                <w:lang w:eastAsia="en-CA"/>
+              </w:rPr>
+              <w:t> </w:t>
+            </w:r>
+            <w:r>
+              <w:rPr>
+                <w:rFonts w:eastAsia="Times New Roman" w:cs="Times New Roman"/>
+                <w:lang w:val="en-CA" w:eastAsia="en-CA"/>
+              </w:rPr>
+              <w:t> </w:t>
+            </w:r>
+          </w:p>
+        </w:tc>
+        <w:tc>
+          <w:tcPr>
+            <w:tcW w:w="2340" w:type="dxa"/>
+            <w:tcBorders>
+              <w:top w:val="nil"/>
+              <w:left w:val="nil"/>
+              <w:bottom w:val="single" w:sz="6" w:space="0" w:color="000000"/>
+              <w:right w:val="single" w:sz="6" w:space="0" w:color="000000"/>
+            </w:tcBorders>
+            <w:shd w:val="clear" w:color="auto" w:fill="auto"/>
+            <w:hideMark/>
+          </w:tcPr>
+          <w:p>
+            <w:pPr>
+              <w:spacing w:after="0" w:afterAutospacing="1" w:line="240" w:lineRule="auto"/>
+              <w:textAlignment w:val="baseline"/>
+              <w:rPr>
+                <w:rFonts w:eastAsia="Times New Roman" w:cs="Times New Roman"/>
+                <w:sz w:val="24"/>
+                <w:szCs w:val="24"/>
+                <w:lang w:val="en-CA" w:eastAsia="en-CA"/>
+              </w:rPr>
+            </w:pPr>
+            <w:r>
+              <w:rPr>
+                <w:rFonts w:eastAsia="Times New Roman" w:cs="Times New Roman"/>
+                <w:lang w:eastAsia="en-CA"/>
+              </w:rPr>
+              <w:t> </w:t>
+            </w:r>
+            <w:r>
+              <w:rPr>
+                <w:rFonts w:eastAsia="Times New Roman" w:cs="Times New Roman"/>
+                <w:lang w:val="en-CA" w:eastAsia="en-CA"/>
+              </w:rPr>
+              <w:t> </w:t>
+            </w:r>
+          </w:p>
+        </w:tc>
+      </w:tr>
+      <w:tr>
+        <w:tc>
+          <w:tcPr>
+            <w:tcW w:w="2340" w:type="dxa"/>
+            <w:tcBorders>
+              <w:top w:val="nil"/>
+              <w:left w:val="single" w:sz="6" w:space="0" w:color="000000"/>
+              <w:bottom w:val="single" w:sz="6" w:space="0" w:color="000000"/>
+              <w:right w:val="single" w:sz="6" w:space="0" w:color="000000"/>
+            </w:tcBorders>
+            <w:shd w:val="clear" w:color="auto" w:fill="auto"/>
+            <w:hideMark/>
+          </w:tcPr>
+          <w:p>
+            <w:pPr>
+              <w:spacing w:after="0" w:afterAutospacing="1" w:line="240" w:lineRule="auto"/>
+              <w:textAlignment w:val="baseline"/>
+              <w:rPr>
+                <w:rFonts w:eastAsia="Times New Roman" w:cs="Times New Roman"/>
+                <w:sz w:val="24"/>
+                <w:szCs w:val="24"/>
+                <w:lang w:val="en-CA" w:eastAsia="en-CA"/>
+              </w:rPr>
+            </w:pPr>
+            <w:r>
+              <w:rPr>
+                <w:rFonts w:eastAsia="Times New Roman" w:cs="Times New Roman"/>
+                <w:lang w:eastAsia="en-CA"/>
+              </w:rPr>
+              <w:t>User clicks on Weather button</w:t>
+            </w:r>
+            <w:r>
+              <w:rPr>
+                <w:rFonts w:eastAsia="Times New Roman" w:cs="Times New Roman"/>
+                <w:lang w:val="en-CA" w:eastAsia="en-CA"/>
+              </w:rPr>
+              <w:t> </w:t>
+            </w:r>
+          </w:p>
+        </w:tc>
+        <w:tc>
+          <w:tcPr>
+            <w:tcW w:w="2340" w:type="dxa"/>
+            <w:tcBorders>
+              <w:top w:val="nil"/>
+              <w:left w:val="nil"/>
+              <w:bottom w:val="single" w:sz="6" w:space="0" w:color="000000"/>
+              <w:right w:val="single" w:sz="6" w:space="0" w:color="000000"/>
+            </w:tcBorders>
+            <w:shd w:val="clear" w:color="auto" w:fill="auto"/>
+            <w:hideMark/>
+          </w:tcPr>
+          <w:p>
+            <w:pPr>
+              <w:spacing w:after="0" w:afterAutospacing="1" w:line="240" w:lineRule="auto"/>
+              <w:textAlignment w:val="baseline"/>
+              <w:rPr>
+                <w:rFonts w:eastAsia="Times New Roman" w:cs="Times New Roman"/>
+                <w:sz w:val="24"/>
+                <w:szCs w:val="24"/>
+                <w:lang w:val="en-CA" w:eastAsia="en-CA"/>
+              </w:rPr>
+            </w:pPr>
+            <w:r>
+              <w:rPr>
+                <w:rFonts w:eastAsia="Times New Roman" w:cs="Times New Roman"/>
+                <w:lang w:eastAsia="en-CA"/>
+              </w:rPr>
+              <w:t>User should be navigated to Weather page where user can view the weather of the </w:t>
+            </w:r>
+            <w:proofErr w:type="gramStart"/>
+            <w:r>
+              <w:rPr>
+                <w:rFonts w:eastAsia="Times New Roman" w:cs="Times New Roman"/>
+                <w:lang w:eastAsia="en-CA"/>
+              </w:rPr>
+              <w:t>particular city</w:t>
+            </w:r>
+            <w:proofErr w:type="gramEnd"/>
+            <w:r>
+              <w:rPr>
+                <w:rFonts w:eastAsia="Times New Roman" w:cs="Times New Roman"/>
+                <w:lang w:eastAsia="en-CA"/>
+              </w:rPr>
+              <w:t> and when user clicks on back button, should be navigated back to Home page</w:t>
+            </w:r>
+            <w:r>
+              <w:rPr>
+                <w:rFonts w:eastAsia="Times New Roman" w:cs="Times New Roman"/>
+                <w:lang w:val="en-CA" w:eastAsia="en-CA"/>
+              </w:rPr>
+              <w:t> </w:t>
+            </w:r>
+          </w:p>
+        </w:tc>
+        <w:tc>
+          <w:tcPr>
+            <w:tcW w:w="2340" w:type="dxa"/>
+            <w:tcBorders>
+              <w:top w:val="nil"/>
+              <w:left w:val="nil"/>
+              <w:bottom w:val="single" w:sz="6" w:space="0" w:color="000000"/>
+              <w:right w:val="single" w:sz="6" w:space="0" w:color="000000"/>
+            </w:tcBorders>
+            <w:shd w:val="clear" w:color="auto" w:fill="auto"/>
+            <w:hideMark/>
+          </w:tcPr>
+          <w:p>
+            <w:pPr>
+              <w:spacing w:after="0" w:afterAutospacing="1" w:line="240" w:lineRule="auto"/>
+              <w:textAlignment w:val="baseline"/>
+              <w:rPr>
+                <w:rFonts w:eastAsia="Times New Roman" w:cs="Times New Roman"/>
+                <w:sz w:val="24"/>
+                <w:szCs w:val="24"/>
+                <w:lang w:val="en-CA" w:eastAsia="en-CA"/>
+              </w:rPr>
+            </w:pPr>
+            <w:r>
+              <w:rPr>
+                <w:rFonts w:eastAsia="Times New Roman" w:cs="Times New Roman"/>
+                <w:lang w:eastAsia="en-CA"/>
+              </w:rPr>
+              <w:t> </w:t>
+            </w:r>
+            <w:r>
+              <w:rPr>
+                <w:rFonts w:eastAsia="Times New Roman" w:cs="Times New Roman"/>
+                <w:lang w:val="en-CA" w:eastAsia="en-CA"/>
+              </w:rPr>
+              <w:t> </w:t>
+            </w:r>
+          </w:p>
+        </w:tc>
+        <w:tc>
+          <w:tcPr>
+            <w:tcW w:w="2340" w:type="dxa"/>
+            <w:tcBorders>
+              <w:top w:val="nil"/>
+              <w:left w:val="nil"/>
+              <w:bottom w:val="single" w:sz="6" w:space="0" w:color="000000"/>
+              <w:right w:val="single" w:sz="6" w:space="0" w:color="000000"/>
+            </w:tcBorders>
+            <w:shd w:val="clear" w:color="auto" w:fill="auto"/>
+            <w:hideMark/>
+          </w:tcPr>
+          <w:p>
+            <w:pPr>
+              <w:spacing w:after="0" w:afterAutospacing="1" w:line="240" w:lineRule="auto"/>
+              <w:textAlignment w:val="baseline"/>
+              <w:rPr>
+                <w:rFonts w:eastAsia="Times New Roman" w:cs="Times New Roman"/>
+                <w:sz w:val="24"/>
+                <w:szCs w:val="24"/>
+                <w:lang w:val="en-CA" w:eastAsia="en-CA"/>
+              </w:rPr>
+            </w:pPr>
+            <w:r>
+              <w:rPr>
+                <w:rFonts w:eastAsia="Times New Roman" w:cs="Times New Roman"/>
+                <w:lang w:eastAsia="en-CA"/>
+              </w:rPr>
+              <w:t> </w:t>
+            </w:r>
+            <w:r>
+              <w:rPr>
+                <w:rFonts w:eastAsia="Times New Roman" w:cs="Times New Roman"/>
+                <w:lang w:val="en-CA" w:eastAsia="en-CA"/>
+              </w:rPr>
+              <w:t> </w:t>
+            </w:r>
+          </w:p>
+        </w:tc>
+      </w:tr>
+      <w:tr>
+        <w:tc>
+          <w:tcPr>
+            <w:tcW w:w="2340" w:type="dxa"/>
+            <w:tcBorders>
+              <w:top w:val="nil"/>
+              <w:left w:val="single" w:sz="6" w:space="0" w:color="000000"/>
+              <w:bottom w:val="single" w:sz="6" w:space="0" w:color="000000"/>
+              <w:right w:val="single" w:sz="6" w:space="0" w:color="000000"/>
+            </w:tcBorders>
+            <w:shd w:val="clear" w:color="auto" w:fill="auto"/>
+            <w:hideMark/>
+          </w:tcPr>
+          <w:p>
+            <w:pPr>
+              <w:spacing w:after="0" w:afterAutospacing="1" w:line="240" w:lineRule="auto"/>
+              <w:textAlignment w:val="baseline"/>
+              <w:rPr>
+                <w:rFonts w:eastAsia="Times New Roman" w:cs="Times New Roman"/>
+                <w:sz w:val="24"/>
+                <w:szCs w:val="24"/>
+                <w:lang w:val="en-CA" w:eastAsia="en-CA"/>
+              </w:rPr>
+            </w:pPr>
+            <w:r>
+              <w:rPr>
+                <w:rFonts w:eastAsia="Times New Roman" w:cs="Times New Roman"/>
+                <w:lang w:eastAsia="en-CA"/>
+              </w:rPr>
+              <w:t>User clicks on Immigration button</w:t>
+            </w:r>
+            <w:r>
+              <w:rPr>
+                <w:rFonts w:eastAsia="Times New Roman" w:cs="Times New Roman"/>
+                <w:lang w:val="en-CA" w:eastAsia="en-CA"/>
+              </w:rPr>
+              <w:t> </w:t>
+            </w:r>
+          </w:p>
+        </w:tc>
+        <w:tc>
+          <w:tcPr>
+            <w:tcW w:w="2340" w:type="dxa"/>
+            <w:tcBorders>
+              <w:top w:val="nil"/>
+              <w:left w:val="nil"/>
+              <w:bottom w:val="single" w:sz="6" w:space="0" w:color="000000"/>
+              <w:right w:val="single" w:sz="6" w:space="0" w:color="000000"/>
+            </w:tcBorders>
+            <w:shd w:val="clear" w:color="auto" w:fill="auto"/>
+            <w:hideMark/>
+          </w:tcPr>
+          <w:p>
+            <w:pPr>
+              <w:spacing w:after="0" w:afterAutospacing="1" w:line="240" w:lineRule="auto"/>
+              <w:textAlignment w:val="baseline"/>
+              <w:rPr>
+                <w:rFonts w:eastAsia="Times New Roman" w:cs="Times New Roman"/>
+                <w:sz w:val="24"/>
+                <w:szCs w:val="24"/>
+                <w:lang w:val="en-CA" w:eastAsia="en-CA"/>
+              </w:rPr>
+            </w:pPr>
+            <w:r>
+              <w:rPr>
+                <w:rFonts w:eastAsia="Times New Roman" w:cs="Times New Roman"/>
+                <w:lang w:eastAsia="en-CA"/>
+              </w:rPr>
+              <w:t>User should be navigated to Immigration where all other options are </w:t>
+            </w:r>
+            <w:proofErr w:type="spellStart"/>
+            <w:r>
+              <w:rPr>
+                <w:rFonts w:eastAsia="Times New Roman" w:cs="Times New Roman"/>
+                <w:lang w:eastAsia="en-CA"/>
+              </w:rPr>
+              <w:t>siplayed</w:t>
+            </w:r>
+            <w:proofErr w:type="spellEnd"/>
+            <w:r>
+              <w:rPr>
+                <w:rFonts w:eastAsia="Times New Roman" w:cs="Times New Roman"/>
+                <w:lang w:eastAsia="en-CA"/>
+              </w:rPr>
+              <w:t> and user should be able to navigate through those options</w:t>
+            </w:r>
+            <w:r>
+              <w:rPr>
+                <w:rFonts w:eastAsia="Times New Roman" w:cs="Times New Roman"/>
+                <w:lang w:val="en-CA" w:eastAsia="en-CA"/>
+              </w:rPr>
+              <w:t> </w:t>
+            </w:r>
+          </w:p>
+        </w:tc>
+        <w:tc>
+          <w:tcPr>
+            <w:tcW w:w="2340" w:type="dxa"/>
+            <w:tcBorders>
+              <w:top w:val="nil"/>
+              <w:left w:val="nil"/>
+              <w:bottom w:val="single" w:sz="6" w:space="0" w:color="000000"/>
+              <w:right w:val="single" w:sz="6" w:space="0" w:color="000000"/>
+            </w:tcBorders>
+            <w:shd w:val="clear" w:color="auto" w:fill="auto"/>
+            <w:hideMark/>
+          </w:tcPr>
+          <w:p>
+            <w:pPr>
+              <w:spacing w:after="0" w:afterAutospacing="1" w:line="240" w:lineRule="auto"/>
+              <w:textAlignment w:val="baseline"/>
+              <w:rPr>
+                <w:rFonts w:eastAsia="Times New Roman" w:cs="Times New Roman"/>
+                <w:sz w:val="24"/>
+                <w:szCs w:val="24"/>
+                <w:lang w:val="en-CA" w:eastAsia="en-CA"/>
+              </w:rPr>
+            </w:pPr>
+            <w:r>
+              <w:rPr>
+                <w:rFonts w:eastAsia="Times New Roman" w:cs="Times New Roman"/>
+                <w:lang w:eastAsia="en-CA"/>
+              </w:rPr>
+              <w:t> </w:t>
+            </w:r>
+            <w:r>
+              <w:rPr>
+                <w:rFonts w:eastAsia="Times New Roman" w:cs="Times New Roman"/>
+                <w:lang w:val="en-CA" w:eastAsia="en-CA"/>
+              </w:rPr>
+              <w:t> </w:t>
+            </w:r>
+          </w:p>
+        </w:tc>
+        <w:tc>
+          <w:tcPr>
+            <w:tcW w:w="2340" w:type="dxa"/>
+            <w:tcBorders>
+              <w:top w:val="nil"/>
+              <w:left w:val="nil"/>
+              <w:bottom w:val="single" w:sz="6" w:space="0" w:color="000000"/>
+              <w:right w:val="single" w:sz="6" w:space="0" w:color="000000"/>
+            </w:tcBorders>
+            <w:shd w:val="clear" w:color="auto" w:fill="auto"/>
+            <w:hideMark/>
+          </w:tcPr>
+          <w:p>
+            <w:pPr>
+              <w:spacing w:after="0" w:afterAutospacing="1" w:line="240" w:lineRule="auto"/>
+              <w:textAlignment w:val="baseline"/>
+              <w:rPr>
+                <w:rFonts w:eastAsia="Times New Roman" w:cs="Times New Roman"/>
+                <w:sz w:val="24"/>
+                <w:szCs w:val="24"/>
+                <w:lang w:val="en-CA" w:eastAsia="en-CA"/>
+              </w:rPr>
+            </w:pPr>
+            <w:r>
+              <w:rPr>
+                <w:rFonts w:eastAsia="Times New Roman" w:cs="Times New Roman"/>
+                <w:lang w:eastAsia="en-CA"/>
+              </w:rPr>
+              <w:t> </w:t>
+            </w:r>
+            <w:r>
+              <w:rPr>
+                <w:rFonts w:eastAsia="Times New Roman" w:cs="Times New Roman"/>
+                <w:lang w:val="en-CA" w:eastAsia="en-CA"/>
+              </w:rPr>
+              <w:t> </w:t>
+            </w:r>
+          </w:p>
+        </w:tc>
+      </w:tr>
+    </w:tbl>
+    <w:p/>
     <w:p>
       <w:pPr>
         <w:pStyle w:val="paragraph"/>
@@ -4274,112 +5838,707 @@
       <w:bookmarkEnd w:id="7"/>
     </w:p>
     <w:p>
-      <w:proofErr w:type="spellStart"/>
-      <w:r>
-        <w:t>Mvc</w:t>
-      </w:r>
-      <w:proofErr w:type="spellEnd"/>
-      <w:r>
-        <w:t xml:space="preserve"> </w:t>
-      </w:r>
+      <w:pPr>
+        <w:spacing w:after="0" w:line="240" w:lineRule="auto"/>
+        <w:textAlignment w:val="baseline"/>
+        <w:rPr>
+          <w:rFonts w:asciiTheme="majorHAnsi" w:eastAsiaTheme="majorEastAsia" w:hAnsiTheme="majorHAnsi" w:cstheme="majorBidi"/>
+          <w:color w:val="2F5496" w:themeColor="accent1" w:themeShade="BF"/>
+          <w:sz w:val="26"/>
+          <w:szCs w:val="26"/>
+        </w:rPr>
+      </w:pPr>
     </w:p>
     <w:p>
       <w:pPr>
-        <w:pStyle w:val="ListParagraph"/>
-        <w:numPr>
-          <w:ilvl w:val="0"/>
-          <w:numId w:val="1"/>
-        </w:numPr>
+        <w:spacing w:after="0" w:line="240" w:lineRule="auto"/>
+        <w:textAlignment w:val="baseline"/>
+        <w:rPr>
+          <w:rFonts w:ascii="Segoe UI" w:eastAsia="Times New Roman" w:hAnsi="Segoe UI" w:cs="Segoe UI"/>
+          <w:b/>
+          <w:sz w:val="18"/>
+          <w:szCs w:val="18"/>
+          <w:lang w:val="en-CA" w:eastAsia="en-CA"/>
+        </w:rPr>
       </w:pPr>
       <w:r>
-        <w:t xml:space="preserve">Talk about </w:t>
-      </w:r>
-      <w:proofErr w:type="spellStart"/>
-      <w:r>
-        <w:t>mvc</w:t>
-      </w:r>
-      <w:proofErr w:type="spellEnd"/>
+        <w:rPr>
+          <w:rFonts w:asciiTheme="majorHAnsi" w:eastAsiaTheme="majorEastAsia" w:hAnsiTheme="majorHAnsi" w:cstheme="majorBidi"/>
+          <w:color w:val="2F5496" w:themeColor="accent1" w:themeShade="BF"/>
+          <w:sz w:val="26"/>
+          <w:szCs w:val="26"/>
+        </w:rPr>
+        <w:t>Model-View-Controller (MVC)</w:t>
+      </w:r>
+      <w:r>
+        <w:rPr>
+          <w:rFonts w:eastAsia="Times New Roman" w:cs="Times New Roman"/>
+          <w:b/>
+          <w:lang w:val="en-CA" w:eastAsia="en-CA"/>
+        </w:rPr>
+        <w:t> </w:t>
+      </w:r>
     </w:p>
     <w:p>
       <w:pPr>
-        <w:pStyle w:val="ListParagraph"/>
-        <w:numPr>
-          <w:ilvl w:val="0"/>
-          <w:numId w:val="1"/>
-        </w:numPr>
+        <w:spacing w:after="0" w:line="240" w:lineRule="auto"/>
+        <w:textAlignment w:val="baseline"/>
+        <w:rPr>
+          <w:rFonts w:ascii="Verdana" w:eastAsia="Times New Roman" w:hAnsi="Verdana" w:cs="Segoe UI"/>
+          <w:lang w:val="en-CA" w:eastAsia="en-CA"/>
+        </w:rPr>
       </w:pPr>
       <w:r>
-        <w:lastRenderedPageBreak/>
-        <w:t>Provide a diagram of the architecture used  in the mobile app (Check the project on Android Studio_</w:t>
+        <w:rPr>
+          <w:rFonts w:eastAsia="Times New Roman" w:cs="Times New Roman"/>
+          <w:lang w:eastAsia="en-CA"/>
+        </w:rPr>
+        <w:t>The Model-View-Controller (MVC) is an architectural pattern that separates an application into three main logical components: the model, the view, and the controller. Each of these components are built to handle specific development aspects of an application. MVC is one of the most frequently used industry-standard web development framework to create scalable and extensible </w:t>
+      </w:r>
+      <w:proofErr w:type="gramStart"/>
+      <w:r>
+        <w:rPr>
+          <w:rFonts w:eastAsia="Times New Roman" w:cs="Times New Roman"/>
+          <w:lang w:eastAsia="en-CA"/>
+        </w:rPr>
+        <w:t>projects.[</w:t>
+      </w:r>
+      <w:proofErr w:type="gramEnd"/>
+      <w:r>
+        <w:rPr>
+          <w:rFonts w:eastAsia="Times New Roman" w:cs="Times New Roman"/>
+          <w:lang w:eastAsia="en-CA"/>
+        </w:rPr>
+        <w:t>2</w:t>
+      </w:r>
+      <w:r>
+        <w:rPr>
+          <w:rFonts w:ascii="Verdana" w:eastAsia="Times New Roman" w:hAnsi="Verdana" w:cs="Segoe UI"/>
+          <w:lang w:eastAsia="en-CA"/>
+        </w:rPr>
+        <w:t>]</w:t>
+      </w:r>
+      <w:r>
+        <w:rPr>
+          <w:rFonts w:ascii="Verdana" w:eastAsia="Times New Roman" w:hAnsi="Verdana" w:cs="Segoe UI"/>
+          <w:lang w:val="en-CA" w:eastAsia="en-CA"/>
+        </w:rPr>
+        <w:t>.</w:t>
+      </w:r>
+    </w:p>
+    <w:p/>
+    <w:p>
+      <w:proofErr w:type="spellStart"/>
+      <w:r>
+        <w:t>Mvc</w:t>
+      </w:r>
+      <w:proofErr w:type="spellEnd"/>
+      <w:r>
+        <w:t xml:space="preserve"> </w:t>
       </w:r>
     </w:p>
     <w:p>
       <w:pPr>
-        <w:pStyle w:val="ListParagraph"/>
-        <w:numPr>
-          <w:ilvl w:val="1"/>
-          <w:numId w:val="1"/>
-        </w:numPr>
+        <w:spacing w:after="0" w:line="240" w:lineRule="auto"/>
+        <w:jc w:val="both"/>
+        <w:textAlignment w:val="baseline"/>
+        <w:rPr>
+          <w:rFonts w:ascii="Segoe UI" w:eastAsia="Times New Roman" w:hAnsi="Segoe UI" w:cs="Segoe UI"/>
+          <w:sz w:val="18"/>
+          <w:szCs w:val="18"/>
+          <w:lang w:val="en-CA" w:eastAsia="en-CA"/>
+        </w:rPr>
       </w:pPr>
       <w:r>
-        <w:t>Model</w:t>
+        <w:rPr>
+          <w:rFonts w:eastAsia="Times New Roman" w:cs="Times New Roman"/>
+          <w:lang w:eastAsia="en-CA"/>
+        </w:rPr>
+        <w:t>Following are the components of MVC −</w:t>
+      </w:r>
+      <w:r>
+        <w:rPr>
+          <w:rFonts w:eastAsia="Times New Roman" w:cs="Times New Roman"/>
+          <w:lang w:val="en-CA" w:eastAsia="en-CA"/>
+        </w:rPr>
+        <w:t> </w:t>
+      </w:r>
+    </w:p>
+    <w:p>
+      <w:r>
+        <w:rPr>
+          <w:rFonts w:ascii="Verdana" w:hAnsi="Verdana" w:cs="Segoe UI"/>
+          <w:noProof/>
+        </w:rPr>
+        <w:lastRenderedPageBreak/>
+        <w:drawing>
+          <wp:inline distT="0" distB="0" distL="0" distR="0" wp14:anchorId="24F1BA7F" wp14:editId="688C6A02">
+            <wp:extent cx="4556760" cy="2293620"/>
+            <wp:effectExtent l="0" t="0" r="0" b="0"/>
+            <wp:docPr id="3" name="Picture 3" descr="C:\Users\dvspv\AppData\Local\Microsoft\Windows\INetCache\Content.MSO\5239E4A3.tmp"/>
+            <wp:cNvGraphicFramePr>
+              <a:graphicFrameLocks xmlns:a="http://schemas.openxmlformats.org/drawingml/2006/main" noChangeAspect="1"/>
+            </wp:cNvGraphicFramePr>
+            <a:graphic xmlns:a="http://schemas.openxmlformats.org/drawingml/2006/main">
+              <a:graphicData uri="http://schemas.openxmlformats.org/drawingml/2006/picture">
+                <pic:pic xmlns:pic="http://schemas.openxmlformats.org/drawingml/2006/picture">
+                  <pic:nvPicPr>
+                    <pic:cNvPr id="0" name="Picture 10" descr="C:\Users\dvspv\AppData\Local\Microsoft\Windows\INetCache\Content.MSO\5239E4A3.tmp"/>
+                    <pic:cNvPicPr>
+                      <a:picLocks noChangeAspect="1" noChangeArrowheads="1"/>
+                    </pic:cNvPicPr>
+                  </pic:nvPicPr>
+                  <pic:blipFill>
+                    <a:blip r:embed="rId12">
+                      <a:extLst>
+                        <a:ext uri="{28A0092B-C50C-407E-A947-70E740481C1C}">
+                          <a14:useLocalDpi xmlns:a14="http://schemas.microsoft.com/office/drawing/2010/main" val="0"/>
+                        </a:ext>
+                      </a:extLst>
+                    </a:blip>
+                    <a:srcRect/>
+                    <a:stretch>
+                      <a:fillRect/>
+                    </a:stretch>
+                  </pic:blipFill>
+                  <pic:spPr bwMode="auto">
+                    <a:xfrm>
+                      <a:off x="0" y="0"/>
+                      <a:ext cx="4556760" cy="2293620"/>
+                    </a:xfrm>
+                    <a:prstGeom prst="rect">
+                      <a:avLst/>
+                    </a:prstGeom>
+                    <a:noFill/>
+                    <a:ln>
+                      <a:noFill/>
+                    </a:ln>
+                  </pic:spPr>
+                </pic:pic>
+              </a:graphicData>
+            </a:graphic>
+          </wp:inline>
+        </w:drawing>
       </w:r>
     </w:p>
     <w:p>
       <w:pPr>
-        <w:pStyle w:val="ListParagraph"/>
-        <w:numPr>
-          <w:ilvl w:val="1"/>
-          <w:numId w:val="1"/>
-        </w:numPr>
+        <w:spacing w:after="0" w:line="240" w:lineRule="auto"/>
+        <w:textAlignment w:val="baseline"/>
+        <w:rPr>
+          <w:rFonts w:ascii="Segoe UI" w:eastAsia="Times New Roman" w:hAnsi="Segoe UI" w:cs="Segoe UI"/>
+          <w:color w:val="1F3763"/>
+          <w:sz w:val="18"/>
+          <w:szCs w:val="18"/>
+          <w:lang w:val="en-CA" w:eastAsia="en-CA"/>
+        </w:rPr>
       </w:pPr>
-      <w:r>
-        <w:t>View(layouts)</w:t>
+      <w:bookmarkStart w:id="8" w:name="_Toc528765208"/>
+      <w:r>
+        <w:rPr>
+          <w:rFonts w:eastAsia="Times New Roman" w:cs="Times New Roman"/>
+          <w:b/>
+          <w:bCs/>
+          <w:color w:val="1F3763"/>
+          <w:sz w:val="24"/>
+          <w:szCs w:val="24"/>
+          <w:lang w:eastAsia="en-CA"/>
+        </w:rPr>
+        <w:t>Model</w:t>
+      </w:r>
+      <w:r>
+        <w:rPr>
+          <w:rFonts w:eastAsia="Times New Roman" w:cs="Times New Roman"/>
+          <w:color w:val="1F3763"/>
+          <w:sz w:val="24"/>
+          <w:szCs w:val="24"/>
+          <w:lang w:val="en-CA" w:eastAsia="en-CA"/>
+        </w:rPr>
+        <w:t> </w:t>
       </w:r>
     </w:p>
     <w:p>
       <w:pPr>
-        <w:pStyle w:val="ListParagraph"/>
-        <w:numPr>
-          <w:ilvl w:val="1"/>
-          <w:numId w:val="1"/>
-        </w:numPr>
+        <w:spacing w:after="0" w:line="240" w:lineRule="auto"/>
+        <w:jc w:val="both"/>
+        <w:textAlignment w:val="baseline"/>
+        <w:rPr>
+          <w:rFonts w:ascii="Segoe UI" w:eastAsia="Times New Roman" w:hAnsi="Segoe UI" w:cs="Segoe UI"/>
+          <w:sz w:val="18"/>
+          <w:szCs w:val="18"/>
+          <w:lang w:val="en-CA" w:eastAsia="en-CA"/>
+        </w:rPr>
       </w:pPr>
       <w:r>
-        <w:t>Controllers</w:t>
+        <w:rPr>
+          <w:rFonts w:eastAsia="Times New Roman" w:cs="Times New Roman"/>
+          <w:lang w:eastAsia="en-CA"/>
+        </w:rPr>
+        <w:t>The Model component corresponds to all the data-related logic that the user works with. This can represent either the data that is being transferred between the View and Controller components or any other business logic-related data. </w:t>
+      </w:r>
+      <w:r>
+        <w:rPr>
+          <w:rFonts w:eastAsia="Times New Roman" w:cs="Times New Roman"/>
+          <w:lang w:val="en-CA" w:eastAsia="en-CA"/>
+        </w:rPr>
+        <w:t> </w:t>
       </w:r>
     </w:p>
     <w:p>
       <w:pPr>
-        <w:pStyle w:val="ListParagraph"/>
-        <w:numPr>
-          <w:ilvl w:val="1"/>
-          <w:numId w:val="1"/>
-        </w:numPr>
+        <w:spacing w:after="0" w:line="240" w:lineRule="auto"/>
+        <w:jc w:val="both"/>
+        <w:textAlignment w:val="baseline"/>
+        <w:rPr>
+          <w:rFonts w:ascii="Segoe UI" w:eastAsia="Times New Roman" w:hAnsi="Segoe UI" w:cs="Segoe UI"/>
+          <w:sz w:val="18"/>
+          <w:szCs w:val="18"/>
+          <w:lang w:val="en-CA" w:eastAsia="en-CA"/>
+        </w:rPr>
       </w:pPr>
-      <w:proofErr w:type="spellStart"/>
-      <w:r>
-        <w:t>Apihandlers</w:t>
-      </w:r>
-      <w:proofErr w:type="spellEnd"/>
+      <w:r>
+        <w:rPr>
+          <w:rFonts w:eastAsia="Times New Roman" w:cs="Times New Roman"/>
+          <w:lang w:eastAsia="en-CA"/>
+        </w:rPr>
+        <w:t>For our project, we have included News Article and Recommended Place</w:t>
+      </w:r>
+      <w:r>
+        <w:rPr>
+          <w:rFonts w:eastAsia="Times New Roman" w:cs="Times New Roman"/>
+          <w:lang w:val="en-CA" w:eastAsia="en-CA"/>
+        </w:rPr>
+        <w:t>.</w:t>
+      </w:r>
     </w:p>
     <w:p>
       <w:pPr>
-        <w:pStyle w:val="ListParagraph"/>
-        <w:numPr>
-          <w:ilvl w:val="1"/>
-          <w:numId w:val="1"/>
-        </w:numPr>
+        <w:spacing w:after="0" w:line="240" w:lineRule="auto"/>
+        <w:textAlignment w:val="baseline"/>
+        <w:rPr>
+          <w:rFonts w:ascii="Segoe UI" w:eastAsia="Times New Roman" w:hAnsi="Segoe UI" w:cs="Segoe UI"/>
+          <w:color w:val="1F3763"/>
+          <w:sz w:val="18"/>
+          <w:szCs w:val="18"/>
+          <w:lang w:val="en-CA" w:eastAsia="en-CA"/>
+        </w:rPr>
       </w:pPr>
       <w:r>
-        <w:t>adapters</w:t>
+        <w:rPr>
+          <w:rFonts w:eastAsia="Times New Roman" w:cs="Times New Roman"/>
+          <w:b/>
+          <w:bCs/>
+          <w:color w:val="1F3763"/>
+          <w:sz w:val="24"/>
+          <w:szCs w:val="24"/>
+          <w:lang w:eastAsia="en-CA"/>
+        </w:rPr>
+        <w:t>View</w:t>
+      </w:r>
+      <w:r>
+        <w:rPr>
+          <w:rFonts w:eastAsia="Times New Roman" w:cs="Times New Roman"/>
+          <w:color w:val="1F3763"/>
+          <w:sz w:val="24"/>
+          <w:szCs w:val="24"/>
+          <w:lang w:val="en-CA" w:eastAsia="en-CA"/>
+        </w:rPr>
+        <w:t> </w:t>
+      </w:r>
+    </w:p>
+    <w:p>
+      <w:pPr>
+        <w:spacing w:after="0" w:line="240" w:lineRule="auto"/>
+        <w:jc w:val="both"/>
+        <w:textAlignment w:val="baseline"/>
+        <w:rPr>
+          <w:rFonts w:ascii="Segoe UI" w:eastAsia="Times New Roman" w:hAnsi="Segoe UI" w:cs="Segoe UI"/>
+          <w:sz w:val="18"/>
+          <w:szCs w:val="18"/>
+          <w:lang w:val="en-CA" w:eastAsia="en-CA"/>
+        </w:rPr>
+      </w:pPr>
+      <w:r>
+        <w:rPr>
+          <w:rFonts w:eastAsia="Times New Roman" w:cs="Times New Roman"/>
+          <w:lang w:eastAsia="en-CA"/>
+        </w:rPr>
+        <w:t>The View component is used for all the UI logic of the application. For example, the Customer view will include all the UI components such as text boxes, dropdowns, etc. that the final user interacts with.</w:t>
+      </w:r>
+      <w:r>
+        <w:rPr>
+          <w:rFonts w:eastAsia="Times New Roman" w:cs="Times New Roman"/>
+          <w:lang w:val="en-CA" w:eastAsia="en-CA"/>
+        </w:rPr>
+        <w:t> </w:t>
+      </w:r>
+    </w:p>
+    <w:p>
+      <w:pPr>
+        <w:spacing w:after="0" w:line="240" w:lineRule="auto"/>
+        <w:jc w:val="both"/>
+        <w:textAlignment w:val="baseline"/>
+        <w:rPr>
+          <w:rFonts w:ascii="Segoe UI" w:eastAsia="Times New Roman" w:hAnsi="Segoe UI" w:cs="Segoe UI"/>
+          <w:sz w:val="18"/>
+          <w:szCs w:val="18"/>
+          <w:lang w:val="en-CA" w:eastAsia="en-CA"/>
+        </w:rPr>
+      </w:pPr>
+      <w:r>
+        <w:rPr>
+          <w:rFonts w:eastAsia="Times New Roman" w:cs="Times New Roman"/>
+          <w:lang w:eastAsia="en-CA"/>
+        </w:rPr>
+        <w:t>For our Project we have different screens for e.g. We have Main menu screen where user will be presented with the options like News.5 Things to </w:t>
+      </w:r>
+      <w:proofErr w:type="spellStart"/>
+      <w:proofErr w:type="gramStart"/>
+      <w:r>
+        <w:rPr>
+          <w:rFonts w:eastAsia="Times New Roman" w:cs="Times New Roman"/>
+          <w:lang w:eastAsia="en-CA"/>
+        </w:rPr>
+        <w:t>Do,Cost</w:t>
+      </w:r>
+      <w:proofErr w:type="spellEnd"/>
+      <w:proofErr w:type="gramEnd"/>
+      <w:r>
+        <w:rPr>
+          <w:rFonts w:eastAsia="Times New Roman" w:cs="Times New Roman"/>
+          <w:lang w:eastAsia="en-CA"/>
+        </w:rPr>
+        <w:t> Of Living. Services and Immigration Info. </w:t>
+      </w:r>
+      <w:proofErr w:type="gramStart"/>
+      <w:r>
+        <w:rPr>
+          <w:rFonts w:eastAsia="Times New Roman" w:cs="Times New Roman"/>
+          <w:lang w:eastAsia="en-CA"/>
+        </w:rPr>
+        <w:t>so as to</w:t>
+      </w:r>
+      <w:proofErr w:type="gramEnd"/>
+      <w:r>
+        <w:rPr>
+          <w:rFonts w:eastAsia="Times New Roman" w:cs="Times New Roman"/>
+          <w:lang w:eastAsia="en-CA"/>
+        </w:rPr>
+        <w:t> navigate to that particular section. Similarly, we have designed screen for other sections as well like if user navigates to Immigration Info section, he will be able to view other options pertaining to that. </w:t>
+      </w:r>
+      <w:r>
+        <w:rPr>
+          <w:rFonts w:eastAsia="Times New Roman" w:cs="Times New Roman"/>
+          <w:lang w:val="en-CA" w:eastAsia="en-CA"/>
+        </w:rPr>
+        <w:t> </w:t>
+      </w:r>
+    </w:p>
+    <w:p>
+      <w:pPr>
+        <w:spacing w:after="0" w:line="240" w:lineRule="auto"/>
+        <w:textAlignment w:val="baseline"/>
+        <w:rPr>
+          <w:rFonts w:ascii="Segoe UI" w:eastAsia="Times New Roman" w:hAnsi="Segoe UI" w:cs="Segoe UI"/>
+          <w:color w:val="1F3763"/>
+          <w:sz w:val="18"/>
+          <w:szCs w:val="18"/>
+          <w:lang w:val="en-CA" w:eastAsia="en-CA"/>
+        </w:rPr>
+      </w:pPr>
+      <w:r>
+        <w:rPr>
+          <w:rFonts w:eastAsia="Times New Roman" w:cs="Times New Roman"/>
+          <w:b/>
+          <w:bCs/>
+          <w:color w:val="1F3763"/>
+          <w:sz w:val="24"/>
+          <w:szCs w:val="24"/>
+          <w:lang w:eastAsia="en-CA"/>
+        </w:rPr>
+        <w:t>Controller</w:t>
+      </w:r>
+      <w:r>
+        <w:rPr>
+          <w:rFonts w:eastAsia="Times New Roman" w:cs="Times New Roman"/>
+          <w:color w:val="1F3763"/>
+          <w:sz w:val="24"/>
+          <w:szCs w:val="24"/>
+          <w:lang w:val="en-CA" w:eastAsia="en-CA"/>
+        </w:rPr>
+        <w:t> </w:t>
+      </w:r>
+    </w:p>
+    <w:p>
+      <w:pPr>
+        <w:spacing w:after="0" w:line="240" w:lineRule="auto"/>
+        <w:jc w:val="both"/>
+        <w:textAlignment w:val="baseline"/>
+        <w:rPr>
+          <w:rFonts w:eastAsia="Times New Roman" w:cs="Times New Roman"/>
+          <w:lang w:val="en-CA" w:eastAsia="en-CA"/>
+        </w:rPr>
+      </w:pPr>
+      <w:r>
+        <w:rPr>
+          <w:rFonts w:eastAsia="Times New Roman" w:cs="Times New Roman"/>
+          <w:lang w:eastAsia="en-CA"/>
+        </w:rPr>
+        <w:t>Controllers act as an interface between Model and View components to process all the business logic and incoming requests, manipulate data using the Model component and interact with the Views to render the final output. </w:t>
+      </w:r>
+      <w:r>
+        <w:rPr>
+          <w:rFonts w:eastAsia="Times New Roman" w:cs="Times New Roman"/>
+          <w:lang w:val="en-CA" w:eastAsia="en-CA"/>
+        </w:rPr>
+        <w:t> </w:t>
+      </w:r>
+    </w:p>
+    <w:p>
+      <w:pPr>
+        <w:spacing w:after="0" w:line="240" w:lineRule="auto"/>
+        <w:jc w:val="both"/>
+        <w:textAlignment w:val="baseline"/>
+        <w:rPr>
+          <w:rFonts w:eastAsia="Times New Roman" w:cs="Times New Roman"/>
+          <w:lang w:eastAsia="en-CA"/>
+        </w:rPr>
+      </w:pPr>
+      <w:r>
+        <w:rPr>
+          <w:rFonts w:eastAsia="Times New Roman" w:cs="Times New Roman"/>
+          <w:lang w:eastAsia="en-CA"/>
+        </w:rPr>
+        <w:t xml:space="preserve">For Travon, we have used different activities like </w:t>
+      </w:r>
+      <w:proofErr w:type="spellStart"/>
+      <w:r>
+        <w:rPr>
+          <w:rFonts w:eastAsia="Times New Roman" w:cs="Times New Roman"/>
+          <w:lang w:eastAsia="en-CA"/>
+        </w:rPr>
+        <w:t>MainScreen</w:t>
+      </w:r>
+      <w:proofErr w:type="spellEnd"/>
+      <w:r>
+        <w:rPr>
+          <w:rFonts w:eastAsia="Times New Roman" w:cs="Times New Roman"/>
+          <w:lang w:eastAsia="en-CA"/>
+        </w:rPr>
+        <w:t xml:space="preserve">, </w:t>
+      </w:r>
+      <w:proofErr w:type="spellStart"/>
+      <w:r>
+        <w:rPr>
+          <w:rFonts w:eastAsia="Times New Roman" w:cs="Times New Roman"/>
+          <w:lang w:eastAsia="en-CA"/>
+        </w:rPr>
+        <w:t>MenuScreen</w:t>
+      </w:r>
+      <w:proofErr w:type="spellEnd"/>
+      <w:r>
+        <w:rPr>
+          <w:rFonts w:eastAsia="Times New Roman" w:cs="Times New Roman"/>
+          <w:lang w:eastAsia="en-CA"/>
+        </w:rPr>
+        <w:t xml:space="preserve">, </w:t>
+      </w:r>
+      <w:proofErr w:type="spellStart"/>
+      <w:r>
+        <w:rPr>
+          <w:rFonts w:eastAsia="Times New Roman" w:cs="Times New Roman"/>
+          <w:lang w:eastAsia="en-CA"/>
+        </w:rPr>
+        <w:t>NewsScreen</w:t>
+      </w:r>
+      <w:proofErr w:type="spellEnd"/>
+      <w:r>
+        <w:rPr>
+          <w:rFonts w:eastAsia="Times New Roman" w:cs="Times New Roman"/>
+          <w:lang w:eastAsia="en-CA"/>
+        </w:rPr>
+        <w:t>, Recommended Places Screen, Recommended Places Activity</w:t>
+      </w:r>
+    </w:p>
+    <w:p>
+      <w:pPr>
+        <w:spacing w:after="0" w:line="240" w:lineRule="auto"/>
+        <w:textAlignment w:val="baseline"/>
+        <w:rPr>
+          <w:rFonts w:eastAsia="Times New Roman" w:cs="Times New Roman"/>
+          <w:b/>
+          <w:bCs/>
+          <w:color w:val="1F3763"/>
+          <w:sz w:val="24"/>
+          <w:szCs w:val="24"/>
+          <w:lang w:eastAsia="en-CA"/>
+        </w:rPr>
+      </w:pPr>
+      <w:r>
+        <w:rPr>
+          <w:rFonts w:eastAsia="Times New Roman" w:cs="Times New Roman"/>
+          <w:b/>
+          <w:bCs/>
+          <w:color w:val="1F3763"/>
+          <w:sz w:val="24"/>
+          <w:szCs w:val="24"/>
+          <w:lang w:eastAsia="en-CA"/>
+        </w:rPr>
+        <w:t>API Handlers</w:t>
+      </w:r>
+      <w:r>
+        <w:rPr>
+          <w:rFonts w:eastAsia="Times New Roman" w:cs="Times New Roman"/>
+          <w:b/>
+          <w:bCs/>
+          <w:color w:val="1F3763"/>
+          <w:sz w:val="24"/>
+          <w:szCs w:val="24"/>
+          <w:lang w:eastAsia="en-CA"/>
+        </w:rPr>
+        <w:t xml:space="preserve"> and Adapters</w:t>
+      </w:r>
+    </w:p>
+    <w:p>
+      <w:pPr>
+        <w:spacing w:after="0" w:line="240" w:lineRule="auto"/>
+        <w:textAlignment w:val="baseline"/>
+        <w:rPr>
+          <w:rFonts w:eastAsia="Times New Roman" w:cs="Times New Roman"/>
+          <w:lang w:eastAsia="en-CA"/>
+        </w:rPr>
+      </w:pPr>
+      <w:r>
+        <w:rPr>
+          <w:rFonts w:eastAsia="Times New Roman" w:cs="Times New Roman"/>
+          <w:lang w:eastAsia="en-CA"/>
+        </w:rPr>
+        <w:t xml:space="preserve">For </w:t>
+      </w:r>
+      <w:proofErr w:type="gramStart"/>
+      <w:r>
+        <w:rPr>
+          <w:rFonts w:eastAsia="Times New Roman" w:cs="Times New Roman"/>
+          <w:lang w:eastAsia="en-CA"/>
+        </w:rPr>
+        <w:t>now</w:t>
+      </w:r>
+      <w:proofErr w:type="gramEnd"/>
+      <w:r>
+        <w:rPr>
+          <w:rFonts w:eastAsia="Times New Roman" w:cs="Times New Roman"/>
+          <w:lang w:eastAsia="en-CA"/>
+        </w:rPr>
+        <w:t xml:space="preserve"> we have used News Handler and Recommended Places </w:t>
+      </w:r>
+      <w:proofErr w:type="spellStart"/>
+      <w:r>
+        <w:rPr>
+          <w:rFonts w:eastAsia="Times New Roman" w:cs="Times New Roman"/>
+          <w:lang w:eastAsia="en-CA"/>
+        </w:rPr>
+        <w:t>Handler.Adapters</w:t>
+      </w:r>
+      <w:proofErr w:type="spellEnd"/>
+      <w:r>
+        <w:rPr>
+          <w:rFonts w:eastAsia="Times New Roman" w:cs="Times New Roman"/>
+          <w:lang w:eastAsia="en-CA"/>
+        </w:rPr>
+        <w:t xml:space="preserve"> used are News Card Adapter and Recommended Places Adapter.</w:t>
+      </w:r>
+    </w:p>
+    <w:p>
+      <w:pPr>
+        <w:spacing w:after="0" w:line="240" w:lineRule="auto"/>
+        <w:textAlignment w:val="baseline"/>
+        <w:rPr>
+          <w:rFonts w:eastAsia="Times New Roman" w:cs="Times New Roman"/>
+          <w:lang w:eastAsia="en-CA"/>
+        </w:rPr>
+      </w:pPr>
+    </w:p>
+    <w:p>
+      <w:pPr>
+        <w:spacing w:after="0" w:line="240" w:lineRule="auto"/>
+        <w:textAlignment w:val="baseline"/>
+        <w:rPr>
+          <w:rFonts w:eastAsia="Times New Roman" w:cs="Times New Roman"/>
+          <w:lang w:eastAsia="en-CA"/>
+        </w:rPr>
+      </w:pPr>
+      <w:r>
+        <w:rPr>
+          <w:noProof/>
+        </w:rPr>
+        <w:lastRenderedPageBreak/>
+        <w:drawing>
+          <wp:inline distT="0" distB="0" distL="0" distR="0" wp14:anchorId="38976DA5" wp14:editId="24561BB3">
+            <wp:extent cx="4200525" cy="4162425"/>
+            <wp:effectExtent l="0" t="0" r="9525" b="9525"/>
+            <wp:docPr id="14" name="Picture 14"/>
+            <wp:cNvGraphicFramePr>
+              <a:graphicFrameLocks xmlns:a="http://schemas.openxmlformats.org/drawingml/2006/main" noChangeAspect="1"/>
+            </wp:cNvGraphicFramePr>
+            <a:graphic xmlns:a="http://schemas.openxmlformats.org/drawingml/2006/main">
+              <a:graphicData uri="http://schemas.openxmlformats.org/drawingml/2006/picture">
+                <pic:pic xmlns:pic="http://schemas.openxmlformats.org/drawingml/2006/picture">
+                  <pic:nvPicPr>
+                    <pic:cNvPr id="1" name=""/>
+                    <pic:cNvPicPr/>
+                  </pic:nvPicPr>
+                  <pic:blipFill>
+                    <a:blip r:embed="rId13"/>
+                    <a:stretch>
+                      <a:fillRect/>
+                    </a:stretch>
+                  </pic:blipFill>
+                  <pic:spPr>
+                    <a:xfrm>
+                      <a:off x="0" y="0"/>
+                      <a:ext cx="4200525" cy="4162425"/>
+                    </a:xfrm>
+                    <a:prstGeom prst="rect">
+                      <a:avLst/>
+                    </a:prstGeom>
+                  </pic:spPr>
+                </pic:pic>
+              </a:graphicData>
+            </a:graphic>
+          </wp:inline>
+        </w:drawing>
+      </w:r>
+    </w:p>
+    <w:p>
+      <w:pPr>
+        <w:spacing w:after="0" w:line="240" w:lineRule="auto"/>
+        <w:textAlignment w:val="baseline"/>
+        <w:rPr>
+          <w:rFonts w:eastAsia="Times New Roman" w:cs="Times New Roman"/>
+          <w:lang w:eastAsia="en-CA"/>
+        </w:rPr>
+      </w:pPr>
+      <w:r>
+        <w:rPr>
+          <w:rFonts w:eastAsia="Times New Roman" w:cs="Times New Roman"/>
+          <w:lang w:eastAsia="en-CA"/>
+        </w:rPr>
+        <w:t xml:space="preserve">                     </w:t>
+      </w:r>
+      <w:bookmarkStart w:id="9" w:name="_GoBack"/>
+      <w:bookmarkEnd w:id="9"/>
+      <w:r>
+        <w:rPr>
+          <w:rFonts w:eastAsia="Times New Roman" w:cs="Times New Roman"/>
+          <w:lang w:eastAsia="en-CA"/>
+        </w:rPr>
+        <w:t>Fig n MVC Architecture of Project</w:t>
       </w:r>
     </w:p>
     <w:p>
       <w:pPr>
         <w:pStyle w:val="Heading1"/>
       </w:pPr>
-      <w:bookmarkStart w:id="8" w:name="_Toc528765208"/>
       <w:r>
         <w:t>Prototyping</w:t>
       </w:r>
@@ -4392,11 +6551,11 @@
       <w:pPr>
         <w:pStyle w:val="Heading2"/>
       </w:pPr>
-      <w:bookmarkStart w:id="9" w:name="_Toc528765209"/>
+      <w:bookmarkStart w:id="10" w:name="_Toc528765209"/>
       <w:r>
         <w:t>Low fidelity prototype</w:t>
       </w:r>
-      <w:bookmarkEnd w:id="9"/>
+      <w:bookmarkEnd w:id="10"/>
     </w:p>
     <w:p>
       <w:pPr>
@@ -4419,6 +6578,7 @@
           <w:sz w:val="26"/>
           <w:szCs w:val="26"/>
         </w:rPr>
+        <w:lastRenderedPageBreak/>
         <w:drawing>
           <wp:inline distT="0" distB="0" distL="0" distR="0">
             <wp:extent cx="3495675" cy="4791075"/>
@@ -4437,7 +6597,7 @@
                     </pic:cNvPicPr>
                   </pic:nvPicPr>
                   <pic:blipFill>
-                    <a:blip r:embed="rId12" cstate="print"/>
+                    <a:blip r:embed="rId14" cstate="print"/>
                     <a:srcRect l="7544" t="5896" r="2248" b="3419"/>
                     <a:stretch>
                       <a:fillRect/>
@@ -4521,7 +6681,7 @@
                     </pic:cNvPicPr>
                   </pic:nvPicPr>
                   <pic:blipFill>
-                    <a:blip r:embed="rId13" cstate="print"/>
+                    <a:blip r:embed="rId15" cstate="print"/>
                     <a:srcRect l="3344" t="6849" b="2854"/>
                     <a:stretch>
                       <a:fillRect/>
@@ -4589,12 +6749,12 @@
       <w:pPr>
         <w:pStyle w:val="Heading2"/>
       </w:pPr>
-      <w:bookmarkStart w:id="10" w:name="_Toc528765210"/>
+      <w:bookmarkStart w:id="11" w:name="_Toc528765210"/>
       <w:r>
         <w:lastRenderedPageBreak/>
         <w:t>High fidelity prototype</w:t>
       </w:r>
-      <w:bookmarkEnd w:id="10"/>
+      <w:bookmarkEnd w:id="11"/>
     </w:p>
     <w:p>
       <w:r>
@@ -4613,7 +6773,7 @@
           <w:insideH w:val="none" w:sz="0" w:space="0" w:color="auto"/>
           <w:insideV w:val="none" w:sz="0" w:space="0" w:color="auto"/>
         </w:tblBorders>
-        <w:tblLook w:val="04A0"/>
+        <w:tblLook w:val="04A0" w:firstRow="1" w:lastRow="0" w:firstColumn="1" w:lastColumn="0" w:noHBand="0" w:noVBand="1"/>
       </w:tblPr>
       <w:tblGrid>
         <w:gridCol w:w="3192"/>
@@ -4649,10 +6809,10 @@
                           <pic:cNvPicPr/>
                         </pic:nvPicPr>
                         <pic:blipFill>
-                          <a:blip r:embed="rId14" cstate="print">
+                          <a:blip r:embed="rId16" cstate="print">
                             <a:extLst>
                               <a:ext uri="{28A0092B-C50C-407E-A947-70E740481C1C}">
-                                <a14:useLocalDpi xmlns:a14="http://schemas.microsoft.com/office/drawing/2010/main" xmlns:wps="http://schemas.microsoft.com/office/word/2010/wordprocessingShape" xmlns:wpi="http://schemas.microsoft.com/office/word/2010/wordprocessingInk" xmlns:wpg="http://schemas.microsoft.com/office/word/2010/wordprocessingGroup" xmlns:w15="http://schemas.microsoft.com/office/word/2012/wordml" xmlns:w14="http://schemas.microsoft.com/office/word/2010/wordml" xmlns:w="http://schemas.openxmlformats.org/wordprocessingml/2006/main" xmlns:w10="urn:schemas-microsoft-com:office:word" xmlns:wp14="http://schemas.microsoft.com/office/word/2010/wordprocessingDrawing" xmlns:v="urn:schemas-microsoft-com:vml" xmlns:o="urn:schemas-microsoft-com:office:office" xmlns:mc="http://schemas.openxmlformats.org/markup-compatibility/2006" xmlns:wpc="http://schemas.microsoft.com/office/word/2010/wordprocessingCanvas" xmlns="" val="0"/>
+                                <a14:useLocalDpi xmlns:a14="http://schemas.microsoft.com/office/drawing/2010/main" val="0"/>
                               </a:ext>
                             </a:extLst>
                           </a:blip>
@@ -4708,7 +6868,7 @@
                           </pic:cNvPicPr>
                         </pic:nvPicPr>
                         <pic:blipFill>
-                          <a:blip r:embed="rId15" cstate="print"/>
+                          <a:blip r:embed="rId17" cstate="print"/>
                           <a:srcRect/>
                           <a:stretch>
                             <a:fillRect/>
@@ -4766,10 +6926,10 @@
                           <pic:cNvPicPr/>
                         </pic:nvPicPr>
                         <pic:blipFill>
-                          <a:blip r:embed="rId16" cstate="print">
+                          <a:blip r:embed="rId18" cstate="print">
                             <a:extLst>
                               <a:ext uri="{28A0092B-C50C-407E-A947-70E740481C1C}">
-                                <a14:useLocalDpi xmlns:a14="http://schemas.microsoft.com/office/drawing/2010/main" xmlns:wps="http://schemas.microsoft.com/office/word/2010/wordprocessingShape" xmlns:wpi="http://schemas.microsoft.com/office/word/2010/wordprocessingInk" xmlns:wpg="http://schemas.microsoft.com/office/word/2010/wordprocessingGroup" xmlns:w15="http://schemas.microsoft.com/office/word/2012/wordml" xmlns:w14="http://schemas.microsoft.com/office/word/2010/wordml" xmlns:w="http://schemas.openxmlformats.org/wordprocessingml/2006/main" xmlns:w10="urn:schemas-microsoft-com:office:word" xmlns:wp14="http://schemas.microsoft.com/office/word/2010/wordprocessingDrawing" xmlns:v="urn:schemas-microsoft-com:vml" xmlns:o="urn:schemas-microsoft-com:office:office" xmlns:mc="http://schemas.openxmlformats.org/markup-compatibility/2006" xmlns:wpc="http://schemas.microsoft.com/office/word/2010/wordprocessingCanvas" xmlns="" val="0"/>
+                                <a14:useLocalDpi xmlns:a14="http://schemas.microsoft.com/office/drawing/2010/main" val="0"/>
                               </a:ext>
                             </a:extLst>
                           </a:blip>
@@ -4856,7 +7016,7 @@
           <w:insideH w:val="none" w:sz="0" w:space="0" w:color="auto"/>
           <w:insideV w:val="none" w:sz="0" w:space="0" w:color="auto"/>
         </w:tblBorders>
-        <w:tblLook w:val="04A0"/>
+        <w:tblLook w:val="04A0" w:firstRow="1" w:lastRow="0" w:firstColumn="1" w:lastColumn="0" w:noHBand="0" w:noVBand="1"/>
       </w:tblPr>
       <w:tblGrid>
         <w:gridCol w:w="2387"/>
@@ -4894,10 +7054,10 @@
                           <pic:cNvPicPr/>
                         </pic:nvPicPr>
                         <pic:blipFill>
-                          <a:blip r:embed="rId17" cstate="print">
+                          <a:blip r:embed="rId19" cstate="print">
                             <a:extLst>
                               <a:ext uri="{28A0092B-C50C-407E-A947-70E740481C1C}">
-                                <a14:useLocalDpi xmlns:a14="http://schemas.microsoft.com/office/drawing/2010/main" xmlns:wps="http://schemas.microsoft.com/office/word/2010/wordprocessingShape" xmlns:wpi="http://schemas.microsoft.com/office/word/2010/wordprocessingInk" xmlns:wpg="http://schemas.microsoft.com/office/word/2010/wordprocessingGroup" xmlns:w15="http://schemas.microsoft.com/office/word/2012/wordml" xmlns:w14="http://schemas.microsoft.com/office/word/2010/wordml" xmlns:w="http://schemas.openxmlformats.org/wordprocessingml/2006/main" xmlns:w10="urn:schemas-microsoft-com:office:word" xmlns:wp14="http://schemas.microsoft.com/office/word/2010/wordprocessingDrawing" xmlns:v="urn:schemas-microsoft-com:vml" xmlns:o="urn:schemas-microsoft-com:office:office" xmlns:mc="http://schemas.openxmlformats.org/markup-compatibility/2006" xmlns:wpc="http://schemas.microsoft.com/office/word/2010/wordprocessingCanvas" xmlns="" val="0"/>
+                                <a14:useLocalDpi xmlns:a14="http://schemas.microsoft.com/office/drawing/2010/main" val="0"/>
                               </a:ext>
                             </a:extLst>
                           </a:blip>
@@ -4941,10 +7101,10 @@
                           <pic:cNvPicPr/>
                         </pic:nvPicPr>
                         <pic:blipFill>
-                          <a:blip r:embed="rId17" cstate="print">
+                          <a:blip r:embed="rId19" cstate="print">
                             <a:extLst>
                               <a:ext uri="{28A0092B-C50C-407E-A947-70E740481C1C}">
-                                <a14:useLocalDpi xmlns:a14="http://schemas.microsoft.com/office/drawing/2010/main" xmlns:wps="http://schemas.microsoft.com/office/word/2010/wordprocessingShape" xmlns:wpi="http://schemas.microsoft.com/office/word/2010/wordprocessingInk" xmlns:wpg="http://schemas.microsoft.com/office/word/2010/wordprocessingGroup" xmlns:w15="http://schemas.microsoft.com/office/word/2012/wordml" xmlns:w14="http://schemas.microsoft.com/office/word/2010/wordml" xmlns:w="http://schemas.openxmlformats.org/wordprocessingml/2006/main" xmlns:w10="urn:schemas-microsoft-com:office:word" xmlns:wp14="http://schemas.microsoft.com/office/word/2010/wordprocessingDrawing" xmlns:v="urn:schemas-microsoft-com:vml" xmlns:o="urn:schemas-microsoft-com:office:office" xmlns:mc="http://schemas.openxmlformats.org/markup-compatibility/2006" xmlns:wpc="http://schemas.microsoft.com/office/word/2010/wordprocessingCanvas" xmlns="" val="0"/>
+                                <a14:useLocalDpi xmlns:a14="http://schemas.microsoft.com/office/drawing/2010/main" val="0"/>
                               </a:ext>
                             </a:extLst>
                           </a:blip>
@@ -4999,10 +7159,10 @@
                           <pic:cNvPicPr/>
                         </pic:nvPicPr>
                         <pic:blipFill>
-                          <a:blip r:embed="rId18" cstate="print">
+                          <a:blip r:embed="rId20" cstate="print">
                             <a:extLst>
                               <a:ext uri="{28A0092B-C50C-407E-A947-70E740481C1C}">
-                                <a14:useLocalDpi xmlns:a14="http://schemas.microsoft.com/office/drawing/2010/main" xmlns:wps="http://schemas.microsoft.com/office/word/2010/wordprocessingShape" xmlns:wpi="http://schemas.microsoft.com/office/word/2010/wordprocessingInk" xmlns:wpg="http://schemas.microsoft.com/office/word/2010/wordprocessingGroup" xmlns:w15="http://schemas.microsoft.com/office/word/2012/wordml" xmlns:w14="http://schemas.microsoft.com/office/word/2010/wordml" xmlns:w="http://schemas.openxmlformats.org/wordprocessingml/2006/main" xmlns:w10="urn:schemas-microsoft-com:office:word" xmlns:wp14="http://schemas.microsoft.com/office/word/2010/wordprocessingDrawing" xmlns:v="urn:schemas-microsoft-com:vml" xmlns:o="urn:schemas-microsoft-com:office:office" xmlns:mc="http://schemas.openxmlformats.org/markup-compatibility/2006" xmlns:wpc="http://schemas.microsoft.com/office/word/2010/wordprocessingCanvas" xmlns="" val="0"/>
+                                <a14:useLocalDpi xmlns:a14="http://schemas.microsoft.com/office/drawing/2010/main" val="0"/>
                               </a:ext>
                             </a:extLst>
                           </a:blip>
@@ -5103,7 +7263,7 @@
           <w:insideH w:val="none" w:sz="0" w:space="0" w:color="auto"/>
           <w:insideV w:val="none" w:sz="0" w:space="0" w:color="auto"/>
         </w:tblBorders>
-        <w:tblLook w:val="04A0"/>
+        <w:tblLook w:val="04A0" w:firstRow="1" w:lastRow="0" w:firstColumn="1" w:lastColumn="0" w:noHBand="0" w:noVBand="1"/>
       </w:tblPr>
       <w:tblGrid>
         <w:gridCol w:w="2311"/>
@@ -5142,10 +7302,10 @@
                           <pic:cNvPicPr/>
                         </pic:nvPicPr>
                         <pic:blipFill>
-                          <a:blip r:embed="rId16" cstate="print">
+                          <a:blip r:embed="rId18" cstate="print">
                             <a:extLst>
                               <a:ext uri="{28A0092B-C50C-407E-A947-70E740481C1C}">
-                                <a14:useLocalDpi xmlns:a14="http://schemas.microsoft.com/office/drawing/2010/main" xmlns:wps="http://schemas.microsoft.com/office/word/2010/wordprocessingShape" xmlns:wpi="http://schemas.microsoft.com/office/word/2010/wordprocessingInk" xmlns:wpg="http://schemas.microsoft.com/office/word/2010/wordprocessingGroup" xmlns:w15="http://schemas.microsoft.com/office/word/2012/wordml" xmlns:w14="http://schemas.microsoft.com/office/word/2010/wordml" xmlns:w="http://schemas.openxmlformats.org/wordprocessingml/2006/main" xmlns:w10="urn:schemas-microsoft-com:office:word" xmlns:wp14="http://schemas.microsoft.com/office/word/2010/wordprocessingDrawing" xmlns:v="urn:schemas-microsoft-com:vml" xmlns:o="urn:schemas-microsoft-com:office:office" xmlns:mc="http://schemas.openxmlformats.org/markup-compatibility/2006" xmlns:wpc="http://schemas.microsoft.com/office/word/2010/wordprocessingCanvas" xmlns="" val="0"/>
+                                <a14:useLocalDpi xmlns:a14="http://schemas.microsoft.com/office/drawing/2010/main" val="0"/>
                               </a:ext>
                             </a:extLst>
                           </a:blip>
@@ -5206,7 +7366,7 @@
                           </pic:cNvPicPr>
                         </pic:nvPicPr>
                         <pic:blipFill>
-                          <a:blip r:embed="rId19" cstate="print"/>
+                          <a:blip r:embed="rId21" cstate="print"/>
                           <a:srcRect l="3746" t="2564"/>
                           <a:stretch>
                             <a:fillRect/>
@@ -5312,7 +7472,7 @@
           <w:insideV w:val="none" w:sz="0" w:space="0" w:color="auto"/>
         </w:tblBorders>
         <w:tblLayout w:type="fixed"/>
-        <w:tblLook w:val="04A0"/>
+        <w:tblLook w:val="04A0" w:firstRow="1" w:lastRow="0" w:firstColumn="1" w:lastColumn="0" w:noHBand="0" w:noVBand="1"/>
       </w:tblPr>
       <w:tblGrid>
         <w:gridCol w:w="2268"/>
@@ -5352,10 +7512,10 @@
                           <pic:cNvPicPr/>
                         </pic:nvPicPr>
                         <pic:blipFill>
-                          <a:blip r:embed="rId20" cstate="print">
+                          <a:blip r:embed="rId22" cstate="print">
                             <a:extLst>
                               <a:ext uri="{28A0092B-C50C-407E-A947-70E740481C1C}">
-                                <a14:useLocalDpi xmlns:a14="http://schemas.microsoft.com/office/drawing/2010/main" xmlns:wps="http://schemas.microsoft.com/office/word/2010/wordprocessingShape" xmlns:wpi="http://schemas.microsoft.com/office/word/2010/wordprocessingInk" xmlns:wpg="http://schemas.microsoft.com/office/word/2010/wordprocessingGroup" xmlns:w15="http://schemas.microsoft.com/office/word/2012/wordml" xmlns:w14="http://schemas.microsoft.com/office/word/2010/wordml" xmlns:w="http://schemas.openxmlformats.org/wordprocessingml/2006/main" xmlns:w10="urn:schemas-microsoft-com:office:word" xmlns:wp14="http://schemas.microsoft.com/office/word/2010/wordprocessingDrawing" xmlns:v="urn:schemas-microsoft-com:vml" xmlns:o="urn:schemas-microsoft-com:office:office" xmlns:mc="http://schemas.openxmlformats.org/markup-compatibility/2006" xmlns:wpc="http://schemas.microsoft.com/office/word/2010/wordprocessingCanvas" xmlns="" val="0"/>
+                                <a14:useLocalDpi xmlns:a14="http://schemas.microsoft.com/office/drawing/2010/main" val="0"/>
                               </a:ext>
                             </a:extLst>
                           </a:blip>
@@ -5413,10 +7573,10 @@
                           <pic:cNvPicPr/>
                         </pic:nvPicPr>
                         <pic:blipFill>
-                          <a:blip r:embed="rId20" cstate="print">
+                          <a:blip r:embed="rId22" cstate="print">
                             <a:extLst>
                               <a:ext uri="{28A0092B-C50C-407E-A947-70E740481C1C}">
-                                <a14:useLocalDpi xmlns:a14="http://schemas.microsoft.com/office/drawing/2010/main" xmlns:wps="http://schemas.microsoft.com/office/word/2010/wordprocessingShape" xmlns:wpi="http://schemas.microsoft.com/office/word/2010/wordprocessingInk" xmlns:wpg="http://schemas.microsoft.com/office/word/2010/wordprocessingGroup" xmlns:w15="http://schemas.microsoft.com/office/word/2012/wordml" xmlns:w14="http://schemas.microsoft.com/office/word/2010/wordml" xmlns:w="http://schemas.openxmlformats.org/wordprocessingml/2006/main" xmlns:w10="urn:schemas-microsoft-com:office:word" xmlns:wp14="http://schemas.microsoft.com/office/word/2010/wordprocessingDrawing" xmlns:v="urn:schemas-microsoft-com:vml" xmlns:o="urn:schemas-microsoft-com:office:office" xmlns:mc="http://schemas.openxmlformats.org/markup-compatibility/2006" xmlns:wpc="http://schemas.microsoft.com/office/word/2010/wordprocessingCanvas" xmlns="" val="0"/>
+                                <a14:useLocalDpi xmlns:a14="http://schemas.microsoft.com/office/drawing/2010/main" val="0"/>
                               </a:ext>
                             </a:extLst>
                           </a:blip>
@@ -5477,7 +7637,7 @@
                           </pic:cNvPicPr>
                         </pic:nvPicPr>
                         <pic:blipFill>
-                          <a:blip r:embed="rId21" cstate="print"/>
+                          <a:blip r:embed="rId23" cstate="print"/>
                           <a:srcRect/>
                           <a:stretch>
                             <a:fillRect/>
@@ -5542,7 +7702,7 @@
                           </pic:cNvPicPr>
                         </pic:nvPicPr>
                         <pic:blipFill>
-                          <a:blip r:embed="rId22" cstate="print"/>
+                          <a:blip r:embed="rId24" cstate="print"/>
                           <a:srcRect/>
                           <a:stretch>
                             <a:fillRect/>
@@ -5651,7 +7811,7 @@
           <w:insideH w:val="none" w:sz="0" w:space="0" w:color="auto"/>
           <w:insideV w:val="none" w:sz="0" w:space="0" w:color="auto"/>
         </w:tblBorders>
-        <w:tblLook w:val="04A0"/>
+        <w:tblLook w:val="04A0" w:firstRow="1" w:lastRow="0" w:firstColumn="1" w:lastColumn="0" w:noHBand="0" w:noVBand="1"/>
       </w:tblPr>
       <w:tblGrid>
         <w:gridCol w:w="3192"/>
@@ -5691,10 +7851,10 @@
                           <pic:cNvPicPr/>
                         </pic:nvPicPr>
                         <pic:blipFill>
-                          <a:blip r:embed="rId23" cstate="print">
+                          <a:blip r:embed="rId25" cstate="print">
                             <a:extLst>
                               <a:ext uri="{28A0092B-C50C-407E-A947-70E740481C1C}">
-                                <a14:useLocalDpi xmlns:a14="http://schemas.microsoft.com/office/drawing/2010/main" xmlns:wps="http://schemas.microsoft.com/office/word/2010/wordprocessingShape" xmlns:wpi="http://schemas.microsoft.com/office/word/2010/wordprocessingInk" xmlns:wpg="http://schemas.microsoft.com/office/word/2010/wordprocessingGroup" xmlns:w15="http://schemas.microsoft.com/office/word/2012/wordml" xmlns:w14="http://schemas.microsoft.com/office/word/2010/wordml" xmlns:w="http://schemas.openxmlformats.org/wordprocessingml/2006/main" xmlns:w10="urn:schemas-microsoft-com:office:word" xmlns:wp14="http://schemas.microsoft.com/office/word/2010/wordprocessingDrawing" xmlns:v="urn:schemas-microsoft-com:vml" xmlns:o="urn:schemas-microsoft-com:office:office" xmlns:mc="http://schemas.openxmlformats.org/markup-compatibility/2006" xmlns:wpc="http://schemas.microsoft.com/office/word/2010/wordprocessingCanvas" xmlns="" val="0"/>
+                                <a14:useLocalDpi xmlns:a14="http://schemas.microsoft.com/office/drawing/2010/main" val="0"/>
                               </a:ext>
                             </a:extLst>
                           </a:blip>
@@ -5777,16 +7937,14 @@
           <w:rStyle w:val="normaltextrun"/>
         </w:rPr>
       </w:pPr>
-      <w:bookmarkStart w:id="11" w:name="_Toc528765211"/>
-      <w:proofErr w:type="spellStart"/>
+      <w:bookmarkStart w:id="12" w:name="_Toc528765211"/>
       <w:r>
         <w:rPr>
           <w:rStyle w:val="normaltextrun"/>
         </w:rPr>
         <w:t>Clickstreams</w:t>
       </w:r>
-      <w:bookmarkEnd w:id="11"/>
-      <w:proofErr w:type="spellEnd"/>
+      <w:bookmarkEnd w:id="12"/>
     </w:p>
     <w:p>
       <w:pPr>
@@ -5832,14 +7990,14 @@
           <w:lang w:val="en-CA"/>
         </w:rPr>
       </w:pPr>
-      <w:bookmarkStart w:id="12" w:name="_Toc528765212"/>
+      <w:bookmarkStart w:id="13" w:name="_Toc528765212"/>
       <w:r>
         <w:rPr>
           <w:lang w:val="en-CA"/>
         </w:rPr>
         <w:t>Weather</w:t>
       </w:r>
-      <w:bookmarkEnd w:id="12"/>
+      <w:bookmarkEnd w:id="13"/>
     </w:p>
     <w:p>
       <w:pPr>
@@ -5876,8 +8034,8 @@
       </w:r>
       <w:r>
         <w:pict>
-          <v:shape id="_x0000_i1026" type="#_x0000_t75" style="width:345.75pt;height:183.75pt;mso-position-horizontal-relative:text;mso-position-vertical-relative:text">
-            <v:imagedata r:id="rId24" o:title="Weather Clickstream" cropbottom="33364f"/>
+          <v:shape id="_x0000_i1026" type="#_x0000_t75" style="width:345.6pt;height:183.6pt;mso-position-horizontal-relative:text;mso-position-vertical-relative:text">
+            <v:imagedata r:id="rId26" o:title="Weather Clickstream" cropbottom="33364f"/>
           </v:shape>
         </w:pict>
       </w:r>
@@ -5887,13 +8045,8 @@
         <w:jc w:val="center"/>
       </w:pPr>
       <w:r>
-        <w:t xml:space="preserve">Figure n. First weather </w:t>
-      </w:r>
-      <w:proofErr w:type="spellStart"/>
-      <w:r>
-        <w:t>clickstream</w:t>
-      </w:r>
-      <w:proofErr w:type="spellEnd"/>
+        <w:t>Figure n. First weather clickstream</w:t>
+      </w:r>
     </w:p>
     <w:p>
       <w:pPr>
@@ -5910,8 +8063,8 @@
       </w:r>
       <w:r>
         <w:pict>
-          <v:shape id="_x0000_i1027" type="#_x0000_t75" style="width:258pt;height:192.75pt;mso-position-horizontal:absolute;mso-position-horizontal-relative:text;mso-position-vertical-relative:text;mso-width-relative:page;mso-height-relative:page">
-            <v:imagedata r:id="rId24" o:title="Weather Clickstream" croptop="34046f" cropbottom="996f" cropleft="12722f" cropright="8733f"/>
+          <v:shape id="_x0000_i1027" type="#_x0000_t75" style="width:258pt;height:193.2pt;mso-position-horizontal:absolute;mso-position-horizontal-relative:text;mso-position-vertical-relative:text;mso-width-relative:page;mso-height-relative:page">
+            <v:imagedata r:id="rId26" o:title="Weather Clickstream" croptop="34046f" cropbottom="996f" cropleft="12722f" cropright="8733f"/>
           </v:shape>
         </w:pict>
       </w:r>
@@ -5924,13 +8077,8 @@
         </w:rPr>
       </w:pPr>
       <w:r>
-        <w:t xml:space="preserve">Figure n. Second weather </w:t>
-      </w:r>
-      <w:proofErr w:type="spellStart"/>
-      <w:r>
-        <w:t>clickstream</w:t>
-      </w:r>
-      <w:proofErr w:type="spellEnd"/>
+        <w:t>Figure n. Second weather clickstream</w:t>
+      </w:r>
       <w:r>
         <w:rPr>
           <w:lang w:val="en-CA"/>
@@ -5945,14 +8093,14 @@
           <w:lang w:val="en-CA"/>
         </w:rPr>
       </w:pPr>
-      <w:bookmarkStart w:id="13" w:name="_Toc528765213"/>
+      <w:bookmarkStart w:id="14" w:name="_Toc528765213"/>
       <w:r>
         <w:rPr>
           <w:lang w:val="en-CA"/>
         </w:rPr>
         <w:t>Events</w:t>
       </w:r>
-      <w:bookmarkEnd w:id="13"/>
+      <w:bookmarkEnd w:id="14"/>
       <w:r>
         <w:rPr>
           <w:lang w:val="en-CA"/>
@@ -6066,7 +8214,7 @@
                     </pic:cNvPicPr>
                   </pic:nvPicPr>
                   <pic:blipFill>
-                    <a:blip r:embed="rId25" cstate="print"/>
+                    <a:blip r:embed="rId27" cstate="print"/>
                     <a:srcRect/>
                     <a:stretch>
                       <a:fillRect/>
@@ -6103,13 +8251,8 @@
         </w:rPr>
       </w:pPr>
       <w:r>
-        <w:t xml:space="preserve">Figure n. Events possible </w:t>
-      </w:r>
-      <w:proofErr w:type="spellStart"/>
-      <w:r>
-        <w:t>clickstreams</w:t>
-      </w:r>
-      <w:proofErr w:type="spellEnd"/>
+        <w:t>Figure n. Events possible clickstreams</w:t>
+      </w:r>
     </w:p>
     <w:p>
       <w:pPr>
@@ -6118,7 +8261,7 @@
           <w:lang w:val="en-CA"/>
         </w:rPr>
       </w:pPr>
-      <w:bookmarkStart w:id="14" w:name="_Toc528765214"/>
+      <w:bookmarkStart w:id="15" w:name="_Toc528765214"/>
       <w:r>
         <w:rPr>
           <w:lang w:val="en-CA"/>
@@ -6126,7 +8269,7 @@
         <w:lastRenderedPageBreak/>
         <w:t>News</w:t>
       </w:r>
-      <w:bookmarkEnd w:id="14"/>
+      <w:bookmarkEnd w:id="15"/>
       <w:r>
         <w:rPr>
           <w:lang w:val="en-CA"/>
@@ -6204,8 +8347,8 @@
           <w:rStyle w:val="normaltextrun"/>
         </w:rPr>
         <w:pict>
-          <v:shape id="_x0000_i1028" type="#_x0000_t75" style="width:396.75pt;height:327.75pt;mso-position-horizontal:absolute;mso-position-horizontal-relative:text;mso-position-vertical:absolute;mso-position-vertical-relative:text;mso-width-relative:page;mso-height-relative:page">
-            <v:imagedata r:id="rId26" o:title="News Clickstream (1)"/>
+          <v:shape id="_x0000_i1028" type="#_x0000_t75" style="width:396.6pt;height:327.6pt;mso-position-horizontal:absolute;mso-position-horizontal-relative:text;mso-position-vertical:absolute;mso-position-vertical-relative:text;mso-width-relative:page;mso-height-relative:page">
+            <v:imagedata r:id="rId28" o:title="News Clickstream (1)"/>
           </v:shape>
         </w:pict>
       </w:r>
@@ -6215,13 +8358,8 @@
         <w:jc w:val="center"/>
       </w:pPr>
       <w:r>
-        <w:t xml:space="preserve">Figure n. News possible </w:t>
-      </w:r>
-      <w:proofErr w:type="spellStart"/>
-      <w:r>
-        <w:t>clickstreams</w:t>
-      </w:r>
-      <w:proofErr w:type="spellEnd"/>
+        <w:t>Figure n. News possible clickstreams</w:t>
+      </w:r>
     </w:p>
     <w:p>
       <w:pPr>
@@ -6230,14 +8368,14 @@
           <w:lang w:val="en-CA"/>
         </w:rPr>
       </w:pPr>
-      <w:bookmarkStart w:id="15" w:name="_Toc528765215"/>
+      <w:bookmarkStart w:id="16" w:name="_Toc528765215"/>
       <w:r>
         <w:rPr>
           <w:lang w:val="en-CA"/>
         </w:rPr>
         <w:t>Immigration</w:t>
       </w:r>
-      <w:bookmarkEnd w:id="15"/>
+      <w:bookmarkEnd w:id="16"/>
       <w:r>
         <w:rPr>
           <w:lang w:val="en-CA"/>
@@ -6273,8 +8411,8 @@
           <w:lang w:val="en-CA"/>
         </w:rPr>
         <w:pict>
-          <v:shape id="_x0000_i1029" type="#_x0000_t75" style="width:374.25pt;height:195pt;mso-position-horizontal:absolute;mso-position-horizontal-relative:text;mso-position-vertical:absolute;mso-position-vertical-relative:text;mso-width-relative:page;mso-height-relative:page">
-            <v:imagedata r:id="rId27" o:title="Immigration Clickstream"/>
+          <v:shape id="_x0000_i1029" type="#_x0000_t75" style="width:373.8pt;height:195pt;mso-position-horizontal:absolute;mso-position-horizontal-relative:text;mso-position-vertical:absolute;mso-position-vertical-relative:text;mso-width-relative:page;mso-height-relative:page">
+            <v:imagedata r:id="rId29" o:title="Immigration Clickstream"/>
           </v:shape>
         </w:pict>
       </w:r>
@@ -6287,13 +8425,8 @@
         <w:t>Figure n.  Immigration</w:t>
       </w:r>
       <w:r>
-        <w:t xml:space="preserve"> </w:t>
-      </w:r>
-      <w:proofErr w:type="spellStart"/>
-      <w:r>
-        <w:t>clickstream</w:t>
-      </w:r>
-      <w:proofErr w:type="spellEnd"/>
+        <w:t xml:space="preserve"> clickstream</w:t>
+      </w:r>
     </w:p>
     <w:p>
       <w:pPr>
@@ -6302,7 +8435,7 @@
           <w:lang w:val="en-CA"/>
         </w:rPr>
       </w:pPr>
-      <w:bookmarkStart w:id="16" w:name="_Toc528765216"/>
+      <w:bookmarkStart w:id="17" w:name="_Toc528765216"/>
       <w:r>
         <w:rPr>
           <w:lang w:val="en-CA"/>
@@ -6310,7 +8443,7 @@
         <w:lastRenderedPageBreak/>
         <w:t>Services</w:t>
       </w:r>
-      <w:bookmarkEnd w:id="16"/>
+      <w:bookmarkEnd w:id="17"/>
     </w:p>
     <w:p>
       <w:pPr>
@@ -6341,8 +8474,8 @@
           <w:lang w:val="en-CA"/>
         </w:rPr>
         <w:pict>
-          <v:shape id="_x0000_i1030" type="#_x0000_t75" style="width:391.5pt;height:204pt">
-            <v:imagedata r:id="rId28" o:title="Immigration Clickstream"/>
+          <v:shape id="_x0000_i1030" type="#_x0000_t75" style="width:391.8pt;height:204pt">
+            <v:imagedata r:id="rId30" o:title="Immigration Clickstream"/>
           </v:shape>
         </w:pict>
       </w:r>
@@ -6352,13 +8485,8 @@
         <w:jc w:val="center"/>
       </w:pPr>
       <w:r>
-        <w:t xml:space="preserve">Figure n.  Services </w:t>
-      </w:r>
-      <w:proofErr w:type="spellStart"/>
-      <w:r>
-        <w:t>clickstream</w:t>
-      </w:r>
-      <w:proofErr w:type="spellEnd"/>
+        <w:t>Figure n.  Services clickstream</w:t>
+      </w:r>
     </w:p>
     <w:p/>
     <w:p>
@@ -6368,14 +8496,14 @@
           <w:lang w:val="en-CA"/>
         </w:rPr>
       </w:pPr>
-      <w:bookmarkStart w:id="17" w:name="_Toc528765217"/>
+      <w:bookmarkStart w:id="18" w:name="_Toc528765217"/>
       <w:r>
         <w:rPr>
           <w:lang w:val="en-CA"/>
         </w:rPr>
         <w:t>Finding rooms</w:t>
       </w:r>
-      <w:bookmarkEnd w:id="17"/>
+      <w:bookmarkEnd w:id="18"/>
     </w:p>
     <w:p>
       <w:pPr>
@@ -6405,8 +8533,8 @@
           <w:lang w:val="en-CA"/>
         </w:rPr>
         <w:pict>
-          <v:shape id="_x0000_i1031" type="#_x0000_t75" style="width:365.25pt;height:190.5pt">
-            <v:imagedata r:id="rId29" o:title="Immigration Clickstream (1)"/>
+          <v:shape id="_x0000_i1031" type="#_x0000_t75" style="width:365.4pt;height:190.8pt">
+            <v:imagedata r:id="rId31" o:title="Immigration Clickstream (1)"/>
           </v:shape>
         </w:pict>
       </w:r>
@@ -6416,21 +8544,8 @@
         <w:jc w:val="center"/>
       </w:pPr>
       <w:r>
-        <w:t xml:space="preserve">Figure n.  Finding </w:t>
-      </w:r>
-      <w:proofErr w:type="gramStart"/>
-      <w:r>
-        <w:t>rooms</w:t>
-      </w:r>
-      <w:proofErr w:type="gramEnd"/>
-      <w:r>
-        <w:t xml:space="preserve"> </w:t>
-      </w:r>
-      <w:proofErr w:type="spellStart"/>
-      <w:r>
-        <w:t>clickstream</w:t>
-      </w:r>
-      <w:proofErr w:type="spellEnd"/>
+        <w:t>Figure n.  Finding rooms clickstream</w:t>
+      </w:r>
     </w:p>
     <w:p>
       <w:pPr>
@@ -6450,8 +8565,8 @@
           <w:lang w:val="en-CA"/>
         </w:rPr>
         <w:pict>
-          <v:shape id="_x0000_i1032" type="#_x0000_t75" style="width:467.25pt;height:243.75pt">
-            <v:imagedata r:id="rId30" o:title="Immigration Clickstream (1)"/>
+          <v:shape id="_x0000_i1032" type="#_x0000_t75" style="width:467.4pt;height:243.6pt">
+            <v:imagedata r:id="rId32" o:title="Immigration Clickstream (1)"/>
           </v:shape>
         </w:pict>
       </w:r>
@@ -6471,14 +8586,14 @@
           <w:lang w:val="en-CA"/>
         </w:rPr>
       </w:pPr>
-      <w:bookmarkStart w:id="18" w:name="_Toc528765218"/>
+      <w:bookmarkStart w:id="19" w:name="_Toc528765218"/>
       <w:r>
         <w:rPr>
           <w:lang w:val="en-CA"/>
         </w:rPr>
         <w:t>Services</w:t>
       </w:r>
-      <w:bookmarkEnd w:id="18"/>
+      <w:bookmarkEnd w:id="19"/>
     </w:p>
     <w:p>
       <w:pPr>
@@ -6491,8 +8606,8 @@
           <w:lang w:val="en-CA"/>
         </w:rPr>
         <w:pict>
-          <v:shape id="_x0000_i1033" type="#_x0000_t75" style="width:467.25pt;height:212.25pt">
-            <v:imagedata r:id="rId31" o:title="Immigration Clickstream"/>
+          <v:shape id="_x0000_i1033" type="#_x0000_t75" style="width:467.4pt;height:212.4pt">
+            <v:imagedata r:id="rId33" o:title="Immigration Clickstream"/>
           </v:shape>
         </w:pict>
       </w:r>
@@ -6504,24 +8619,24 @@
           <w:rStyle w:val="normaltextrun"/>
         </w:rPr>
       </w:pPr>
-      <w:bookmarkStart w:id="19" w:name="_Toc528765219"/>
+      <w:bookmarkStart w:id="20" w:name="_Toc528765219"/>
       <w:r>
         <w:rPr>
           <w:rStyle w:val="normaltextrun"/>
         </w:rPr>
         <w:t>Testing</w:t>
       </w:r>
-      <w:bookmarkEnd w:id="19"/>
+      <w:bookmarkEnd w:id="20"/>
     </w:p>
     <w:p>
       <w:pPr>
         <w:pStyle w:val="Heading2"/>
       </w:pPr>
-      <w:bookmarkStart w:id="20" w:name="_Toc528765220"/>
+      <w:bookmarkStart w:id="21" w:name="_Toc528765220"/>
       <w:r>
         <w:t>Automated tests</w:t>
       </w:r>
-      <w:bookmarkEnd w:id="20"/>
+      <w:bookmarkEnd w:id="21"/>
     </w:p>
     <w:p>
       <w:r>
@@ -6545,11 +8660,11 @@
       <w:pPr>
         <w:pStyle w:val="Heading2"/>
       </w:pPr>
-      <w:bookmarkStart w:id="21" w:name="_Toc528765221"/>
+      <w:bookmarkStart w:id="22" w:name="_Toc528765221"/>
       <w:r>
         <w:t>Test cases</w:t>
       </w:r>
-      <w:bookmarkEnd w:id="21"/>
+      <w:bookmarkEnd w:id="22"/>
     </w:p>
     <w:p>
       <w:pPr>
@@ -6569,12 +8684,12 @@
         <w:pStyle w:val="Heading1"/>
         <w:spacing w:after="240"/>
       </w:pPr>
-      <w:bookmarkStart w:id="22" w:name="_Toc528765222"/>
+      <w:bookmarkStart w:id="23" w:name="_Toc528765222"/>
       <w:r>
         <w:lastRenderedPageBreak/>
         <w:t>Project management</w:t>
       </w:r>
-      <w:bookmarkEnd w:id="22"/>
+      <w:bookmarkEnd w:id="23"/>
     </w:p>
     <w:p>
       <w:pPr>
@@ -6588,51 +8703,31 @@
       <w:r>
         <w:t xml:space="preserve">In order to be able to carry the project progress more accurately, </w:t>
       </w:r>
-      <w:proofErr w:type="spellStart"/>
       <w:r>
         <w:rPr>
           <w:i/>
         </w:rPr>
         <w:t>Trello</w:t>
       </w:r>
-      <w:proofErr w:type="spellEnd"/>
-      <w:r>
-        <w:t xml:space="preserve"> was chosen as a tool for distributing tasks and responsibilities</w:t>
+      <w:r>
+        <w:t xml:space="preserve"> was chosen as a tool for distributing tasks and </w:t>
       </w:r>
       <w:proofErr w:type="gramStart"/>
       <w:r>
-        <w:t>,.</w:t>
+        <w:t>responsibilities,.</w:t>
       </w:r>
       <w:proofErr w:type="gramEnd"/>
       <w:r>
         <w:t xml:space="preserve"> </w:t>
       </w:r>
-      <w:proofErr w:type="spellStart"/>
-      <w:r>
-        <w:t>Trello</w:t>
-      </w:r>
-      <w:proofErr w:type="spellEnd"/>
-      <w:r>
-        <w:t xml:space="preserve"> is </w:t>
-      </w:r>
-      <w:proofErr w:type="gramStart"/>
+      <w:r>
+        <w:t xml:space="preserve">Trello is </w:t>
+      </w:r>
       <w:r>
         <w:t xml:space="preserve">a </w:t>
       </w:r>
       <w:r>
-        <w:t>project</w:t>
-      </w:r>
-      <w:proofErr w:type="gramEnd"/>
-      <w:r>
-        <w:t xml:space="preserve"> management software with web interface, client for </w:t>
-      </w:r>
-      <w:proofErr w:type="spellStart"/>
-      <w:r>
-        <w:t>iOS</w:t>
-      </w:r>
-      <w:proofErr w:type="spellEnd"/>
-      <w:r>
-        <w:t xml:space="preserve"> and android to organize projects</w:t>
+        <w:t>project management software with web interface, client for iOS and android to organize projects</w:t>
       </w:r>
       <w:r>
         <w:t xml:space="preserve"> [1]</w:t>
@@ -6645,13 +8740,8 @@
       </w:r>
     </w:p>
     <w:p>
-      <w:proofErr w:type="spellStart"/>
-      <w:r>
-        <w:t>Trello’s</w:t>
-      </w:r>
-      <w:proofErr w:type="spellEnd"/>
-      <w:r>
-        <w:t xml:space="preserve"> UI makes it easy to create and assign tasks; and keep track of its status. Cards are added at the beginning of each update section. In case there was a previous section, the pending tasks are evaluated in order to be able to include them in the next section planning. See Figure n for an example of the team’s </w:t>
+      <w:r>
+        <w:t xml:space="preserve">Trello’s UI makes it easy to create and assign tasks; and keep track of its status. Cards are added at the beginning of each update section. In case there was a previous section, the pending tasks are evaluated in order to be able to include them in the next section planning. See Figure n for an example of the team’s </w:t>
       </w:r>
       <w:proofErr w:type="spellStart"/>
       <w:r>
@@ -6688,7 +8778,7 @@
                     </pic:cNvPicPr>
                   </pic:nvPicPr>
                   <pic:blipFill>
-                    <a:blip r:embed="rId32" cstate="print"/>
+                    <a:blip r:embed="rId34" cstate="print"/>
                     <a:srcRect/>
                     <a:stretch>
                       <a:fillRect/>
@@ -6722,15 +8812,7 @@
         <w:jc w:val="center"/>
       </w:pPr>
       <w:r>
-        <w:t xml:space="preserve">Figure n. </w:t>
-      </w:r>
-      <w:proofErr w:type="spellStart"/>
-      <w:r>
-        <w:t>Travon’s</w:t>
-      </w:r>
-      <w:proofErr w:type="spellEnd"/>
-      <w:r>
-        <w:t xml:space="preserve"> </w:t>
+        <w:t xml:space="preserve">Figure n. Travon’s </w:t>
       </w:r>
       <w:proofErr w:type="spellStart"/>
       <w:r>
@@ -6746,34 +8828,24 @@
         <w:pStyle w:val="Heading2"/>
         <w:spacing w:after="240"/>
       </w:pPr>
-      <w:bookmarkStart w:id="23" w:name="_Toc528765223"/>
+      <w:bookmarkStart w:id="24" w:name="_Toc528765223"/>
       <w:r>
         <w:t>Version control</w:t>
       </w:r>
     </w:p>
     <w:p>
       <w:r>
-        <w:t xml:space="preserve">Code is being submitted to a repository on </w:t>
+        <w:t xml:space="preserve">Code is being submitted to a repository on Git Lab. There are 6 members, where the team leader is a Maintainer and the rest of team are as developers.  The </w:t>
       </w:r>
       <w:proofErr w:type="spellStart"/>
       <w:r>
-        <w:t>Git</w:t>
+        <w:t>url</w:t>
       </w:r>
       <w:proofErr w:type="spellEnd"/>
       <w:r>
-        <w:t xml:space="preserve"> Lab. There are 6 members, where the team leader is a Maintainer and the rest of team are as developers.  The </w:t>
-      </w:r>
-      <w:proofErr w:type="spellStart"/>
-      <w:proofErr w:type="gramStart"/>
-      <w:r>
-        <w:t>url</w:t>
-      </w:r>
-      <w:proofErr w:type="spellEnd"/>
-      <w:proofErr w:type="gramEnd"/>
-      <w:r>
         <w:t xml:space="preserve"> of the repository is: </w:t>
       </w:r>
-      <w:hyperlink r:id="rId33" w:history="1">
+      <w:hyperlink r:id="rId35" w:history="1">
         <w:r>
           <w:rPr>
             <w:rStyle w:val="Hyperlink"/>
@@ -6815,14 +8887,14 @@
         <w:lastRenderedPageBreak/>
         <w:t>Timeline</w:t>
       </w:r>
-      <w:bookmarkEnd w:id="23"/>
+      <w:bookmarkEnd w:id="24"/>
     </w:p>
     <w:tbl>
       <w:tblPr>
         <w:tblStyle w:val="TableGrid"/>
         <w:tblW w:w="0" w:type="auto"/>
         <w:tblLayout w:type="fixed"/>
-        <w:tblLook w:val="06A0"/>
+        <w:tblLook w:val="06A0" w:firstRow="1" w:lastRow="0" w:firstColumn="1" w:lastColumn="0" w:noHBand="1" w:noVBand="1"/>
       </w:tblPr>
       <w:tblGrid>
         <w:gridCol w:w="2340"/>
@@ -7354,7 +9426,6 @@
                 <w:szCs w:val="24"/>
               </w:rPr>
             </w:pPr>
-            <w:proofErr w:type="spellStart"/>
             <w:r>
               <w:rPr>
                 <w:rFonts w:eastAsia="Calibri" w:cs="Times New Roman"/>
@@ -7364,7 +9435,6 @@
               </w:rPr>
               <w:t>Genny</w:t>
             </w:r>
-            <w:proofErr w:type="spellEnd"/>
           </w:p>
         </w:tc>
         <w:tc>
@@ -7494,7 +9564,6 @@
                 <w:lang w:val="en-CA"/>
               </w:rPr>
             </w:pPr>
-            <w:proofErr w:type="spellStart"/>
             <w:r>
               <w:rPr>
                 <w:rFonts w:eastAsia="Calibri" w:cs="Times New Roman"/>
@@ -7504,7 +9573,6 @@
               </w:rPr>
               <w:t>Genny</w:t>
             </w:r>
-            <w:proofErr w:type="spellEnd"/>
           </w:p>
         </w:tc>
         <w:tc>
@@ -7642,7 +9710,6 @@
                 <w:szCs w:val="24"/>
               </w:rPr>
             </w:pPr>
-            <w:proofErr w:type="spellStart"/>
             <w:r>
               <w:rPr>
                 <w:rFonts w:eastAsia="Calibri" w:cs="Times New Roman"/>
@@ -7652,7 +9719,6 @@
               </w:rPr>
               <w:t>Richa</w:t>
             </w:r>
-            <w:proofErr w:type="spellEnd"/>
           </w:p>
         </w:tc>
         <w:tc>
@@ -7800,7 +9866,6 @@
                 <w:szCs w:val="24"/>
               </w:rPr>
             </w:pPr>
-            <w:proofErr w:type="spellStart"/>
             <w:r>
               <w:rPr>
                 <w:rFonts w:eastAsia="Calibri" w:cs="Times New Roman"/>
@@ -7810,7 +9875,6 @@
               </w:rPr>
               <w:t>Jamuna</w:t>
             </w:r>
-            <w:proofErr w:type="spellEnd"/>
           </w:p>
         </w:tc>
         <w:tc>
@@ -7998,7 +10062,6 @@
                 <w:lang w:val="en-CA"/>
               </w:rPr>
             </w:pPr>
-            <w:proofErr w:type="spellStart"/>
             <w:r>
               <w:rPr>
                 <w:rFonts w:eastAsia="Calibri" w:cs="Times New Roman"/>
@@ -8008,7 +10071,6 @@
               </w:rPr>
               <w:t>Dheeraj</w:t>
             </w:r>
-            <w:proofErr w:type="spellEnd"/>
           </w:p>
         </w:tc>
         <w:tc>
@@ -8197,7 +10259,6 @@
                 <w:lang w:val="en-CA"/>
               </w:rPr>
             </w:pPr>
-            <w:proofErr w:type="spellStart"/>
             <w:r>
               <w:rPr>
                 <w:rFonts w:eastAsia="Calibri" w:cs="Times New Roman"/>
@@ -8207,27 +10268,15 @@
               </w:rPr>
               <w:t>Genny</w:t>
             </w:r>
-            <w:proofErr w:type="spellEnd"/>
-            <w:r>
-              <w:rPr>
-                <w:rFonts w:eastAsia="Calibri" w:cs="Times New Roman"/>
-                <w:sz w:val="24"/>
-                <w:szCs w:val="24"/>
-                <w:lang w:val="en-CA"/>
-              </w:rPr>
-              <w:t xml:space="preserve">, </w:t>
-            </w:r>
-            <w:proofErr w:type="spellStart"/>
-            <w:r>
-              <w:rPr>
-                <w:rFonts w:eastAsia="Calibri" w:cs="Times New Roman"/>
-                <w:sz w:val="24"/>
-                <w:szCs w:val="24"/>
-                <w:lang w:val="en-CA"/>
-              </w:rPr>
-              <w:t>Dheeraj</w:t>
-            </w:r>
-            <w:proofErr w:type="spellEnd"/>
+            <w:r>
+              <w:rPr>
+                <w:rFonts w:eastAsia="Calibri" w:cs="Times New Roman"/>
+                <w:sz w:val="24"/>
+                <w:szCs w:val="24"/>
+                <w:lang w:val="en-CA"/>
+              </w:rPr>
+              <w:t>, Dheeraj</w:t>
+            </w:r>
           </w:p>
         </w:tc>
         <w:tc>
@@ -8449,7 +10498,6 @@
                 <w:lang w:val="en-CA"/>
               </w:rPr>
             </w:pPr>
-            <w:proofErr w:type="spellStart"/>
             <w:r>
               <w:rPr>
                 <w:rFonts w:eastAsia="Calibri" w:cs="Times New Roman"/>
@@ -8459,7 +10507,6 @@
               </w:rPr>
               <w:t>Genny</w:t>
             </w:r>
-            <w:proofErr w:type="spellEnd"/>
           </w:p>
         </w:tc>
         <w:tc>
@@ -8586,7 +10633,6 @@
                 <w:lang w:val="en-CA"/>
               </w:rPr>
             </w:pPr>
-            <w:proofErr w:type="spellStart"/>
             <w:r>
               <w:rPr>
                 <w:rFonts w:eastAsia="Calibri" w:cs="Times New Roman"/>
@@ -8596,7 +10642,6 @@
               </w:rPr>
               <w:t>Jamuna</w:t>
             </w:r>
-            <w:proofErr w:type="spellEnd"/>
           </w:p>
         </w:tc>
         <w:tc>
@@ -8732,7 +10777,6 @@
                 <w:lang w:val="en-CA"/>
               </w:rPr>
             </w:pPr>
-            <w:proofErr w:type="spellStart"/>
             <w:r>
               <w:rPr>
                 <w:rFonts w:eastAsia="Calibri" w:cs="Times New Roman"/>
@@ -8742,27 +10786,15 @@
               </w:rPr>
               <w:t>Dheeraj</w:t>
             </w:r>
-            <w:proofErr w:type="spellEnd"/>
-            <w:r>
-              <w:rPr>
-                <w:rFonts w:eastAsia="Calibri" w:cs="Times New Roman"/>
-                <w:sz w:val="24"/>
-                <w:szCs w:val="24"/>
-                <w:lang w:val="en-CA"/>
-              </w:rPr>
-              <w:t xml:space="preserve">, </w:t>
-            </w:r>
-            <w:proofErr w:type="spellStart"/>
-            <w:r>
-              <w:rPr>
-                <w:rFonts w:eastAsia="Calibri" w:cs="Times New Roman"/>
-                <w:sz w:val="24"/>
-                <w:szCs w:val="24"/>
-                <w:lang w:val="en-CA"/>
-              </w:rPr>
-              <w:t>Jamuna</w:t>
-            </w:r>
-            <w:proofErr w:type="spellEnd"/>
+            <w:r>
+              <w:rPr>
+                <w:rFonts w:eastAsia="Calibri" w:cs="Times New Roman"/>
+                <w:sz w:val="24"/>
+                <w:szCs w:val="24"/>
+                <w:lang w:val="en-CA"/>
+              </w:rPr>
+              <w:t>, Jamuna</w:t>
+            </w:r>
           </w:p>
         </w:tc>
         <w:tc>
@@ -8916,19 +10948,8 @@
                 <w:szCs w:val="24"/>
                 <w:lang w:val="en-CA"/>
               </w:rPr>
-              <w:t xml:space="preserve">, </w:t>
-            </w:r>
-            <w:proofErr w:type="spellStart"/>
-            <w:r>
-              <w:rPr>
-                <w:rFonts w:eastAsia="Calibri" w:cs="Times New Roman"/>
-                <w:sz w:val="24"/>
-                <w:szCs w:val="24"/>
-                <w:lang w:val="en-CA"/>
-              </w:rPr>
-              <w:t>Genny</w:t>
-            </w:r>
-            <w:proofErr w:type="spellEnd"/>
+              <w:t>, Genny</w:t>
+            </w:r>
           </w:p>
         </w:tc>
         <w:tc>
@@ -9055,7 +11076,6 @@
                 <w:lang w:val="en-CA"/>
               </w:rPr>
             </w:pPr>
-            <w:proofErr w:type="spellStart"/>
             <w:r>
               <w:rPr>
                 <w:rFonts w:eastAsia="Calibri" w:cs="Times New Roman"/>
@@ -9065,7 +11085,6 @@
               </w:rPr>
               <w:t>Dheeraj</w:t>
             </w:r>
-            <w:proofErr w:type="spellEnd"/>
           </w:p>
         </w:tc>
         <w:tc>
@@ -9349,7 +11368,6 @@
                 <w:szCs w:val="24"/>
               </w:rPr>
             </w:pPr>
-            <w:proofErr w:type="spellStart"/>
             <w:r>
               <w:rPr>
                 <w:rFonts w:eastAsia="Calibri" w:cs="Times New Roman"/>
@@ -9359,7 +11377,6 @@
               </w:rPr>
               <w:t>Richa</w:t>
             </w:r>
-            <w:proofErr w:type="spellEnd"/>
           </w:p>
         </w:tc>
         <w:tc>
@@ -9685,7 +11702,6 @@
                 <w:szCs w:val="24"/>
               </w:rPr>
             </w:pPr>
-            <w:proofErr w:type="spellStart"/>
             <w:r>
               <w:rPr>
                 <w:rFonts w:eastAsia="Calibri" w:cs="Times New Roman"/>
@@ -9695,7 +11711,6 @@
               </w:rPr>
               <w:t>Richa</w:t>
             </w:r>
-            <w:proofErr w:type="spellEnd"/>
           </w:p>
         </w:tc>
         <w:tc>
@@ -9825,7 +11840,6 @@
                 <w:szCs w:val="24"/>
                 <w:lang w:val="en-CA"/>
               </w:rPr>
-              <w:lastRenderedPageBreak/>
               <w:t>Voice recognition</w:t>
             </w:r>
           </w:p>
@@ -10007,19 +12021,8 @@
                 <w:szCs w:val="24"/>
                 <w:lang w:val="en-CA"/>
               </w:rPr>
-              <w:t xml:space="preserve">Charley, </w:t>
-            </w:r>
-            <w:proofErr w:type="spellStart"/>
-            <w:r>
-              <w:rPr>
-                <w:rFonts w:eastAsia="Calibri" w:cs="Times New Roman"/>
-                <w:sz w:val="24"/>
-                <w:szCs w:val="24"/>
-                <w:lang w:val="en-CA"/>
-              </w:rPr>
-              <w:t>Dheeraj</w:t>
-            </w:r>
-            <w:proofErr w:type="spellEnd"/>
+              <w:t>Charley, Dheeraj</w:t>
+            </w:r>
           </w:p>
         </w:tc>
         <w:tc>
@@ -10101,37 +12104,15 @@
                 <w:szCs w:val="24"/>
               </w:rPr>
             </w:pPr>
-            <w:proofErr w:type="spellStart"/>
-            <w:r>
-              <w:rPr>
-                <w:rFonts w:eastAsia="Calibri" w:cs="Times New Roman"/>
-                <w:sz w:val="24"/>
-                <w:szCs w:val="24"/>
-                <w:lang w:val="en-CA"/>
-              </w:rPr>
-              <w:t>Genny</w:t>
-            </w:r>
-            <w:proofErr w:type="spellEnd"/>
-            <w:r>
-              <w:rPr>
-                <w:rFonts w:eastAsia="Calibri" w:cs="Times New Roman"/>
-                <w:sz w:val="24"/>
-                <w:szCs w:val="24"/>
-                <w:lang w:val="en-CA"/>
-              </w:rPr>
-              <w:t xml:space="preserve">, </w:t>
-            </w:r>
-            <w:proofErr w:type="spellStart"/>
-            <w:r>
-              <w:rPr>
-                <w:rFonts w:eastAsia="Calibri" w:cs="Times New Roman"/>
-                <w:sz w:val="24"/>
-                <w:szCs w:val="24"/>
-                <w:lang w:val="en-CA"/>
-              </w:rPr>
-              <w:t>Jamuna</w:t>
-            </w:r>
-            <w:proofErr w:type="spellEnd"/>
+            <w:r>
+              <w:rPr>
+                <w:rFonts w:eastAsia="Calibri" w:cs="Times New Roman"/>
+                <w:sz w:val="24"/>
+                <w:szCs w:val="24"/>
+                <w:lang w:val="en-CA"/>
+              </w:rPr>
+              <w:t>Genny, Jamuna</w:t>
+            </w:r>
           </w:p>
         </w:tc>
         <w:tc>
@@ -10637,12 +12618,12 @@
       <w:pPr>
         <w:pStyle w:val="Heading1"/>
       </w:pPr>
-      <w:bookmarkStart w:id="24" w:name="_Toc528765224"/>
+      <w:bookmarkStart w:id="25" w:name="_Toc528765224"/>
       <w:r>
         <w:lastRenderedPageBreak/>
         <w:t>References</w:t>
       </w:r>
-      <w:bookmarkEnd w:id="24"/>
+      <w:bookmarkEnd w:id="25"/>
     </w:p>
     <w:p>
       <w:r>
@@ -10664,8 +12645,8 @@
 </file>
 
 <file path=word/numbering.xml><?xml version="1.0" encoding="utf-8"?>
-<w:numbering xmlns:ve="http://schemas.openxmlformats.org/markup-compatibility/2006" xmlns:o="urn:schemas-microsoft-com:office:office" xmlns:r="http://schemas.openxmlformats.org/officeDocument/2006/relationships" xmlns:m="http://schemas.openxmlformats.org/officeDocument/2006/math" xmlns:v="urn:schemas-microsoft-com:vml" xmlns:wp="http://schemas.openxmlformats.org/drawingml/2006/wordprocessingDrawing" xmlns:w10="urn:schemas-microsoft-com:office:word" xmlns:w="http://schemas.openxmlformats.org/wordprocessingml/2006/main" xmlns:wne="http://schemas.microsoft.com/office/word/2006/wordml">
-  <w:abstractNum w:abstractNumId="0">
+<w:numbering xmlns:wpc="http://schemas.microsoft.com/office/word/2010/wordprocessingCanvas" xmlns:cx="http://schemas.microsoft.com/office/drawing/2014/chartex" xmlns:cx1="http://schemas.microsoft.com/office/drawing/2015/9/8/chartex" xmlns:cx2="http://schemas.microsoft.com/office/drawing/2015/10/21/chartex" xmlns:cx3="http://schemas.microsoft.com/office/drawing/2016/5/9/chartex" xmlns:cx4="http://schemas.microsoft.com/office/drawing/2016/5/10/chartex" xmlns:cx5="http://schemas.microsoft.com/office/drawing/2016/5/11/chartex" xmlns:cx6="http://schemas.microsoft.com/office/drawing/2016/5/12/chartex" xmlns:cx7="http://schemas.microsoft.com/office/drawing/2016/5/13/chartex" xmlns:cx8="http://schemas.microsoft.com/office/drawing/2016/5/14/chartex" xmlns:mc="http://schemas.openxmlformats.org/markup-compatibility/2006" xmlns:aink="http://schemas.microsoft.com/office/drawing/2016/ink" xmlns:am3d="http://schemas.microsoft.com/office/drawing/2017/model3d" xmlns:o="urn:schemas-microsoft-com:office:office" xmlns:r="http://schemas.openxmlformats.org/officeDocument/2006/relationships" xmlns:m="http://schemas.openxmlformats.org/officeDocument/2006/math" xmlns:v="urn:schemas-microsoft-com:vml" xmlns:wp14="http://schemas.microsoft.com/office/word/2010/wordprocessingDrawing" xmlns:wp="http://schemas.openxmlformats.org/drawingml/2006/wordprocessingDrawing" xmlns:w10="urn:schemas-microsoft-com:office:word" xmlns:w="http://schemas.openxmlformats.org/wordprocessingml/2006/main" xmlns:w14="http://schemas.microsoft.com/office/word/2010/wordml" xmlns:w15="http://schemas.microsoft.com/office/word/2012/wordml" xmlns:w16cid="http://schemas.microsoft.com/office/word/2016/wordml/cid" xmlns:w16se="http://schemas.microsoft.com/office/word/2015/wordml/symex" xmlns:wpg="http://schemas.microsoft.com/office/word/2010/wordprocessingGroup" xmlns:wpi="http://schemas.microsoft.com/office/word/2010/wordprocessingInk" xmlns:wne="http://schemas.microsoft.com/office/word/2006/wordml" xmlns:wps="http://schemas.microsoft.com/office/word/2010/wordprocessingShape" mc:Ignorable="w14 w15 w16se w16cid wp14">
+  <w:abstractNum w:abstractNumId="0" w15:restartNumberingAfterBreak="0">
     <w:nsid w:val="5D8865A5"/>
     <w:multiLevelType w:val="hybridMultilevel"/>
     <w:tmpl w:val="7DF0074A"/>
@@ -10785,7 +12766,7 @@
 </file>
 
 <file path=word/styles.xml><?xml version="1.0" encoding="utf-8"?>
-<w:styles xmlns:r="http://schemas.openxmlformats.org/officeDocument/2006/relationships" xmlns:w="http://schemas.openxmlformats.org/wordprocessingml/2006/main">
+<w:styles xmlns:mc="http://schemas.openxmlformats.org/markup-compatibility/2006" xmlns:r="http://schemas.openxmlformats.org/officeDocument/2006/relationships" xmlns:w="http://schemas.openxmlformats.org/wordprocessingml/2006/main" xmlns:w14="http://schemas.microsoft.com/office/word/2010/wordml" xmlns:w15="http://schemas.microsoft.com/office/word/2012/wordml" xmlns:w16cid="http://schemas.microsoft.com/office/word/2016/wordml/cid" xmlns:w16se="http://schemas.microsoft.com/office/word/2015/wordml/symex" mc:Ignorable="w14 w15 w16se w16cid">
   <w:docDefaults>
     <w:rPrDefault>
       <w:rPr>
@@ -10801,144 +12782,382 @@
       </w:pPr>
     </w:pPrDefault>
   </w:docDefaults>
-  <w:latentStyles w:defLockedState="0" w:defUIPriority="99" w:defSemiHidden="1" w:defUnhideWhenUsed="1" w:defQFormat="0" w:count="267">
-    <w:lsdException w:name="Normal" w:semiHidden="0" w:uiPriority="0" w:unhideWhenUsed="0" w:qFormat="1"/>
-    <w:lsdException w:name="heading 1" w:semiHidden="0" w:uiPriority="9" w:unhideWhenUsed="0" w:qFormat="1"/>
-    <w:lsdException w:name="heading 2" w:uiPriority="9" w:qFormat="1"/>
-    <w:lsdException w:name="heading 3" w:uiPriority="9" w:qFormat="1"/>
-    <w:lsdException w:name="heading 4" w:uiPriority="9" w:qFormat="1"/>
-    <w:lsdException w:name="heading 5" w:uiPriority="9" w:qFormat="1"/>
-    <w:lsdException w:name="heading 6" w:uiPriority="9" w:qFormat="1"/>
-    <w:lsdException w:name="heading 7" w:uiPriority="9" w:qFormat="1"/>
-    <w:lsdException w:name="heading 8" w:uiPriority="9" w:qFormat="1"/>
-    <w:lsdException w:name="heading 9" w:uiPriority="9" w:qFormat="1"/>
-    <w:lsdException w:name="toc 1" w:uiPriority="39"/>
-    <w:lsdException w:name="toc 2" w:uiPriority="39"/>
-    <w:lsdException w:name="toc 3" w:uiPriority="39"/>
-    <w:lsdException w:name="toc 4" w:uiPriority="39"/>
-    <w:lsdException w:name="toc 5" w:uiPriority="39"/>
-    <w:lsdException w:name="toc 6" w:uiPriority="39"/>
-    <w:lsdException w:name="toc 7" w:uiPriority="39"/>
-    <w:lsdException w:name="toc 8" w:uiPriority="39"/>
-    <w:lsdException w:name="toc 9" w:uiPriority="39"/>
-    <w:lsdException w:name="caption" w:uiPriority="35" w:qFormat="1"/>
-    <w:lsdException w:name="Title" w:semiHidden="0" w:uiPriority="10" w:unhideWhenUsed="0" w:qFormat="1"/>
-    <w:lsdException w:name="Default Paragraph Font" w:uiPriority="1"/>
-    <w:lsdException w:name="Subtitle" w:semiHidden="0" w:uiPriority="11" w:unhideWhenUsed="0" w:qFormat="1"/>
-    <w:lsdException w:name="Strong" w:semiHidden="0" w:uiPriority="22" w:unhideWhenUsed="0" w:qFormat="1"/>
-    <w:lsdException w:name="Emphasis" w:semiHidden="0" w:uiPriority="20" w:unhideWhenUsed="0" w:qFormat="1"/>
-    <w:lsdException w:name="Table Grid" w:semiHidden="0" w:uiPriority="59" w:unhideWhenUsed="0"/>
-    <w:lsdException w:name="Placeholder Text" w:unhideWhenUsed="0"/>
-    <w:lsdException w:name="No Spacing" w:semiHidden="0" w:uiPriority="1" w:unhideWhenUsed="0" w:qFormat="1"/>
-    <w:lsdException w:name="Light Shading" w:semiHidden="0" w:uiPriority="60" w:unhideWhenUsed="0"/>
-    <w:lsdException w:name="Light List" w:semiHidden="0" w:uiPriority="61" w:unhideWhenUsed="0"/>
-    <w:lsdException w:name="Light Grid" w:semiHidden="0" w:uiPriority="62" w:unhideWhenUsed="0"/>
-    <w:lsdException w:name="Medium Shading 1" w:semiHidden="0" w:uiPriority="63" w:unhideWhenUsed="0"/>
-    <w:lsdException w:name="Medium Shading 2" w:semiHidden="0" w:uiPriority="64" w:unhideWhenUsed="0"/>
-    <w:lsdException w:name="Medium List 1" w:semiHidden="0" w:uiPriority="65" w:unhideWhenUsed="0"/>
-    <w:lsdException w:name="Medium List 2" w:semiHidden="0" w:uiPriority="66" w:unhideWhenUsed="0"/>
-    <w:lsdException w:name="Medium Grid 1" w:semiHidden="0" w:uiPriority="67" w:unhideWhenUsed="0"/>
-    <w:lsdException w:name="Medium Grid 2" w:semiHidden="0" w:uiPriority="68" w:unhideWhenUsed="0"/>
-    <w:lsdException w:name="Medium Grid 3" w:semiHidden="0" w:uiPriority="69" w:unhideWhenUsed="0"/>
-    <w:lsdException w:name="Dark List" w:semiHidden="0" w:uiPriority="70" w:unhideWhenUsed="0"/>
-    <w:lsdException w:name="Colorful Shading" w:semiHidden="0" w:uiPriority="71" w:unhideWhenUsed="0"/>
-    <w:lsdException w:name="Colorful List" w:semiHidden="0" w:uiPriority="72" w:unhideWhenUsed="0"/>
-    <w:lsdException w:name="Colorful Grid" w:semiHidden="0" w:uiPriority="73" w:unhideWhenUsed="0"/>
-    <w:lsdException w:name="Light Shading Accent 1" w:semiHidden="0" w:uiPriority="60" w:unhideWhenUsed="0"/>
-    <w:lsdException w:name="Light List Accent 1" w:semiHidden="0" w:uiPriority="61" w:unhideWhenUsed="0"/>
-    <w:lsdException w:name="Light Grid Accent 1" w:semiHidden="0" w:uiPriority="62" w:unhideWhenUsed="0"/>
-    <w:lsdException w:name="Medium Shading 1 Accent 1" w:semiHidden="0" w:uiPriority="63" w:unhideWhenUsed="0"/>
-    <w:lsdException w:name="Medium Shading 2 Accent 1" w:semiHidden="0" w:uiPriority="64" w:unhideWhenUsed="0"/>
-    <w:lsdException w:name="Medium List 1 Accent 1" w:semiHidden="0" w:uiPriority="65" w:unhideWhenUsed="0"/>
-    <w:lsdException w:name="Revision" w:unhideWhenUsed="0"/>
-    <w:lsdException w:name="List Paragraph" w:semiHidden="0" w:uiPriority="34" w:unhideWhenUsed="0" w:qFormat="1"/>
-    <w:lsdException w:name="Quote" w:semiHidden="0" w:uiPriority="29" w:unhideWhenUsed="0" w:qFormat="1"/>
-    <w:lsdException w:name="Intense Quote" w:semiHidden="0" w:uiPriority="30" w:unhideWhenUsed="0" w:qFormat="1"/>
-    <w:lsdException w:name="Medium List 2 Accent 1" w:semiHidden="0" w:uiPriority="66" w:unhideWhenUsed="0"/>
-    <w:lsdException w:name="Medium Grid 1 Accent 1" w:semiHidden="0" w:uiPriority="67" w:unhideWhenUsed="0"/>
-    <w:lsdException w:name="Medium Grid 2 Accent 1" w:semiHidden="0" w:uiPriority="68" w:unhideWhenUsed="0"/>
-    <w:lsdException w:name="Medium Grid 3 Accent 1" w:semiHidden="0" w:uiPriority="69" w:unhideWhenUsed="0"/>
-    <w:lsdException w:name="Dark List Accent 1" w:semiHidden="0" w:uiPriority="70" w:unhideWhenUsed="0"/>
-    <w:lsdException w:name="Colorful Shading Accent 1" w:semiHidden="0" w:uiPriority="71" w:unhideWhenUsed="0"/>
-    <w:lsdException w:name="Colorful List Accent 1" w:semiHidden="0" w:uiPriority="72" w:unhideWhenUsed="0"/>
-    <w:lsdException w:name="Colorful Grid Accent 1" w:semiHidden="0" w:uiPriority="73" w:unhideWhenUsed="0"/>
-    <w:lsdException w:name="Light Shading Accent 2" w:semiHidden="0" w:uiPriority="60" w:unhideWhenUsed="0"/>
-    <w:lsdException w:name="Light List Accent 2" w:semiHidden="0" w:uiPriority="61" w:unhideWhenUsed="0"/>
-    <w:lsdException w:name="Light Grid Accent 2" w:semiHidden="0" w:uiPriority="62" w:unhideWhenUsed="0"/>
-    <w:lsdException w:name="Medium Shading 1 Accent 2" w:semiHidden="0" w:uiPriority="63" w:unhideWhenUsed="0"/>
-    <w:lsdException w:name="Medium Shading 2 Accent 2" w:semiHidden="0" w:uiPriority="64" w:unhideWhenUsed="0"/>
-    <w:lsdException w:name="Medium List 1 Accent 2" w:semiHidden="0" w:uiPriority="65" w:unhideWhenUsed="0"/>
-    <w:lsdException w:name="Medium List 2 Accent 2" w:semiHidden="0" w:uiPriority="66" w:unhideWhenUsed="0"/>
-    <w:lsdException w:name="Medium Grid 1 Accent 2" w:semiHidden="0" w:uiPriority="67" w:unhideWhenUsed="0"/>
-    <w:lsdException w:name="Medium Grid 2 Accent 2" w:semiHidden="0" w:uiPriority="68" w:unhideWhenUsed="0"/>
-    <w:lsdException w:name="Medium Grid 3 Accent 2" w:semiHidden="0" w:uiPriority="69" w:unhideWhenUsed="0"/>
-    <w:lsdException w:name="Dark List Accent 2" w:semiHidden="0" w:uiPriority="70" w:unhideWhenUsed="0"/>
-    <w:lsdException w:name="Colorful Shading Accent 2" w:semiHidden="0" w:uiPriority="71" w:unhideWhenUsed="0"/>
-    <w:lsdException w:name="Colorful List Accent 2" w:semiHidden="0" w:uiPriority="72" w:unhideWhenUsed="0"/>
-    <w:lsdException w:name="Colorful Grid Accent 2" w:semiHidden="0" w:uiPriority="73" w:unhideWhenUsed="0"/>
-    <w:lsdException w:name="Light Shading Accent 3" w:semiHidden="0" w:uiPriority="60" w:unhideWhenUsed="0"/>
-    <w:lsdException w:name="Light List Accent 3" w:semiHidden="0" w:uiPriority="61" w:unhideWhenUsed="0"/>
-    <w:lsdException w:name="Light Grid Accent 3" w:semiHidden="0" w:uiPriority="62" w:unhideWhenUsed="0"/>
-    <w:lsdException w:name="Medium Shading 1 Accent 3" w:semiHidden="0" w:uiPriority="63" w:unhideWhenUsed="0"/>
-    <w:lsdException w:name="Medium Shading 2 Accent 3" w:semiHidden="0" w:uiPriority="64" w:unhideWhenUsed="0"/>
-    <w:lsdException w:name="Medium List 1 Accent 3" w:semiHidden="0" w:uiPriority="65" w:unhideWhenUsed="0"/>
-    <w:lsdException w:name="Medium List 2 Accent 3" w:semiHidden="0" w:uiPriority="66" w:unhideWhenUsed="0"/>
-    <w:lsdException w:name="Medium Grid 1 Accent 3" w:semiHidden="0" w:uiPriority="67" w:unhideWhenUsed="0"/>
-    <w:lsdException w:name="Medium Grid 2 Accent 3" w:semiHidden="0" w:uiPriority="68" w:unhideWhenUsed="0"/>
-    <w:lsdException w:name="Medium Grid 3 Accent 3" w:semiHidden="0" w:uiPriority="69" w:unhideWhenUsed="0"/>
-    <w:lsdException w:name="Dark List Accent 3" w:semiHidden="0" w:uiPriority="70" w:unhideWhenUsed="0"/>
-    <w:lsdException w:name="Colorful Shading Accent 3" w:semiHidden="0" w:uiPriority="71" w:unhideWhenUsed="0"/>
-    <w:lsdException w:name="Colorful List Accent 3" w:semiHidden="0" w:uiPriority="72" w:unhideWhenUsed="0"/>
-    <w:lsdException w:name="Colorful Grid Accent 3" w:semiHidden="0" w:uiPriority="73" w:unhideWhenUsed="0"/>
-    <w:lsdException w:name="Light Shading Accent 4" w:semiHidden="0" w:uiPriority="60" w:unhideWhenUsed="0"/>
-    <w:lsdException w:name="Light List Accent 4" w:semiHidden="0" w:uiPriority="61" w:unhideWhenUsed="0"/>
-    <w:lsdException w:name="Light Grid Accent 4" w:semiHidden="0" w:uiPriority="62" w:unhideWhenUsed="0"/>
-    <w:lsdException w:name="Medium Shading 1 Accent 4" w:semiHidden="0" w:uiPriority="63" w:unhideWhenUsed="0"/>
-    <w:lsdException w:name="Medium Shading 2 Accent 4" w:semiHidden="0" w:uiPriority="64" w:unhideWhenUsed="0"/>
-    <w:lsdException w:name="Medium List 1 Accent 4" w:semiHidden="0" w:uiPriority="65" w:unhideWhenUsed="0"/>
-    <w:lsdException w:name="Medium List 2 Accent 4" w:semiHidden="0" w:uiPriority="66" w:unhideWhenUsed="0"/>
-    <w:lsdException w:name="Medium Grid 1 Accent 4" w:semiHidden="0" w:uiPriority="67" w:unhideWhenUsed="0"/>
-    <w:lsdException w:name="Medium Grid 2 Accent 4" w:semiHidden="0" w:uiPriority="68" w:unhideWhenUsed="0"/>
-    <w:lsdException w:name="Medium Grid 3 Accent 4" w:semiHidden="0" w:uiPriority="69" w:unhideWhenUsed="0"/>
-    <w:lsdException w:name="Dark List Accent 4" w:semiHidden="0" w:uiPriority="70" w:unhideWhenUsed="0"/>
-    <w:lsdException w:name="Colorful Shading Accent 4" w:semiHidden="0" w:uiPriority="71" w:unhideWhenUsed="0"/>
-    <w:lsdException w:name="Colorful List Accent 4" w:semiHidden="0" w:uiPriority="72" w:unhideWhenUsed="0"/>
-    <w:lsdException w:name="Colorful Grid Accent 4" w:semiHidden="0" w:uiPriority="73" w:unhideWhenUsed="0"/>
-    <w:lsdException w:name="Light Shading Accent 5" w:semiHidden="0" w:uiPriority="60" w:unhideWhenUsed="0"/>
-    <w:lsdException w:name="Light List Accent 5" w:semiHidden="0" w:uiPriority="61" w:unhideWhenUsed="0"/>
-    <w:lsdException w:name="Light Grid Accent 5" w:semiHidden="0" w:uiPriority="62" w:unhideWhenUsed="0"/>
-    <w:lsdException w:name="Medium Shading 1 Accent 5" w:semiHidden="0" w:uiPriority="63" w:unhideWhenUsed="0"/>
-    <w:lsdException w:name="Medium Shading 2 Accent 5" w:semiHidden="0" w:uiPriority="64" w:unhideWhenUsed="0"/>
-    <w:lsdException w:name="Medium List 1 Accent 5" w:semiHidden="0" w:uiPriority="65" w:unhideWhenUsed="0"/>
-    <w:lsdException w:name="Medium List 2 Accent 5" w:semiHidden="0" w:uiPriority="66" w:unhideWhenUsed="0"/>
-    <w:lsdException w:name="Medium Grid 1 Accent 5" w:semiHidden="0" w:uiPriority="67" w:unhideWhenUsed="0"/>
-    <w:lsdException w:name="Medium Grid 2 Accent 5" w:semiHidden="0" w:uiPriority="68" w:unhideWhenUsed="0"/>
-    <w:lsdException w:name="Medium Grid 3 Accent 5" w:semiHidden="0" w:uiPriority="69" w:unhideWhenUsed="0"/>
-    <w:lsdException w:name="Dark List Accent 5" w:semiHidden="0" w:uiPriority="70" w:unhideWhenUsed="0"/>
-    <w:lsdException w:name="Colorful Shading Accent 5" w:semiHidden="0" w:uiPriority="71" w:unhideWhenUsed="0"/>
-    <w:lsdException w:name="Colorful List Accent 5" w:semiHidden="0" w:uiPriority="72" w:unhideWhenUsed="0"/>
-    <w:lsdException w:name="Colorful Grid Accent 5" w:semiHidden="0" w:uiPriority="73" w:unhideWhenUsed="0"/>
-    <w:lsdException w:name="Light Shading Accent 6" w:semiHidden="0" w:uiPriority="60" w:unhideWhenUsed="0"/>
-    <w:lsdException w:name="Light List Accent 6" w:semiHidden="0" w:uiPriority="61" w:unhideWhenUsed="0"/>
-    <w:lsdException w:name="Light Grid Accent 6" w:semiHidden="0" w:uiPriority="62" w:unhideWhenUsed="0"/>
-    <w:lsdException w:name="Medium Shading 1 Accent 6" w:semiHidden="0" w:uiPriority="63" w:unhideWhenUsed="0"/>
-    <w:lsdException w:name="Medium Shading 2 Accent 6" w:semiHidden="0" w:uiPriority="64" w:unhideWhenUsed="0"/>
-    <w:lsdException w:name="Medium List 1 Accent 6" w:semiHidden="0" w:uiPriority="65" w:unhideWhenUsed="0"/>
-    <w:lsdException w:name="Medium List 2 Accent 6" w:semiHidden="0" w:uiPriority="66" w:unhideWhenUsed="0"/>
-    <w:lsdException w:name="Medium Grid 1 Accent 6" w:semiHidden="0" w:uiPriority="67" w:unhideWhenUsed="0"/>
-    <w:lsdException w:name="Medium Grid 2 Accent 6" w:semiHidden="0" w:uiPriority="68" w:unhideWhenUsed="0"/>
-    <w:lsdException w:name="Medium Grid 3 Accent 6" w:semiHidden="0" w:uiPriority="69" w:unhideWhenUsed="0"/>
-    <w:lsdException w:name="Dark List Accent 6" w:semiHidden="0" w:uiPriority="70" w:unhideWhenUsed="0"/>
-    <w:lsdException w:name="Colorful Shading Accent 6" w:semiHidden="0" w:uiPriority="71" w:unhideWhenUsed="0"/>
-    <w:lsdException w:name="Colorful List Accent 6" w:semiHidden="0" w:uiPriority="72" w:unhideWhenUsed="0"/>
-    <w:lsdException w:name="Colorful Grid Accent 6" w:semiHidden="0" w:uiPriority="73" w:unhideWhenUsed="0"/>
-    <w:lsdException w:name="Subtle Emphasis" w:semiHidden="0" w:uiPriority="19" w:unhideWhenUsed="0" w:qFormat="1"/>
-    <w:lsdException w:name="Intense Emphasis" w:semiHidden="0" w:uiPriority="21" w:unhideWhenUsed="0" w:qFormat="1"/>
-    <w:lsdException w:name="Subtle Reference" w:semiHidden="0" w:uiPriority="31" w:unhideWhenUsed="0" w:qFormat="1"/>
-    <w:lsdException w:name="Intense Reference" w:semiHidden="0" w:uiPriority="32" w:unhideWhenUsed="0" w:qFormat="1"/>
-    <w:lsdException w:name="Book Title" w:semiHidden="0" w:uiPriority="33" w:unhideWhenUsed="0" w:qFormat="1"/>
-    <w:lsdException w:name="Bibliography" w:uiPriority="37"/>
-    <w:lsdException w:name="TOC Heading" w:uiPriority="39" w:qFormat="1"/>
+  <w:latentStyles w:defLockedState="0" w:defUIPriority="99" w:defSemiHidden="0" w:defUnhideWhenUsed="0" w:defQFormat="0" w:count="375">
+    <w:lsdException w:name="Normal" w:uiPriority="0" w:qFormat="1"/>
+    <w:lsdException w:name="heading 1" w:uiPriority="9" w:qFormat="1"/>
+    <w:lsdException w:name="heading 2" w:semiHidden="1" w:uiPriority="9" w:unhideWhenUsed="1" w:qFormat="1"/>
+    <w:lsdException w:name="heading 3" w:semiHidden="1" w:uiPriority="9" w:unhideWhenUsed="1" w:qFormat="1"/>
+    <w:lsdException w:name="heading 4" w:semiHidden="1" w:uiPriority="9" w:unhideWhenUsed="1" w:qFormat="1"/>
+    <w:lsdException w:name="heading 5" w:semiHidden="1" w:uiPriority="9" w:unhideWhenUsed="1" w:qFormat="1"/>
+    <w:lsdException w:name="heading 6" w:semiHidden="1" w:uiPriority="9" w:unhideWhenUsed="1" w:qFormat="1"/>
+    <w:lsdException w:name="heading 7" w:semiHidden="1" w:uiPriority="9" w:unhideWhenUsed="1" w:qFormat="1"/>
+    <w:lsdException w:name="heading 8" w:semiHidden="1" w:uiPriority="9" w:unhideWhenUsed="1" w:qFormat="1"/>
+    <w:lsdException w:name="heading 9" w:semiHidden="1" w:uiPriority="9" w:unhideWhenUsed="1" w:qFormat="1"/>
+    <w:lsdException w:name="index 1" w:semiHidden="1" w:unhideWhenUsed="1"/>
+    <w:lsdException w:name="index 2" w:semiHidden="1" w:unhideWhenUsed="1"/>
+    <w:lsdException w:name="index 3" w:semiHidden="1" w:unhideWhenUsed="1"/>
+    <w:lsdException w:name="index 4" w:semiHidden="1" w:unhideWhenUsed="1"/>
+    <w:lsdException w:name="index 5" w:semiHidden="1" w:unhideWhenUsed="1"/>
+    <w:lsdException w:name="index 6" w:semiHidden="1" w:unhideWhenUsed="1"/>
+    <w:lsdException w:name="index 7" w:semiHidden="1" w:unhideWhenUsed="1"/>
+    <w:lsdException w:name="index 8" w:semiHidden="1" w:unhideWhenUsed="1"/>
+    <w:lsdException w:name="index 9" w:semiHidden="1" w:unhideWhenUsed="1"/>
+    <w:lsdException w:name="toc 1" w:semiHidden="1" w:uiPriority="39" w:unhideWhenUsed="1"/>
+    <w:lsdException w:name="toc 2" w:semiHidden="1" w:uiPriority="39" w:unhideWhenUsed="1"/>
+    <w:lsdException w:name="toc 3" w:semiHidden="1" w:uiPriority="39" w:unhideWhenUsed="1"/>
+    <w:lsdException w:name="toc 4" w:semiHidden="1" w:uiPriority="39" w:unhideWhenUsed="1"/>
+    <w:lsdException w:name="toc 5" w:semiHidden="1" w:uiPriority="39" w:unhideWhenUsed="1"/>
+    <w:lsdException w:name="toc 6" w:semiHidden="1" w:uiPriority="39" w:unhideWhenUsed="1"/>
+    <w:lsdException w:name="toc 7" w:semiHidden="1" w:uiPriority="39" w:unhideWhenUsed="1"/>
+    <w:lsdException w:name="toc 8" w:semiHidden="1" w:uiPriority="39" w:unhideWhenUsed="1"/>
+    <w:lsdException w:name="toc 9" w:semiHidden="1" w:uiPriority="39" w:unhideWhenUsed="1"/>
+    <w:lsdException w:name="Normal Indent" w:semiHidden="1" w:unhideWhenUsed="1"/>
+    <w:lsdException w:name="footnote text" w:semiHidden="1" w:unhideWhenUsed="1"/>
+    <w:lsdException w:name="annotation text" w:semiHidden="1" w:unhideWhenUsed="1"/>
+    <w:lsdException w:name="header" w:semiHidden="1" w:unhideWhenUsed="1"/>
+    <w:lsdException w:name="footer" w:semiHidden="1" w:unhideWhenUsed="1"/>
+    <w:lsdException w:name="index heading" w:semiHidden="1" w:unhideWhenUsed="1"/>
+    <w:lsdException w:name="caption" w:semiHidden="1" w:uiPriority="35" w:unhideWhenUsed="1" w:qFormat="1"/>
+    <w:lsdException w:name="table of figures" w:semiHidden="1" w:unhideWhenUsed="1"/>
+    <w:lsdException w:name="envelope address" w:semiHidden="1" w:unhideWhenUsed="1"/>
+    <w:lsdException w:name="envelope return" w:semiHidden="1" w:unhideWhenUsed="1"/>
+    <w:lsdException w:name="footnote reference" w:semiHidden="1" w:unhideWhenUsed="1"/>
+    <w:lsdException w:name="annotation reference" w:semiHidden="1" w:unhideWhenUsed="1"/>
+    <w:lsdException w:name="line number" w:semiHidden="1" w:unhideWhenUsed="1"/>
+    <w:lsdException w:name="page number" w:semiHidden="1" w:unhideWhenUsed="1"/>
+    <w:lsdException w:name="endnote reference" w:semiHidden="1" w:unhideWhenUsed="1"/>
+    <w:lsdException w:name="endnote text" w:semiHidden="1" w:unhideWhenUsed="1"/>
+    <w:lsdException w:name="table of authorities" w:semiHidden="1" w:unhideWhenUsed="1"/>
+    <w:lsdException w:name="macro" w:semiHidden="1" w:unhideWhenUsed="1"/>
+    <w:lsdException w:name="toa heading" w:semiHidden="1" w:unhideWhenUsed="1"/>
+    <w:lsdException w:name="List" w:semiHidden="1" w:unhideWhenUsed="1"/>
+    <w:lsdException w:name="List Bullet" w:semiHidden="1" w:unhideWhenUsed="1"/>
+    <w:lsdException w:name="List Number" w:semiHidden="1" w:unhideWhenUsed="1"/>
+    <w:lsdException w:name="List 2" w:semiHidden="1" w:unhideWhenUsed="1"/>
+    <w:lsdException w:name="List 3" w:semiHidden="1" w:unhideWhenUsed="1"/>
+    <w:lsdException w:name="List 4" w:semiHidden="1" w:unhideWhenUsed="1"/>
+    <w:lsdException w:name="List 5" w:semiHidden="1" w:unhideWhenUsed="1"/>
+    <w:lsdException w:name="List Bullet 2" w:semiHidden="1" w:unhideWhenUsed="1"/>
+    <w:lsdException w:name="List Bullet 3" w:semiHidden="1" w:unhideWhenUsed="1"/>
+    <w:lsdException w:name="List Bullet 4" w:semiHidden="1" w:unhideWhenUsed="1"/>
+    <w:lsdException w:name="List Bullet 5" w:semiHidden="1" w:unhideWhenUsed="1"/>
+    <w:lsdException w:name="List Number 2" w:semiHidden="1" w:unhideWhenUsed="1"/>
+    <w:lsdException w:name="List Number 3" w:semiHidden="1" w:unhideWhenUsed="1"/>
+    <w:lsdException w:name="List Number 4" w:semiHidden="1" w:unhideWhenUsed="1"/>
+    <w:lsdException w:name="List Number 5" w:semiHidden="1" w:unhideWhenUsed="1"/>
+    <w:lsdException w:name="Title" w:uiPriority="10" w:qFormat="1"/>
+    <w:lsdException w:name="Closing" w:semiHidden="1" w:unhideWhenUsed="1"/>
+    <w:lsdException w:name="Signature" w:semiHidden="1" w:unhideWhenUsed="1"/>
+    <w:lsdException w:name="Default Paragraph Font" w:semiHidden="1" w:uiPriority="1" w:unhideWhenUsed="1"/>
+    <w:lsdException w:name="Body Text" w:semiHidden="1" w:unhideWhenUsed="1"/>
+    <w:lsdException w:name="Body Text Indent" w:semiHidden="1" w:unhideWhenUsed="1"/>
+    <w:lsdException w:name="List Continue" w:semiHidden="1" w:unhideWhenUsed="1"/>
+    <w:lsdException w:name="List Continue 2" w:semiHidden="1" w:unhideWhenUsed="1"/>
+    <w:lsdException w:name="List Continue 3" w:semiHidden="1" w:unhideWhenUsed="1"/>
+    <w:lsdException w:name="List Continue 4" w:semiHidden="1" w:unhideWhenUsed="1"/>
+    <w:lsdException w:name="List Continue 5" w:semiHidden="1" w:unhideWhenUsed="1"/>
+    <w:lsdException w:name="Message Header" w:semiHidden="1" w:unhideWhenUsed="1"/>
+    <w:lsdException w:name="Subtitle" w:uiPriority="11" w:qFormat="1"/>
+    <w:lsdException w:name="Salutation" w:semiHidden="1" w:unhideWhenUsed="1"/>
+    <w:lsdException w:name="Date" w:semiHidden="1" w:unhideWhenUsed="1"/>
+    <w:lsdException w:name="Body Text First Indent" w:semiHidden="1" w:unhideWhenUsed="1"/>
+    <w:lsdException w:name="Body Text First Indent 2" w:semiHidden="1" w:unhideWhenUsed="1"/>
+    <w:lsdException w:name="Note Heading" w:semiHidden="1" w:unhideWhenUsed="1"/>
+    <w:lsdException w:name="Body Text 2" w:semiHidden="1" w:unhideWhenUsed="1"/>
+    <w:lsdException w:name="Body Text 3" w:semiHidden="1" w:unhideWhenUsed="1"/>
+    <w:lsdException w:name="Body Text Indent 2" w:semiHidden="1" w:unhideWhenUsed="1"/>
+    <w:lsdException w:name="Body Text Indent 3" w:semiHidden="1" w:unhideWhenUsed="1"/>
+    <w:lsdException w:name="Block Text" w:semiHidden="1" w:unhideWhenUsed="1"/>
+    <w:lsdException w:name="Hyperlink" w:semiHidden="1" w:unhideWhenUsed="1"/>
+    <w:lsdException w:name="FollowedHyperlink" w:semiHidden="1" w:unhideWhenUsed="1"/>
+    <w:lsdException w:name="Strong" w:uiPriority="22" w:qFormat="1"/>
+    <w:lsdException w:name="Emphasis" w:uiPriority="20" w:qFormat="1"/>
+    <w:lsdException w:name="Document Map" w:semiHidden="1" w:unhideWhenUsed="1"/>
+    <w:lsdException w:name="Plain Text" w:semiHidden="1" w:unhideWhenUsed="1"/>
+    <w:lsdException w:name="E-mail Signature" w:semiHidden="1" w:unhideWhenUsed="1"/>
+    <w:lsdException w:name="HTML Top of Form" w:semiHidden="1" w:unhideWhenUsed="1"/>
+    <w:lsdException w:name="HTML Bottom of Form" w:semiHidden="1" w:unhideWhenUsed="1"/>
+    <w:lsdException w:name="Normal (Web)" w:semiHidden="1" w:unhideWhenUsed="1"/>
+    <w:lsdException w:name="HTML Acronym" w:semiHidden="1" w:unhideWhenUsed="1"/>
+    <w:lsdException w:name="HTML Address" w:semiHidden="1" w:unhideWhenUsed="1"/>
+    <w:lsdException w:name="HTML Cite" w:semiHidden="1" w:unhideWhenUsed="1"/>
+    <w:lsdException w:name="HTML Code" w:semiHidden="1" w:unhideWhenUsed="1"/>
+    <w:lsdException w:name="HTML Definition" w:semiHidden="1" w:unhideWhenUsed="1"/>
+    <w:lsdException w:name="HTML Keyboard" w:semiHidden="1" w:unhideWhenUsed="1"/>
+    <w:lsdException w:name="HTML Preformatted" w:semiHidden="1" w:unhideWhenUsed="1"/>
+    <w:lsdException w:name="HTML Sample" w:semiHidden="1" w:unhideWhenUsed="1"/>
+    <w:lsdException w:name="HTML Typewriter" w:semiHidden="1" w:unhideWhenUsed="1"/>
+    <w:lsdException w:name="HTML Variable" w:semiHidden="1" w:unhideWhenUsed="1"/>
+    <w:lsdException w:name="Normal Table" w:semiHidden="1" w:unhideWhenUsed="1"/>
+    <w:lsdException w:name="annotation subject" w:semiHidden="1" w:unhideWhenUsed="1"/>
+    <w:lsdException w:name="No List" w:semiHidden="1" w:unhideWhenUsed="1"/>
+    <w:lsdException w:name="Outline List 1" w:semiHidden="1" w:unhideWhenUsed="1"/>
+    <w:lsdException w:name="Outline List 2" w:semiHidden="1" w:unhideWhenUsed="1"/>
+    <w:lsdException w:name="Outline List 3" w:semiHidden="1" w:unhideWhenUsed="1"/>
+    <w:lsdException w:name="Table Simple 1" w:semiHidden="1" w:unhideWhenUsed="1"/>
+    <w:lsdException w:name="Table Simple 2" w:semiHidden="1" w:unhideWhenUsed="1"/>
+    <w:lsdException w:name="Table Simple 3" w:semiHidden="1" w:unhideWhenUsed="1"/>
+    <w:lsdException w:name="Table Classic 1" w:semiHidden="1" w:unhideWhenUsed="1"/>
+    <w:lsdException w:name="Table Classic 2" w:semiHidden="1" w:unhideWhenUsed="1"/>
+    <w:lsdException w:name="Table Classic 3" w:semiHidden="1" w:unhideWhenUsed="1"/>
+    <w:lsdException w:name="Table Classic 4" w:semiHidden="1" w:unhideWhenUsed="1"/>
+    <w:lsdException w:name="Table Colorful 1" w:semiHidden="1" w:unhideWhenUsed="1"/>
+    <w:lsdException w:name="Table Colorful 2" w:semiHidden="1" w:unhideWhenUsed="1"/>
+    <w:lsdException w:name="Table Colorful 3" w:semiHidden="1" w:unhideWhenUsed="1"/>
+    <w:lsdException w:name="Table Columns 1" w:semiHidden="1" w:unhideWhenUsed="1"/>
+    <w:lsdException w:name="Table Columns 2" w:semiHidden="1" w:unhideWhenUsed="1"/>
+    <w:lsdException w:name="Table Columns 3" w:semiHidden="1" w:unhideWhenUsed="1"/>
+    <w:lsdException w:name="Table Columns 4" w:semiHidden="1" w:unhideWhenUsed="1"/>
+    <w:lsdException w:name="Table Columns 5" w:semiHidden="1" w:unhideWhenUsed="1"/>
+    <w:lsdException w:name="Table Grid 1" w:semiHidden="1" w:unhideWhenUsed="1"/>
+    <w:lsdException w:name="Table Grid 2" w:semiHidden="1" w:unhideWhenUsed="1"/>
+    <w:lsdException w:name="Table Grid 3" w:semiHidden="1" w:unhideWhenUsed="1"/>
+    <w:lsdException w:name="Table Grid 4" w:semiHidden="1" w:unhideWhenUsed="1"/>
+    <w:lsdException w:name="Table Grid 5" w:semiHidden="1" w:unhideWhenUsed="1"/>
+    <w:lsdException w:name="Table Grid 6" w:semiHidden="1" w:unhideWhenUsed="1"/>
+    <w:lsdException w:name="Table Grid 7" w:semiHidden="1" w:unhideWhenUsed="1"/>
+    <w:lsdException w:name="Table Grid 8" w:semiHidden="1" w:unhideWhenUsed="1"/>
+    <w:lsdException w:name="Table List 1" w:semiHidden="1" w:unhideWhenUsed="1"/>
+    <w:lsdException w:name="Table List 2" w:semiHidden="1" w:unhideWhenUsed="1"/>
+    <w:lsdException w:name="Table List 3" w:semiHidden="1" w:unhideWhenUsed="1"/>
+    <w:lsdException w:name="Table List 4" w:semiHidden="1" w:unhideWhenUsed="1"/>
+    <w:lsdException w:name="Table List 5" w:semiHidden="1" w:unhideWhenUsed="1"/>
+    <w:lsdException w:name="Table List 6" w:semiHidden="1" w:unhideWhenUsed="1"/>
+    <w:lsdException w:name="Table List 7" w:semiHidden="1" w:unhideWhenUsed="1"/>
+    <w:lsdException w:name="Table List 8" w:semiHidden="1" w:unhideWhenUsed="1"/>
+    <w:lsdException w:name="Table 3D effects 1" w:semiHidden="1" w:unhideWhenUsed="1"/>
+    <w:lsdException w:name="Table 3D effects 2" w:semiHidden="1" w:unhideWhenUsed="1"/>
+    <w:lsdException w:name="Table 3D effects 3" w:semiHidden="1" w:unhideWhenUsed="1"/>
+    <w:lsdException w:name="Table Contemporary" w:semiHidden="1" w:unhideWhenUsed="1"/>
+    <w:lsdException w:name="Table Elegant" w:semiHidden="1" w:unhideWhenUsed="1"/>
+    <w:lsdException w:name="Table Professional" w:semiHidden="1" w:unhideWhenUsed="1"/>
+    <w:lsdException w:name="Table Subtle 1" w:semiHidden="1" w:unhideWhenUsed="1"/>
+    <w:lsdException w:name="Table Subtle 2" w:semiHidden="1" w:unhideWhenUsed="1"/>
+    <w:lsdException w:name="Table Web 1" w:semiHidden="1" w:unhideWhenUsed="1"/>
+    <w:lsdException w:name="Table Web 2" w:semiHidden="1" w:unhideWhenUsed="1"/>
+    <w:lsdException w:name="Table Web 3" w:semiHidden="1" w:unhideWhenUsed="1"/>
+    <w:lsdException w:name="Balloon Text" w:semiHidden="1" w:unhideWhenUsed="1"/>
+    <w:lsdException w:name="Table Grid" w:semiHidden="1" w:uiPriority="59" w:unhideWhenUsed="1"/>
+    <w:lsdException w:name="Table Theme" w:semiHidden="1" w:unhideWhenUsed="1"/>
+    <w:lsdException w:name="Placeholder Text" w:semiHidden="1"/>
+    <w:lsdException w:name="No Spacing" w:uiPriority="1" w:qFormat="1"/>
+    <w:lsdException w:name="Light Shading" w:uiPriority="60"/>
+    <w:lsdException w:name="Light List" w:uiPriority="61"/>
+    <w:lsdException w:name="Light Grid" w:uiPriority="62"/>
+    <w:lsdException w:name="Medium Shading 1" w:uiPriority="63"/>
+    <w:lsdException w:name="Medium Shading 2" w:uiPriority="64"/>
+    <w:lsdException w:name="Medium List 1" w:uiPriority="65"/>
+    <w:lsdException w:name="Medium List 2" w:uiPriority="66"/>
+    <w:lsdException w:name="Medium Grid 1" w:uiPriority="67"/>
+    <w:lsdException w:name="Medium Grid 2" w:uiPriority="68"/>
+    <w:lsdException w:name="Medium Grid 3" w:uiPriority="69"/>
+    <w:lsdException w:name="Dark List" w:uiPriority="70"/>
+    <w:lsdException w:name="Colorful Shading" w:uiPriority="71"/>
+    <w:lsdException w:name="Colorful List" w:uiPriority="72"/>
+    <w:lsdException w:name="Colorful Grid" w:uiPriority="73"/>
+    <w:lsdException w:name="Light Shading Accent 1" w:uiPriority="60"/>
+    <w:lsdException w:name="Light List Accent 1" w:uiPriority="61"/>
+    <w:lsdException w:name="Light Grid Accent 1" w:uiPriority="62"/>
+    <w:lsdException w:name="Medium Shading 1 Accent 1" w:uiPriority="63"/>
+    <w:lsdException w:name="Medium Shading 2 Accent 1" w:uiPriority="64"/>
+    <w:lsdException w:name="Medium List 1 Accent 1" w:uiPriority="65"/>
+    <w:lsdException w:name="Revision" w:semiHidden="1"/>
+    <w:lsdException w:name="List Paragraph" w:uiPriority="34" w:qFormat="1"/>
+    <w:lsdException w:name="Quote" w:uiPriority="29" w:qFormat="1"/>
+    <w:lsdException w:name="Intense Quote" w:uiPriority="30" w:qFormat="1"/>
+    <w:lsdException w:name="Medium List 2 Accent 1" w:uiPriority="66"/>
+    <w:lsdException w:name="Medium Grid 1 Accent 1" w:uiPriority="67"/>
+    <w:lsdException w:name="Medium Grid 2 Accent 1" w:uiPriority="68"/>
+    <w:lsdException w:name="Medium Grid 3 Accent 1" w:uiPriority="69"/>
+    <w:lsdException w:name="Dark List Accent 1" w:uiPriority="70"/>
+    <w:lsdException w:name="Colorful Shading Accent 1" w:uiPriority="71"/>
+    <w:lsdException w:name="Colorful List Accent 1" w:uiPriority="72"/>
+    <w:lsdException w:name="Colorful Grid Accent 1" w:uiPriority="73"/>
+    <w:lsdException w:name="Light Shading Accent 2" w:uiPriority="60"/>
+    <w:lsdException w:name="Light List Accent 2" w:uiPriority="61"/>
+    <w:lsdException w:name="Light Grid Accent 2" w:uiPriority="62"/>
+    <w:lsdException w:name="Medium Shading 1 Accent 2" w:uiPriority="63"/>
+    <w:lsdException w:name="Medium Shading 2 Accent 2" w:uiPriority="64"/>
+    <w:lsdException w:name="Medium List 1 Accent 2" w:uiPriority="65"/>
+    <w:lsdException w:name="Medium List 2 Accent 2" w:uiPriority="66"/>
+    <w:lsdException w:name="Medium Grid 1 Accent 2" w:uiPriority="67"/>
+    <w:lsdException w:name="Medium Grid 2 Accent 2" w:uiPriority="68"/>
+    <w:lsdException w:name="Medium Grid 3 Accent 2" w:uiPriority="69"/>
+    <w:lsdException w:name="Dark List Accent 2" w:uiPriority="70"/>
+    <w:lsdException w:name="Colorful Shading Accent 2" w:uiPriority="71"/>
+    <w:lsdException w:name="Colorful List Accent 2" w:uiPriority="72"/>
+    <w:lsdException w:name="Colorful Grid Accent 2" w:uiPriority="73"/>
+    <w:lsdException w:name="Light Shading Accent 3" w:uiPriority="60"/>
+    <w:lsdException w:name="Light List Accent 3" w:uiPriority="61"/>
+    <w:lsdException w:name="Light Grid Accent 3" w:uiPriority="62"/>
+    <w:lsdException w:name="Medium Shading 1 Accent 3" w:uiPriority="63"/>
+    <w:lsdException w:name="Medium Shading 2 Accent 3" w:uiPriority="64"/>
+    <w:lsdException w:name="Medium List 1 Accent 3" w:uiPriority="65"/>
+    <w:lsdException w:name="Medium List 2 Accent 3" w:uiPriority="66"/>
+    <w:lsdException w:name="Medium Grid 1 Accent 3" w:uiPriority="67"/>
+    <w:lsdException w:name="Medium Grid 2 Accent 3" w:uiPriority="68"/>
+    <w:lsdException w:name="Medium Grid 3 Accent 3" w:uiPriority="69"/>
+    <w:lsdException w:name="Dark List Accent 3" w:uiPriority="70"/>
+    <w:lsdException w:name="Colorful Shading Accent 3" w:uiPriority="71"/>
+    <w:lsdException w:name="Colorful List Accent 3" w:uiPriority="72"/>
+    <w:lsdException w:name="Colorful Grid Accent 3" w:uiPriority="73"/>
+    <w:lsdException w:name="Light Shading Accent 4" w:uiPriority="60"/>
+    <w:lsdException w:name="Light List Accent 4" w:uiPriority="61"/>
+    <w:lsdException w:name="Light Grid Accent 4" w:uiPriority="62"/>
+    <w:lsdException w:name="Medium Shading 1 Accent 4" w:uiPriority="63"/>
+    <w:lsdException w:name="Medium Shading 2 Accent 4" w:uiPriority="64"/>
+    <w:lsdException w:name="Medium List 1 Accent 4" w:uiPriority="65"/>
+    <w:lsdException w:name="Medium List 2 Accent 4" w:uiPriority="66"/>
+    <w:lsdException w:name="Medium Grid 1 Accent 4" w:uiPriority="67"/>
+    <w:lsdException w:name="Medium Grid 2 Accent 4" w:uiPriority="68"/>
+    <w:lsdException w:name="Medium Grid 3 Accent 4" w:uiPriority="69"/>
+    <w:lsdException w:name="Dark List Accent 4" w:uiPriority="70"/>
+    <w:lsdException w:name="Colorful Shading Accent 4" w:uiPriority="71"/>
+    <w:lsdException w:name="Colorful List Accent 4" w:uiPriority="72"/>
+    <w:lsdException w:name="Colorful Grid Accent 4" w:uiPriority="73"/>
+    <w:lsdException w:name="Light Shading Accent 5" w:uiPriority="60"/>
+    <w:lsdException w:name="Light List Accent 5" w:uiPriority="61"/>
+    <w:lsdException w:name="Light Grid Accent 5" w:uiPriority="62"/>
+    <w:lsdException w:name="Medium Shading 1 Accent 5" w:uiPriority="63"/>
+    <w:lsdException w:name="Medium Shading 2 Accent 5" w:uiPriority="64"/>
+    <w:lsdException w:name="Medium List 1 Accent 5" w:uiPriority="65"/>
+    <w:lsdException w:name="Medium List 2 Accent 5" w:uiPriority="66"/>
+    <w:lsdException w:name="Medium Grid 1 Accent 5" w:uiPriority="67"/>
+    <w:lsdException w:name="Medium Grid 2 Accent 5" w:uiPriority="68"/>
+    <w:lsdException w:name="Medium Grid 3 Accent 5" w:uiPriority="69"/>
+    <w:lsdException w:name="Dark List Accent 5" w:uiPriority="70"/>
+    <w:lsdException w:name="Colorful Shading Accent 5" w:uiPriority="71"/>
+    <w:lsdException w:name="Colorful List Accent 5" w:uiPriority="72"/>
+    <w:lsdException w:name="Colorful Grid Accent 5" w:uiPriority="73"/>
+    <w:lsdException w:name="Light Shading Accent 6" w:uiPriority="60"/>
+    <w:lsdException w:name="Light List Accent 6" w:uiPriority="61"/>
+    <w:lsdException w:name="Light Grid Accent 6" w:uiPriority="62"/>
+    <w:lsdException w:name="Medium Shading 1 Accent 6" w:uiPriority="63"/>
+    <w:lsdException w:name="Medium Shading 2 Accent 6" w:uiPriority="64"/>
+    <w:lsdException w:name="Medium List 1 Accent 6" w:uiPriority="65"/>
+    <w:lsdException w:name="Medium List 2 Accent 6" w:uiPriority="66"/>
+    <w:lsdException w:name="Medium Grid 1 Accent 6" w:uiPriority="67"/>
+    <w:lsdException w:name="Medium Grid 2 Accent 6" w:uiPriority="68"/>
+    <w:lsdException w:name="Medium Grid 3 Accent 6" w:uiPriority="69"/>
+    <w:lsdException w:name="Dark List Accent 6" w:uiPriority="70"/>
+    <w:lsdException w:name="Colorful Shading Accent 6" w:uiPriority="71"/>
+    <w:lsdException w:name="Colorful List Accent 6" w:uiPriority="72"/>
+    <w:lsdException w:name="Colorful Grid Accent 6" w:uiPriority="73"/>
+    <w:lsdException w:name="Subtle Emphasis" w:uiPriority="19" w:qFormat="1"/>
+    <w:lsdException w:name="Intense Emphasis" w:uiPriority="21" w:qFormat="1"/>
+    <w:lsdException w:name="Subtle Reference" w:uiPriority="31" w:qFormat="1"/>
+    <w:lsdException w:name="Intense Reference" w:uiPriority="32" w:qFormat="1"/>
+    <w:lsdException w:name="Book Title" w:uiPriority="33" w:qFormat="1"/>
+    <w:lsdException w:name="Bibliography" w:semiHidden="1" w:uiPriority="37" w:unhideWhenUsed="1"/>
+    <w:lsdException w:name="TOC Heading" w:semiHidden="1" w:uiPriority="39" w:unhideWhenUsed="1" w:qFormat="1"/>
+    <w:lsdException w:name="Plain Table 1" w:uiPriority="41"/>
+    <w:lsdException w:name="Plain Table 2" w:uiPriority="42"/>
+    <w:lsdException w:name="Plain Table 3" w:uiPriority="43"/>
+    <w:lsdException w:name="Plain Table 4" w:uiPriority="44"/>
+    <w:lsdException w:name="Plain Table 5" w:uiPriority="45"/>
+    <w:lsdException w:name="Grid Table Light" w:uiPriority="40"/>
+    <w:lsdException w:name="Grid Table 1 Light" w:uiPriority="46"/>
+    <w:lsdException w:name="Grid Table 2" w:uiPriority="47"/>
+    <w:lsdException w:name="Grid Table 3" w:uiPriority="48"/>
+    <w:lsdException w:name="Grid Table 4" w:uiPriority="49"/>
+    <w:lsdException w:name="Grid Table 5 Dark" w:uiPriority="50"/>
+    <w:lsdException w:name="Grid Table 6 Colorful" w:uiPriority="51"/>
+    <w:lsdException w:name="Grid Table 7 Colorful" w:uiPriority="52"/>
+    <w:lsdException w:name="Grid Table 1 Light Accent 1" w:uiPriority="46"/>
+    <w:lsdException w:name="Grid Table 2 Accent 1" w:uiPriority="47"/>
+    <w:lsdException w:name="Grid Table 3 Accent 1" w:uiPriority="48"/>
+    <w:lsdException w:name="Grid Table 4 Accent 1" w:uiPriority="49"/>
+    <w:lsdException w:name="Grid Table 5 Dark Accent 1" w:uiPriority="50"/>
+    <w:lsdException w:name="Grid Table 6 Colorful Accent 1" w:uiPriority="51"/>
+    <w:lsdException w:name="Grid Table 7 Colorful Accent 1" w:uiPriority="52"/>
+    <w:lsdException w:name="Grid Table 1 Light Accent 2" w:uiPriority="46"/>
+    <w:lsdException w:name="Grid Table 2 Accent 2" w:uiPriority="47"/>
+    <w:lsdException w:name="Grid Table 3 Accent 2" w:uiPriority="48"/>
+    <w:lsdException w:name="Grid Table 4 Accent 2" w:uiPriority="49"/>
+    <w:lsdException w:name="Grid Table 5 Dark Accent 2" w:uiPriority="50"/>
+    <w:lsdException w:name="Grid Table 6 Colorful Accent 2" w:uiPriority="51"/>
+    <w:lsdException w:name="Grid Table 7 Colorful Accent 2" w:uiPriority="52"/>
+    <w:lsdException w:name="Grid Table 1 Light Accent 3" w:uiPriority="46"/>
+    <w:lsdException w:name="Grid Table 2 Accent 3" w:uiPriority="47"/>
+    <w:lsdException w:name="Grid Table 3 Accent 3" w:uiPriority="48"/>
+    <w:lsdException w:name="Grid Table 4 Accent 3" w:uiPriority="49"/>
+    <w:lsdException w:name="Grid Table 5 Dark Accent 3" w:uiPriority="50"/>
+    <w:lsdException w:name="Grid Table 6 Colorful Accent 3" w:uiPriority="51"/>
+    <w:lsdException w:name="Grid Table 7 Colorful Accent 3" w:uiPriority="52"/>
+    <w:lsdException w:name="Grid Table 1 Light Accent 4" w:uiPriority="46"/>
+    <w:lsdException w:name="Grid Table 2 Accent 4" w:uiPriority="47"/>
+    <w:lsdException w:name="Grid Table 3 Accent 4" w:uiPriority="48"/>
+    <w:lsdException w:name="Grid Table 4 Accent 4" w:uiPriority="49"/>
+    <w:lsdException w:name="Grid Table 5 Dark Accent 4" w:uiPriority="50"/>
+    <w:lsdException w:name="Grid Table 6 Colorful Accent 4" w:uiPriority="51"/>
+    <w:lsdException w:name="Grid Table 7 Colorful Accent 4" w:uiPriority="52"/>
+    <w:lsdException w:name="Grid Table 1 Light Accent 5" w:uiPriority="46"/>
+    <w:lsdException w:name="Grid Table 2 Accent 5" w:uiPriority="47"/>
+    <w:lsdException w:name="Grid Table 3 Accent 5" w:uiPriority="48"/>
+    <w:lsdException w:name="Grid Table 4 Accent 5" w:uiPriority="49"/>
+    <w:lsdException w:name="Grid Table 5 Dark Accent 5" w:uiPriority="50"/>
+    <w:lsdException w:name="Grid Table 6 Colorful Accent 5" w:uiPriority="51"/>
+    <w:lsdException w:name="Grid Table 7 Colorful Accent 5" w:uiPriority="52"/>
+    <w:lsdException w:name="Grid Table 1 Light Accent 6" w:uiPriority="46"/>
+    <w:lsdException w:name="Grid Table 2 Accent 6" w:uiPriority="47"/>
+    <w:lsdException w:name="Grid Table 3 Accent 6" w:uiPriority="48"/>
+    <w:lsdException w:name="Grid Table 4 Accent 6" w:uiPriority="49"/>
+    <w:lsdException w:name="Grid Table 5 Dark Accent 6" w:uiPriority="50"/>
+    <w:lsdException w:name="Grid Table 6 Colorful Accent 6" w:uiPriority="51"/>
+    <w:lsdException w:name="Grid Table 7 Colorful Accent 6" w:uiPriority="52"/>
+    <w:lsdException w:name="List Table 1 Light" w:uiPriority="46"/>
+    <w:lsdException w:name="List Table 2" w:uiPriority="47"/>
+    <w:lsdException w:name="List Table 3" w:uiPriority="48"/>
+    <w:lsdException w:name="List Table 4" w:uiPriority="49"/>
+    <w:lsdException w:name="List Table 5 Dark" w:uiPriority="50"/>
+    <w:lsdException w:name="List Table 6 Colorful" w:uiPriority="51"/>
+    <w:lsdException w:name="List Table 7 Colorful" w:uiPriority="52"/>
+    <w:lsdException w:name="List Table 1 Light Accent 1" w:uiPriority="46"/>
+    <w:lsdException w:name="List Table 2 Accent 1" w:uiPriority="47"/>
+    <w:lsdException w:name="List Table 3 Accent 1" w:uiPriority="48"/>
+    <w:lsdException w:name="List Table 4 Accent 1" w:uiPriority="49"/>
+    <w:lsdException w:name="List Table 5 Dark Accent 1" w:uiPriority="50"/>
+    <w:lsdException w:name="List Table 6 Colorful Accent 1" w:uiPriority="51"/>
+    <w:lsdException w:name="List Table 7 Colorful Accent 1" w:uiPriority="52"/>
+    <w:lsdException w:name="List Table 1 Light Accent 2" w:uiPriority="46"/>
+    <w:lsdException w:name="List Table 2 Accent 2" w:uiPriority="47"/>
+    <w:lsdException w:name="List Table 3 Accent 2" w:uiPriority="48"/>
+    <w:lsdException w:name="List Table 4 Accent 2" w:uiPriority="49"/>
+    <w:lsdException w:name="List Table 5 Dark Accent 2" w:uiPriority="50"/>
+    <w:lsdException w:name="List Table 6 Colorful Accent 2" w:uiPriority="51"/>
+    <w:lsdException w:name="List Table 7 Colorful Accent 2" w:uiPriority="52"/>
+    <w:lsdException w:name="List Table 1 Light Accent 3" w:uiPriority="46"/>
+    <w:lsdException w:name="List Table 2 Accent 3" w:uiPriority="47"/>
+    <w:lsdException w:name="List Table 3 Accent 3" w:uiPriority="48"/>
+    <w:lsdException w:name="List Table 4 Accent 3" w:uiPriority="49"/>
+    <w:lsdException w:name="List Table 5 Dark Accent 3" w:uiPriority="50"/>
+    <w:lsdException w:name="List Table 6 Colorful Accent 3" w:uiPriority="51"/>
+    <w:lsdException w:name="List Table 7 Colorful Accent 3" w:uiPriority="52"/>
+    <w:lsdException w:name="List Table 1 Light Accent 4" w:uiPriority="46"/>
+    <w:lsdException w:name="List Table 2 Accent 4" w:uiPriority="47"/>
+    <w:lsdException w:name="List Table 3 Accent 4" w:uiPriority="48"/>
+    <w:lsdException w:name="List Table 4 Accent 4" w:uiPriority="49"/>
+    <w:lsdException w:name="List Table 5 Dark Accent 4" w:uiPriority="50"/>
+    <w:lsdException w:name="List Table 6 Colorful Accent 4" w:uiPriority="51"/>
+    <w:lsdException w:name="List Table 7 Colorful Accent 4" w:uiPriority="52"/>
+    <w:lsdException w:name="List Table 1 Light Accent 5" w:uiPriority="46"/>
+    <w:lsdException w:name="List Table 2 Accent 5" w:uiPriority="47"/>
+    <w:lsdException w:name="List Table 3 Accent 5" w:uiPriority="48"/>
+    <w:lsdException w:name="List Table 4 Accent 5" w:uiPriority="49"/>
+    <w:lsdException w:name="List Table 5 Dark Accent 5" w:uiPriority="50"/>
+    <w:lsdException w:name="List Table 6 Colorful Accent 5" w:uiPriority="51"/>
+    <w:lsdException w:name="List Table 7 Colorful Accent 5" w:uiPriority="52"/>
+    <w:lsdException w:name="List Table 1 Light Accent 6" w:uiPriority="46"/>
+    <w:lsdException w:name="List Table 2 Accent 6" w:uiPriority="47"/>
+    <w:lsdException w:name="List Table 3 Accent 6" w:uiPriority="48"/>
+    <w:lsdException w:name="List Table 4 Accent 6" w:uiPriority="49"/>
+    <w:lsdException w:name="List Table 5 Dark Accent 6" w:uiPriority="50"/>
+    <w:lsdException w:name="List Table 6 Colorful Accent 6" w:uiPriority="51"/>
+    <w:lsdException w:name="List Table 7 Colorful Accent 6" w:uiPriority="52"/>
+    <w:lsdException w:name="Mention" w:semiHidden="1" w:unhideWhenUsed="1"/>
+    <w:lsdException w:name="Smart Hyperlink" w:semiHidden="1" w:unhideWhenUsed="1"/>
+    <w:lsdException w:name="Hashtag" w:semiHidden="1" w:unhideWhenUsed="1"/>
+    <w:lsdException w:name="Unresolved Mention" w:semiHidden="1" w:unhideWhenUsed="1"/>
   </w:latentStyles>
   <w:style w:type="paragraph" w:default="1" w:styleId="Normal">
     <w:name w:val="Normal"/>
@@ -11004,7 +13223,6 @@
     <w:uiPriority w:val="99"/>
     <w:semiHidden/>
     <w:unhideWhenUsed/>
-    <w:qFormat/>
     <w:tblPr>
       <w:tblInd w:w="0" w:type="dxa"/>
       <w:tblCellMar>
@@ -11043,7 +13261,6 @@
       <w:spacing w:after="0" w:line="240" w:lineRule="auto"/>
     </w:pPr>
     <w:tblPr>
-      <w:tblInd w:w="0" w:type="dxa"/>
       <w:tblBorders>
         <w:top w:val="single" w:sz="4" w:space="0" w:color="000000" w:themeColor="text1"/>
         <w:left w:val="single" w:sz="4" w:space="0" w:color="000000" w:themeColor="text1"/>
@@ -11052,12 +13269,6 @@
         <w:insideH w:val="single" w:sz="4" w:space="0" w:color="000000" w:themeColor="text1"/>
         <w:insideV w:val="single" w:sz="4" w:space="0" w:color="000000" w:themeColor="text1"/>
       </w:tblBorders>
-      <w:tblCellMar>
-        <w:top w:w="0" w:type="dxa"/>
-        <w:left w:w="108" w:type="dxa"/>
-        <w:bottom w:w="0" w:type="dxa"/>
-        <w:right w:w="108" w:type="dxa"/>
-      </w:tblCellMar>
     </w:tblPr>
   </w:style>
   <w:style w:type="paragraph" w:customStyle="1" w:styleId="paragraph">
@@ -11457,7 +13668,7 @@
   <a:extraClrSchemeLst/>
   <a:extLst>
     <a:ext uri="{05A4C25C-085E-4340-85A3-A5531E510DB2}">
-      <thm15:themeFamily xmlns="" xmlns:thm15="http://schemas.microsoft.com/office/thememl/2012/main" name="Office Theme" id="{62F939B6-93AF-4DB8-9C6B-D6C7DFDC589F}" vid="{4A3C46E8-61CC-4603-A589-7422A47A8E4A}"/>
+      <thm15:themeFamily xmlns:thm15="http://schemas.microsoft.com/office/thememl/2012/main" name="Office Theme" id="{62F939B6-93AF-4DB8-9C6B-D6C7DFDC589F}" vid="{4A3C46E8-61CC-4603-A589-7422A47A8E4A}"/>
     </a:ext>
   </a:extLst>
 </a:theme>
@@ -11468,7 +13679,7 @@
 </file>
 
 <file path=customXml/itemProps1.xml><?xml version="1.0" encoding="utf-8"?>
-<ds:datastoreItem xmlns:ds="http://schemas.openxmlformats.org/officeDocument/2006/customXml" ds:itemID="{4AC24ED0-0AB4-4594-A882-32428FA01F7A}">
+<ds:datastoreItem xmlns:ds="http://schemas.openxmlformats.org/officeDocument/2006/customXml" ds:itemID="{DAF3E8FE-467A-4F2A-B056-95E0627BFD5D}">
   <ds:schemaRefs>
     <ds:schemaRef ds:uri="http://schemas.openxmlformats.org/officeDocument/2006/bibliography"/>
   </ds:schemaRefs>

</xml_diff>